<commit_message>
Phuc up Doc+ERD+Use case
</commit_message>
<xml_diff>
--- a/Documentation.docx
+++ b/Documentation.docx
@@ -1,6 +1,6 @@
 
 <file path=word/document.xml><?xml version="1.0" encoding="utf-8"?>
-<w:document xmlns:wpc="http://schemas.microsoft.com/office/word/2010/wordprocessingCanvas" xmlns:mc="http://schemas.openxmlformats.org/markup-compatibility/2006" xmlns:o="urn:schemas-microsoft-com:office:office" xmlns:r="http://schemas.openxmlformats.org/officeDocument/2006/relationships" xmlns:m="http://schemas.openxmlformats.org/officeDocument/2006/math" xmlns:v="urn:schemas-microsoft-com:vml" xmlns:wp14="http://schemas.microsoft.com/office/word/2010/wordprocessingDrawing" xmlns:wp="http://schemas.openxmlformats.org/drawingml/2006/wordprocessingDrawing" xmlns:w10="urn:schemas-microsoft-com:office:word" xmlns:w="http://schemas.openxmlformats.org/wordprocessingml/2006/main" xmlns:w14="http://schemas.microsoft.com/office/word/2010/wordml" xmlns:wpg="http://schemas.microsoft.com/office/word/2010/wordprocessingGroup" xmlns:wpi="http://schemas.microsoft.com/office/word/2010/wordprocessingInk" xmlns:wne="http://schemas.microsoft.com/office/word/2006/wordml" xmlns:wps="http://schemas.microsoft.com/office/word/2010/wordprocessingShape" mc:Ignorable="w14 wp14">
+<w:document xmlns:wpc="http://schemas.microsoft.com/office/word/2010/wordprocessingCanvas" xmlns:cx="http://schemas.microsoft.com/office/drawing/2014/chartex" xmlns:mc="http://schemas.openxmlformats.org/markup-compatibility/2006" xmlns:o="urn:schemas-microsoft-com:office:office" xmlns:r="http://schemas.openxmlformats.org/officeDocument/2006/relationships" xmlns:m="http://schemas.openxmlformats.org/officeDocument/2006/math" xmlns:v="urn:schemas-microsoft-com:vml" xmlns:wp14="http://schemas.microsoft.com/office/word/2010/wordprocessingDrawing" xmlns:wp="http://schemas.openxmlformats.org/drawingml/2006/wordprocessingDrawing" xmlns:w10="urn:schemas-microsoft-com:office:word" xmlns:w="http://schemas.openxmlformats.org/wordprocessingml/2006/main" xmlns:w14="http://schemas.microsoft.com/office/word/2010/wordml" xmlns:w15="http://schemas.microsoft.com/office/word/2012/wordml" xmlns:w16se="http://schemas.microsoft.com/office/word/2015/wordml/symex" xmlns:wpg="http://schemas.microsoft.com/office/word/2010/wordprocessingGroup" xmlns:wpi="http://schemas.microsoft.com/office/word/2010/wordprocessingInk" xmlns:wne="http://schemas.microsoft.com/office/word/2006/wordml" xmlns:wps="http://schemas.microsoft.com/office/word/2010/wordprocessingShape" mc:Ignorable="w14 w15 w16se wp14">
   <w:body>
     <w:tbl>
       <w:tblPr>
@@ -35,7 +35,6 @@
               <w:rPr>
                 <w:rFonts w:ascii="Arial" w:eastAsia="Arial" w:hAnsi="Arial"/>
                 <w:noProof/>
-                <w:lang w:val="en-US" w:eastAsia="zh-TW"/>
               </w:rPr>
               <w:drawing>
                 <wp:anchor distT="0" distB="0" distL="114300" distR="114300" simplePos="0" relativeHeight="251658240" behindDoc="0" locked="0" layoutInCell="1" allowOverlap="1" wp14:anchorId="4613F6E3" wp14:editId="12E61804">
@@ -63,7 +62,7 @@
                           </pic:cNvPicPr>
                         </pic:nvPicPr>
                         <pic:blipFill>
-                          <a:blip r:embed="rId9">
+                          <a:blip r:embed="rId8">
                             <a:extLst>
                               <a:ext uri="{28A0092B-C50C-407E-A947-70E740481C1C}">
                                 <a14:useLocalDpi xmlns:a14="http://schemas.microsoft.com/office/drawing/2010/main" val="0"/>
@@ -287,7 +286,6 @@
           <w:lang w:eastAsia="ar-SA"/>
         </w:rPr>
       </w:pPr>
-      <w:bookmarkStart w:id="0" w:name="_GoBack"/>
       <w:r>
         <w:rPr>
           <w:rFonts w:ascii="Arial" w:eastAsia="Times New Roman" w:hAnsi="Arial" w:cs="Arial"/>
@@ -299,7 +297,6 @@
         <w:t>SRC Travel Agencies</w:t>
       </w:r>
     </w:p>
-    <w:bookmarkEnd w:id="0"/>
     <w:p>
       <w:pPr>
         <w:pStyle w:val="BodyText"/>
@@ -392,6 +389,13 @@
               </w:rPr>
               <w:t xml:space="preserve">MR. </w:t>
             </w:r>
+            <w:r>
+              <w:rPr>
+                <w:rFonts w:ascii="Arial" w:hAnsi="Arial" w:cs="Arial"/>
+                <w:sz w:val="26"/>
+              </w:rPr>
+              <w:t>HOANG DUC QUANG</w:t>
+            </w:r>
           </w:p>
         </w:tc>
       </w:tr>
@@ -575,7 +579,7 @@
                 <w:rFonts w:ascii="Arial" w:hAnsi="Arial" w:cs="Arial"/>
                 <w:sz w:val="26"/>
               </w:rPr>
-              <w:t>?</w:t>
+              <w:t>4</w:t>
             </w:r>
           </w:p>
         </w:tc>
@@ -1212,7 +1216,6 @@
       <w:r>
         <w:rPr>
           <w:noProof/>
-          <w:lang w:val="en-US" w:eastAsia="zh-TW"/>
         </w:rPr>
         <w:lastRenderedPageBreak/>
         <mc:AlternateContent>
@@ -1892,7 +1895,7 @@
                                 <w:rPr>
                                   <w:lang w:val="en-US"/>
                                 </w:rPr>
-                                <w:t>Mr</w:t>
+                                <w:t>M</w:t>
                               </w:r>
                               <w:r>
                                 <w:rPr>
@@ -1910,21 +1913,7 @@
                                 <w:rPr>
                                   <w:lang w:val="en-US"/>
                                 </w:rPr>
-                                <w:t xml:space="preserve">Ha Hoang </w:t>
-                              </w:r>
-                              <w:proofErr w:type="spellStart"/>
-                              <w:r>
-                                <w:rPr>
-                                  <w:lang w:val="en-US"/>
-                                </w:rPr>
-                                <w:t>Bao</w:t>
-                              </w:r>
-                              <w:proofErr w:type="spellEnd"/>
-                              <w:r>
-                                <w:rPr>
-                                  <w:lang w:val="en-US"/>
-                                </w:rPr>
-                                <w:t xml:space="preserve"> Nguyen</w:t>
+                                <w:t>Ha Hoang Bao Nguyen</w:t>
                               </w:r>
                             </w:p>
                             <w:p>
@@ -1962,35 +1951,7 @@
                                 <w:rPr>
                                   <w:lang w:val="en-US"/>
                                 </w:rPr>
-                                <w:t xml:space="preserve">Nguyen </w:t>
-                              </w:r>
-                              <w:proofErr w:type="spellStart"/>
-                              <w:r>
-                                <w:rPr>
-                                  <w:lang w:val="en-US"/>
-                                </w:rPr>
-                                <w:t>Huu</w:t>
-                              </w:r>
-                              <w:proofErr w:type="spellEnd"/>
-                              <w:r>
-                                <w:rPr>
-                                  <w:lang w:val="en-US"/>
-                                </w:rPr>
-                                <w:t xml:space="preserve"> </w:t>
-                              </w:r>
-                              <w:proofErr w:type="spellStart"/>
-                              <w:r>
-                                <w:rPr>
-                                  <w:lang w:val="en-US"/>
-                                </w:rPr>
-                                <w:t>Phuc</w:t>
-                              </w:r>
-                              <w:proofErr w:type="spellEnd"/>
-                              <w:r>
-                                <w:rPr>
-                                  <w:lang w:val="en-US"/>
-                                </w:rPr>
-                                <w:t xml:space="preserve"> </w:t>
+                                <w:t xml:space="preserve">Nguyen Huu Phuc </w:t>
                               </w:r>
                             </w:p>
                             <w:p>
@@ -2060,30 +2021,8 @@
                                 <w:rPr>
                                   <w:lang w:val="en-US"/>
                                 </w:rPr>
-                                <w:t xml:space="preserve"> Tran </w:t>
+                                <w:t xml:space="preserve"> Tran Duc Truong Giang</w:t>
                               </w:r>
-                              <w:proofErr w:type="spellStart"/>
-                              <w:r>
-                                <w:rPr>
-                                  <w:lang w:val="en-US"/>
-                                </w:rPr>
-                                <w:t>Duc</w:t>
-                              </w:r>
-                              <w:proofErr w:type="spellEnd"/>
-                              <w:r>
-                                <w:rPr>
-                                  <w:lang w:val="en-US"/>
-                                </w:rPr>
-                                <w:t xml:space="preserve"> Truong </w:t>
-                              </w:r>
-                              <w:proofErr w:type="spellStart"/>
-                              <w:r>
-                                <w:rPr>
-                                  <w:lang w:val="en-US"/>
-                                </w:rPr>
-                                <w:t>Giang</w:t>
-                              </w:r>
-                              <w:proofErr w:type="spellEnd"/>
                             </w:p>
                           </w:txbxContent>
                         </wps:txbx>
@@ -2112,7 +2051,7 @@
                             </pic:cNvPicPr>
                           </pic:nvPicPr>
                           <pic:blipFill>
-                            <a:blip r:embed="rId10">
+                            <a:blip r:embed="rId9">
                               <a:extLst>
                                 <a:ext uri="{28A0092B-C50C-407E-A947-70E740481C1C}">
                                   <a14:useLocalDpi xmlns:a14="http://schemas.microsoft.com/office/drawing/2010/main" val="0"/>
@@ -2165,7 +2104,7 @@
                             </pic:cNvPicPr>
                           </pic:nvPicPr>
                           <pic:blipFill>
-                            <a:blip r:embed="rId11">
+                            <a:blip r:embed="rId10">
                               <a:extLst>
                                 <a:ext uri="{28A0092B-C50C-407E-A947-70E740481C1C}">
                                   <a14:useLocalDpi xmlns:a14="http://schemas.microsoft.com/office/drawing/2010/main" val="0"/>
@@ -2232,7 +2171,7 @@
                             </pic:cNvPicPr>
                           </pic:nvPicPr>
                           <pic:blipFill>
-                            <a:blip r:embed="rId12">
+                            <a:blip r:embed="rId11">
                               <a:extLst>
                                 <a:ext uri="{28A0092B-C50C-407E-A947-70E740481C1C}">
                                   <a14:useLocalDpi xmlns:a14="http://schemas.microsoft.com/office/drawing/2010/main" val="0"/>
@@ -2285,7 +2224,7 @@
                             </pic:cNvPicPr>
                           </pic:nvPicPr>
                           <pic:blipFill>
-                            <a:blip r:embed="rId13">
+                            <a:blip r:embed="rId12">
                               <a:extLst>
                                 <a:ext uri="{28A0092B-C50C-407E-A947-70E740481C1C}">
                                   <a14:useLocalDpi xmlns:a14="http://schemas.microsoft.com/office/drawing/2010/main" val="0"/>
@@ -2855,7 +2794,6 @@
                                   <w:color w:val="000000"/>
                                   <w:sz w:val="34"/>
                                   <w:szCs w:val="34"/>
-                                  <w:lang w:val="en-US" w:eastAsia="zh-TW"/>
                                 </w:rPr>
                                 <w:drawing>
                                   <wp:inline distT="0" distB="0" distL="0" distR="0" wp14:anchorId="4583EE42" wp14:editId="6D3CE8B8">
@@ -2875,7 +2813,7 @@
                                             </pic:cNvPicPr>
                                           </pic:nvPicPr>
                                           <pic:blipFill>
-                                            <a:blip r:embed="rId14">
+                                            <a:blip r:embed="rId13">
                                               <a:extLst>
                                                 <a:ext uri="{28A0092B-C50C-407E-A947-70E740481C1C}">
                                                   <a14:useLocalDpi xmlns:a14="http://schemas.microsoft.com/office/drawing/2010/main" val="0"/>
@@ -3134,7 +3072,6 @@
                               <w:r>
                                 <w:rPr>
                                   <w:noProof/>
-                                  <w:lang w:val="en-US" w:eastAsia="zh-TW"/>
                                 </w:rPr>
                                 <w:drawing>
                                   <wp:inline distT="0" distB="0" distL="0" distR="0" wp14:anchorId="7158456C" wp14:editId="48653CE2">
@@ -3154,7 +3091,7 @@
                                             </pic:cNvPicPr>
                                           </pic:nvPicPr>
                                           <pic:blipFill>
-                                            <a:blip r:embed="rId15">
+                                            <a:blip r:embed="rId14">
                                               <a:extLst>
                                                 <a:ext uri="{28A0092B-C50C-407E-A947-70E740481C1C}">
                                                   <a14:useLocalDpi xmlns:a14="http://schemas.microsoft.com/office/drawing/2010/main" val="0"/>
@@ -3206,8 +3143,8 @@
           </mc:Choice>
           <mc:Fallback>
             <w:pict>
-              <v:group id="Group 797" o:spid="_x0000_s1026" style="position:absolute;margin-left:0;margin-top:1.5pt;width:498.4pt;height:537.05pt;z-index:251657728" coordorigin="2112,1959" coordsize="9269,10439" o:gfxdata="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">
-                <v:rect id="Rectangle 799" o:spid="_x0000_s1027" style="position:absolute;left:2112;top:1959;width:9120;height:10439;visibility:visible;mso-wrap-style:square;v-text-anchor:top" o:gfxdata="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" strokeweight="2.65pt">
+              <v:group w14:anchorId="06F335CA" id="Group 797" o:spid="_x0000_s1026" style="position:absolute;margin-left:0;margin-top:1.5pt;width:498.4pt;height:537.05pt;z-index:251657728" coordorigin="2112,1959" coordsize="9269,10439" o:gfxdata="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">
+                <v:rect id="Rectangle 799" o:spid="_x0000_s1027" style="position:absolute;left:2112;top:1959;width:9120;height:10439;visibility:visible;mso-wrap-style:square;v-text-anchor:top" o:gfxdata="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" strokeweight="2.65pt">
                   <v:textbox>
                     <w:txbxContent>
                       <w:p>
@@ -3828,7 +3765,7 @@
                           <w:rPr>
                             <w:lang w:val="en-US"/>
                           </w:rPr>
-                          <w:t>Mr</w:t>
+                          <w:t>M</w:t>
                         </w:r>
                         <w:r>
                           <w:rPr>
@@ -3846,21 +3783,7 @@
                           <w:rPr>
                             <w:lang w:val="en-US"/>
                           </w:rPr>
-                          <w:t xml:space="preserve">Ha Hoang </w:t>
-                        </w:r>
-                        <w:proofErr w:type="spellStart"/>
-                        <w:r>
-                          <w:rPr>
-                            <w:lang w:val="en-US"/>
-                          </w:rPr>
-                          <w:t>Bao</w:t>
-                        </w:r>
-                        <w:proofErr w:type="spellEnd"/>
-                        <w:r>
-                          <w:rPr>
-                            <w:lang w:val="en-US"/>
-                          </w:rPr>
-                          <w:t xml:space="preserve"> Nguyen</w:t>
+                          <w:t>Ha Hoang Bao Nguyen</w:t>
                         </w:r>
                       </w:p>
                       <w:p>
@@ -3898,35 +3821,7 @@
                           <w:rPr>
                             <w:lang w:val="en-US"/>
                           </w:rPr>
-                          <w:t xml:space="preserve">Nguyen </w:t>
-                        </w:r>
-                        <w:proofErr w:type="spellStart"/>
-                        <w:r>
-                          <w:rPr>
-                            <w:lang w:val="en-US"/>
-                          </w:rPr>
-                          <w:t>Huu</w:t>
-                        </w:r>
-                        <w:proofErr w:type="spellEnd"/>
-                        <w:r>
-                          <w:rPr>
-                            <w:lang w:val="en-US"/>
-                          </w:rPr>
-                          <w:t xml:space="preserve"> </w:t>
-                        </w:r>
-                        <w:proofErr w:type="spellStart"/>
-                        <w:r>
-                          <w:rPr>
-                            <w:lang w:val="en-US"/>
-                          </w:rPr>
-                          <w:t>Phuc</w:t>
-                        </w:r>
-                        <w:proofErr w:type="spellEnd"/>
-                        <w:r>
-                          <w:rPr>
-                            <w:lang w:val="en-US"/>
-                          </w:rPr>
-                          <w:t xml:space="preserve"> </w:t>
+                          <w:t xml:space="preserve">Nguyen Huu Phuc </w:t>
                         </w:r>
                       </w:p>
                       <w:p>
@@ -3996,35 +3891,13 @@
                           <w:rPr>
                             <w:lang w:val="en-US"/>
                           </w:rPr>
-                          <w:t xml:space="preserve"> Tran </w:t>
+                          <w:t xml:space="preserve"> Tran Duc Truong Giang</w:t>
                         </w:r>
-                        <w:proofErr w:type="spellStart"/>
-                        <w:r>
-                          <w:rPr>
-                            <w:lang w:val="en-US"/>
-                          </w:rPr>
-                          <w:t>Duc</w:t>
-                        </w:r>
-                        <w:proofErr w:type="spellEnd"/>
-                        <w:r>
-                          <w:rPr>
-                            <w:lang w:val="en-US"/>
-                          </w:rPr>
-                          <w:t xml:space="preserve"> Truong </w:t>
-                        </w:r>
-                        <w:proofErr w:type="spellStart"/>
-                        <w:r>
-                          <w:rPr>
-                            <w:lang w:val="en-US"/>
-                          </w:rPr>
-                          <w:t>Giang</w:t>
-                        </w:r>
-                        <w:proofErr w:type="spellEnd"/>
                       </w:p>
                     </w:txbxContent>
                   </v:textbox>
                 </v:rect>
-                <v:group id="Group 6" o:spid="_x0000_s1028" style="position:absolute;left:2400;top:11109;width:8515;height:1077" coordorigin="2580,11060" coordsize="8515,1077" o:gfxdata="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">
+                <v:group id="Group 6" o:spid="_x0000_s1028" style="position:absolute;left:2400;top:11109;width:8515;height:1077" coordorigin="2580,11060" coordsize="8515,1077" o:gfxdata="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">
                   <v:shapetype id="_x0000_t75" coordsize="21600,21600" o:spt="75" o:preferrelative="t" path="m@4@5l@4@11@9@11@9@5xe" filled="f" stroked="f">
                     <v:stroke joinstyle="miter"/>
                     <v:formulas>
@@ -4044,38 +3917,38 @@
                     <v:path o:extrusionok="f" gradientshapeok="t" o:connecttype="rect"/>
                     <o:lock v:ext="edit" aspectratio="t"/>
                   </v:shapetype>
-                  <v:shape id="Picture 7" o:spid="_x0000_s1029" type="#_x0000_t75" style="position:absolute;left:2580;top:11111;width:1082;height:1026;visibility:visible;mso-wrap-style:square" o:gfxdata="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">
+                  <v:shape id="Picture 7" o:spid="_x0000_s1029" type="#_x0000_t75" style="position:absolute;left:2580;top:11111;width:1082;height:1026;visibility:visible;mso-wrap-style:square" o:gfxdata="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">
+                    <v:imagedata r:id="rId15" o:title=""/>
+                  </v:shape>
+                  <v:shape id="Picture 8" o:spid="_x0000_s1030" type="#_x0000_t75" style="position:absolute;left:10012;top:11060;width:1083;height:1026;visibility:visible;mso-wrap-style:square" o:gfxdata="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">
                     <v:imagedata r:id="rId16" o:title=""/>
                   </v:shape>
-                  <v:shape id="Picture 8" o:spid="_x0000_s1030" type="#_x0000_t75" style="position:absolute;left:10012;top:11060;width:1083;height:1026;visibility:visible;mso-wrap-style:square" o:gfxdata="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">
+                </v:group>
+                <v:group id="Group 9" o:spid="_x0000_s1031" style="position:absolute;left:2382;top:2205;width:8524;height:1065" coordorigin="2622,1984" coordsize="8524,1065" o:gfxdata="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">
+                  <v:shape id="Picture 10" o:spid="_x0000_s1032" type="#_x0000_t75" style="position:absolute;left:10023;top:1984;width:1123;height:1065;visibility:visible;mso-wrap-style:square" o:gfxdata="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">
                     <v:imagedata r:id="rId17" o:title=""/>
                   </v:shape>
-                </v:group>
-                <v:group id="Group 9" o:spid="_x0000_s1031" style="position:absolute;left:2382;top:2205;width:8524;height:1065" coordorigin="2622,1984" coordsize="8524,1065" o:gfxdata="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">
-                  <v:shape id="Picture 10" o:spid="_x0000_s1032" type="#_x0000_t75" style="position:absolute;left:10023;top:1984;width:1123;height:1065;visibility:visible;mso-wrap-style:square" o:gfxdata="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">
+                  <v:shape id="Picture 11" o:spid="_x0000_s1033" type="#_x0000_t75" style="position:absolute;left:2622;top:1984;width:1123;height:1065;visibility:visible;mso-wrap-style:square" o:gfxdata="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">
                     <v:imagedata r:id="rId18" o:title=""/>
                   </v:shape>
-                  <v:shape id="Picture 11" o:spid="_x0000_s1033" type="#_x0000_t75" style="position:absolute;left:2622;top:1984;width:1123;height:1065;visibility:visible;mso-wrap-style:square" o:gfxdata="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">
-                    <v:imagedata r:id="rId19" o:title=""/>
-                  </v:shape>
                 </v:group>
-                <v:group id="Group 12" o:spid="_x0000_s1034" style="position:absolute;left:10781;top:2966;width:40;height:8518" coordorigin="11021,2745" coordsize="40,8518" o:gfxdata="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">
-                  <v:line id="Line 13" o:spid="_x0000_s1035" style="position:absolute;visibility:visible;mso-wrap-style:square" from="11060,2745" to="11061,11263" o:connectortype="straight" o:gfxdata="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" strokeweight=".95pt"/>
-                  <v:line id="Line 14" o:spid="_x0000_s1036" style="position:absolute;visibility:visible;mso-wrap-style:square" from="11021,2745" to="11022,11263" o:connectortype="straight" o:gfxdata="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" strokeweight=".95pt"/>
+                <v:group id="Group 12" o:spid="_x0000_s1034" style="position:absolute;left:10781;top:2966;width:40;height:8518" coordorigin="11021,2745" coordsize="40,8518" o:gfxdata="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">
+                  <v:line id="Line 13" o:spid="_x0000_s1035" style="position:absolute;visibility:visible;mso-wrap-style:square" from="11060,2745" to="11061,11263" o:connectortype="straight" o:gfxdata="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" strokeweight=".95pt"/>
+                  <v:line id="Line 14" o:spid="_x0000_s1036" style="position:absolute;visibility:visible;mso-wrap-style:square" from="11021,2745" to="11022,11263" o:connectortype="straight" o:gfxdata="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" strokeweight=".95pt"/>
                 </v:group>
-                <v:group id="Group 15" o:spid="_x0000_s1037" style="position:absolute;left:2501;top:2966;width:39;height:8518" coordorigin="2741,2745" coordsize="39,8518" o:gfxdata="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">
-                  <v:line id="Line 16" o:spid="_x0000_s1038" style="position:absolute;visibility:visible;mso-wrap-style:square" from="2779,2745" to="2780,11263" o:connectortype="straight" o:gfxdata="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" strokeweight=".95pt"/>
-                  <v:line id="Line 17" o:spid="_x0000_s1039" style="position:absolute;visibility:visible;mso-wrap-style:square" from="2741,2745" to="2742,11263" o:connectortype="straight" o:gfxdata="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" strokeweight=".95pt"/>
+                <v:group id="Group 15" o:spid="_x0000_s1037" style="position:absolute;left:2501;top:2966;width:39;height:8518" coordorigin="2741,2745" coordsize="39,8518" o:gfxdata="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">
+                  <v:line id="Line 16" o:spid="_x0000_s1038" style="position:absolute;visibility:visible;mso-wrap-style:square" from="2779,2745" to="2780,11263" o:connectortype="straight" o:gfxdata="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" strokeweight=".95pt"/>
+                  <v:line id="Line 17" o:spid="_x0000_s1039" style="position:absolute;visibility:visible;mso-wrap-style:square" from="2741,2745" to="2742,11263" o:connectortype="straight" o:gfxdata="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" strokeweight=".95pt"/>
                 </v:group>
-                <v:group id="Group 18" o:spid="_x0000_s1040" style="position:absolute;left:3240;top:2341;width:6840;height:34" coordorigin="3480,2120" coordsize="6840,34" o:gfxdata="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">
-                  <v:line id="Line 19" o:spid="_x0000_s1041" style="position:absolute;visibility:visible;mso-wrap-style:square" from="3480,2153" to="10320,2154" o:connectortype="straight" o:gfxdata="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" strokeweight=".95pt"/>
-                  <v:line id="Line 20" o:spid="_x0000_s1042" style="position:absolute;visibility:visible;mso-wrap-style:square" from="3480,2120" to="10320,2121" o:connectortype="straight" o:gfxdata="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" strokeweight=".95pt"/>
+                <v:group id="Group 18" o:spid="_x0000_s1040" style="position:absolute;left:3240;top:2341;width:6840;height:34" coordorigin="3480,2120" coordsize="6840,34" o:gfxdata="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">
+                  <v:line id="Line 19" o:spid="_x0000_s1041" style="position:absolute;visibility:visible;mso-wrap-style:square" from="3480,2153" to="10320,2154" o:connectortype="straight" o:gfxdata="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" strokeweight=".95pt"/>
+                  <v:line id="Line 20" o:spid="_x0000_s1042" style="position:absolute;visibility:visible;mso-wrap-style:square" from="3480,2120" to="10320,2121" o:connectortype="straight" o:gfxdata="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" strokeweight=".95pt"/>
                 </v:group>
-                <v:group id="Group 21" o:spid="_x0000_s1043" style="position:absolute;left:3377;top:11926;width:6844;height:33" coordorigin="3476,11856" coordsize="6844,33" o:gfxdata="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">
-                  <v:line id="Line 22" o:spid="_x0000_s1044" style="position:absolute;visibility:visible;mso-wrap-style:square" from="3480,11888" to="10320,11889" o:connectortype="straight" o:gfxdata="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" strokeweight=".95pt"/>
-                  <v:line id="Line 23" o:spid="_x0000_s1045" style="position:absolute;visibility:visible;mso-wrap-style:square" from="3476,11856" to="10320,11856" o:connectortype="straight" o:gfxdata="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" strokeweight=".95pt"/>
+                <v:group id="Group 21" o:spid="_x0000_s1043" style="position:absolute;left:3377;top:11926;width:6844;height:33" coordorigin="3476,11856" coordsize="6844,33" o:gfxdata="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">
+                  <v:line id="Line 22" o:spid="_x0000_s1044" style="position:absolute;visibility:visible;mso-wrap-style:square" from="3480,11888" to="10320,11889" o:connectortype="straight" o:gfxdata="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" strokeweight=".95pt"/>
+                  <v:line id="Line 23" o:spid="_x0000_s1045" style="position:absolute;visibility:visible;mso-wrap-style:square" from="3476,11856" to="10320,11856" o:connectortype="straight" o:gfxdata="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" strokeweight=".95pt"/>
                 </v:group>
-                <v:rect id="Rectangle 25" o:spid="_x0000_s1046" style="position:absolute;left:3373;top:4525;width:6060;height:458;visibility:visible;mso-wrap-style:square;v-text-anchor:top" o:gfxdata="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" filled="f" stroked="f">
+                <v:rect id="Rectangle 25" o:spid="_x0000_s1046" style="position:absolute;left:3373;top:4525;width:6060;height:458;visibility:visible;mso-wrap-style:square;v-text-anchor:top" o:gfxdata="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" filled="f" stroked="f">
                   <v:textbox inset="0,0,0,0">
                     <w:txbxContent>
                       <w:p>
@@ -4107,7 +3980,7 @@
                     </w:txbxContent>
                   </v:textbox>
                 </v:rect>
-                <v:rect id="Rectangle 27" o:spid="_x0000_s1047" style="position:absolute;left:3373;top:7510;width:6787;height:458;visibility:visible;mso-wrap-style:square;v-text-anchor:top" o:gfxdata="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" filled="f" stroked="f">
+                <v:rect id="Rectangle 27" o:spid="_x0000_s1047" style="position:absolute;left:3373;top:7510;width:6787;height:458;visibility:visible;mso-wrap-style:square;v-text-anchor:top" o:gfxdata="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" filled="f" stroked="f">
                   <v:textbox inset="0,0,0,0">
                     <w:txbxContent>
                       <w:p>
@@ -4147,7 +4020,7 @@
                     </w:txbxContent>
                   </v:textbox>
                 </v:rect>
-                <v:rect id="Rectangle 28" o:spid="_x0000_s1048" style="position:absolute;left:3388;top:7913;width:2667;height:458;visibility:visible;mso-wrap-style:square;v-text-anchor:top" o:gfxdata="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" filled="f" stroked="f">
+                <v:rect id="Rectangle 28" o:spid="_x0000_s1048" style="position:absolute;left:3388;top:7913;width:2667;height:458;visibility:visible;mso-wrap-style:square;v-text-anchor:top" o:gfxdata="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" filled="f" stroked="f">
                   <v:textbox inset="0,0,0,0">
                     <w:txbxContent>
                       <w:p>
@@ -4173,7 +4046,6 @@
                             <w:color w:val="000000"/>
                             <w:sz w:val="34"/>
                             <w:szCs w:val="34"/>
-                            <w:lang w:val="en-US" w:eastAsia="zh-TW"/>
                           </w:rPr>
                           <w:drawing>
                             <wp:inline distT="0" distB="0" distL="0" distR="0" wp14:anchorId="4583EE42" wp14:editId="6D3CE8B8">
@@ -4193,7 +4065,7 @@
                                       </pic:cNvPicPr>
                                     </pic:nvPicPr>
                                     <pic:blipFill>
-                                      <a:blip r:embed="rId14">
+                                      <a:blip r:embed="rId13">
                                         <a:extLst>
                                           <a:ext uri="{28A0092B-C50C-407E-A947-70E740481C1C}">
                                             <a14:useLocalDpi xmlns:a14="http://schemas.microsoft.com/office/drawing/2010/main" val="0"/>
@@ -4228,7 +4100,7 @@
                     </w:txbxContent>
                   </v:textbox>
                 </v:rect>
-                <v:rect id="Rectangle 30" o:spid="_x0000_s1049" style="position:absolute;left:3387;top:9055;width:3394;height:458;visibility:visible;mso-wrap-style:square;v-text-anchor:top" o:gfxdata="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" filled="f" stroked="f">
+                <v:rect id="Rectangle 30" o:spid="_x0000_s1049" style="position:absolute;left:3387;top:9055;width:3394;height:458;visibility:visible;mso-wrap-style:square;v-text-anchor:top" o:gfxdata="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" filled="f" stroked="f">
                   <v:textbox inset="0,0,0,0">
                     <w:txbxContent>
                       <w:p>
@@ -4250,7 +4122,7 @@
                     </w:txbxContent>
                   </v:textbox>
                 </v:rect>
-                <v:rect id="Rectangle 31" o:spid="_x0000_s1050" style="position:absolute;left:3377;top:10289;width:5091;height:458;visibility:visible;mso-wrap-style:square;v-text-anchor:top" o:gfxdata="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" filled="f" stroked="f">
+                <v:rect id="Rectangle 31" o:spid="_x0000_s1050" style="position:absolute;left:3377;top:10289;width:5091;height:458;visibility:visible;mso-wrap-style:square;v-text-anchor:top" o:gfxdata="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" filled="f" stroked="f">
                   <v:textbox inset="0,0,0,0">
                     <w:txbxContent>
                       <w:p>
@@ -4272,7 +4144,7 @@
                     </w:txbxContent>
                   </v:textbox>
                 </v:rect>
-                <v:rect id="Rectangle 32" o:spid="_x0000_s1051" style="position:absolute;left:3381;top:10847;width:8000;height:458;visibility:visible;mso-wrap-style:square;v-text-anchor:top" o:gfxdata="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" filled="f" stroked="f">
+                <v:rect id="Rectangle 32" o:spid="_x0000_s1051" style="position:absolute;left:3381;top:10847;width:8000;height:458;visibility:visible;mso-wrap-style:square;v-text-anchor:top" o:gfxdata="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" filled="f" stroked="f">
                   <v:textbox inset="0,0,0,0">
                     <w:txbxContent>
                       <w:p>
@@ -4298,14 +4170,13 @@
                   <v:stroke joinstyle="miter"/>
                   <v:path gradientshapeok="t" o:connecttype="rect"/>
                 </v:shapetype>
-                <v:shape id="Text Box 33" o:spid="_x0000_s1052" type="#_x0000_t202" style="position:absolute;left:3377;top:9511;width:5904;height:459;visibility:visible;mso-wrap-style:square;v-text-anchor:top" o:gfxdata="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" stroked="f">
+                <v:shape id="Text Box 33" o:spid="_x0000_s1052" type="#_x0000_t202" style="position:absolute;left:3377;top:9511;width:5904;height:459;visibility:visible;mso-wrap-style:square;v-text-anchor:top" o:gfxdata="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" stroked="f">
                   <v:textbox>
                     <w:txbxContent>
                       <w:p>
                         <w:r>
                           <w:rPr>
                             <w:noProof/>
-                            <w:lang w:val="en-US" w:eastAsia="zh-TW"/>
                           </w:rPr>
                           <w:drawing>
                             <wp:inline distT="0" distB="0" distL="0" distR="0" wp14:anchorId="7158456C" wp14:editId="48653CE2">
@@ -4325,7 +4196,7 @@
                                       </pic:cNvPicPr>
                                     </pic:nvPicPr>
                                     <pic:blipFill>
-                                      <a:blip r:embed="rId15">
+                                      <a:blip r:embed="rId14">
                                         <a:extLst>
                                           <a:ext uri="{28A0092B-C50C-407E-A947-70E740481C1C}">
                                             <a14:useLocalDpi xmlns:a14="http://schemas.microsoft.com/office/drawing/2010/main" val="0"/>
@@ -4882,81 +4753,35 @@
           <w:sz w:val="24"/>
           <w:szCs w:val="24"/>
         </w:rPr>
-        <w:t xml:space="preserve">We are much thankful to the entire staff and chairpersons at the Head Office of Aptech Worldwide, Aptech – Vietnam, and FPT – </w:t>
-      </w:r>
-      <w:proofErr w:type="spellStart"/>
-      <w:r>
+        <w:t>We are much thankful to the entire staff and chairpersons at the Head Office of Aptech Worldwide, Aptech – Vietnam, and FPT – Aptech Center who have been organizing and looking after our studying course.</w:t>
+      </w:r>
+    </w:p>
+    <w:p>
+      <w:pPr>
+        <w:ind w:firstLine="567"/>
+        <w:jc w:val="left"/>
         <w:rPr>
           <w:rFonts w:ascii="Arial" w:hAnsi="Arial" w:cs="Arial"/>
           <w:sz w:val="24"/>
           <w:szCs w:val="24"/>
         </w:rPr>
-        <w:t>Aptech</w:t>
-      </w:r>
-      <w:proofErr w:type="spellEnd"/>
+      </w:pPr>
       <w:r>
         <w:rPr>
           <w:rFonts w:ascii="Arial" w:hAnsi="Arial" w:cs="Arial"/>
           <w:sz w:val="24"/>
           <w:szCs w:val="24"/>
         </w:rPr>
-        <w:t xml:space="preserve"> </w:t>
-      </w:r>
-      <w:proofErr w:type="spellStart"/>
+        <w:t xml:space="preserve">There are no words to show our appreciation for teachers of FPT Aptech Centre who have been organizing and looking after us during our studying course to finish this project. Our special thanks Mr </w:t>
+      </w:r>
       <w:r>
         <w:rPr>
           <w:rFonts w:ascii="Arial" w:hAnsi="Arial" w:cs="Arial"/>
           <w:sz w:val="24"/>
           <w:szCs w:val="24"/>
         </w:rPr>
-        <w:t>Center</w:t>
-      </w:r>
-      <w:proofErr w:type="spellEnd"/>
-      <w:r>
-        <w:rPr>
-          <w:rFonts w:ascii="Arial" w:hAnsi="Arial" w:cs="Arial"/>
-          <w:sz w:val="24"/>
-          <w:szCs w:val="24"/>
-        </w:rPr>
-        <w:t xml:space="preserve"> who have been organizing and looking after our studying course.</w:t>
-      </w:r>
-    </w:p>
-    <w:p>
-      <w:pPr>
-        <w:ind w:firstLine="567"/>
-        <w:jc w:val="left"/>
-        <w:rPr>
-          <w:rFonts w:ascii="Arial" w:hAnsi="Arial" w:cs="Arial"/>
-          <w:sz w:val="24"/>
-          <w:szCs w:val="24"/>
-        </w:rPr>
-      </w:pPr>
-      <w:r>
-        <w:rPr>
-          <w:rFonts w:ascii="Arial" w:hAnsi="Arial" w:cs="Arial"/>
-          <w:sz w:val="24"/>
-          <w:szCs w:val="24"/>
-        </w:rPr>
-        <w:t xml:space="preserve">There are no words to show our appreciation for teachers of FPT Aptech Centre who have been organizing and looking after us during our studying course to finish this project. Our special thanks </w:t>
-      </w:r>
-      <w:proofErr w:type="gramStart"/>
-      <w:r>
-        <w:rPr>
-          <w:rFonts w:ascii="Arial" w:hAnsi="Arial" w:cs="Arial"/>
-          <w:sz w:val="24"/>
-          <w:szCs w:val="24"/>
-        </w:rPr>
-        <w:t xml:space="preserve">Mr </w:t>
-      </w:r>
-      <w:r>
-        <w:rPr>
-          <w:rFonts w:ascii="Arial" w:hAnsi="Arial" w:cs="Arial"/>
-          <w:sz w:val="24"/>
-          <w:szCs w:val="24"/>
-        </w:rPr>
         <w:t>???</w:t>
       </w:r>
-      <w:proofErr w:type="gramEnd"/>
       <w:r>
         <w:rPr>
           <w:rFonts w:ascii="Arial" w:hAnsi="Arial" w:cs="Arial"/>
@@ -5131,51 +4956,49 @@
           <w:szCs w:val="24"/>
         </w:rPr>
       </w:pPr>
-      <w:proofErr w:type="gramStart"/>
       <w:r>
         <w:rPr>
           <w:rFonts w:ascii="Arial" w:hAnsi="Arial" w:cs="Arial"/>
           <w:sz w:val="24"/>
           <w:szCs w:val="24"/>
         </w:rPr>
-        <w:t>vehicles</w:t>
-      </w:r>
-      <w:proofErr w:type="gramEnd"/>
-      <w:r>
+        <w:t>vehicles all over the country. They have several branches at different locations of the</w:t>
+      </w:r>
+    </w:p>
+    <w:p>
+      <w:pPr>
+        <w:jc w:val="left"/>
         <w:rPr>
           <w:rFonts w:ascii="Arial" w:hAnsi="Arial" w:cs="Arial"/>
           <w:sz w:val="24"/>
           <w:szCs w:val="24"/>
         </w:rPr>
-        <w:t xml:space="preserve"> all over the country. They have several branches at different locations of the</w:t>
-      </w:r>
-    </w:p>
-    <w:p>
-      <w:pPr>
-        <w:jc w:val="left"/>
+      </w:pPr>
+      <w:r>
         <w:rPr>
           <w:rFonts w:ascii="Arial" w:hAnsi="Arial" w:cs="Arial"/>
           <w:sz w:val="24"/>
           <w:szCs w:val="24"/>
         </w:rPr>
-      </w:pPr>
-      <w:proofErr w:type="gramStart"/>
-      <w:r>
+        <w:t>country, so that they can provide the transportation facilities between the places. They</w:t>
+      </w:r>
+    </w:p>
+    <w:p>
+      <w:pPr>
+        <w:jc w:val="left"/>
         <w:rPr>
           <w:rFonts w:ascii="Arial" w:hAnsi="Arial" w:cs="Arial"/>
           <w:sz w:val="24"/>
           <w:szCs w:val="24"/>
         </w:rPr>
-        <w:t>country</w:t>
-      </w:r>
-      <w:proofErr w:type="gramEnd"/>
+      </w:pPr>
       <w:r>
         <w:rPr>
           <w:rFonts w:ascii="Arial" w:hAnsi="Arial" w:cs="Arial"/>
           <w:sz w:val="24"/>
           <w:szCs w:val="24"/>
         </w:rPr>
-        <w:t>, so that they can provide the transportation facilities between the places. They</w:t>
+        <w:t>want an online application to be developed, where the details of the bookings done and</w:t>
       </w:r>
     </w:p>
     <w:p>
@@ -5187,79 +5010,31 @@
           <w:szCs w:val="24"/>
         </w:rPr>
       </w:pPr>
-      <w:proofErr w:type="gramStart"/>
       <w:r>
         <w:rPr>
           <w:rFonts w:ascii="Arial" w:hAnsi="Arial" w:cs="Arial"/>
           <w:sz w:val="24"/>
           <w:szCs w:val="24"/>
         </w:rPr>
-        <w:t>want</w:t>
-      </w:r>
-      <w:proofErr w:type="gramEnd"/>
-      <w:r>
+        <w:t>the customer will be updated from time to time and one can track the details of the</w:t>
+      </w:r>
+    </w:p>
+    <w:p>
+      <w:pPr>
+        <w:jc w:val="left"/>
         <w:rPr>
           <w:rFonts w:ascii="Arial" w:hAnsi="Arial" w:cs="Arial"/>
           <w:sz w:val="24"/>
           <w:szCs w:val="24"/>
         </w:rPr>
-        <w:t xml:space="preserve"> an online application to be developed, where the details of the bookings done and</w:t>
-      </w:r>
-    </w:p>
-    <w:p>
-      <w:pPr>
-        <w:jc w:val="left"/>
+      </w:pPr>
+      <w:r>
         <w:rPr>
           <w:rFonts w:ascii="Arial" w:hAnsi="Arial" w:cs="Arial"/>
           <w:sz w:val="24"/>
           <w:szCs w:val="24"/>
         </w:rPr>
-      </w:pPr>
-      <w:proofErr w:type="gramStart"/>
-      <w:r>
-        <w:rPr>
-          <w:rFonts w:ascii="Arial" w:hAnsi="Arial" w:cs="Arial"/>
-          <w:sz w:val="24"/>
-          <w:szCs w:val="24"/>
-        </w:rPr>
-        <w:t>the</w:t>
-      </w:r>
-      <w:proofErr w:type="gramEnd"/>
-      <w:r>
-        <w:rPr>
-          <w:rFonts w:ascii="Arial" w:hAnsi="Arial" w:cs="Arial"/>
-          <w:sz w:val="24"/>
-          <w:szCs w:val="24"/>
-        </w:rPr>
-        <w:t xml:space="preserve"> customer will be updated from time to time and one can track the details of the</w:t>
-      </w:r>
-    </w:p>
-    <w:p>
-      <w:pPr>
-        <w:jc w:val="left"/>
-        <w:rPr>
-          <w:rFonts w:ascii="Arial" w:hAnsi="Arial" w:cs="Arial"/>
-          <w:sz w:val="24"/>
-          <w:szCs w:val="24"/>
-        </w:rPr>
-      </w:pPr>
-      <w:proofErr w:type="gramStart"/>
-      <w:r>
-        <w:rPr>
-          <w:rFonts w:ascii="Arial" w:hAnsi="Arial" w:cs="Arial"/>
-          <w:sz w:val="24"/>
-          <w:szCs w:val="24"/>
-        </w:rPr>
-        <w:t>available</w:t>
-      </w:r>
-      <w:proofErr w:type="gramEnd"/>
-      <w:r>
-        <w:rPr>
-          <w:rFonts w:ascii="Arial" w:hAnsi="Arial" w:cs="Arial"/>
-          <w:sz w:val="24"/>
-          <w:szCs w:val="24"/>
-        </w:rPr>
-        <w:t xml:space="preserve"> seats immediately.</w:t>
+        <w:t>available seats immediately.</w:t>
       </w:r>
     </w:p>
     <w:p>
@@ -5320,16 +5095,15 @@
           <w:sz w:val="24"/>
           <w:szCs w:val="24"/>
         </w:rPr>
-        <w:t xml:space="preserve">SRC Travel </w:t>
-      </w:r>
-      <w:proofErr w:type="gramStart"/>
+        <w:t>SRC Travel Agencies</w:t>
+      </w:r>
       <w:r>
         <w:rPr>
           <w:rFonts w:ascii="Arial" w:hAnsi="Arial" w:cs="Arial"/>
           <w:sz w:val="24"/>
           <w:szCs w:val="24"/>
         </w:rPr>
-        <w:t>Agencies</w:t>
+        <w:t xml:space="preserve"> </w:t>
       </w:r>
       <w:r>
         <w:rPr>
@@ -5337,7 +5111,7 @@
           <w:sz w:val="24"/>
           <w:szCs w:val="24"/>
         </w:rPr>
-        <w:t xml:space="preserve"> </w:t>
+        <w:t xml:space="preserve">’s </w:t>
       </w:r>
       <w:r>
         <w:rPr>
@@ -5345,16 +5119,15 @@
           <w:sz w:val="24"/>
           <w:szCs w:val="24"/>
         </w:rPr>
-        <w:t>’s</w:t>
-      </w:r>
-      <w:proofErr w:type="gramEnd"/>
+        <w:t>online service application</w:t>
+      </w:r>
       <w:r>
         <w:rPr>
           <w:rFonts w:ascii="Arial" w:hAnsi="Arial" w:cs="Arial"/>
           <w:sz w:val="24"/>
           <w:szCs w:val="24"/>
         </w:rPr>
-        <w:t xml:space="preserve"> </w:t>
+        <w:t xml:space="preserve"> provides</w:t>
       </w:r>
       <w:r>
         <w:rPr>
@@ -5362,7 +5135,7 @@
           <w:sz w:val="24"/>
           <w:szCs w:val="24"/>
         </w:rPr>
-        <w:t>online service application</w:t>
+        <w:t xml:space="preserve"> </w:t>
       </w:r>
       <w:r>
         <w:rPr>
@@ -5370,7 +5143,7 @@
           <w:sz w:val="24"/>
           <w:szCs w:val="24"/>
         </w:rPr>
-        <w:t xml:space="preserve"> provides</w:t>
+        <w:t>details of the bookings done and the customer will be updated from time to time and one can track the details of the available seats immediately</w:t>
       </w:r>
       <w:r>
         <w:rPr>
@@ -5378,7 +5151,7 @@
           <w:sz w:val="24"/>
           <w:szCs w:val="24"/>
         </w:rPr>
-        <w:t xml:space="preserve"> </w:t>
+        <w:t xml:space="preserve"> online</w:t>
       </w:r>
       <w:r>
         <w:rPr>
@@ -5386,7 +5159,7 @@
           <w:sz w:val="24"/>
           <w:szCs w:val="24"/>
         </w:rPr>
-        <w:t>details of the bookings done and the customer will be updated from time to time and one can track the details of the available seats immediately</w:t>
+        <w:t xml:space="preserve"> for their customer. For their employees</w:t>
       </w:r>
       <w:r>
         <w:rPr>
@@ -5394,7 +5167,7 @@
           <w:sz w:val="24"/>
           <w:szCs w:val="24"/>
         </w:rPr>
-        <w:t xml:space="preserve"> online</w:t>
+        <w:t xml:space="preserve"> or </w:t>
       </w:r>
       <w:r>
         <w:rPr>
@@ -5402,7 +5175,7 @@
           <w:sz w:val="24"/>
           <w:szCs w:val="24"/>
         </w:rPr>
-        <w:t xml:space="preserve"> for their customer. For their employees</w:t>
+        <w:t>administrator</w:t>
       </w:r>
       <w:r>
         <w:rPr>
@@ -5410,7 +5183,7 @@
           <w:sz w:val="24"/>
           <w:szCs w:val="24"/>
         </w:rPr>
-        <w:t xml:space="preserve"> or </w:t>
+        <w:t xml:space="preserve">, the </w:t>
       </w:r>
       <w:r>
         <w:rPr>
@@ -5418,7 +5191,7 @@
           <w:sz w:val="24"/>
           <w:szCs w:val="24"/>
         </w:rPr>
-        <w:t>administrator</w:t>
+        <w:t>application</w:t>
       </w:r>
       <w:r>
         <w:rPr>
@@ -5426,7 +5199,7 @@
           <w:sz w:val="24"/>
           <w:szCs w:val="24"/>
         </w:rPr>
-        <w:t xml:space="preserve">, the </w:t>
+        <w:t xml:space="preserve"> will help to maintain the information like </w:t>
       </w:r>
       <w:r>
         <w:rPr>
@@ -5434,7 +5207,7 @@
           <w:sz w:val="24"/>
           <w:szCs w:val="24"/>
         </w:rPr>
-        <w:t>application</w:t>
+        <w:t xml:space="preserve">bus details, employees details, customer details, ticket details, </w:t>
       </w:r>
       <w:r>
         <w:rPr>
@@ -5442,7 +5215,7 @@
           <w:sz w:val="24"/>
           <w:szCs w:val="24"/>
         </w:rPr>
-        <w:t xml:space="preserve"> will help to maintain the information like </w:t>
+        <w:t>counter details</w:t>
       </w:r>
       <w:r>
         <w:rPr>
@@ -5450,7 +5223,7 @@
           <w:sz w:val="24"/>
           <w:szCs w:val="24"/>
         </w:rPr>
-        <w:t xml:space="preserve">bus details, employees details, customer details, ticket details, </w:t>
+        <w:t>,</w:t>
       </w:r>
       <w:r>
         <w:rPr>
@@ -5458,7 +5231,7 @@
           <w:sz w:val="24"/>
           <w:szCs w:val="24"/>
         </w:rPr>
-        <w:t>counter details</w:t>
+        <w:t xml:space="preserve"> </w:t>
       </w:r>
       <w:r>
         <w:rPr>
@@ -5466,7 +5239,7 @@
           <w:sz w:val="24"/>
           <w:szCs w:val="24"/>
         </w:rPr>
-        <w:t>,</w:t>
+        <w:t>etc,</w:t>
       </w:r>
       <w:r>
         <w:rPr>
@@ -5474,52 +5247,24 @@
           <w:sz w:val="24"/>
           <w:szCs w:val="24"/>
         </w:rPr>
-        <w:t xml:space="preserve"> </w:t>
-      </w:r>
-      <w:proofErr w:type="spellStart"/>
+        <w:t>.</w:t>
+      </w:r>
       <w:r>
         <w:rPr>
           <w:rFonts w:ascii="Arial" w:hAnsi="Arial" w:cs="Arial"/>
           <w:sz w:val="24"/>
           <w:szCs w:val="24"/>
         </w:rPr>
-        <w:t>etc</w:t>
-      </w:r>
-      <w:proofErr w:type="spellEnd"/>
-      <w:proofErr w:type="gramStart"/>
+        <w:t>.</w:t>
+      </w:r>
       <w:r>
         <w:rPr>
           <w:rFonts w:ascii="Arial" w:hAnsi="Arial" w:cs="Arial"/>
           <w:sz w:val="24"/>
           <w:szCs w:val="24"/>
         </w:rPr>
-        <w:t>,</w:t>
-      </w:r>
-      <w:r>
-        <w:rPr>
-          <w:rFonts w:ascii="Arial" w:hAnsi="Arial" w:cs="Arial"/>
-          <w:sz w:val="24"/>
-          <w:szCs w:val="24"/>
-        </w:rPr>
         <w:t>.</w:t>
       </w:r>
-      <w:r>
-        <w:rPr>
-          <w:rFonts w:ascii="Arial" w:hAnsi="Arial" w:cs="Arial"/>
-          <w:sz w:val="24"/>
-          <w:szCs w:val="24"/>
-        </w:rPr>
-        <w:t>.</w:t>
-      </w:r>
-      <w:r>
-        <w:rPr>
-          <w:rFonts w:ascii="Arial" w:hAnsi="Arial" w:cs="Arial"/>
-          <w:sz w:val="24"/>
-          <w:szCs w:val="24"/>
-        </w:rPr>
-        <w:t>.</w:t>
-      </w:r>
-      <w:proofErr w:type="gramEnd"/>
     </w:p>
     <w:p>
       <w:pPr>
@@ -5571,6 +5316,735 @@
           <w:szCs w:val="32"/>
         </w:rPr>
         <w:t xml:space="preserve"> Specification</w:t>
+      </w:r>
+    </w:p>
+    <w:p>
+      <w:pPr>
+        <w:pStyle w:val="ListParagraph"/>
+        <w:numPr>
+          <w:ilvl w:val="1"/>
+          <w:numId w:val="5"/>
+        </w:numPr>
+        <w:jc w:val="left"/>
+        <w:rPr>
+          <w:sz w:val="32"/>
+          <w:szCs w:val="32"/>
+        </w:rPr>
+      </w:pPr>
+      <w:r>
+        <w:rPr>
+          <w:sz w:val="32"/>
+          <w:szCs w:val="32"/>
+        </w:rPr>
+        <w:t>Administrator</w:t>
+      </w:r>
+    </w:p>
+    <w:p>
+      <w:pPr>
+        <w:pStyle w:val="ListParagraph"/>
+        <w:numPr>
+          <w:ilvl w:val="0"/>
+          <w:numId w:val="33"/>
+        </w:numPr>
+        <w:jc w:val="left"/>
+        <w:rPr>
+          <w:sz w:val="32"/>
+          <w:szCs w:val="32"/>
+        </w:rPr>
+      </w:pPr>
+      <w:r>
+        <w:rPr>
+          <w:b w:val="0"/>
+          <w:sz w:val="32"/>
+          <w:szCs w:val="32"/>
+        </w:rPr>
+        <w:t>Login with username and password</w:t>
+      </w:r>
+    </w:p>
+    <w:p>
+      <w:pPr>
+        <w:pStyle w:val="ListParagraph"/>
+        <w:numPr>
+          <w:ilvl w:val="0"/>
+          <w:numId w:val="33"/>
+        </w:numPr>
+        <w:jc w:val="left"/>
+        <w:rPr>
+          <w:sz w:val="32"/>
+          <w:szCs w:val="32"/>
+        </w:rPr>
+      </w:pPr>
+      <w:r>
+        <w:rPr>
+          <w:b w:val="0"/>
+          <w:sz w:val="32"/>
+          <w:szCs w:val="32"/>
+        </w:rPr>
+        <w:t>Manage employee details</w:t>
+      </w:r>
+    </w:p>
+    <w:p>
+      <w:pPr>
+        <w:pStyle w:val="ListParagraph"/>
+        <w:numPr>
+          <w:ilvl w:val="1"/>
+          <w:numId w:val="33"/>
+        </w:numPr>
+        <w:jc w:val="left"/>
+        <w:rPr>
+          <w:sz w:val="32"/>
+          <w:szCs w:val="32"/>
+        </w:rPr>
+      </w:pPr>
+      <w:r>
+        <w:rPr>
+          <w:b w:val="0"/>
+          <w:sz w:val="32"/>
+          <w:szCs w:val="32"/>
+        </w:rPr>
+        <w:t>Add new employee</w:t>
+      </w:r>
+    </w:p>
+    <w:p>
+      <w:pPr>
+        <w:pStyle w:val="ListParagraph"/>
+        <w:numPr>
+          <w:ilvl w:val="1"/>
+          <w:numId w:val="33"/>
+        </w:numPr>
+        <w:jc w:val="left"/>
+        <w:rPr>
+          <w:sz w:val="32"/>
+          <w:szCs w:val="32"/>
+        </w:rPr>
+      </w:pPr>
+      <w:r>
+        <w:rPr>
+          <w:b w:val="0"/>
+          <w:sz w:val="32"/>
+          <w:szCs w:val="32"/>
+        </w:rPr>
+        <w:t>Update employee</w:t>
+      </w:r>
+    </w:p>
+    <w:p>
+      <w:pPr>
+        <w:pStyle w:val="ListParagraph"/>
+        <w:numPr>
+          <w:ilvl w:val="1"/>
+          <w:numId w:val="33"/>
+        </w:numPr>
+        <w:jc w:val="left"/>
+        <w:rPr>
+          <w:sz w:val="32"/>
+          <w:szCs w:val="32"/>
+        </w:rPr>
+      </w:pPr>
+      <w:r>
+        <w:rPr>
+          <w:b w:val="0"/>
+          <w:sz w:val="32"/>
+          <w:szCs w:val="32"/>
+        </w:rPr>
+        <w:t>Change status of employee</w:t>
+      </w:r>
+    </w:p>
+    <w:p>
+      <w:pPr>
+        <w:pStyle w:val="ListParagraph"/>
+        <w:numPr>
+          <w:ilvl w:val="0"/>
+          <w:numId w:val="33"/>
+        </w:numPr>
+        <w:jc w:val="left"/>
+        <w:rPr>
+          <w:b w:val="0"/>
+          <w:sz w:val="32"/>
+          <w:szCs w:val="32"/>
+        </w:rPr>
+      </w:pPr>
+      <w:r>
+        <w:rPr>
+          <w:b w:val="0"/>
+          <w:sz w:val="32"/>
+          <w:szCs w:val="32"/>
+        </w:rPr>
+        <w:t xml:space="preserve">Manage bus details </w:t>
+      </w:r>
+    </w:p>
+    <w:p>
+      <w:pPr>
+        <w:pStyle w:val="ListParagraph"/>
+        <w:numPr>
+          <w:ilvl w:val="1"/>
+          <w:numId w:val="33"/>
+        </w:numPr>
+        <w:jc w:val="left"/>
+        <w:rPr>
+          <w:b w:val="0"/>
+          <w:sz w:val="32"/>
+          <w:szCs w:val="32"/>
+        </w:rPr>
+      </w:pPr>
+      <w:r>
+        <w:rPr>
+          <w:b w:val="0"/>
+          <w:sz w:val="32"/>
+          <w:szCs w:val="32"/>
+        </w:rPr>
+        <w:t>Add new bus</w:t>
+      </w:r>
+    </w:p>
+    <w:p>
+      <w:pPr>
+        <w:pStyle w:val="ListParagraph"/>
+        <w:numPr>
+          <w:ilvl w:val="1"/>
+          <w:numId w:val="33"/>
+        </w:numPr>
+        <w:jc w:val="left"/>
+        <w:rPr>
+          <w:b w:val="0"/>
+          <w:sz w:val="32"/>
+          <w:szCs w:val="32"/>
+        </w:rPr>
+      </w:pPr>
+      <w:r>
+        <w:rPr>
+          <w:b w:val="0"/>
+          <w:sz w:val="32"/>
+          <w:szCs w:val="32"/>
+        </w:rPr>
+        <w:t xml:space="preserve">Update </w:t>
+      </w:r>
+    </w:p>
+    <w:p>
+      <w:pPr>
+        <w:pStyle w:val="ListParagraph"/>
+        <w:numPr>
+          <w:ilvl w:val="0"/>
+          <w:numId w:val="33"/>
+        </w:numPr>
+        <w:jc w:val="left"/>
+        <w:rPr>
+          <w:b w:val="0"/>
+          <w:sz w:val="32"/>
+          <w:szCs w:val="32"/>
+        </w:rPr>
+      </w:pPr>
+      <w:r>
+        <w:rPr>
+          <w:b w:val="0"/>
+          <w:sz w:val="32"/>
+          <w:szCs w:val="32"/>
+        </w:rPr>
+        <w:t>Manage booking details</w:t>
+      </w:r>
+      <w:r>
+        <w:rPr>
+          <w:b w:val="0"/>
+          <w:sz w:val="32"/>
+          <w:szCs w:val="32"/>
+        </w:rPr>
+        <w:t xml:space="preserve"> </w:t>
+      </w:r>
+    </w:p>
+    <w:p>
+      <w:pPr>
+        <w:pStyle w:val="ListParagraph"/>
+        <w:numPr>
+          <w:ilvl w:val="1"/>
+          <w:numId w:val="33"/>
+        </w:numPr>
+        <w:jc w:val="left"/>
+        <w:rPr>
+          <w:b w:val="0"/>
+          <w:sz w:val="32"/>
+          <w:szCs w:val="32"/>
+        </w:rPr>
+      </w:pPr>
+      <w:r>
+        <w:rPr>
+          <w:b w:val="0"/>
+          <w:sz w:val="32"/>
+          <w:szCs w:val="32"/>
+        </w:rPr>
+        <w:t>Add new booking</w:t>
+      </w:r>
+    </w:p>
+    <w:p>
+      <w:pPr>
+        <w:pStyle w:val="ListParagraph"/>
+        <w:numPr>
+          <w:ilvl w:val="1"/>
+          <w:numId w:val="33"/>
+        </w:numPr>
+        <w:jc w:val="left"/>
+        <w:rPr>
+          <w:b w:val="0"/>
+          <w:sz w:val="32"/>
+          <w:szCs w:val="32"/>
+        </w:rPr>
+      </w:pPr>
+      <w:r>
+        <w:rPr>
+          <w:b w:val="0"/>
+          <w:sz w:val="32"/>
+          <w:szCs w:val="32"/>
+        </w:rPr>
+        <w:t>Update booking</w:t>
+      </w:r>
+    </w:p>
+    <w:p>
+      <w:pPr>
+        <w:pStyle w:val="ListParagraph"/>
+        <w:numPr>
+          <w:ilvl w:val="1"/>
+          <w:numId w:val="33"/>
+        </w:numPr>
+        <w:jc w:val="left"/>
+        <w:rPr>
+          <w:b w:val="0"/>
+          <w:sz w:val="32"/>
+          <w:szCs w:val="32"/>
+        </w:rPr>
+      </w:pPr>
+      <w:r>
+        <w:rPr>
+          <w:b w:val="0"/>
+          <w:sz w:val="32"/>
+          <w:szCs w:val="32"/>
+        </w:rPr>
+        <w:t>Change status booking</w:t>
+      </w:r>
+    </w:p>
+    <w:p>
+      <w:pPr>
+        <w:pStyle w:val="ListParagraph"/>
+        <w:numPr>
+          <w:ilvl w:val="0"/>
+          <w:numId w:val="33"/>
+        </w:numPr>
+        <w:jc w:val="left"/>
+        <w:rPr>
+          <w:b w:val="0"/>
+          <w:sz w:val="32"/>
+          <w:szCs w:val="32"/>
+        </w:rPr>
+      </w:pPr>
+      <w:r>
+        <w:rPr>
+          <w:b w:val="0"/>
+          <w:sz w:val="32"/>
+          <w:szCs w:val="32"/>
+        </w:rPr>
+        <w:lastRenderedPageBreak/>
+        <w:t>Calculate the charges</w:t>
+      </w:r>
+      <w:r>
+        <w:rPr>
+          <w:b w:val="0"/>
+          <w:sz w:val="32"/>
+          <w:szCs w:val="32"/>
+        </w:rPr>
+        <w:t xml:space="preserve"> depend on bus type, customer’s age, distance</w:t>
+      </w:r>
+    </w:p>
+    <w:p>
+      <w:pPr>
+        <w:pStyle w:val="ListParagraph"/>
+        <w:numPr>
+          <w:ilvl w:val="0"/>
+          <w:numId w:val="33"/>
+        </w:numPr>
+        <w:jc w:val="left"/>
+        <w:rPr>
+          <w:b w:val="0"/>
+          <w:sz w:val="32"/>
+          <w:szCs w:val="32"/>
+        </w:rPr>
+      </w:pPr>
+      <w:r>
+        <w:rPr>
+          <w:b w:val="0"/>
+          <w:sz w:val="32"/>
+          <w:szCs w:val="32"/>
+        </w:rPr>
+        <w:t>Manage customer details</w:t>
+      </w:r>
+      <w:r>
+        <w:rPr>
+          <w:b w:val="0"/>
+          <w:sz w:val="32"/>
+          <w:szCs w:val="32"/>
+        </w:rPr>
+        <w:t xml:space="preserve"> </w:t>
+      </w:r>
+    </w:p>
+    <w:p>
+      <w:pPr>
+        <w:pStyle w:val="ListParagraph"/>
+        <w:numPr>
+          <w:ilvl w:val="1"/>
+          <w:numId w:val="33"/>
+        </w:numPr>
+        <w:jc w:val="left"/>
+        <w:rPr>
+          <w:b w:val="0"/>
+          <w:sz w:val="32"/>
+          <w:szCs w:val="32"/>
+        </w:rPr>
+      </w:pPr>
+      <w:r>
+        <w:rPr>
+          <w:b w:val="0"/>
+          <w:sz w:val="32"/>
+          <w:szCs w:val="32"/>
+        </w:rPr>
+        <w:t>Add new customer</w:t>
+      </w:r>
+    </w:p>
+    <w:p>
+      <w:pPr>
+        <w:pStyle w:val="ListParagraph"/>
+        <w:numPr>
+          <w:ilvl w:val="1"/>
+          <w:numId w:val="33"/>
+        </w:numPr>
+        <w:jc w:val="left"/>
+        <w:rPr>
+          <w:b w:val="0"/>
+          <w:sz w:val="32"/>
+          <w:szCs w:val="32"/>
+        </w:rPr>
+      </w:pPr>
+      <w:r>
+        <w:rPr>
+          <w:b w:val="0"/>
+          <w:sz w:val="32"/>
+          <w:szCs w:val="32"/>
+        </w:rPr>
+        <w:t>Update customer</w:t>
+      </w:r>
+    </w:p>
+    <w:p>
+      <w:pPr>
+        <w:pStyle w:val="ListParagraph"/>
+        <w:numPr>
+          <w:ilvl w:val="1"/>
+          <w:numId w:val="5"/>
+        </w:numPr>
+        <w:jc w:val="left"/>
+        <w:rPr>
+          <w:sz w:val="32"/>
+          <w:szCs w:val="32"/>
+        </w:rPr>
+      </w:pPr>
+      <w:r>
+        <w:rPr>
+          <w:sz w:val="32"/>
+          <w:szCs w:val="32"/>
+        </w:rPr>
+        <w:t>Employee</w:t>
+      </w:r>
+    </w:p>
+    <w:p>
+      <w:pPr>
+        <w:pStyle w:val="ListParagraph"/>
+        <w:numPr>
+          <w:ilvl w:val="0"/>
+          <w:numId w:val="33"/>
+        </w:numPr>
+        <w:jc w:val="left"/>
+        <w:rPr>
+          <w:sz w:val="32"/>
+          <w:szCs w:val="32"/>
+        </w:rPr>
+      </w:pPr>
+      <w:r>
+        <w:rPr>
+          <w:b w:val="0"/>
+          <w:sz w:val="32"/>
+          <w:szCs w:val="32"/>
+        </w:rPr>
+        <w:t>Login with username and password</w:t>
+      </w:r>
+    </w:p>
+    <w:p>
+      <w:pPr>
+        <w:pStyle w:val="ListParagraph"/>
+        <w:numPr>
+          <w:ilvl w:val="0"/>
+          <w:numId w:val="33"/>
+        </w:numPr>
+        <w:jc w:val="left"/>
+        <w:rPr>
+          <w:sz w:val="32"/>
+          <w:szCs w:val="32"/>
+        </w:rPr>
+      </w:pPr>
+      <w:r>
+        <w:rPr>
+          <w:b w:val="0"/>
+          <w:sz w:val="32"/>
+          <w:szCs w:val="32"/>
+        </w:rPr>
+        <w:t>Change password</w:t>
+      </w:r>
+    </w:p>
+    <w:p>
+      <w:pPr>
+        <w:pStyle w:val="ListParagraph"/>
+        <w:numPr>
+          <w:ilvl w:val="0"/>
+          <w:numId w:val="33"/>
+        </w:numPr>
+        <w:jc w:val="left"/>
+        <w:rPr>
+          <w:sz w:val="32"/>
+          <w:szCs w:val="32"/>
+        </w:rPr>
+      </w:pPr>
+      <w:r>
+        <w:rPr>
+          <w:b w:val="0"/>
+          <w:sz w:val="32"/>
+          <w:szCs w:val="32"/>
+        </w:rPr>
+        <w:t>E</w:t>
+      </w:r>
+      <w:r>
+        <w:rPr>
+          <w:b w:val="0"/>
+          <w:sz w:val="32"/>
+          <w:szCs w:val="32"/>
+        </w:rPr>
+        <w:t xml:space="preserve">dit </w:t>
+      </w:r>
+      <w:r>
+        <w:rPr>
+          <w:b w:val="0"/>
+          <w:sz w:val="32"/>
+          <w:szCs w:val="32"/>
+        </w:rPr>
+        <w:t>their</w:t>
+      </w:r>
+      <w:r>
+        <w:rPr>
+          <w:b w:val="0"/>
+          <w:sz w:val="32"/>
+          <w:szCs w:val="32"/>
+        </w:rPr>
+        <w:t xml:space="preserve"> information</w:t>
+      </w:r>
+    </w:p>
+    <w:p>
+      <w:pPr>
+        <w:pStyle w:val="ListParagraph"/>
+        <w:numPr>
+          <w:ilvl w:val="0"/>
+          <w:numId w:val="33"/>
+        </w:numPr>
+        <w:jc w:val="left"/>
+        <w:rPr>
+          <w:b w:val="0"/>
+          <w:sz w:val="32"/>
+          <w:szCs w:val="32"/>
+        </w:rPr>
+      </w:pPr>
+      <w:r>
+        <w:rPr>
+          <w:b w:val="0"/>
+          <w:sz w:val="32"/>
+          <w:szCs w:val="32"/>
+        </w:rPr>
+        <w:t>Create</w:t>
+      </w:r>
+      <w:r>
+        <w:rPr>
+          <w:b w:val="0"/>
+          <w:sz w:val="32"/>
+          <w:szCs w:val="32"/>
+        </w:rPr>
+        <w:t xml:space="preserve"> customer account</w:t>
+      </w:r>
+    </w:p>
+    <w:p>
+      <w:pPr>
+        <w:pStyle w:val="ListParagraph"/>
+        <w:numPr>
+          <w:ilvl w:val="0"/>
+          <w:numId w:val="33"/>
+        </w:numPr>
+        <w:jc w:val="left"/>
+        <w:rPr>
+          <w:b w:val="0"/>
+          <w:sz w:val="32"/>
+          <w:szCs w:val="32"/>
+        </w:rPr>
+      </w:pPr>
+      <w:r>
+        <w:rPr>
+          <w:b w:val="0"/>
+          <w:sz w:val="32"/>
+          <w:szCs w:val="32"/>
+          <w:lang w:val="en-US"/>
+        </w:rPr>
+        <w:t>Search option</w:t>
+      </w:r>
+      <w:r>
+        <w:rPr>
+          <w:b w:val="0"/>
+          <w:sz w:val="32"/>
+          <w:szCs w:val="32"/>
+          <w:lang w:val="en-US"/>
+        </w:rPr>
+        <w:t xml:space="preserve"> by date time, starting place, destination place</w:t>
+      </w:r>
+    </w:p>
+    <w:p>
+      <w:pPr>
+        <w:pStyle w:val="ListParagraph"/>
+        <w:numPr>
+          <w:ilvl w:val="0"/>
+          <w:numId w:val="33"/>
+        </w:numPr>
+        <w:jc w:val="left"/>
+        <w:rPr>
+          <w:b w:val="0"/>
+          <w:sz w:val="32"/>
+          <w:szCs w:val="32"/>
+        </w:rPr>
+      </w:pPr>
+      <w:r>
+        <w:rPr>
+          <w:b w:val="0"/>
+          <w:sz w:val="32"/>
+          <w:szCs w:val="32"/>
+        </w:rPr>
+        <w:t>Manage booking details</w:t>
+      </w:r>
+      <w:r>
+        <w:rPr>
+          <w:b w:val="0"/>
+          <w:sz w:val="32"/>
+          <w:szCs w:val="32"/>
+        </w:rPr>
+        <w:t xml:space="preserve"> </w:t>
+      </w:r>
+    </w:p>
+    <w:p>
+      <w:pPr>
+        <w:pStyle w:val="ListParagraph"/>
+        <w:numPr>
+          <w:ilvl w:val="1"/>
+          <w:numId w:val="33"/>
+        </w:numPr>
+        <w:jc w:val="left"/>
+        <w:rPr>
+          <w:b w:val="0"/>
+          <w:sz w:val="32"/>
+          <w:szCs w:val="32"/>
+        </w:rPr>
+      </w:pPr>
+      <w:r>
+        <w:rPr>
+          <w:b w:val="0"/>
+          <w:sz w:val="32"/>
+          <w:szCs w:val="32"/>
+        </w:rPr>
+        <w:t>Add new booking</w:t>
+      </w:r>
+    </w:p>
+    <w:p>
+      <w:pPr>
+        <w:pStyle w:val="ListParagraph"/>
+        <w:numPr>
+          <w:ilvl w:val="1"/>
+          <w:numId w:val="33"/>
+        </w:numPr>
+        <w:jc w:val="left"/>
+        <w:rPr>
+          <w:b w:val="0"/>
+          <w:sz w:val="32"/>
+          <w:szCs w:val="32"/>
+        </w:rPr>
+      </w:pPr>
+      <w:r>
+        <w:rPr>
+          <w:b w:val="0"/>
+          <w:sz w:val="32"/>
+          <w:szCs w:val="32"/>
+        </w:rPr>
+        <w:t>Update booking</w:t>
+      </w:r>
+    </w:p>
+    <w:p>
+      <w:pPr>
+        <w:pStyle w:val="ListParagraph"/>
+        <w:numPr>
+          <w:ilvl w:val="1"/>
+          <w:numId w:val="33"/>
+        </w:numPr>
+        <w:jc w:val="left"/>
+        <w:rPr>
+          <w:b w:val="0"/>
+          <w:sz w:val="32"/>
+          <w:szCs w:val="32"/>
+        </w:rPr>
+      </w:pPr>
+      <w:r>
+        <w:rPr>
+          <w:b w:val="0"/>
+          <w:sz w:val="32"/>
+          <w:szCs w:val="32"/>
+        </w:rPr>
+        <w:t>Change status booking</w:t>
+      </w:r>
+    </w:p>
+    <w:p>
+      <w:pPr>
+        <w:pStyle w:val="ListParagraph"/>
+        <w:numPr>
+          <w:ilvl w:val="0"/>
+          <w:numId w:val="33"/>
+        </w:numPr>
+        <w:jc w:val="left"/>
+        <w:rPr>
+          <w:b w:val="0"/>
+          <w:sz w:val="32"/>
+          <w:szCs w:val="32"/>
+        </w:rPr>
+      </w:pPr>
+      <w:r>
+        <w:rPr>
+          <w:b w:val="0"/>
+          <w:sz w:val="32"/>
+          <w:szCs w:val="32"/>
+          <w:lang w:val="en-US"/>
+        </w:rPr>
+        <w:t>Print ticket</w:t>
+      </w:r>
+    </w:p>
+    <w:p>
+      <w:pPr>
+        <w:pStyle w:val="ListParagraph"/>
+        <w:numPr>
+          <w:ilvl w:val="1"/>
+          <w:numId w:val="5"/>
+        </w:numPr>
+        <w:jc w:val="left"/>
+        <w:rPr>
+          <w:sz w:val="32"/>
+          <w:szCs w:val="32"/>
+        </w:rPr>
+      </w:pPr>
+      <w:r>
+        <w:rPr>
+          <w:sz w:val="32"/>
+          <w:szCs w:val="32"/>
+        </w:rPr>
+        <w:t>Customer</w:t>
       </w:r>
     </w:p>
     <w:p>
@@ -5582,17 +6056,18 @@
         </w:numPr>
         <w:jc w:val="left"/>
         <w:rPr>
-          <w:sz w:val="32"/>
-          <w:szCs w:val="32"/>
-        </w:rPr>
-      </w:pPr>
-      <w:r>
-        <w:rPr>
           <w:b w:val="0"/>
           <w:sz w:val="32"/>
           <w:szCs w:val="32"/>
         </w:rPr>
-        <w:t>Login</w:t>
+      </w:pPr>
+      <w:r>
+        <w:rPr>
+          <w:b w:val="0"/>
+          <w:sz w:val="32"/>
+          <w:szCs w:val="32"/>
+        </w:rPr>
+        <w:t>Login with username and password</w:t>
       </w:r>
     </w:p>
     <w:p>
@@ -5604,18 +6079,17 @@
         </w:numPr>
         <w:jc w:val="left"/>
         <w:rPr>
+          <w:sz w:val="32"/>
+          <w:szCs w:val="32"/>
+        </w:rPr>
+      </w:pPr>
+      <w:r>
+        <w:rPr>
           <w:b w:val="0"/>
           <w:sz w:val="32"/>
           <w:szCs w:val="32"/>
         </w:rPr>
-      </w:pPr>
-      <w:r>
-        <w:rPr>
-          <w:b w:val="0"/>
-          <w:sz w:val="32"/>
-          <w:szCs w:val="32"/>
-        </w:rPr>
-        <w:t>Update details of available seats</w:t>
+        <w:t>Change password</w:t>
       </w:r>
     </w:p>
     <w:p>
@@ -5627,18 +6101,43 @@
         </w:numPr>
         <w:jc w:val="left"/>
         <w:rPr>
+          <w:sz w:val="32"/>
+          <w:szCs w:val="32"/>
+        </w:rPr>
+      </w:pPr>
+      <w:r>
+        <w:rPr>
           <w:b w:val="0"/>
           <w:sz w:val="32"/>
           <w:szCs w:val="32"/>
         </w:rPr>
-      </w:pPr>
+        <w:t>E</w:t>
+      </w:r>
       <w:r>
         <w:rPr>
           <w:b w:val="0"/>
           <w:sz w:val="32"/>
           <w:szCs w:val="32"/>
         </w:rPr>
-        <w:t>Calculate the charges</w:t>
+        <w:t xml:space="preserve">dit </w:t>
+      </w:r>
+      <w:r>
+        <w:rPr>
+          <w:b w:val="0"/>
+          <w:sz w:val="32"/>
+          <w:szCs w:val="32"/>
+        </w:rPr>
+        <w:t>their</w:t>
+      </w:r>
+      <w:bookmarkStart w:id="0" w:name="_GoBack"/>
+      <w:bookmarkEnd w:id="0"/>
+      <w:r>
+        <w:rPr>
+          <w:b w:val="0"/>
+          <w:sz w:val="32"/>
+          <w:szCs w:val="32"/>
+        </w:rPr>
+        <w:t xml:space="preserve"> information</w:t>
       </w:r>
     </w:p>
     <w:p>
@@ -5661,7 +6160,23 @@
           <w:sz w:val="32"/>
           <w:szCs w:val="32"/>
         </w:rPr>
-        <w:t>Booking</w:t>
+        <w:t>Track</w:t>
+      </w:r>
+      <w:r>
+        <w:rPr>
+          <w:b w:val="0"/>
+          <w:sz w:val="32"/>
+          <w:szCs w:val="32"/>
+        </w:rPr>
+        <w:t xml:space="preserve"> details of available seats</w:t>
+      </w:r>
+      <w:r>
+        <w:rPr>
+          <w:b w:val="0"/>
+          <w:sz w:val="32"/>
+          <w:szCs w:val="32"/>
+        </w:rPr>
+        <w:t xml:space="preserve"> from time to time</w:t>
       </w:r>
     </w:p>
     <w:p>
@@ -5684,15 +6199,7 @@
           <w:sz w:val="32"/>
           <w:szCs w:val="32"/>
         </w:rPr>
-        <w:t>Register</w:t>
-      </w:r>
-      <w:r>
-        <w:rPr>
-          <w:b w:val="0"/>
-          <w:sz w:val="32"/>
-          <w:szCs w:val="32"/>
-        </w:rPr>
-        <w:t xml:space="preserve"> customer account</w:t>
+        <w:t>Register customer account</w:t>
       </w:r>
     </w:p>
     <w:p>
@@ -5714,8 +6221,18 @@
           <w:b w:val="0"/>
           <w:sz w:val="32"/>
           <w:szCs w:val="32"/>
-        </w:rPr>
-        <w:t>Add new employee</w:t>
+          <w:lang w:val="en-US"/>
+        </w:rPr>
+        <w:t>Search option</w:t>
+      </w:r>
+      <w:r>
+        <w:rPr>
+          <w:b w:val="0"/>
+          <w:sz w:val="32"/>
+          <w:szCs w:val="32"/>
+          <w:lang w:val="en-US"/>
+        </w:rPr>
+        <w:t xml:space="preserve"> by date time, starting place, destination place</w:t>
       </w:r>
     </w:p>
     <w:p>
@@ -5727,18 +6244,51 @@
         </w:numPr>
         <w:jc w:val="left"/>
         <w:rPr>
-          <w:sz w:val="32"/>
-          <w:szCs w:val="32"/>
-        </w:rPr>
-      </w:pPr>
-      <w:r>
-        <w:rPr>
           <w:b w:val="0"/>
           <w:sz w:val="32"/>
           <w:szCs w:val="32"/>
         </w:rPr>
-        <w:t>Change password</w:t>
-      </w:r>
+      </w:pPr>
+      <w:r>
+        <w:rPr>
+          <w:b w:val="0"/>
+          <w:sz w:val="32"/>
+          <w:szCs w:val="32"/>
+        </w:rPr>
+        <w:t>Make a booking</w:t>
+      </w:r>
+    </w:p>
+    <w:p>
+      <w:pPr>
+        <w:pStyle w:val="ListParagraph"/>
+        <w:ind w:left="922"/>
+        <w:jc w:val="left"/>
+        <w:rPr>
+          <w:b w:val="0"/>
+          <w:sz w:val="32"/>
+          <w:szCs w:val="32"/>
+        </w:rPr>
+      </w:pPr>
+    </w:p>
+    <w:p>
+      <w:pPr>
+        <w:pStyle w:val="ListParagraph"/>
+        <w:jc w:val="left"/>
+        <w:rPr>
+          <w:sz w:val="32"/>
+          <w:szCs w:val="32"/>
+        </w:rPr>
+      </w:pPr>
+    </w:p>
+    <w:p>
+      <w:pPr>
+        <w:ind w:left="360"/>
+        <w:jc w:val="left"/>
+        <w:rPr>
+          <w:sz w:val="32"/>
+          <w:szCs w:val="32"/>
+        </w:rPr>
+      </w:pPr>
     </w:p>
     <w:p>
       <w:pPr>
@@ -5753,85 +6303,6 @@
           <w:szCs w:val="32"/>
         </w:rPr>
       </w:pPr>
-      <w:r>
-        <w:rPr>
-          <w:b w:val="0"/>
-          <w:sz w:val="32"/>
-          <w:szCs w:val="32"/>
-        </w:rPr>
-        <w:t>View details</w:t>
-      </w:r>
-    </w:p>
-    <w:p>
-      <w:pPr>
-        <w:pStyle w:val="ListParagraph"/>
-        <w:numPr>
-          <w:ilvl w:val="0"/>
-          <w:numId w:val="31"/>
-        </w:numPr>
-        <w:jc w:val="left"/>
-        <w:rPr>
-          <w:b w:val="0"/>
-          <w:sz w:val="32"/>
-          <w:szCs w:val="32"/>
-        </w:rPr>
-      </w:pPr>
-      <w:r>
-        <w:rPr>
-          <w:b w:val="0"/>
-          <w:sz w:val="32"/>
-          <w:szCs w:val="32"/>
-          <w:lang w:val="en-US"/>
-        </w:rPr>
-        <w:t>Search option</w:t>
-      </w:r>
-    </w:p>
-    <w:p>
-      <w:pPr>
-        <w:pStyle w:val="ListParagraph"/>
-        <w:numPr>
-          <w:ilvl w:val="0"/>
-          <w:numId w:val="31"/>
-        </w:numPr>
-        <w:jc w:val="left"/>
-        <w:rPr>
-          <w:b w:val="0"/>
-          <w:sz w:val="32"/>
-          <w:szCs w:val="32"/>
-        </w:rPr>
-      </w:pPr>
-      <w:r>
-        <w:rPr>
-          <w:b w:val="0"/>
-          <w:sz w:val="32"/>
-          <w:szCs w:val="32"/>
-          <w:lang w:val="en-US"/>
-        </w:rPr>
-        <w:t>Canceling ticket</w:t>
-      </w:r>
-    </w:p>
-    <w:p>
-      <w:pPr>
-        <w:pStyle w:val="ListParagraph"/>
-        <w:numPr>
-          <w:ilvl w:val="0"/>
-          <w:numId w:val="31"/>
-        </w:numPr>
-        <w:jc w:val="left"/>
-        <w:rPr>
-          <w:sz w:val="32"/>
-          <w:szCs w:val="32"/>
-        </w:rPr>
-      </w:pPr>
-      <w:r>
-        <w:rPr>
-          <w:b w:val="0"/>
-          <w:sz w:val="32"/>
-          <w:szCs w:val="32"/>
-          <w:lang w:val="en-US"/>
-        </w:rPr>
-        <w:t>Print ticket</w:t>
-      </w:r>
       <w:r>
         <w:rPr>
           <w:sz w:val="32"/>
@@ -8617,30 +9088,8 @@
               <w:rPr>
                 <w:rFonts w:ascii="Arial" w:eastAsia="Arial" w:hAnsi="Arial"/>
               </w:rPr>
-              <w:t xml:space="preserve">Nguyen </w:t>
+              <w:t>Nguyen Huu Phuc</w:t>
             </w:r>
-            <w:proofErr w:type="spellStart"/>
-            <w:r>
-              <w:rPr>
-                <w:rFonts w:ascii="Arial" w:eastAsia="Arial" w:hAnsi="Arial"/>
-              </w:rPr>
-              <w:t>Huu</w:t>
-            </w:r>
-            <w:proofErr w:type="spellEnd"/>
-            <w:r>
-              <w:rPr>
-                <w:rFonts w:ascii="Arial" w:eastAsia="Arial" w:hAnsi="Arial"/>
-              </w:rPr>
-              <w:t xml:space="preserve"> </w:t>
-            </w:r>
-            <w:proofErr w:type="spellStart"/>
-            <w:r>
-              <w:rPr>
-                <w:rFonts w:ascii="Arial" w:eastAsia="Arial" w:hAnsi="Arial"/>
-              </w:rPr>
-              <w:t>Phuc</w:t>
-            </w:r>
-            <w:proofErr w:type="spellEnd"/>
           </w:p>
         </w:tc>
         <w:tc>
@@ -8707,22 +9156,14 @@
               <w:rPr>
                 <w:rFonts w:ascii="Arial" w:eastAsia="Arial" w:hAnsi="Arial"/>
               </w:rPr>
-              <w:t>Mr</w:t>
-            </w:r>
-            <w:proofErr w:type="gramStart"/>
-            <w:r>
-              <w:rPr>
-                <w:rFonts w:ascii="Arial" w:eastAsia="Arial" w:hAnsi="Arial"/>
-              </w:rPr>
-              <w:t xml:space="preserve">. </w:t>
+              <w:t xml:space="preserve">Mr. </w:t>
             </w:r>
             <w:r>
               <w:rPr>
                 <w:rFonts w:ascii="Arial" w:eastAsia="Arial" w:hAnsi="Arial"/>
               </w:rPr>
-              <w:t>???</w:t>
+              <w:t>Hoang Duc Quang</w:t>
             </w:r>
-            <w:proofErr w:type="gramEnd"/>
           </w:p>
         </w:tc>
       </w:tr>
@@ -8752,9 +9193,9 @@
       </w:pPr>
     </w:p>
     <w:sectPr>
-      <w:headerReference w:type="even" r:id="rId20"/>
-      <w:headerReference w:type="default" r:id="rId21"/>
-      <w:footerReference w:type="default" r:id="rId22"/>
+      <w:headerReference w:type="even" r:id="rId19"/>
+      <w:headerReference w:type="default" r:id="rId20"/>
+      <w:footerReference w:type="default" r:id="rId21"/>
       <w:pgSz w:w="11907" w:h="16840" w:code="9"/>
       <w:pgMar w:top="1411" w:right="747" w:bottom="1411" w:left="1080" w:header="288" w:footer="288" w:gutter="0"/>
       <w:pgBorders w:display="firstPage" w:offsetFrom="page">
@@ -8774,7 +9215,7 @@
 </file>
 
 <file path=word/endnotes.xml><?xml version="1.0" encoding="utf-8"?>
-<w:endnotes xmlns:wpc="http://schemas.microsoft.com/office/word/2010/wordprocessingCanvas" xmlns:mc="http://schemas.openxmlformats.org/markup-compatibility/2006" xmlns:o="urn:schemas-microsoft-com:office:office" xmlns:r="http://schemas.openxmlformats.org/officeDocument/2006/relationships" xmlns:m="http://schemas.openxmlformats.org/officeDocument/2006/math" xmlns:v="urn:schemas-microsoft-com:vml" xmlns:wp14="http://schemas.microsoft.com/office/word/2010/wordprocessingDrawing" xmlns:wp="http://schemas.openxmlformats.org/drawingml/2006/wordprocessingDrawing" xmlns:w10="urn:schemas-microsoft-com:office:word" xmlns:w="http://schemas.openxmlformats.org/wordprocessingml/2006/main" xmlns:w14="http://schemas.microsoft.com/office/word/2010/wordml" xmlns:wpg="http://schemas.microsoft.com/office/word/2010/wordprocessingGroup" xmlns:wpi="http://schemas.microsoft.com/office/word/2010/wordprocessingInk" xmlns:wne="http://schemas.microsoft.com/office/word/2006/wordml" xmlns:wps="http://schemas.microsoft.com/office/word/2010/wordprocessingShape" mc:Ignorable="w14 wp14">
+<w:endnotes xmlns:wpc="http://schemas.microsoft.com/office/word/2010/wordprocessingCanvas" xmlns:cx="http://schemas.microsoft.com/office/drawing/2014/chartex" xmlns:mc="http://schemas.openxmlformats.org/markup-compatibility/2006" xmlns:o="urn:schemas-microsoft-com:office:office" xmlns:r="http://schemas.openxmlformats.org/officeDocument/2006/relationships" xmlns:m="http://schemas.openxmlformats.org/officeDocument/2006/math" xmlns:v="urn:schemas-microsoft-com:vml" xmlns:wp14="http://schemas.microsoft.com/office/word/2010/wordprocessingDrawing" xmlns:wp="http://schemas.openxmlformats.org/drawingml/2006/wordprocessingDrawing" xmlns:w10="urn:schemas-microsoft-com:office:word" xmlns:w="http://schemas.openxmlformats.org/wordprocessingml/2006/main" xmlns:w14="http://schemas.microsoft.com/office/word/2010/wordml" xmlns:w15="http://schemas.microsoft.com/office/word/2012/wordml" xmlns:w16se="http://schemas.microsoft.com/office/word/2015/wordml/symex" xmlns:wpg="http://schemas.microsoft.com/office/word/2010/wordprocessingGroup" xmlns:wpi="http://schemas.microsoft.com/office/word/2010/wordprocessingInk" xmlns:wne="http://schemas.microsoft.com/office/word/2006/wordml" xmlns:wps="http://schemas.microsoft.com/office/word/2010/wordprocessingShape" mc:Ignorable="w14 w15 w16se wp14">
   <w:endnote w:type="separator" w:id="-1">
     <w:p>
       <w:r>
@@ -8797,7 +9238,7 @@
 </file>
 
 <file path=word/footer1.xml><?xml version="1.0" encoding="utf-8"?>
-<w:ftr xmlns:wpc="http://schemas.microsoft.com/office/word/2010/wordprocessingCanvas" xmlns:mc="http://schemas.openxmlformats.org/markup-compatibility/2006" xmlns:o="urn:schemas-microsoft-com:office:office" xmlns:r="http://schemas.openxmlformats.org/officeDocument/2006/relationships" xmlns:m="http://schemas.openxmlformats.org/officeDocument/2006/math" xmlns:v="urn:schemas-microsoft-com:vml" xmlns:wp14="http://schemas.microsoft.com/office/word/2010/wordprocessingDrawing" xmlns:wp="http://schemas.openxmlformats.org/drawingml/2006/wordprocessingDrawing" xmlns:w10="urn:schemas-microsoft-com:office:word" xmlns:w="http://schemas.openxmlformats.org/wordprocessingml/2006/main" xmlns:w14="http://schemas.microsoft.com/office/word/2010/wordml" xmlns:wpg="http://schemas.microsoft.com/office/word/2010/wordprocessingGroup" xmlns:wpi="http://schemas.microsoft.com/office/word/2010/wordprocessingInk" xmlns:wne="http://schemas.microsoft.com/office/word/2006/wordml" xmlns:wps="http://schemas.microsoft.com/office/word/2010/wordprocessingShape" mc:Ignorable="w14 wp14">
+<w:ftr xmlns:wpc="http://schemas.microsoft.com/office/word/2010/wordprocessingCanvas" xmlns:cx="http://schemas.microsoft.com/office/drawing/2014/chartex" xmlns:mc="http://schemas.openxmlformats.org/markup-compatibility/2006" xmlns:o="urn:schemas-microsoft-com:office:office" xmlns:r="http://schemas.openxmlformats.org/officeDocument/2006/relationships" xmlns:m="http://schemas.openxmlformats.org/officeDocument/2006/math" xmlns:v="urn:schemas-microsoft-com:vml" xmlns:wp14="http://schemas.microsoft.com/office/word/2010/wordprocessingDrawing" xmlns:wp="http://schemas.openxmlformats.org/drawingml/2006/wordprocessingDrawing" xmlns:w10="urn:schemas-microsoft-com:office:word" xmlns:w="http://schemas.openxmlformats.org/wordprocessingml/2006/main" xmlns:w14="http://schemas.microsoft.com/office/word/2010/wordml" xmlns:w15="http://schemas.microsoft.com/office/word/2012/wordml" xmlns:w16se="http://schemas.microsoft.com/office/word/2015/wordml/symex" xmlns:wpg="http://schemas.microsoft.com/office/word/2010/wordprocessingGroup" xmlns:wpi="http://schemas.microsoft.com/office/word/2010/wordprocessingInk" xmlns:wne="http://schemas.microsoft.com/office/word/2006/wordml" xmlns:wps="http://schemas.microsoft.com/office/word/2010/wordprocessingShape" mc:Ignorable="w14 w15 w16se wp14">
   <w:p>
     <w:pPr>
       <w:tabs>
@@ -8811,7 +9252,6 @@
       <w:rPr>
         <w:rFonts w:ascii="Arial" w:hAnsi="Arial" w:cs="Arial"/>
         <w:noProof/>
-        <w:lang w:val="en-US" w:eastAsia="zh-TW"/>
       </w:rPr>
       <mc:AlternateContent>
         <mc:Choice Requires="wps">
@@ -8864,9 +9304,9 @@
             </wp:anchor>
           </w:drawing>
         </mc:Choice>
-        <mc:Fallback xmlns:cx="http://schemas.microsoft.com/office/drawing/2014/chartex" xmlns:cx1="http://schemas.microsoft.com/office/drawing/2015/9/8/chartex" xmlns:cx2="http://schemas.microsoft.com/office/drawing/2015/10/21/chartex" xmlns:cx3="http://schemas.microsoft.com/office/drawing/2016/5/9/chartex" xmlns:cx4="http://schemas.microsoft.com/office/drawing/2016/5/10/chartex" xmlns:cx5="http://schemas.microsoft.com/office/drawing/2016/5/11/chartex" xmlns:cx6="http://schemas.microsoft.com/office/drawing/2016/5/12/chartex" xmlns:cx7="http://schemas.microsoft.com/office/drawing/2016/5/13/chartex" xmlns:cx8="http://schemas.microsoft.com/office/drawing/2016/5/14/chartex" xmlns:aink="http://schemas.microsoft.com/office/drawing/2016/ink" xmlns:am3d="http://schemas.microsoft.com/office/drawing/2017/model3d" xmlns:w15="http://schemas.microsoft.com/office/word/2012/wordml" xmlns:w16cid="http://schemas.microsoft.com/office/word/2016/wordml/cid" xmlns:w16se="http://schemas.microsoft.com/office/word/2015/wordml/symex">
+        <mc:Fallback>
           <w:pict>
-            <v:line w14:anchorId="7AAD498F" id="Straight Connector 141" o:spid="_x0000_s1026" style="position:absolute;z-index:251657216;visibility:visible;mso-wrap-style:square;mso-wrap-distance-left:9pt;mso-wrap-distance-top:0;mso-wrap-distance-right:9pt;mso-wrap-distance-bottom:0;mso-position-horizontal:absolute;mso-position-horizontal-relative:text;mso-position-vertical:absolute;mso-position-vertical-relative:text" from="-63.05pt,-17.65pt" to="516.45pt,-17.65pt" o:gfxdata="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" strokecolor="black [3200]" strokeweight=".25pt">
+            <v:line w14:anchorId="5B593614" id="Straight Connector 141" o:spid="_x0000_s1026" style="position:absolute;z-index:251657216;visibility:visible;mso-wrap-style:square;mso-wrap-distance-left:9pt;mso-wrap-distance-top:0;mso-wrap-distance-right:9pt;mso-wrap-distance-bottom:0;mso-position-horizontal:absolute;mso-position-horizontal-relative:text;mso-position-vertical:absolute;mso-position-vertical-relative:text" from="-63.05pt,-17.65pt" to="516.45pt,-17.65pt" o:gfxdata="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" strokecolor="black [3200]" strokeweight=".25pt">
               <v:stroke joinstyle="miter"/>
             </v:line>
           </w:pict>
@@ -8901,22 +9341,14 @@
       <w:rPr>
         <w:rFonts w:ascii="Arial" w:hAnsi="Arial" w:cs="Arial"/>
       </w:rPr>
-      <w:t>0-</w:t>
-    </w:r>
-    <w:proofErr w:type="gramStart"/>
-    <w:r>
-      <w:rPr>
-        <w:rFonts w:ascii="Arial" w:hAnsi="Arial" w:cs="Arial"/>
-      </w:rPr>
-      <w:t xml:space="preserve">Group </w:t>
+      <w:t xml:space="preserve">0-Group </w:t>
     </w:r>
     <w:r>
       <w:rPr>
         <w:rFonts w:ascii="Arial" w:hAnsi="Arial" w:cs="Arial"/>
       </w:rPr>
-      <w:t>?</w:t>
+      <w:t>4</w:t>
     </w:r>
-    <w:proofErr w:type="gramEnd"/>
     <w:r>
       <w:rPr>
         <w:rFonts w:ascii="Arial" w:hAnsi="Arial" w:cs="Arial"/>
@@ -8955,7 +9387,7 @@
         <w:bCs/>
         <w:noProof/>
       </w:rPr>
-      <w:t>2</w:t>
+      <w:t>7</w:t>
     </w:r>
     <w:r>
       <w:rPr>
@@ -9001,7 +9433,7 @@
 </file>
 
 <file path=word/footnotes.xml><?xml version="1.0" encoding="utf-8"?>
-<w:footnotes xmlns:wpc="http://schemas.microsoft.com/office/word/2010/wordprocessingCanvas" xmlns:mc="http://schemas.openxmlformats.org/markup-compatibility/2006" xmlns:o="urn:schemas-microsoft-com:office:office" xmlns:r="http://schemas.openxmlformats.org/officeDocument/2006/relationships" xmlns:m="http://schemas.openxmlformats.org/officeDocument/2006/math" xmlns:v="urn:schemas-microsoft-com:vml" xmlns:wp14="http://schemas.microsoft.com/office/word/2010/wordprocessingDrawing" xmlns:wp="http://schemas.openxmlformats.org/drawingml/2006/wordprocessingDrawing" xmlns:w10="urn:schemas-microsoft-com:office:word" xmlns:w="http://schemas.openxmlformats.org/wordprocessingml/2006/main" xmlns:w14="http://schemas.microsoft.com/office/word/2010/wordml" xmlns:wpg="http://schemas.microsoft.com/office/word/2010/wordprocessingGroup" xmlns:wpi="http://schemas.microsoft.com/office/word/2010/wordprocessingInk" xmlns:wne="http://schemas.microsoft.com/office/word/2006/wordml" xmlns:wps="http://schemas.microsoft.com/office/word/2010/wordprocessingShape" mc:Ignorable="w14 wp14">
+<w:footnotes xmlns:wpc="http://schemas.microsoft.com/office/word/2010/wordprocessingCanvas" xmlns:cx="http://schemas.microsoft.com/office/drawing/2014/chartex" xmlns:mc="http://schemas.openxmlformats.org/markup-compatibility/2006" xmlns:o="urn:schemas-microsoft-com:office:office" xmlns:r="http://schemas.openxmlformats.org/officeDocument/2006/relationships" xmlns:m="http://schemas.openxmlformats.org/officeDocument/2006/math" xmlns:v="urn:schemas-microsoft-com:vml" xmlns:wp14="http://schemas.microsoft.com/office/word/2010/wordprocessingDrawing" xmlns:wp="http://schemas.openxmlformats.org/drawingml/2006/wordprocessingDrawing" xmlns:w10="urn:schemas-microsoft-com:office:word" xmlns:w="http://schemas.openxmlformats.org/wordprocessingml/2006/main" xmlns:w14="http://schemas.microsoft.com/office/word/2010/wordml" xmlns:w15="http://schemas.microsoft.com/office/word/2012/wordml" xmlns:w16se="http://schemas.microsoft.com/office/word/2015/wordml/symex" xmlns:wpg="http://schemas.microsoft.com/office/word/2010/wordprocessingGroup" xmlns:wpi="http://schemas.microsoft.com/office/word/2010/wordprocessingInk" xmlns:wne="http://schemas.microsoft.com/office/word/2006/wordml" xmlns:wps="http://schemas.microsoft.com/office/word/2010/wordprocessingShape" mc:Ignorable="w14 w15 w16se wp14">
   <w:footnote w:type="separator" w:id="-1">
     <w:p>
       <w:r>
@@ -9024,14 +9456,14 @@
 </file>
 
 <file path=word/header1.xml><?xml version="1.0" encoding="utf-8"?>
-<w:hdr xmlns:wpc="http://schemas.microsoft.com/office/word/2010/wordprocessingCanvas" xmlns:mc="http://schemas.openxmlformats.org/markup-compatibility/2006" xmlns:o="urn:schemas-microsoft-com:office:office" xmlns:r="http://schemas.openxmlformats.org/officeDocument/2006/relationships" xmlns:m="http://schemas.openxmlformats.org/officeDocument/2006/math" xmlns:v="urn:schemas-microsoft-com:vml" xmlns:wp14="http://schemas.microsoft.com/office/word/2010/wordprocessingDrawing" xmlns:wp="http://schemas.openxmlformats.org/drawingml/2006/wordprocessingDrawing" xmlns:w10="urn:schemas-microsoft-com:office:word" xmlns:w="http://schemas.openxmlformats.org/wordprocessingml/2006/main" xmlns:w14="http://schemas.microsoft.com/office/word/2010/wordml" xmlns:wpg="http://schemas.microsoft.com/office/word/2010/wordprocessingGroup" xmlns:wpi="http://schemas.microsoft.com/office/word/2010/wordprocessingInk" xmlns:wne="http://schemas.microsoft.com/office/word/2006/wordml" xmlns:wps="http://schemas.microsoft.com/office/word/2010/wordprocessingShape" mc:Ignorable="w14 wp14">
+<w:hdr xmlns:wpc="http://schemas.microsoft.com/office/word/2010/wordprocessingCanvas" xmlns:cx="http://schemas.microsoft.com/office/drawing/2014/chartex" xmlns:mc="http://schemas.openxmlformats.org/markup-compatibility/2006" xmlns:o="urn:schemas-microsoft-com:office:office" xmlns:r="http://schemas.openxmlformats.org/officeDocument/2006/relationships" xmlns:m="http://schemas.openxmlformats.org/officeDocument/2006/math" xmlns:v="urn:schemas-microsoft-com:vml" xmlns:wp14="http://schemas.microsoft.com/office/word/2010/wordprocessingDrawing" xmlns:wp="http://schemas.openxmlformats.org/drawingml/2006/wordprocessingDrawing" xmlns:w10="urn:schemas-microsoft-com:office:word" xmlns:w="http://schemas.openxmlformats.org/wordprocessingml/2006/main" xmlns:w14="http://schemas.microsoft.com/office/word/2010/wordml" xmlns:w15="http://schemas.microsoft.com/office/word/2012/wordml" xmlns:w16se="http://schemas.microsoft.com/office/word/2015/wordml/symex" xmlns:wpg="http://schemas.microsoft.com/office/word/2010/wordprocessingGroup" xmlns:wpi="http://schemas.microsoft.com/office/word/2010/wordprocessingInk" xmlns:wne="http://schemas.microsoft.com/office/word/2006/wordml" xmlns:wps="http://schemas.microsoft.com/office/word/2010/wordprocessingShape" mc:Ignorable="w14 w15 w16se wp14">
   <w:p/>
   <w:p/>
 </w:hdr>
 </file>
 
 <file path=word/header2.xml><?xml version="1.0" encoding="utf-8"?>
-<w:hdr xmlns:wpc="http://schemas.microsoft.com/office/word/2010/wordprocessingCanvas" xmlns:mc="http://schemas.openxmlformats.org/markup-compatibility/2006" xmlns:o="urn:schemas-microsoft-com:office:office" xmlns:r="http://schemas.openxmlformats.org/officeDocument/2006/relationships" xmlns:m="http://schemas.openxmlformats.org/officeDocument/2006/math" xmlns:v="urn:schemas-microsoft-com:vml" xmlns:wp14="http://schemas.microsoft.com/office/word/2010/wordprocessingDrawing" xmlns:wp="http://schemas.openxmlformats.org/drawingml/2006/wordprocessingDrawing" xmlns:w10="urn:schemas-microsoft-com:office:word" xmlns:w="http://schemas.openxmlformats.org/wordprocessingml/2006/main" xmlns:w14="http://schemas.microsoft.com/office/word/2010/wordml" xmlns:wpg="http://schemas.microsoft.com/office/word/2010/wordprocessingGroup" xmlns:wpi="http://schemas.microsoft.com/office/word/2010/wordprocessingInk" xmlns:wne="http://schemas.microsoft.com/office/word/2006/wordml" xmlns:wps="http://schemas.microsoft.com/office/word/2010/wordprocessingShape" mc:Ignorable="w14 wp14">
+<w:hdr xmlns:wpc="http://schemas.microsoft.com/office/word/2010/wordprocessingCanvas" xmlns:cx="http://schemas.microsoft.com/office/drawing/2014/chartex" xmlns:mc="http://schemas.openxmlformats.org/markup-compatibility/2006" xmlns:o="urn:schemas-microsoft-com:office:office" xmlns:r="http://schemas.openxmlformats.org/officeDocument/2006/relationships" xmlns:m="http://schemas.openxmlformats.org/officeDocument/2006/math" xmlns:v="urn:schemas-microsoft-com:vml" xmlns:wp14="http://schemas.microsoft.com/office/word/2010/wordprocessingDrawing" xmlns:wp="http://schemas.openxmlformats.org/drawingml/2006/wordprocessingDrawing" xmlns:w10="urn:schemas-microsoft-com:office:word" xmlns:w="http://schemas.openxmlformats.org/wordprocessingml/2006/main" xmlns:w14="http://schemas.microsoft.com/office/word/2010/wordml" xmlns:w15="http://schemas.microsoft.com/office/word/2012/wordml" xmlns:w16se="http://schemas.microsoft.com/office/word/2015/wordml/symex" xmlns:wpg="http://schemas.microsoft.com/office/word/2010/wordprocessingGroup" xmlns:wpi="http://schemas.microsoft.com/office/word/2010/wordprocessingInk" xmlns:wne="http://schemas.microsoft.com/office/word/2006/wordml" xmlns:wps="http://schemas.microsoft.com/office/word/2010/wordprocessingShape" mc:Ignorable="w14 w15 w16se wp14">
   <w:p>
     <w:pPr>
       <w:pStyle w:val="Header"/>
@@ -9049,7 +9481,6 @@
       <w:rPr>
         <w:rFonts w:ascii="Arial" w:hAnsi="Arial" w:cs="Arial"/>
         <w:noProof/>
-        <w:lang w:val="en-US" w:eastAsia="zh-TW"/>
       </w:rPr>
       <mc:AlternateContent>
         <mc:Choice Requires="wps">
@@ -9102,9 +9533,9 @@
             </wp:anchor>
           </w:drawing>
         </mc:Choice>
-        <mc:Fallback xmlns:cx="http://schemas.microsoft.com/office/drawing/2014/chartex" xmlns:cx1="http://schemas.microsoft.com/office/drawing/2015/9/8/chartex" xmlns:cx2="http://schemas.microsoft.com/office/drawing/2015/10/21/chartex" xmlns:cx3="http://schemas.microsoft.com/office/drawing/2016/5/9/chartex" xmlns:cx4="http://schemas.microsoft.com/office/drawing/2016/5/10/chartex" xmlns:cx5="http://schemas.microsoft.com/office/drawing/2016/5/11/chartex" xmlns:cx6="http://schemas.microsoft.com/office/drawing/2016/5/12/chartex" xmlns:cx7="http://schemas.microsoft.com/office/drawing/2016/5/13/chartex" xmlns:cx8="http://schemas.microsoft.com/office/drawing/2016/5/14/chartex" xmlns:aink="http://schemas.microsoft.com/office/drawing/2016/ink" xmlns:am3d="http://schemas.microsoft.com/office/drawing/2017/model3d" xmlns:w15="http://schemas.microsoft.com/office/word/2012/wordml" xmlns:w16cid="http://schemas.microsoft.com/office/word/2016/wordml/cid" xmlns:w16se="http://schemas.microsoft.com/office/word/2015/wordml/symex">
+        <mc:Fallback>
           <w:pict>
-            <v:line w14:anchorId="76F42BDC" id="Straight Connector 142" o:spid="_x0000_s1026" style="position:absolute;z-index:251660288;visibility:visible;mso-wrap-style:square;mso-wrap-distance-left:9pt;mso-wrap-distance-top:0;mso-wrap-distance-right:9pt;mso-wrap-distance-bottom:0;mso-position-horizontal:absolute;mso-position-horizontal-relative:margin;mso-position-vertical:absolute;mso-position-vertical-relative:text" from="-62.6pt,27.95pt" to="516.9pt,27.95pt" o:gfxdata="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" strokecolor="black [3200]" strokeweight=".25pt">
+            <v:line w14:anchorId="5D96E59A" id="Straight Connector 142" o:spid="_x0000_s1026" style="position:absolute;z-index:251660288;visibility:visible;mso-wrap-style:square;mso-wrap-distance-left:9pt;mso-wrap-distance-top:0;mso-wrap-distance-right:9pt;mso-wrap-distance-bottom:0;mso-position-horizontal:absolute;mso-position-horizontal-relative:margin;mso-position-vertical:absolute;mso-position-vertical-relative:text" from="-62.6pt,27.95pt" to="516.9pt,27.95pt" o:gfxdata="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" strokecolor="black [3200]" strokeweight=".25pt">
               <v:stroke joinstyle="miter"/>
               <w10:wrap anchorx="margin"/>
             </v:line>
@@ -9118,7 +9549,6 @@
       </w:rPr>
       <w:tab/>
     </w:r>
-    <w:proofErr w:type="gramStart"/>
     <w:r>
       <w:rPr>
         <w:rFonts w:ascii="Arial" w:hAnsi="Arial" w:cs="Arial"/>
@@ -9138,15 +9568,7 @@
         <w:rFonts w:ascii="Arial" w:hAnsi="Arial" w:cs="Arial"/>
         <w:lang w:val="en-US"/>
       </w:rPr>
-      <w:t>Project</w:t>
-    </w:r>
-    <w:proofErr w:type="gramEnd"/>
-    <w:r>
-      <w:rPr>
-        <w:rFonts w:ascii="Arial" w:hAnsi="Arial" w:cs="Arial"/>
-        <w:lang w:val="en-US"/>
-      </w:rPr>
-      <w:t xml:space="preserve">: </w:t>
+      <w:t xml:space="preserve">Project: </w:t>
     </w:r>
     <w:r>
       <w:rPr>
@@ -9160,8 +9582,8 @@
 </file>
 
 <file path=word/numbering.xml><?xml version="1.0" encoding="utf-8"?>
-<w:numbering xmlns:wpc="http://schemas.microsoft.com/office/word/2010/wordprocessingCanvas" xmlns:mc="http://schemas.openxmlformats.org/markup-compatibility/2006" xmlns:o="urn:schemas-microsoft-com:office:office" xmlns:r="http://schemas.openxmlformats.org/officeDocument/2006/relationships" xmlns:m="http://schemas.openxmlformats.org/officeDocument/2006/math" xmlns:v="urn:schemas-microsoft-com:vml" xmlns:wp14="http://schemas.microsoft.com/office/word/2010/wordprocessingDrawing" xmlns:wp="http://schemas.openxmlformats.org/drawingml/2006/wordprocessingDrawing" xmlns:w10="urn:schemas-microsoft-com:office:word" xmlns:w="http://schemas.openxmlformats.org/wordprocessingml/2006/main" xmlns:w14="http://schemas.microsoft.com/office/word/2010/wordml" xmlns:wpg="http://schemas.microsoft.com/office/word/2010/wordprocessingGroup" xmlns:wpi="http://schemas.microsoft.com/office/word/2010/wordprocessingInk" xmlns:wne="http://schemas.microsoft.com/office/word/2006/wordml" xmlns:wps="http://schemas.microsoft.com/office/word/2010/wordprocessingShape" mc:Ignorable="w14 wp14">
-  <w:abstractNum w:abstractNumId="0">
+<w:numbering xmlns:wpc="http://schemas.microsoft.com/office/word/2010/wordprocessingCanvas" xmlns:cx="http://schemas.microsoft.com/office/drawing/2014/chartex" xmlns:mc="http://schemas.openxmlformats.org/markup-compatibility/2006" xmlns:o="urn:schemas-microsoft-com:office:office" xmlns:r="http://schemas.openxmlformats.org/officeDocument/2006/relationships" xmlns:m="http://schemas.openxmlformats.org/officeDocument/2006/math" xmlns:v="urn:schemas-microsoft-com:vml" xmlns:wp14="http://schemas.microsoft.com/office/word/2010/wordprocessingDrawing" xmlns:wp="http://schemas.openxmlformats.org/drawingml/2006/wordprocessingDrawing" xmlns:w10="urn:schemas-microsoft-com:office:word" xmlns:w="http://schemas.openxmlformats.org/wordprocessingml/2006/main" xmlns:w14="http://schemas.microsoft.com/office/word/2010/wordml" xmlns:w15="http://schemas.microsoft.com/office/word/2012/wordml" xmlns:w16se="http://schemas.microsoft.com/office/word/2015/wordml/symex" xmlns:wpg="http://schemas.microsoft.com/office/word/2010/wordprocessingGroup" xmlns:wpi="http://schemas.microsoft.com/office/word/2010/wordprocessingInk" xmlns:wne="http://schemas.microsoft.com/office/word/2006/wordml" xmlns:wps="http://schemas.microsoft.com/office/word/2010/wordprocessingShape" mc:Ignorable="w14 w15 w16se wp14">
+  <w:abstractNum w:abstractNumId="0" w15:restartNumberingAfterBreak="0">
     <w:nsid w:val="1686578B"/>
     <w:multiLevelType w:val="hybridMultilevel"/>
     <w:tmpl w:val="974E397E"/>
@@ -9275,7 +9697,7 @@
       </w:rPr>
     </w:lvl>
   </w:abstractNum>
-  <w:abstractNum w:abstractNumId="1">
+  <w:abstractNum w:abstractNumId="1" w15:restartNumberingAfterBreak="0">
     <w:nsid w:val="19EC3B51"/>
     <w:multiLevelType w:val="hybridMultilevel"/>
     <w:tmpl w:val="8C26FDD6"/>
@@ -9361,7 +9783,7 @@
       </w:pPr>
     </w:lvl>
   </w:abstractNum>
-  <w:abstractNum w:abstractNumId="2">
+  <w:abstractNum w:abstractNumId="2" w15:restartNumberingAfterBreak="0">
     <w:nsid w:val="1A434207"/>
     <w:multiLevelType w:val="multilevel"/>
     <w:tmpl w:val="B3042E3A"/>
@@ -9503,7 +9925,7 @@
       </w:rPr>
     </w:lvl>
   </w:abstractNum>
-  <w:abstractNum w:abstractNumId="3">
+  <w:abstractNum w:abstractNumId="3" w15:restartNumberingAfterBreak="0">
     <w:nsid w:val="1D2A7909"/>
     <w:multiLevelType w:val="hybridMultilevel"/>
     <w:tmpl w:val="B778093C"/>
@@ -9618,7 +10040,7 @@
       </w:rPr>
     </w:lvl>
   </w:abstractNum>
-  <w:abstractNum w:abstractNumId="4">
+  <w:abstractNum w:abstractNumId="4" w15:restartNumberingAfterBreak="0">
     <w:nsid w:val="1D8A7F83"/>
     <w:multiLevelType w:val="hybridMultilevel"/>
     <w:tmpl w:val="A224DAEE"/>
@@ -9707,7 +10129,7 @@
       </w:pPr>
     </w:lvl>
   </w:abstractNum>
-  <w:abstractNum w:abstractNumId="5">
+  <w:abstractNum w:abstractNumId="5" w15:restartNumberingAfterBreak="0">
     <w:nsid w:val="1DF86BD0"/>
     <w:multiLevelType w:val="multilevel"/>
     <w:tmpl w:val="6BBEB912"/>
@@ -9829,7 +10251,7 @@
       </w:rPr>
     </w:lvl>
   </w:abstractNum>
-  <w:abstractNum w:abstractNumId="6">
+  <w:abstractNum w:abstractNumId="6" w15:restartNumberingAfterBreak="0">
     <w:nsid w:val="2023200B"/>
     <w:multiLevelType w:val="hybridMultilevel"/>
     <w:tmpl w:val="0090FB28"/>
@@ -9942,7 +10364,7 @@
       </w:rPr>
     </w:lvl>
   </w:abstractNum>
-  <w:abstractNum w:abstractNumId="7">
+  <w:abstractNum w:abstractNumId="7" w15:restartNumberingAfterBreak="0">
     <w:nsid w:val="256B3BCA"/>
     <w:multiLevelType w:val="hybridMultilevel"/>
     <w:tmpl w:val="3D0441BE"/>
@@ -10028,7 +10450,7 @@
       </w:pPr>
     </w:lvl>
   </w:abstractNum>
-  <w:abstractNum w:abstractNumId="8">
+  <w:abstractNum w:abstractNumId="8" w15:restartNumberingAfterBreak="0">
     <w:nsid w:val="293F1BC4"/>
     <w:multiLevelType w:val="hybridMultilevel"/>
     <w:tmpl w:val="F1D06FEE"/>
@@ -10170,7 +10592,7 @@
       </w:rPr>
     </w:lvl>
   </w:abstractNum>
-  <w:abstractNum w:abstractNumId="9">
+  <w:abstractNum w:abstractNumId="9" w15:restartNumberingAfterBreak="0">
     <w:nsid w:val="2C696A37"/>
     <w:multiLevelType w:val="hybridMultilevel"/>
     <w:tmpl w:val="FE8E197A"/>
@@ -10283,7 +10705,7 @@
       </w:rPr>
     </w:lvl>
   </w:abstractNum>
-  <w:abstractNum w:abstractNumId="10">
+  <w:abstractNum w:abstractNumId="10" w15:restartNumberingAfterBreak="0">
     <w:nsid w:val="2C987E55"/>
     <w:multiLevelType w:val="hybridMultilevel"/>
     <w:tmpl w:val="E0E436D2"/>
@@ -10369,7 +10791,7 @@
       </w:pPr>
     </w:lvl>
   </w:abstractNum>
-  <w:abstractNum w:abstractNumId="11">
+  <w:abstractNum w:abstractNumId="11" w15:restartNumberingAfterBreak="0">
     <w:nsid w:val="2DF36FB3"/>
     <w:multiLevelType w:val="multilevel"/>
     <w:tmpl w:val="51CA4C62"/>
@@ -10516,7 +10938,7 @@
       </w:rPr>
     </w:lvl>
   </w:abstractNum>
-  <w:abstractNum w:abstractNumId="12">
+  <w:abstractNum w:abstractNumId="12" w15:restartNumberingAfterBreak="0">
     <w:nsid w:val="38B71015"/>
     <w:multiLevelType w:val="hybridMultilevel"/>
     <w:tmpl w:val="4F527A78"/>
@@ -10629,7 +11051,7 @@
       </w:rPr>
     </w:lvl>
   </w:abstractNum>
-  <w:abstractNum w:abstractNumId="13">
+  <w:abstractNum w:abstractNumId="13" w15:restartNumberingAfterBreak="0">
     <w:nsid w:val="390C487C"/>
     <w:multiLevelType w:val="hybridMultilevel"/>
     <w:tmpl w:val="A8F2CBFE"/>
@@ -10715,7 +11137,7 @@
       </w:pPr>
     </w:lvl>
   </w:abstractNum>
-  <w:abstractNum w:abstractNumId="14">
+  <w:abstractNum w:abstractNumId="14" w15:restartNumberingAfterBreak="0">
     <w:nsid w:val="394E15C7"/>
     <w:multiLevelType w:val="hybridMultilevel"/>
     <w:tmpl w:val="E2D6E7C2"/>
@@ -10805,7 +11227,7 @@
       </w:pPr>
     </w:lvl>
   </w:abstractNum>
-  <w:abstractNum w:abstractNumId="15">
+  <w:abstractNum w:abstractNumId="15" w15:restartNumberingAfterBreak="0">
     <w:nsid w:val="3A877D64"/>
     <w:multiLevelType w:val="singleLevel"/>
     <w:tmpl w:val="8C3A27E6"/>
@@ -10827,7 +11249,120 @@
       </w:rPr>
     </w:lvl>
   </w:abstractNum>
-  <w:abstractNum w:abstractNumId="16">
+  <w:abstractNum w:abstractNumId="16" w15:restartNumberingAfterBreak="0">
+    <w:nsid w:val="3CCD35CA"/>
+    <w:multiLevelType w:val="hybridMultilevel"/>
+    <w:tmpl w:val="8A28C20A"/>
+    <w:lvl w:ilvl="0" w:tplc="6AF84C82">
+      <w:start w:val="3"/>
+      <w:numFmt w:val="bullet"/>
+      <w:lvlText w:val="-"/>
+      <w:lvlJc w:val="left"/>
+      <w:pPr>
+        <w:ind w:left="1440" w:hanging="360"/>
+      </w:pPr>
+      <w:rPr>
+        <w:rFonts w:ascii="Arial" w:eastAsia="Times New Roman" w:hAnsi="Arial" w:cs="Arial" w:hint="default"/>
+      </w:rPr>
+    </w:lvl>
+    <w:lvl w:ilvl="1" w:tplc="08090003" w:tentative="1">
+      <w:start w:val="1"/>
+      <w:numFmt w:val="bullet"/>
+      <w:lvlText w:val="o"/>
+      <w:lvlJc w:val="left"/>
+      <w:pPr>
+        <w:ind w:left="2160" w:hanging="360"/>
+      </w:pPr>
+      <w:rPr>
+        <w:rFonts w:ascii="Courier New" w:hAnsi="Courier New" w:cs="Courier New" w:hint="default"/>
+      </w:rPr>
+    </w:lvl>
+    <w:lvl w:ilvl="2" w:tplc="08090005" w:tentative="1">
+      <w:start w:val="1"/>
+      <w:numFmt w:val="bullet"/>
+      <w:lvlText w:val=""/>
+      <w:lvlJc w:val="left"/>
+      <w:pPr>
+        <w:ind w:left="2880" w:hanging="360"/>
+      </w:pPr>
+      <w:rPr>
+        <w:rFonts w:ascii="Wingdings" w:hAnsi="Wingdings" w:hint="default"/>
+      </w:rPr>
+    </w:lvl>
+    <w:lvl w:ilvl="3" w:tplc="08090001" w:tentative="1">
+      <w:start w:val="1"/>
+      <w:numFmt w:val="bullet"/>
+      <w:lvlText w:val=""/>
+      <w:lvlJc w:val="left"/>
+      <w:pPr>
+        <w:ind w:left="3600" w:hanging="360"/>
+      </w:pPr>
+      <w:rPr>
+        <w:rFonts w:ascii="Symbol" w:hAnsi="Symbol" w:hint="default"/>
+      </w:rPr>
+    </w:lvl>
+    <w:lvl w:ilvl="4" w:tplc="08090003" w:tentative="1">
+      <w:start w:val="1"/>
+      <w:numFmt w:val="bullet"/>
+      <w:lvlText w:val="o"/>
+      <w:lvlJc w:val="left"/>
+      <w:pPr>
+        <w:ind w:left="4320" w:hanging="360"/>
+      </w:pPr>
+      <w:rPr>
+        <w:rFonts w:ascii="Courier New" w:hAnsi="Courier New" w:cs="Courier New" w:hint="default"/>
+      </w:rPr>
+    </w:lvl>
+    <w:lvl w:ilvl="5" w:tplc="08090005" w:tentative="1">
+      <w:start w:val="1"/>
+      <w:numFmt w:val="bullet"/>
+      <w:lvlText w:val=""/>
+      <w:lvlJc w:val="left"/>
+      <w:pPr>
+        <w:ind w:left="5040" w:hanging="360"/>
+      </w:pPr>
+      <w:rPr>
+        <w:rFonts w:ascii="Wingdings" w:hAnsi="Wingdings" w:hint="default"/>
+      </w:rPr>
+    </w:lvl>
+    <w:lvl w:ilvl="6" w:tplc="08090001" w:tentative="1">
+      <w:start w:val="1"/>
+      <w:numFmt w:val="bullet"/>
+      <w:lvlText w:val=""/>
+      <w:lvlJc w:val="left"/>
+      <w:pPr>
+        <w:ind w:left="5760" w:hanging="360"/>
+      </w:pPr>
+      <w:rPr>
+        <w:rFonts w:ascii="Symbol" w:hAnsi="Symbol" w:hint="default"/>
+      </w:rPr>
+    </w:lvl>
+    <w:lvl w:ilvl="7" w:tplc="08090003" w:tentative="1">
+      <w:start w:val="1"/>
+      <w:numFmt w:val="bullet"/>
+      <w:lvlText w:val="o"/>
+      <w:lvlJc w:val="left"/>
+      <w:pPr>
+        <w:ind w:left="6480" w:hanging="360"/>
+      </w:pPr>
+      <w:rPr>
+        <w:rFonts w:ascii="Courier New" w:hAnsi="Courier New" w:cs="Courier New" w:hint="default"/>
+      </w:rPr>
+    </w:lvl>
+    <w:lvl w:ilvl="8" w:tplc="08090005" w:tentative="1">
+      <w:start w:val="1"/>
+      <w:numFmt w:val="bullet"/>
+      <w:lvlText w:val=""/>
+      <w:lvlJc w:val="left"/>
+      <w:pPr>
+        <w:ind w:left="7200" w:hanging="360"/>
+      </w:pPr>
+      <w:rPr>
+        <w:rFonts w:ascii="Wingdings" w:hAnsi="Wingdings" w:hint="default"/>
+      </w:rPr>
+    </w:lvl>
+  </w:abstractNum>
+  <w:abstractNum w:abstractNumId="17" w15:restartNumberingAfterBreak="0">
     <w:nsid w:val="3DCF6314"/>
     <w:multiLevelType w:val="hybridMultilevel"/>
     <w:tmpl w:val="EE7CCD14"/>
@@ -10917,7 +11452,7 @@
       </w:pPr>
     </w:lvl>
   </w:abstractNum>
-  <w:abstractNum w:abstractNumId="17">
+  <w:abstractNum w:abstractNumId="18" w15:restartNumberingAfterBreak="0">
     <w:nsid w:val="3FBE2E38"/>
     <w:multiLevelType w:val="hybridMultilevel"/>
     <w:tmpl w:val="E20ED366"/>
@@ -11030,7 +11565,7 @@
       </w:rPr>
     </w:lvl>
   </w:abstractNum>
-  <w:abstractNum w:abstractNumId="18">
+  <w:abstractNum w:abstractNumId="19" w15:restartNumberingAfterBreak="0">
     <w:nsid w:val="474A2339"/>
     <w:multiLevelType w:val="multilevel"/>
     <w:tmpl w:val="474A5F50"/>
@@ -11164,20 +11699,20 @@
       </w:rPr>
     </w:lvl>
   </w:abstractNum>
-  <w:abstractNum w:abstractNumId="19">
+  <w:abstractNum w:abstractNumId="20" w15:restartNumberingAfterBreak="0">
     <w:nsid w:val="48E35ECA"/>
     <w:multiLevelType w:val="hybridMultilevel"/>
-    <w:tmpl w:val="3798137C"/>
-    <w:lvl w:ilvl="0" w:tplc="995C0626">
+    <w:tmpl w:val="0DC0CF8C"/>
+    <w:lvl w:ilvl="0" w:tplc="B28E9A48">
       <w:start w:val="3"/>
       <w:numFmt w:val="bullet"/>
       <w:lvlText w:val="-"/>
       <w:lvlJc w:val="left"/>
       <w:pPr>
-        <w:ind w:left="720" w:hanging="360"/>
-      </w:pPr>
-      <w:rPr>
-        <w:rFonts w:ascii="Times New Roman" w:eastAsia="Times New Roman" w:hAnsi="Times New Roman" w:cs="Times New Roman" w:hint="default"/>
+        <w:ind w:left="922" w:hanging="360"/>
+      </w:pPr>
+      <w:rPr>
+        <w:rFonts w:ascii="Arial" w:eastAsia="Times New Roman" w:hAnsi="Arial" w:cs="Arial" w:hint="default"/>
         <w:b w:val="0"/>
       </w:rPr>
     </w:lvl>
@@ -11187,7 +11722,7 @@
       <w:lvlText w:val="o"/>
       <w:lvlJc w:val="left"/>
       <w:pPr>
-        <w:ind w:left="1440" w:hanging="360"/>
+        <w:ind w:left="1642" w:hanging="360"/>
       </w:pPr>
       <w:rPr>
         <w:rFonts w:ascii="Courier New" w:hAnsi="Courier New" w:cs="Courier New" w:hint="default"/>
@@ -11199,7 +11734,7 @@
       <w:lvlText w:val=""/>
       <w:lvlJc w:val="left"/>
       <w:pPr>
-        <w:ind w:left="2160" w:hanging="360"/>
+        <w:ind w:left="2362" w:hanging="360"/>
       </w:pPr>
       <w:rPr>
         <w:rFonts w:ascii="Wingdings" w:hAnsi="Wingdings" w:hint="default"/>
@@ -11211,7 +11746,7 @@
       <w:lvlText w:val=""/>
       <w:lvlJc w:val="left"/>
       <w:pPr>
-        <w:ind w:left="2880" w:hanging="360"/>
+        <w:ind w:left="3082" w:hanging="360"/>
       </w:pPr>
       <w:rPr>
         <w:rFonts w:ascii="Symbol" w:hAnsi="Symbol" w:hint="default"/>
@@ -11223,7 +11758,7 @@
       <w:lvlText w:val="o"/>
       <w:lvlJc w:val="left"/>
       <w:pPr>
-        <w:ind w:left="3600" w:hanging="360"/>
+        <w:ind w:left="3802" w:hanging="360"/>
       </w:pPr>
       <w:rPr>
         <w:rFonts w:ascii="Courier New" w:hAnsi="Courier New" w:cs="Courier New" w:hint="default"/>
@@ -11235,7 +11770,7 @@
       <w:lvlText w:val=""/>
       <w:lvlJc w:val="left"/>
       <w:pPr>
-        <w:ind w:left="4320" w:hanging="360"/>
+        <w:ind w:left="4522" w:hanging="360"/>
       </w:pPr>
       <w:rPr>
         <w:rFonts w:ascii="Wingdings" w:hAnsi="Wingdings" w:hint="default"/>
@@ -11247,7 +11782,7 @@
       <w:lvlText w:val=""/>
       <w:lvlJc w:val="left"/>
       <w:pPr>
-        <w:ind w:left="5040" w:hanging="360"/>
+        <w:ind w:left="5242" w:hanging="360"/>
       </w:pPr>
       <w:rPr>
         <w:rFonts w:ascii="Symbol" w:hAnsi="Symbol" w:hint="default"/>
@@ -11259,7 +11794,7 @@
       <w:lvlText w:val="o"/>
       <w:lvlJc w:val="left"/>
       <w:pPr>
-        <w:ind w:left="5760" w:hanging="360"/>
+        <w:ind w:left="5962" w:hanging="360"/>
       </w:pPr>
       <w:rPr>
         <w:rFonts w:ascii="Courier New" w:hAnsi="Courier New" w:cs="Courier New" w:hint="default"/>
@@ -11271,14 +11806,14 @@
       <w:lvlText w:val=""/>
       <w:lvlJc w:val="left"/>
       <w:pPr>
-        <w:ind w:left="6480" w:hanging="360"/>
+        <w:ind w:left="6682" w:hanging="360"/>
       </w:pPr>
       <w:rPr>
         <w:rFonts w:ascii="Wingdings" w:hAnsi="Wingdings" w:hint="default"/>
       </w:rPr>
     </w:lvl>
   </w:abstractNum>
-  <w:abstractNum w:abstractNumId="20">
+  <w:abstractNum w:abstractNumId="21" w15:restartNumberingAfterBreak="0">
     <w:nsid w:val="4DB02506"/>
     <w:multiLevelType w:val="hybridMultilevel"/>
     <w:tmpl w:val="077A4554"/>
@@ -11391,7 +11926,7 @@
       </w:rPr>
     </w:lvl>
   </w:abstractNum>
-  <w:abstractNum w:abstractNumId="21">
+  <w:abstractNum w:abstractNumId="22" w15:restartNumberingAfterBreak="0">
     <w:nsid w:val="60AC7958"/>
     <w:multiLevelType w:val="hybridMultilevel"/>
     <w:tmpl w:val="EC7874A8"/>
@@ -11482,7 +12017,7 @@
       </w:pPr>
     </w:lvl>
   </w:abstractNum>
-  <w:abstractNum w:abstractNumId="22">
+  <w:abstractNum w:abstractNumId="23" w15:restartNumberingAfterBreak="0">
     <w:nsid w:val="618859FF"/>
     <w:multiLevelType w:val="hybridMultilevel"/>
     <w:tmpl w:val="59ACABCE"/>
@@ -11568,7 +12103,7 @@
       </w:pPr>
     </w:lvl>
   </w:abstractNum>
-  <w:abstractNum w:abstractNumId="23">
+  <w:abstractNum w:abstractNumId="24" w15:restartNumberingAfterBreak="0">
     <w:nsid w:val="650D7BB7"/>
     <w:multiLevelType w:val="hybridMultilevel"/>
     <w:tmpl w:val="C6A88DE8"/>
@@ -11658,7 +12193,7 @@
       </w:pPr>
     </w:lvl>
   </w:abstractNum>
-  <w:abstractNum w:abstractNumId="24">
+  <w:abstractNum w:abstractNumId="25" w15:restartNumberingAfterBreak="0">
     <w:nsid w:val="650F3A1F"/>
     <w:multiLevelType w:val="hybridMultilevel"/>
     <w:tmpl w:val="790C4AF0"/>
@@ -11744,7 +12279,7 @@
       </w:pPr>
     </w:lvl>
   </w:abstractNum>
-  <w:abstractNum w:abstractNumId="25">
+  <w:abstractNum w:abstractNumId="26" w15:restartNumberingAfterBreak="0">
     <w:nsid w:val="691920B2"/>
     <w:multiLevelType w:val="hybridMultilevel"/>
     <w:tmpl w:val="1484599A"/>
@@ -11831,7 +12366,7 @@
       </w:pPr>
     </w:lvl>
   </w:abstractNum>
-  <w:abstractNum w:abstractNumId="26">
+  <w:abstractNum w:abstractNumId="27" w15:restartNumberingAfterBreak="0">
     <w:nsid w:val="70205E2F"/>
     <w:multiLevelType w:val="hybridMultilevel"/>
     <w:tmpl w:val="D82C87AA"/>
@@ -11944,7 +12479,7 @@
       </w:rPr>
     </w:lvl>
   </w:abstractNum>
-  <w:abstractNum w:abstractNumId="27">
+  <w:abstractNum w:abstractNumId="28" w15:restartNumberingAfterBreak="0">
     <w:nsid w:val="7C2A33AA"/>
     <w:multiLevelType w:val="multilevel"/>
     <w:tmpl w:val="90DE2F04"/>
@@ -12059,6 +12594,120 @@
       </w:pPr>
       <w:rPr>
         <w:rFonts w:hint="default"/>
+      </w:rPr>
+    </w:lvl>
+  </w:abstractNum>
+  <w:abstractNum w:abstractNumId="29" w15:restartNumberingAfterBreak="0">
+    <w:nsid w:val="7F8905AE"/>
+    <w:multiLevelType w:val="hybridMultilevel"/>
+    <w:tmpl w:val="302ED4E6"/>
+    <w:lvl w:ilvl="0" w:tplc="F5369A70">
+      <w:start w:val="3"/>
+      <w:numFmt w:val="bullet"/>
+      <w:lvlText w:val="-"/>
+      <w:lvlJc w:val="left"/>
+      <w:pPr>
+        <w:ind w:left="1080" w:hanging="360"/>
+      </w:pPr>
+      <w:rPr>
+        <w:rFonts w:ascii="Arial" w:eastAsia="Times New Roman" w:hAnsi="Arial" w:cs="Arial" w:hint="default"/>
+        <w:b w:val="0"/>
+      </w:rPr>
+    </w:lvl>
+    <w:lvl w:ilvl="1" w:tplc="08090003">
+      <w:start w:val="1"/>
+      <w:numFmt w:val="bullet"/>
+      <w:lvlText w:val="o"/>
+      <w:lvlJc w:val="left"/>
+      <w:pPr>
+        <w:ind w:left="1800" w:hanging="360"/>
+      </w:pPr>
+      <w:rPr>
+        <w:rFonts w:ascii="Courier New" w:hAnsi="Courier New" w:cs="Courier New" w:hint="default"/>
+      </w:rPr>
+    </w:lvl>
+    <w:lvl w:ilvl="2" w:tplc="08090005" w:tentative="1">
+      <w:start w:val="1"/>
+      <w:numFmt w:val="bullet"/>
+      <w:lvlText w:val=""/>
+      <w:lvlJc w:val="left"/>
+      <w:pPr>
+        <w:ind w:left="2520" w:hanging="360"/>
+      </w:pPr>
+      <w:rPr>
+        <w:rFonts w:ascii="Wingdings" w:hAnsi="Wingdings" w:hint="default"/>
+      </w:rPr>
+    </w:lvl>
+    <w:lvl w:ilvl="3" w:tplc="08090001" w:tentative="1">
+      <w:start w:val="1"/>
+      <w:numFmt w:val="bullet"/>
+      <w:lvlText w:val=""/>
+      <w:lvlJc w:val="left"/>
+      <w:pPr>
+        <w:ind w:left="3240" w:hanging="360"/>
+      </w:pPr>
+      <w:rPr>
+        <w:rFonts w:ascii="Symbol" w:hAnsi="Symbol" w:hint="default"/>
+      </w:rPr>
+    </w:lvl>
+    <w:lvl w:ilvl="4" w:tplc="08090003" w:tentative="1">
+      <w:start w:val="1"/>
+      <w:numFmt w:val="bullet"/>
+      <w:lvlText w:val="o"/>
+      <w:lvlJc w:val="left"/>
+      <w:pPr>
+        <w:ind w:left="3960" w:hanging="360"/>
+      </w:pPr>
+      <w:rPr>
+        <w:rFonts w:ascii="Courier New" w:hAnsi="Courier New" w:cs="Courier New" w:hint="default"/>
+      </w:rPr>
+    </w:lvl>
+    <w:lvl w:ilvl="5" w:tplc="08090005" w:tentative="1">
+      <w:start w:val="1"/>
+      <w:numFmt w:val="bullet"/>
+      <w:lvlText w:val=""/>
+      <w:lvlJc w:val="left"/>
+      <w:pPr>
+        <w:ind w:left="4680" w:hanging="360"/>
+      </w:pPr>
+      <w:rPr>
+        <w:rFonts w:ascii="Wingdings" w:hAnsi="Wingdings" w:hint="default"/>
+      </w:rPr>
+    </w:lvl>
+    <w:lvl w:ilvl="6" w:tplc="08090001" w:tentative="1">
+      <w:start w:val="1"/>
+      <w:numFmt w:val="bullet"/>
+      <w:lvlText w:val=""/>
+      <w:lvlJc w:val="left"/>
+      <w:pPr>
+        <w:ind w:left="5400" w:hanging="360"/>
+      </w:pPr>
+      <w:rPr>
+        <w:rFonts w:ascii="Symbol" w:hAnsi="Symbol" w:hint="default"/>
+      </w:rPr>
+    </w:lvl>
+    <w:lvl w:ilvl="7" w:tplc="08090003" w:tentative="1">
+      <w:start w:val="1"/>
+      <w:numFmt w:val="bullet"/>
+      <w:lvlText w:val="o"/>
+      <w:lvlJc w:val="left"/>
+      <w:pPr>
+        <w:ind w:left="6120" w:hanging="360"/>
+      </w:pPr>
+      <w:rPr>
+        <w:rFonts w:ascii="Courier New" w:hAnsi="Courier New" w:cs="Courier New" w:hint="default"/>
+      </w:rPr>
+    </w:lvl>
+    <w:lvl w:ilvl="8" w:tplc="08090005" w:tentative="1">
+      <w:start w:val="1"/>
+      <w:numFmt w:val="bullet"/>
+      <w:lvlText w:val=""/>
+      <w:lvlJc w:val="left"/>
+      <w:pPr>
+        <w:ind w:left="6840" w:hanging="360"/>
+      </w:pPr>
+      <w:rPr>
+        <w:rFonts w:ascii="Wingdings" w:hAnsi="Wingdings" w:hint="default"/>
       </w:rPr>
     </w:lvl>
   </w:abstractNum>
@@ -12069,7 +12718,7 @@
     <w:abstractNumId w:val="11"/>
   </w:num>
   <w:num w:numId="3">
-    <w:abstractNumId w:val="25"/>
+    <w:abstractNumId w:val="26"/>
   </w:num>
   <w:num w:numId="4">
     <w:abstractNumId w:val="15"/>
@@ -12081,19 +12730,19 @@
     <w:abstractNumId w:val="8"/>
   </w:num>
   <w:num w:numId="7">
+    <w:abstractNumId w:val="23"/>
+  </w:num>
+  <w:num w:numId="8">
     <w:abstractNumId w:val="22"/>
   </w:num>
-  <w:num w:numId="8">
-    <w:abstractNumId w:val="21"/>
-  </w:num>
   <w:num w:numId="9">
-    <w:abstractNumId w:val="26"/>
+    <w:abstractNumId w:val="27"/>
   </w:num>
   <w:num w:numId="10">
     <w:abstractNumId w:val="12"/>
   </w:num>
   <w:num w:numId="11">
-    <w:abstractNumId w:val="20"/>
+    <w:abstractNumId w:val="21"/>
   </w:num>
   <w:num w:numId="12">
     <w:abstractNumId w:val="9"/>
@@ -12102,10 +12751,10 @@
     <w:abstractNumId w:val="10"/>
   </w:num>
   <w:num w:numId="14">
-    <w:abstractNumId w:val="18"/>
+    <w:abstractNumId w:val="19"/>
   </w:num>
   <w:num w:numId="15">
-    <w:abstractNumId w:val="18"/>
+    <w:abstractNumId w:val="19"/>
     <w:lvlOverride w:ilvl="0">
       <w:startOverride w:val="1"/>
     </w:lvlOverride>
@@ -12135,7 +12784,7 @@
     </w:lvlOverride>
   </w:num>
   <w:num w:numId="16">
-    <w:abstractNumId w:val="18"/>
+    <w:abstractNumId w:val="19"/>
     <w:lvlOverride w:ilvl="0">
       <w:startOverride w:val="1"/>
     </w:lvlOverride>
@@ -12168,7 +12817,7 @@
     <w:abstractNumId w:val="0"/>
   </w:num>
   <w:num w:numId="18">
-    <w:abstractNumId w:val="18"/>
+    <w:abstractNumId w:val="19"/>
     <w:lvlOverride w:ilvl="0">
       <w:startOverride w:val="1"/>
     </w:lvlOverride>
@@ -12198,19 +12847,19 @@
     </w:lvlOverride>
   </w:num>
   <w:num w:numId="19">
-    <w:abstractNumId w:val="23"/>
+    <w:abstractNumId w:val="24"/>
   </w:num>
   <w:num w:numId="20">
-    <w:abstractNumId w:val="27"/>
+    <w:abstractNumId w:val="28"/>
   </w:num>
   <w:num w:numId="21">
     <w:abstractNumId w:val="14"/>
   </w:num>
   <w:num w:numId="22">
-    <w:abstractNumId w:val="24"/>
+    <w:abstractNumId w:val="25"/>
   </w:num>
   <w:num w:numId="23">
-    <w:abstractNumId w:val="16"/>
+    <w:abstractNumId w:val="17"/>
   </w:num>
   <w:num w:numId="24">
     <w:abstractNumId w:val="7"/>
@@ -12228,20 +12877,26 @@
     <w:abstractNumId w:val="3"/>
   </w:num>
   <w:num w:numId="29">
-    <w:abstractNumId w:val="17"/>
+    <w:abstractNumId w:val="18"/>
   </w:num>
   <w:num w:numId="30">
     <w:abstractNumId w:val="6"/>
   </w:num>
   <w:num w:numId="31">
-    <w:abstractNumId w:val="19"/>
+    <w:abstractNumId w:val="20"/>
+  </w:num>
+  <w:num w:numId="32">
+    <w:abstractNumId w:val="16"/>
+  </w:num>
+  <w:num w:numId="33">
+    <w:abstractNumId w:val="29"/>
   </w:num>
   <w:numIdMacAtCleanup w:val="27"/>
 </w:numbering>
 </file>
 
 <file path=word/styles.xml><?xml version="1.0" encoding="utf-8"?>
-<w:styles xmlns:mc="http://schemas.openxmlformats.org/markup-compatibility/2006" xmlns:r="http://schemas.openxmlformats.org/officeDocument/2006/relationships" xmlns:w="http://schemas.openxmlformats.org/wordprocessingml/2006/main" xmlns:w14="http://schemas.microsoft.com/office/word/2010/wordml" mc:Ignorable="w14">
+<w:styles xmlns:mc="http://schemas.openxmlformats.org/markup-compatibility/2006" xmlns:r="http://schemas.openxmlformats.org/officeDocument/2006/relationships" xmlns:w="http://schemas.openxmlformats.org/wordprocessingml/2006/main" xmlns:w14="http://schemas.microsoft.com/office/word/2010/wordml" xmlns:w15="http://schemas.microsoft.com/office/word/2012/wordml" xmlns:w16se="http://schemas.microsoft.com/office/word/2015/wordml/symex" mc:Ignorable="w14 w15 w16se">
   <w:docDefaults>
     <w:rPrDefault>
       <w:rPr>
@@ -12251,142 +12906,369 @@
     </w:rPrDefault>
     <w:pPrDefault/>
   </w:docDefaults>
-  <w:latentStyles w:defLockedState="0" w:defUIPriority="0" w:defSemiHidden="1" w:defUnhideWhenUsed="1" w:defQFormat="0" w:count="267">
-    <w:lsdException w:name="Normal" w:semiHidden="0" w:unhideWhenUsed="0" w:qFormat="1"/>
-    <w:lsdException w:name="heading 1" w:semiHidden="0" w:unhideWhenUsed="0" w:qFormat="1"/>
-    <w:lsdException w:name="heading 2" w:semiHidden="0" w:uiPriority="9" w:unhideWhenUsed="0" w:qFormat="1"/>
-    <w:lsdException w:name="heading 3" w:uiPriority="9" w:qFormat="1"/>
-    <w:lsdException w:name="toc 1" w:uiPriority="39"/>
-    <w:lsdException w:name="toc 2" w:uiPriority="39"/>
-    <w:lsdException w:name="toc 3" w:uiPriority="39"/>
-    <w:lsdException w:name="footer" w:uiPriority="99"/>
-    <w:lsdException w:name="caption" w:qFormat="1"/>
-    <w:lsdException w:name="macro" w:semiHidden="0" w:unhideWhenUsed="0"/>
-    <w:lsdException w:name="List Bullet" w:semiHidden="0" w:unhideWhenUsed="0"/>
-    <w:lsdException w:name="List Number" w:semiHidden="0" w:unhideWhenUsed="0"/>
-    <w:lsdException w:name="Title" w:semiHidden="0" w:unhideWhenUsed="0"/>
-    <w:lsdException w:name="Body Text" w:uiPriority="99"/>
-    <w:lsdException w:name="List Continue 3" w:semiHidden="0" w:unhideWhenUsed="0"/>
-    <w:lsdException w:name="List Continue 4" w:semiHidden="0" w:unhideWhenUsed="0"/>
-    <w:lsdException w:name="List Continue 5" w:semiHidden="0" w:unhideWhenUsed="0"/>
-    <w:lsdException w:name="Message Header" w:semiHidden="0" w:unhideWhenUsed="0"/>
-    <w:lsdException w:name="Subtitle" w:semiHidden="0" w:unhideWhenUsed="0" w:qFormat="1"/>
-    <w:lsdException w:name="Hyperlink" w:uiPriority="99"/>
-    <w:lsdException w:name="Strong" w:semiHidden="0" w:unhideWhenUsed="0" w:qFormat="1"/>
-    <w:lsdException w:name="Emphasis" w:semiHidden="0" w:unhideWhenUsed="0" w:qFormat="1"/>
-    <w:lsdException w:name="Balloon Text" w:semiHidden="0" w:unhideWhenUsed="0"/>
-    <w:lsdException w:name="Table Grid" w:semiHidden="0" w:uiPriority="59" w:unhideWhenUsed="0"/>
-    <w:lsdException w:name="Placeholder Text" w:uiPriority="99" w:unhideWhenUsed="0"/>
-    <w:lsdException w:name="No Spacing" w:semiHidden="0" w:uiPriority="1" w:unhideWhenUsed="0"/>
-    <w:lsdException w:name="Light Shading" w:semiHidden="0" w:uiPriority="60" w:unhideWhenUsed="0"/>
-    <w:lsdException w:name="Light List" w:semiHidden="0" w:uiPriority="61" w:unhideWhenUsed="0"/>
-    <w:lsdException w:name="Light Grid" w:semiHidden="0" w:uiPriority="62" w:unhideWhenUsed="0"/>
-    <w:lsdException w:name="Medium Shading 1" w:semiHidden="0" w:uiPriority="63" w:unhideWhenUsed="0"/>
-    <w:lsdException w:name="Medium Shading 2" w:semiHidden="0" w:uiPriority="64" w:unhideWhenUsed="0"/>
-    <w:lsdException w:name="Medium List 1" w:semiHidden="0" w:uiPriority="65" w:unhideWhenUsed="0"/>
-    <w:lsdException w:name="Medium List 2" w:semiHidden="0" w:uiPriority="66" w:unhideWhenUsed="0"/>
-    <w:lsdException w:name="Medium Grid 1" w:semiHidden="0" w:uiPriority="67" w:unhideWhenUsed="0"/>
-    <w:lsdException w:name="Medium Grid 2" w:semiHidden="0" w:uiPriority="68" w:unhideWhenUsed="0"/>
-    <w:lsdException w:name="Medium Grid 3" w:semiHidden="0" w:uiPriority="69" w:unhideWhenUsed="0"/>
-    <w:lsdException w:name="Dark List" w:semiHidden="0" w:uiPriority="70" w:unhideWhenUsed="0"/>
-    <w:lsdException w:name="Colorful Shading" w:semiHidden="0" w:uiPriority="71" w:unhideWhenUsed="0"/>
-    <w:lsdException w:name="Colorful List" w:semiHidden="0" w:uiPriority="72" w:unhideWhenUsed="0"/>
-    <w:lsdException w:name="Colorful Grid" w:semiHidden="0" w:uiPriority="73" w:unhideWhenUsed="0"/>
-    <w:lsdException w:name="Light Shading Accent 1" w:semiHidden="0" w:uiPriority="60" w:unhideWhenUsed="0"/>
-    <w:lsdException w:name="Light List Accent 1" w:semiHidden="0" w:uiPriority="61" w:unhideWhenUsed="0"/>
-    <w:lsdException w:name="Light Grid Accent 1" w:semiHidden="0" w:uiPriority="62" w:unhideWhenUsed="0"/>
-    <w:lsdException w:name="Medium Shading 1 Accent 1" w:semiHidden="0" w:uiPriority="63" w:unhideWhenUsed="0"/>
-    <w:lsdException w:name="Medium Shading 2 Accent 1" w:semiHidden="0" w:uiPriority="64" w:unhideWhenUsed="0"/>
-    <w:lsdException w:name="Medium List 1 Accent 1" w:semiHidden="0" w:uiPriority="65" w:unhideWhenUsed="0"/>
-    <w:lsdException w:name="Revision" w:uiPriority="99" w:unhideWhenUsed="0"/>
-    <w:lsdException w:name="List Paragraph" w:semiHidden="0" w:uiPriority="34" w:unhideWhenUsed="0" w:qFormat="1"/>
-    <w:lsdException w:name="Quote" w:semiHidden="0" w:uiPriority="29" w:unhideWhenUsed="0" w:qFormat="1"/>
-    <w:lsdException w:name="Intense Quote" w:semiHidden="0" w:uiPriority="30" w:unhideWhenUsed="0"/>
-    <w:lsdException w:name="Medium List 2 Accent 1" w:semiHidden="0" w:uiPriority="66" w:unhideWhenUsed="0"/>
-    <w:lsdException w:name="Medium Grid 1 Accent 1" w:semiHidden="0" w:uiPriority="67" w:unhideWhenUsed="0"/>
-    <w:lsdException w:name="Medium Grid 2 Accent 1" w:semiHidden="0" w:uiPriority="68" w:unhideWhenUsed="0"/>
-    <w:lsdException w:name="Medium Grid 3 Accent 1" w:semiHidden="0" w:uiPriority="69" w:unhideWhenUsed="0"/>
-    <w:lsdException w:name="Dark List Accent 1" w:semiHidden="0" w:uiPriority="70" w:unhideWhenUsed="0"/>
-    <w:lsdException w:name="Colorful Shading Accent 1" w:semiHidden="0" w:uiPriority="71" w:unhideWhenUsed="0"/>
-    <w:lsdException w:name="Colorful List Accent 1" w:semiHidden="0" w:uiPriority="72" w:unhideWhenUsed="0"/>
-    <w:lsdException w:name="Colorful Grid Accent 1" w:semiHidden="0" w:uiPriority="73" w:unhideWhenUsed="0"/>
-    <w:lsdException w:name="Light Shading Accent 2" w:semiHidden="0" w:uiPriority="60" w:unhideWhenUsed="0"/>
-    <w:lsdException w:name="Light List Accent 2" w:semiHidden="0" w:uiPriority="61" w:unhideWhenUsed="0"/>
-    <w:lsdException w:name="Light Grid Accent 2" w:semiHidden="0" w:uiPriority="62" w:unhideWhenUsed="0"/>
-    <w:lsdException w:name="Medium Shading 1 Accent 2" w:semiHidden="0" w:uiPriority="63" w:unhideWhenUsed="0"/>
-    <w:lsdException w:name="Medium Shading 2 Accent 2" w:semiHidden="0" w:uiPriority="64" w:unhideWhenUsed="0"/>
-    <w:lsdException w:name="Medium List 1 Accent 2" w:semiHidden="0" w:uiPriority="65" w:unhideWhenUsed="0"/>
-    <w:lsdException w:name="Medium List 2 Accent 2" w:semiHidden="0" w:uiPriority="66" w:unhideWhenUsed="0"/>
-    <w:lsdException w:name="Medium Grid 1 Accent 2" w:semiHidden="0" w:uiPriority="67" w:unhideWhenUsed="0"/>
-    <w:lsdException w:name="Medium Grid 2 Accent 2" w:semiHidden="0" w:uiPriority="68" w:unhideWhenUsed="0"/>
-    <w:lsdException w:name="Medium Grid 3 Accent 2" w:semiHidden="0" w:uiPriority="69" w:unhideWhenUsed="0"/>
-    <w:lsdException w:name="Dark List Accent 2" w:semiHidden="0" w:uiPriority="70" w:unhideWhenUsed="0"/>
-    <w:lsdException w:name="Colorful Shading Accent 2" w:semiHidden="0" w:uiPriority="71" w:unhideWhenUsed="0"/>
-    <w:lsdException w:name="Colorful List Accent 2" w:semiHidden="0" w:uiPriority="72" w:unhideWhenUsed="0"/>
-    <w:lsdException w:name="Colorful Grid Accent 2" w:semiHidden="0" w:uiPriority="73" w:unhideWhenUsed="0"/>
-    <w:lsdException w:name="Light Shading Accent 3" w:semiHidden="0" w:uiPriority="60" w:unhideWhenUsed="0"/>
-    <w:lsdException w:name="Light List Accent 3" w:semiHidden="0" w:uiPriority="61" w:unhideWhenUsed="0"/>
-    <w:lsdException w:name="Light Grid Accent 3" w:semiHidden="0" w:uiPriority="62" w:unhideWhenUsed="0"/>
-    <w:lsdException w:name="Medium Shading 1 Accent 3" w:semiHidden="0" w:uiPriority="63" w:unhideWhenUsed="0"/>
-    <w:lsdException w:name="Medium Shading 2 Accent 3" w:semiHidden="0" w:uiPriority="64" w:unhideWhenUsed="0"/>
-    <w:lsdException w:name="Medium List 1 Accent 3" w:semiHidden="0" w:uiPriority="65" w:unhideWhenUsed="0"/>
-    <w:lsdException w:name="Medium List 2 Accent 3" w:semiHidden="0" w:uiPriority="66" w:unhideWhenUsed="0"/>
-    <w:lsdException w:name="Medium Grid 1 Accent 3" w:semiHidden="0" w:uiPriority="67" w:unhideWhenUsed="0"/>
-    <w:lsdException w:name="Medium Grid 2 Accent 3" w:semiHidden="0" w:uiPriority="68" w:unhideWhenUsed="0"/>
-    <w:lsdException w:name="Medium Grid 3 Accent 3" w:semiHidden="0" w:uiPriority="69" w:unhideWhenUsed="0"/>
-    <w:lsdException w:name="Dark List Accent 3" w:semiHidden="0" w:uiPriority="70" w:unhideWhenUsed="0"/>
-    <w:lsdException w:name="Colorful Shading Accent 3" w:semiHidden="0" w:uiPriority="71" w:unhideWhenUsed="0"/>
-    <w:lsdException w:name="Colorful List Accent 3" w:semiHidden="0" w:uiPriority="72" w:unhideWhenUsed="0"/>
-    <w:lsdException w:name="Colorful Grid Accent 3" w:semiHidden="0" w:uiPriority="73" w:unhideWhenUsed="0"/>
-    <w:lsdException w:name="Light Shading Accent 4" w:semiHidden="0" w:uiPriority="60" w:unhideWhenUsed="0"/>
-    <w:lsdException w:name="Light List Accent 4" w:semiHidden="0" w:uiPriority="61" w:unhideWhenUsed="0"/>
-    <w:lsdException w:name="Light Grid Accent 4" w:semiHidden="0" w:uiPriority="62" w:unhideWhenUsed="0"/>
-    <w:lsdException w:name="Medium Shading 1 Accent 4" w:semiHidden="0" w:uiPriority="63" w:unhideWhenUsed="0"/>
-    <w:lsdException w:name="Medium Shading 2 Accent 4" w:semiHidden="0" w:uiPriority="64" w:unhideWhenUsed="0"/>
-    <w:lsdException w:name="Medium List 1 Accent 4" w:semiHidden="0" w:uiPriority="65" w:unhideWhenUsed="0"/>
-    <w:lsdException w:name="Medium List 2 Accent 4" w:semiHidden="0" w:uiPriority="66" w:unhideWhenUsed="0"/>
-    <w:lsdException w:name="Medium Grid 1 Accent 4" w:semiHidden="0" w:uiPriority="67" w:unhideWhenUsed="0"/>
-    <w:lsdException w:name="Medium Grid 2 Accent 4" w:semiHidden="0" w:uiPriority="68" w:unhideWhenUsed="0"/>
-    <w:lsdException w:name="Medium Grid 3 Accent 4" w:semiHidden="0" w:uiPriority="69" w:unhideWhenUsed="0"/>
-    <w:lsdException w:name="Dark List Accent 4" w:semiHidden="0" w:uiPriority="70" w:unhideWhenUsed="0"/>
-    <w:lsdException w:name="Colorful Shading Accent 4" w:semiHidden="0" w:uiPriority="71" w:unhideWhenUsed="0"/>
-    <w:lsdException w:name="Colorful List Accent 4" w:semiHidden="0" w:uiPriority="72" w:unhideWhenUsed="0"/>
-    <w:lsdException w:name="Colorful Grid Accent 4" w:semiHidden="0" w:uiPriority="73" w:unhideWhenUsed="0"/>
-    <w:lsdException w:name="Light Shading Accent 5" w:semiHidden="0" w:uiPriority="60" w:unhideWhenUsed="0"/>
-    <w:lsdException w:name="Light List Accent 5" w:semiHidden="0" w:uiPriority="61" w:unhideWhenUsed="0"/>
-    <w:lsdException w:name="Light Grid Accent 5" w:semiHidden="0" w:uiPriority="62" w:unhideWhenUsed="0"/>
-    <w:lsdException w:name="Medium Shading 1 Accent 5" w:semiHidden="0" w:uiPriority="63" w:unhideWhenUsed="0"/>
-    <w:lsdException w:name="Medium Shading 2 Accent 5" w:semiHidden="0" w:uiPriority="64" w:unhideWhenUsed="0"/>
-    <w:lsdException w:name="Medium List 1 Accent 5" w:semiHidden="0" w:uiPriority="65" w:unhideWhenUsed="0"/>
-    <w:lsdException w:name="Medium List 2 Accent 5" w:semiHidden="0" w:uiPriority="66" w:unhideWhenUsed="0"/>
-    <w:lsdException w:name="Medium Grid 1 Accent 5" w:semiHidden="0" w:uiPriority="67" w:unhideWhenUsed="0"/>
-    <w:lsdException w:name="Medium Grid 2 Accent 5" w:semiHidden="0" w:uiPriority="68" w:unhideWhenUsed="0"/>
-    <w:lsdException w:name="Medium Grid 3 Accent 5" w:semiHidden="0" w:uiPriority="69" w:unhideWhenUsed="0"/>
-    <w:lsdException w:name="Dark List Accent 5" w:semiHidden="0" w:uiPriority="70" w:unhideWhenUsed="0"/>
-    <w:lsdException w:name="Colorful Shading Accent 5" w:semiHidden="0" w:uiPriority="71" w:unhideWhenUsed="0"/>
-    <w:lsdException w:name="Colorful List Accent 5" w:semiHidden="0" w:uiPriority="72" w:unhideWhenUsed="0"/>
-    <w:lsdException w:name="Colorful Grid Accent 5" w:semiHidden="0" w:uiPriority="73" w:unhideWhenUsed="0"/>
-    <w:lsdException w:name="Light Shading Accent 6" w:semiHidden="0" w:uiPriority="60" w:unhideWhenUsed="0"/>
-    <w:lsdException w:name="Light List Accent 6" w:semiHidden="0" w:uiPriority="61" w:unhideWhenUsed="0"/>
-    <w:lsdException w:name="Light Grid Accent 6" w:semiHidden="0" w:uiPriority="62" w:unhideWhenUsed="0"/>
-    <w:lsdException w:name="Medium Shading 1 Accent 6" w:semiHidden="0" w:uiPriority="63" w:unhideWhenUsed="0"/>
-    <w:lsdException w:name="Medium Shading 2 Accent 6" w:semiHidden="0" w:uiPriority="64" w:unhideWhenUsed="0"/>
-    <w:lsdException w:name="Medium List 1 Accent 6" w:semiHidden="0" w:uiPriority="65" w:unhideWhenUsed="0"/>
-    <w:lsdException w:name="Medium List 2 Accent 6" w:semiHidden="0" w:uiPriority="66" w:unhideWhenUsed="0"/>
-    <w:lsdException w:name="Medium Grid 1 Accent 6" w:semiHidden="0" w:uiPriority="67" w:unhideWhenUsed="0"/>
-    <w:lsdException w:name="Medium Grid 2 Accent 6" w:semiHidden="0" w:uiPriority="68" w:unhideWhenUsed="0"/>
-    <w:lsdException w:name="Medium Grid 3 Accent 6" w:semiHidden="0" w:uiPriority="69" w:unhideWhenUsed="0"/>
-    <w:lsdException w:name="Dark List Accent 6" w:semiHidden="0" w:uiPriority="70" w:unhideWhenUsed="0"/>
-    <w:lsdException w:name="Colorful Shading Accent 6" w:semiHidden="0" w:uiPriority="71" w:unhideWhenUsed="0"/>
-    <w:lsdException w:name="Colorful List Accent 6" w:semiHidden="0" w:uiPriority="72" w:unhideWhenUsed="0"/>
-    <w:lsdException w:name="Colorful Grid Accent 6" w:semiHidden="0" w:uiPriority="73" w:unhideWhenUsed="0"/>
-    <w:lsdException w:name="Subtle Emphasis" w:semiHidden="0" w:uiPriority="19" w:unhideWhenUsed="0"/>
-    <w:lsdException w:name="Intense Emphasis" w:semiHidden="0" w:uiPriority="21" w:unhideWhenUsed="0"/>
-    <w:lsdException w:name="Subtle Reference" w:semiHidden="0" w:uiPriority="31" w:unhideWhenUsed="0"/>
-    <w:lsdException w:name="Intense Reference" w:semiHidden="0" w:uiPriority="32" w:unhideWhenUsed="0"/>
-    <w:lsdException w:name="Book Title" w:semiHidden="0" w:uiPriority="33" w:unhideWhenUsed="0"/>
-    <w:lsdException w:name="Bibliography" w:uiPriority="37"/>
-    <w:lsdException w:name="TOC Heading" w:uiPriority="39" w:qFormat="1"/>
+  <w:latentStyles w:defLockedState="0" w:defUIPriority="0" w:defSemiHidden="0" w:defUnhideWhenUsed="0" w:defQFormat="0" w:count="371">
+    <w:lsdException w:name="Normal" w:qFormat="1"/>
+    <w:lsdException w:name="heading 1" w:qFormat="1"/>
+    <w:lsdException w:name="heading 2" w:uiPriority="9" w:qFormat="1"/>
+    <w:lsdException w:name="heading 3" w:semiHidden="1" w:uiPriority="9" w:unhideWhenUsed="1" w:qFormat="1"/>
+    <w:lsdException w:name="heading 4" w:semiHidden="1" w:unhideWhenUsed="1"/>
+    <w:lsdException w:name="heading 5" w:semiHidden="1" w:unhideWhenUsed="1"/>
+    <w:lsdException w:name="heading 6" w:semiHidden="1" w:unhideWhenUsed="1"/>
+    <w:lsdException w:name="heading 7" w:semiHidden="1" w:unhideWhenUsed="1"/>
+    <w:lsdException w:name="heading 8" w:semiHidden="1" w:unhideWhenUsed="1"/>
+    <w:lsdException w:name="heading 9" w:semiHidden="1" w:unhideWhenUsed="1"/>
+    <w:lsdException w:name="index 1" w:semiHidden="1" w:unhideWhenUsed="1"/>
+    <w:lsdException w:name="index 2" w:semiHidden="1" w:unhideWhenUsed="1"/>
+    <w:lsdException w:name="index 3" w:semiHidden="1" w:unhideWhenUsed="1"/>
+    <w:lsdException w:name="index 4" w:semiHidden="1" w:unhideWhenUsed="1"/>
+    <w:lsdException w:name="index 5" w:semiHidden="1" w:unhideWhenUsed="1"/>
+    <w:lsdException w:name="index 6" w:semiHidden="1" w:unhideWhenUsed="1"/>
+    <w:lsdException w:name="index 7" w:semiHidden="1" w:unhideWhenUsed="1"/>
+    <w:lsdException w:name="index 8" w:semiHidden="1" w:unhideWhenUsed="1"/>
+    <w:lsdException w:name="index 9" w:semiHidden="1" w:unhideWhenUsed="1"/>
+    <w:lsdException w:name="toc 1" w:semiHidden="1" w:uiPriority="39" w:unhideWhenUsed="1"/>
+    <w:lsdException w:name="toc 2" w:semiHidden="1" w:uiPriority="39" w:unhideWhenUsed="1"/>
+    <w:lsdException w:name="toc 3" w:semiHidden="1" w:uiPriority="39" w:unhideWhenUsed="1"/>
+    <w:lsdException w:name="toc 4" w:semiHidden="1" w:unhideWhenUsed="1"/>
+    <w:lsdException w:name="toc 5" w:semiHidden="1" w:unhideWhenUsed="1"/>
+    <w:lsdException w:name="toc 6" w:semiHidden="1" w:unhideWhenUsed="1"/>
+    <w:lsdException w:name="toc 7" w:semiHidden="1" w:unhideWhenUsed="1"/>
+    <w:lsdException w:name="toc 8" w:semiHidden="1" w:unhideWhenUsed="1"/>
+    <w:lsdException w:name="toc 9" w:semiHidden="1" w:unhideWhenUsed="1"/>
+    <w:lsdException w:name="Normal Indent" w:semiHidden="1" w:unhideWhenUsed="1"/>
+    <w:lsdException w:name="footnote text" w:semiHidden="1" w:unhideWhenUsed="1"/>
+    <w:lsdException w:name="annotation text" w:semiHidden="1" w:unhideWhenUsed="1"/>
+    <w:lsdException w:name="header" w:semiHidden="1" w:unhideWhenUsed="1"/>
+    <w:lsdException w:name="footer" w:semiHidden="1" w:uiPriority="99" w:unhideWhenUsed="1"/>
+    <w:lsdException w:name="index heading" w:semiHidden="1" w:unhideWhenUsed="1"/>
+    <w:lsdException w:name="caption" w:semiHidden="1" w:unhideWhenUsed="1" w:qFormat="1"/>
+    <w:lsdException w:name="table of figures" w:semiHidden="1" w:unhideWhenUsed="1"/>
+    <w:lsdException w:name="envelope address" w:semiHidden="1" w:unhideWhenUsed="1"/>
+    <w:lsdException w:name="envelope return" w:semiHidden="1" w:unhideWhenUsed="1"/>
+    <w:lsdException w:name="footnote reference" w:semiHidden="1" w:unhideWhenUsed="1"/>
+    <w:lsdException w:name="annotation reference" w:semiHidden="1" w:unhideWhenUsed="1"/>
+    <w:lsdException w:name="line number" w:semiHidden="1" w:unhideWhenUsed="1"/>
+    <w:lsdException w:name="page number" w:semiHidden="1" w:unhideWhenUsed="1"/>
+    <w:lsdException w:name="endnote reference" w:semiHidden="1" w:unhideWhenUsed="1"/>
+    <w:lsdException w:name="endnote text" w:semiHidden="1" w:unhideWhenUsed="1"/>
+    <w:lsdException w:name="table of authorities" w:semiHidden="1" w:unhideWhenUsed="1"/>
+    <w:lsdException w:name="toa heading" w:semiHidden="1" w:unhideWhenUsed="1"/>
+    <w:lsdException w:name="List" w:semiHidden="1" w:unhideWhenUsed="1"/>
+    <w:lsdException w:name="List 2" w:semiHidden="1" w:unhideWhenUsed="1"/>
+    <w:lsdException w:name="List 3" w:semiHidden="1" w:unhideWhenUsed="1"/>
+    <w:lsdException w:name="List 4" w:semiHidden="1" w:unhideWhenUsed="1"/>
+    <w:lsdException w:name="List 5" w:semiHidden="1" w:unhideWhenUsed="1"/>
+    <w:lsdException w:name="List Bullet 2" w:semiHidden="1" w:unhideWhenUsed="1"/>
+    <w:lsdException w:name="List Bullet 3" w:semiHidden="1" w:unhideWhenUsed="1"/>
+    <w:lsdException w:name="List Bullet 4" w:semiHidden="1" w:unhideWhenUsed="1"/>
+    <w:lsdException w:name="List Bullet 5" w:semiHidden="1" w:unhideWhenUsed="1"/>
+    <w:lsdException w:name="List Number 2" w:semiHidden="1" w:unhideWhenUsed="1"/>
+    <w:lsdException w:name="List Number 3" w:semiHidden="1" w:unhideWhenUsed="1"/>
+    <w:lsdException w:name="List Number 4" w:semiHidden="1" w:unhideWhenUsed="1"/>
+    <w:lsdException w:name="List Number 5" w:semiHidden="1" w:unhideWhenUsed="1"/>
+    <w:lsdException w:name="Closing" w:semiHidden="1" w:unhideWhenUsed="1"/>
+    <w:lsdException w:name="Signature" w:semiHidden="1" w:unhideWhenUsed="1"/>
+    <w:lsdException w:name="Default Paragraph Font" w:semiHidden="1" w:unhideWhenUsed="1"/>
+    <w:lsdException w:name="Body Text" w:semiHidden="1" w:uiPriority="99" w:unhideWhenUsed="1"/>
+    <w:lsdException w:name="Body Text Indent" w:semiHidden="1" w:unhideWhenUsed="1"/>
+    <w:lsdException w:name="List Continue" w:semiHidden="1" w:unhideWhenUsed="1"/>
+    <w:lsdException w:name="List Continue 2" w:semiHidden="1" w:unhideWhenUsed="1"/>
+    <w:lsdException w:name="Subtitle" w:qFormat="1"/>
+    <w:lsdException w:name="Salutation" w:semiHidden="1" w:unhideWhenUsed="1"/>
+    <w:lsdException w:name="Date" w:semiHidden="1" w:unhideWhenUsed="1"/>
+    <w:lsdException w:name="Body Text First Indent" w:semiHidden="1" w:unhideWhenUsed="1"/>
+    <w:lsdException w:name="Body Text First Indent 2" w:semiHidden="1" w:unhideWhenUsed="1"/>
+    <w:lsdException w:name="Note Heading" w:semiHidden="1" w:unhideWhenUsed="1"/>
+    <w:lsdException w:name="Body Text 2" w:semiHidden="1" w:unhideWhenUsed="1"/>
+    <w:lsdException w:name="Body Text 3" w:semiHidden="1" w:unhideWhenUsed="1"/>
+    <w:lsdException w:name="Body Text Indent 2" w:semiHidden="1" w:unhideWhenUsed="1"/>
+    <w:lsdException w:name="Body Text Indent 3" w:semiHidden="1" w:unhideWhenUsed="1"/>
+    <w:lsdException w:name="Block Text" w:semiHidden="1" w:unhideWhenUsed="1"/>
+    <w:lsdException w:name="Hyperlink" w:semiHidden="1" w:uiPriority="99" w:unhideWhenUsed="1"/>
+    <w:lsdException w:name="FollowedHyperlink" w:semiHidden="1" w:unhideWhenUsed="1"/>
+    <w:lsdException w:name="Strong" w:qFormat="1"/>
+    <w:lsdException w:name="Emphasis" w:qFormat="1"/>
+    <w:lsdException w:name="Document Map" w:semiHidden="1" w:unhideWhenUsed="1"/>
+    <w:lsdException w:name="Plain Text" w:semiHidden="1" w:unhideWhenUsed="1"/>
+    <w:lsdException w:name="E-mail Signature" w:semiHidden="1" w:unhideWhenUsed="1"/>
+    <w:lsdException w:name="HTML Top of Form" w:semiHidden="1" w:unhideWhenUsed="1"/>
+    <w:lsdException w:name="HTML Bottom of Form" w:semiHidden="1" w:unhideWhenUsed="1"/>
+    <w:lsdException w:name="Normal (Web)" w:semiHidden="1" w:unhideWhenUsed="1"/>
+    <w:lsdException w:name="HTML Acronym" w:semiHidden="1" w:unhideWhenUsed="1"/>
+    <w:lsdException w:name="HTML Address" w:semiHidden="1" w:unhideWhenUsed="1"/>
+    <w:lsdException w:name="HTML Cite" w:semiHidden="1" w:unhideWhenUsed="1"/>
+    <w:lsdException w:name="HTML Code" w:semiHidden="1" w:unhideWhenUsed="1"/>
+    <w:lsdException w:name="HTML Definition" w:semiHidden="1" w:unhideWhenUsed="1"/>
+    <w:lsdException w:name="HTML Keyboard" w:semiHidden="1" w:unhideWhenUsed="1"/>
+    <w:lsdException w:name="HTML Preformatted" w:semiHidden="1" w:unhideWhenUsed="1"/>
+    <w:lsdException w:name="HTML Sample" w:semiHidden="1" w:unhideWhenUsed="1"/>
+    <w:lsdException w:name="HTML Typewriter" w:semiHidden="1" w:unhideWhenUsed="1"/>
+    <w:lsdException w:name="HTML Variable" w:semiHidden="1" w:unhideWhenUsed="1"/>
+    <w:lsdException w:name="Normal Table" w:semiHidden="1" w:unhideWhenUsed="1"/>
+    <w:lsdException w:name="annotation subject" w:semiHidden="1" w:unhideWhenUsed="1"/>
+    <w:lsdException w:name="No List" w:semiHidden="1" w:unhideWhenUsed="1"/>
+    <w:lsdException w:name="Outline List 1" w:semiHidden="1" w:unhideWhenUsed="1"/>
+    <w:lsdException w:name="Outline List 2" w:semiHidden="1" w:unhideWhenUsed="1"/>
+    <w:lsdException w:name="Outline List 3" w:semiHidden="1" w:unhideWhenUsed="1"/>
+    <w:lsdException w:name="Table Simple 1" w:semiHidden="1" w:unhideWhenUsed="1"/>
+    <w:lsdException w:name="Table Simple 2" w:semiHidden="1" w:unhideWhenUsed="1"/>
+    <w:lsdException w:name="Table Simple 3" w:semiHidden="1" w:unhideWhenUsed="1"/>
+    <w:lsdException w:name="Table Classic 1" w:semiHidden="1" w:unhideWhenUsed="1"/>
+    <w:lsdException w:name="Table Classic 2" w:semiHidden="1" w:unhideWhenUsed="1"/>
+    <w:lsdException w:name="Table Classic 3" w:semiHidden="1" w:unhideWhenUsed="1"/>
+    <w:lsdException w:name="Table Classic 4" w:semiHidden="1" w:unhideWhenUsed="1"/>
+    <w:lsdException w:name="Table Colorful 1" w:semiHidden="1" w:unhideWhenUsed="1"/>
+    <w:lsdException w:name="Table Colorful 2" w:semiHidden="1" w:unhideWhenUsed="1"/>
+    <w:lsdException w:name="Table Colorful 3" w:semiHidden="1" w:unhideWhenUsed="1"/>
+    <w:lsdException w:name="Table Columns 1" w:semiHidden="1" w:unhideWhenUsed="1"/>
+    <w:lsdException w:name="Table Columns 2" w:semiHidden="1" w:unhideWhenUsed="1"/>
+    <w:lsdException w:name="Table Columns 3" w:semiHidden="1" w:unhideWhenUsed="1"/>
+    <w:lsdException w:name="Table Columns 4" w:semiHidden="1" w:unhideWhenUsed="1"/>
+    <w:lsdException w:name="Table Columns 5" w:semiHidden="1" w:unhideWhenUsed="1"/>
+    <w:lsdException w:name="Table Grid 1" w:semiHidden="1" w:unhideWhenUsed="1"/>
+    <w:lsdException w:name="Table Grid 2" w:semiHidden="1" w:unhideWhenUsed="1"/>
+    <w:lsdException w:name="Table Grid 3" w:semiHidden="1" w:unhideWhenUsed="1"/>
+    <w:lsdException w:name="Table Grid 4" w:semiHidden="1" w:unhideWhenUsed="1"/>
+    <w:lsdException w:name="Table Grid 5" w:semiHidden="1" w:unhideWhenUsed="1"/>
+    <w:lsdException w:name="Table Grid 6" w:semiHidden="1" w:unhideWhenUsed="1"/>
+    <w:lsdException w:name="Table Grid 7" w:semiHidden="1" w:unhideWhenUsed="1"/>
+    <w:lsdException w:name="Table Grid 8" w:semiHidden="1" w:unhideWhenUsed="1"/>
+    <w:lsdException w:name="Table List 1" w:semiHidden="1" w:unhideWhenUsed="1"/>
+    <w:lsdException w:name="Table List 2" w:semiHidden="1" w:unhideWhenUsed="1"/>
+    <w:lsdException w:name="Table List 3" w:semiHidden="1" w:unhideWhenUsed="1"/>
+    <w:lsdException w:name="Table List 4" w:semiHidden="1" w:unhideWhenUsed="1"/>
+    <w:lsdException w:name="Table List 5" w:semiHidden="1" w:unhideWhenUsed="1"/>
+    <w:lsdException w:name="Table List 6" w:semiHidden="1" w:unhideWhenUsed="1"/>
+    <w:lsdException w:name="Table List 7" w:semiHidden="1" w:unhideWhenUsed="1"/>
+    <w:lsdException w:name="Table List 8" w:semiHidden="1" w:unhideWhenUsed="1"/>
+    <w:lsdException w:name="Table 3D effects 1" w:semiHidden="1" w:unhideWhenUsed="1"/>
+    <w:lsdException w:name="Table 3D effects 2" w:semiHidden="1" w:unhideWhenUsed="1"/>
+    <w:lsdException w:name="Table 3D effects 3" w:semiHidden="1" w:unhideWhenUsed="1"/>
+    <w:lsdException w:name="Table Contemporary" w:semiHidden="1" w:unhideWhenUsed="1"/>
+    <w:lsdException w:name="Table Elegant" w:semiHidden="1" w:unhideWhenUsed="1"/>
+    <w:lsdException w:name="Table Professional" w:semiHidden="1" w:unhideWhenUsed="1"/>
+    <w:lsdException w:name="Table Subtle 1" w:semiHidden="1" w:unhideWhenUsed="1"/>
+    <w:lsdException w:name="Table Subtle 2" w:semiHidden="1" w:unhideWhenUsed="1"/>
+    <w:lsdException w:name="Table Web 1" w:semiHidden="1" w:unhideWhenUsed="1"/>
+    <w:lsdException w:name="Table Web 2" w:semiHidden="1" w:unhideWhenUsed="1"/>
+    <w:lsdException w:name="Table Web 3" w:semiHidden="1" w:unhideWhenUsed="1"/>
+    <w:lsdException w:name="Table Grid" w:uiPriority="59"/>
+    <w:lsdException w:name="Table Theme" w:semiHidden="1" w:unhideWhenUsed="1"/>
+    <w:lsdException w:name="Placeholder Text" w:semiHidden="1" w:uiPriority="99"/>
+    <w:lsdException w:name="No Spacing" w:uiPriority="1"/>
+    <w:lsdException w:name="Light Shading" w:uiPriority="60"/>
+    <w:lsdException w:name="Light List" w:uiPriority="61"/>
+    <w:lsdException w:name="Light Grid" w:uiPriority="62"/>
+    <w:lsdException w:name="Medium Shading 1" w:uiPriority="63"/>
+    <w:lsdException w:name="Medium Shading 2" w:uiPriority="64"/>
+    <w:lsdException w:name="Medium List 1" w:uiPriority="65"/>
+    <w:lsdException w:name="Medium List 2" w:uiPriority="66"/>
+    <w:lsdException w:name="Medium Grid 1" w:uiPriority="67"/>
+    <w:lsdException w:name="Medium Grid 2" w:uiPriority="68"/>
+    <w:lsdException w:name="Medium Grid 3" w:uiPriority="69"/>
+    <w:lsdException w:name="Dark List" w:uiPriority="70"/>
+    <w:lsdException w:name="Colorful Shading" w:uiPriority="71"/>
+    <w:lsdException w:name="Colorful List" w:uiPriority="72"/>
+    <w:lsdException w:name="Colorful Grid" w:uiPriority="73"/>
+    <w:lsdException w:name="Light Shading Accent 1" w:uiPriority="60"/>
+    <w:lsdException w:name="Light List Accent 1" w:uiPriority="61"/>
+    <w:lsdException w:name="Light Grid Accent 1" w:uiPriority="62"/>
+    <w:lsdException w:name="Medium Shading 1 Accent 1" w:uiPriority="63"/>
+    <w:lsdException w:name="Medium Shading 2 Accent 1" w:uiPriority="64"/>
+    <w:lsdException w:name="Medium List 1 Accent 1" w:uiPriority="65"/>
+    <w:lsdException w:name="Revision" w:semiHidden="1" w:uiPriority="99"/>
+    <w:lsdException w:name="List Paragraph" w:uiPriority="34" w:qFormat="1"/>
+    <w:lsdException w:name="Quote" w:uiPriority="29" w:qFormat="1"/>
+    <w:lsdException w:name="Intense Quote" w:uiPriority="30"/>
+    <w:lsdException w:name="Medium List 2 Accent 1" w:uiPriority="66"/>
+    <w:lsdException w:name="Medium Grid 1 Accent 1" w:uiPriority="67"/>
+    <w:lsdException w:name="Medium Grid 2 Accent 1" w:uiPriority="68"/>
+    <w:lsdException w:name="Medium Grid 3 Accent 1" w:uiPriority="69"/>
+    <w:lsdException w:name="Dark List Accent 1" w:uiPriority="70"/>
+    <w:lsdException w:name="Colorful Shading Accent 1" w:uiPriority="71"/>
+    <w:lsdException w:name="Colorful List Accent 1" w:uiPriority="72"/>
+    <w:lsdException w:name="Colorful Grid Accent 1" w:uiPriority="73"/>
+    <w:lsdException w:name="Light Shading Accent 2" w:uiPriority="60"/>
+    <w:lsdException w:name="Light List Accent 2" w:uiPriority="61"/>
+    <w:lsdException w:name="Light Grid Accent 2" w:uiPriority="62"/>
+    <w:lsdException w:name="Medium Shading 1 Accent 2" w:uiPriority="63"/>
+    <w:lsdException w:name="Medium Shading 2 Accent 2" w:uiPriority="64"/>
+    <w:lsdException w:name="Medium List 1 Accent 2" w:uiPriority="65"/>
+    <w:lsdException w:name="Medium List 2 Accent 2" w:uiPriority="66"/>
+    <w:lsdException w:name="Medium Grid 1 Accent 2" w:uiPriority="67"/>
+    <w:lsdException w:name="Medium Grid 2 Accent 2" w:uiPriority="68"/>
+    <w:lsdException w:name="Medium Grid 3 Accent 2" w:uiPriority="69"/>
+    <w:lsdException w:name="Dark List Accent 2" w:uiPriority="70"/>
+    <w:lsdException w:name="Colorful Shading Accent 2" w:uiPriority="71"/>
+    <w:lsdException w:name="Colorful List Accent 2" w:uiPriority="72"/>
+    <w:lsdException w:name="Colorful Grid Accent 2" w:uiPriority="73"/>
+    <w:lsdException w:name="Light Shading Accent 3" w:uiPriority="60"/>
+    <w:lsdException w:name="Light List Accent 3" w:uiPriority="61"/>
+    <w:lsdException w:name="Light Grid Accent 3" w:uiPriority="62"/>
+    <w:lsdException w:name="Medium Shading 1 Accent 3" w:uiPriority="63"/>
+    <w:lsdException w:name="Medium Shading 2 Accent 3" w:uiPriority="64"/>
+    <w:lsdException w:name="Medium List 1 Accent 3" w:uiPriority="65"/>
+    <w:lsdException w:name="Medium List 2 Accent 3" w:uiPriority="66"/>
+    <w:lsdException w:name="Medium Grid 1 Accent 3" w:uiPriority="67"/>
+    <w:lsdException w:name="Medium Grid 2 Accent 3" w:uiPriority="68"/>
+    <w:lsdException w:name="Medium Grid 3 Accent 3" w:uiPriority="69"/>
+    <w:lsdException w:name="Dark List Accent 3" w:uiPriority="70"/>
+    <w:lsdException w:name="Colorful Shading Accent 3" w:uiPriority="71"/>
+    <w:lsdException w:name="Colorful List Accent 3" w:uiPriority="72"/>
+    <w:lsdException w:name="Colorful Grid Accent 3" w:uiPriority="73"/>
+    <w:lsdException w:name="Light Shading Accent 4" w:uiPriority="60"/>
+    <w:lsdException w:name="Light List Accent 4" w:uiPriority="61"/>
+    <w:lsdException w:name="Light Grid Accent 4" w:uiPriority="62"/>
+    <w:lsdException w:name="Medium Shading 1 Accent 4" w:uiPriority="63"/>
+    <w:lsdException w:name="Medium Shading 2 Accent 4" w:uiPriority="64"/>
+    <w:lsdException w:name="Medium List 1 Accent 4" w:uiPriority="65"/>
+    <w:lsdException w:name="Medium List 2 Accent 4" w:uiPriority="66"/>
+    <w:lsdException w:name="Medium Grid 1 Accent 4" w:uiPriority="67"/>
+    <w:lsdException w:name="Medium Grid 2 Accent 4" w:uiPriority="68"/>
+    <w:lsdException w:name="Medium Grid 3 Accent 4" w:uiPriority="69"/>
+    <w:lsdException w:name="Dark List Accent 4" w:uiPriority="70"/>
+    <w:lsdException w:name="Colorful Shading Accent 4" w:uiPriority="71"/>
+    <w:lsdException w:name="Colorful List Accent 4" w:uiPriority="72"/>
+    <w:lsdException w:name="Colorful Grid Accent 4" w:uiPriority="73"/>
+    <w:lsdException w:name="Light Shading Accent 5" w:uiPriority="60"/>
+    <w:lsdException w:name="Light List Accent 5" w:uiPriority="61"/>
+    <w:lsdException w:name="Light Grid Accent 5" w:uiPriority="62"/>
+    <w:lsdException w:name="Medium Shading 1 Accent 5" w:uiPriority="63"/>
+    <w:lsdException w:name="Medium Shading 2 Accent 5" w:uiPriority="64"/>
+    <w:lsdException w:name="Medium List 1 Accent 5" w:uiPriority="65"/>
+    <w:lsdException w:name="Medium List 2 Accent 5" w:uiPriority="66"/>
+    <w:lsdException w:name="Medium Grid 1 Accent 5" w:uiPriority="67"/>
+    <w:lsdException w:name="Medium Grid 2 Accent 5" w:uiPriority="68"/>
+    <w:lsdException w:name="Medium Grid 3 Accent 5" w:uiPriority="69"/>
+    <w:lsdException w:name="Dark List Accent 5" w:uiPriority="70"/>
+    <w:lsdException w:name="Colorful Shading Accent 5" w:uiPriority="71"/>
+    <w:lsdException w:name="Colorful List Accent 5" w:uiPriority="72"/>
+    <w:lsdException w:name="Colorful Grid Accent 5" w:uiPriority="73"/>
+    <w:lsdException w:name="Light Shading Accent 6" w:uiPriority="60"/>
+    <w:lsdException w:name="Light List Accent 6" w:uiPriority="61"/>
+    <w:lsdException w:name="Light Grid Accent 6" w:uiPriority="62"/>
+    <w:lsdException w:name="Medium Shading 1 Accent 6" w:uiPriority="63"/>
+    <w:lsdException w:name="Medium Shading 2 Accent 6" w:uiPriority="64"/>
+    <w:lsdException w:name="Medium List 1 Accent 6" w:uiPriority="65"/>
+    <w:lsdException w:name="Medium List 2 Accent 6" w:uiPriority="66"/>
+    <w:lsdException w:name="Medium Grid 1 Accent 6" w:uiPriority="67"/>
+    <w:lsdException w:name="Medium Grid 2 Accent 6" w:uiPriority="68"/>
+    <w:lsdException w:name="Medium Grid 3 Accent 6" w:uiPriority="69"/>
+    <w:lsdException w:name="Dark List Accent 6" w:uiPriority="70"/>
+    <w:lsdException w:name="Colorful Shading Accent 6" w:uiPriority="71"/>
+    <w:lsdException w:name="Colorful List Accent 6" w:uiPriority="72"/>
+    <w:lsdException w:name="Colorful Grid Accent 6" w:uiPriority="73"/>
+    <w:lsdException w:name="Subtle Emphasis" w:uiPriority="19"/>
+    <w:lsdException w:name="Intense Emphasis" w:uiPriority="21"/>
+    <w:lsdException w:name="Subtle Reference" w:uiPriority="31"/>
+    <w:lsdException w:name="Intense Reference" w:uiPriority="32"/>
+    <w:lsdException w:name="Book Title" w:uiPriority="33"/>
+    <w:lsdException w:name="Bibliography" w:semiHidden="1" w:uiPriority="37" w:unhideWhenUsed="1"/>
+    <w:lsdException w:name="TOC Heading" w:semiHidden="1" w:uiPriority="39" w:unhideWhenUsed="1" w:qFormat="1"/>
+    <w:lsdException w:name="Plain Table 1" w:uiPriority="41"/>
+    <w:lsdException w:name="Plain Table 2" w:uiPriority="42"/>
+    <w:lsdException w:name="Plain Table 3" w:uiPriority="43"/>
+    <w:lsdException w:name="Plain Table 4" w:uiPriority="44"/>
+    <w:lsdException w:name="Plain Table 5" w:uiPriority="45"/>
+    <w:lsdException w:name="Grid Table Light" w:uiPriority="40"/>
+    <w:lsdException w:name="Grid Table 1 Light" w:uiPriority="46"/>
+    <w:lsdException w:name="Grid Table 2" w:uiPriority="47"/>
+    <w:lsdException w:name="Grid Table 3" w:uiPriority="48"/>
+    <w:lsdException w:name="Grid Table 4" w:uiPriority="49"/>
+    <w:lsdException w:name="Grid Table 5 Dark" w:uiPriority="50"/>
+    <w:lsdException w:name="Grid Table 6 Colorful" w:uiPriority="51"/>
+    <w:lsdException w:name="Grid Table 7 Colorful" w:uiPriority="52"/>
+    <w:lsdException w:name="Grid Table 1 Light Accent 1" w:uiPriority="46"/>
+    <w:lsdException w:name="Grid Table 2 Accent 1" w:uiPriority="47"/>
+    <w:lsdException w:name="Grid Table 3 Accent 1" w:uiPriority="48"/>
+    <w:lsdException w:name="Grid Table 4 Accent 1" w:uiPriority="49"/>
+    <w:lsdException w:name="Grid Table 5 Dark Accent 1" w:uiPriority="50"/>
+    <w:lsdException w:name="Grid Table 6 Colorful Accent 1" w:uiPriority="51"/>
+    <w:lsdException w:name="Grid Table 7 Colorful Accent 1" w:uiPriority="52"/>
+    <w:lsdException w:name="Grid Table 1 Light Accent 2" w:uiPriority="46"/>
+    <w:lsdException w:name="Grid Table 2 Accent 2" w:uiPriority="47"/>
+    <w:lsdException w:name="Grid Table 3 Accent 2" w:uiPriority="48"/>
+    <w:lsdException w:name="Grid Table 4 Accent 2" w:uiPriority="49"/>
+    <w:lsdException w:name="Grid Table 5 Dark Accent 2" w:uiPriority="50"/>
+    <w:lsdException w:name="Grid Table 6 Colorful Accent 2" w:uiPriority="51"/>
+    <w:lsdException w:name="Grid Table 7 Colorful Accent 2" w:uiPriority="52"/>
+    <w:lsdException w:name="Grid Table 1 Light Accent 3" w:uiPriority="46"/>
+    <w:lsdException w:name="Grid Table 2 Accent 3" w:uiPriority="47"/>
+    <w:lsdException w:name="Grid Table 3 Accent 3" w:uiPriority="48"/>
+    <w:lsdException w:name="Grid Table 4 Accent 3" w:uiPriority="49"/>
+    <w:lsdException w:name="Grid Table 5 Dark Accent 3" w:uiPriority="50"/>
+    <w:lsdException w:name="Grid Table 6 Colorful Accent 3" w:uiPriority="51"/>
+    <w:lsdException w:name="Grid Table 7 Colorful Accent 3" w:uiPriority="52"/>
+    <w:lsdException w:name="Grid Table 1 Light Accent 4" w:uiPriority="46"/>
+    <w:lsdException w:name="Grid Table 2 Accent 4" w:uiPriority="47"/>
+    <w:lsdException w:name="Grid Table 3 Accent 4" w:uiPriority="48"/>
+    <w:lsdException w:name="Grid Table 4 Accent 4" w:uiPriority="49"/>
+    <w:lsdException w:name="Grid Table 5 Dark Accent 4" w:uiPriority="50"/>
+    <w:lsdException w:name="Grid Table 6 Colorful Accent 4" w:uiPriority="51"/>
+    <w:lsdException w:name="Grid Table 7 Colorful Accent 4" w:uiPriority="52"/>
+    <w:lsdException w:name="Grid Table 1 Light Accent 5" w:uiPriority="46"/>
+    <w:lsdException w:name="Grid Table 2 Accent 5" w:uiPriority="47"/>
+    <w:lsdException w:name="Grid Table 3 Accent 5" w:uiPriority="48"/>
+    <w:lsdException w:name="Grid Table 4 Accent 5" w:uiPriority="49"/>
+    <w:lsdException w:name="Grid Table 5 Dark Accent 5" w:uiPriority="50"/>
+    <w:lsdException w:name="Grid Table 6 Colorful Accent 5" w:uiPriority="51"/>
+    <w:lsdException w:name="Grid Table 7 Colorful Accent 5" w:uiPriority="52"/>
+    <w:lsdException w:name="Grid Table 1 Light Accent 6" w:uiPriority="46"/>
+    <w:lsdException w:name="Grid Table 2 Accent 6" w:uiPriority="47"/>
+    <w:lsdException w:name="Grid Table 3 Accent 6" w:uiPriority="48"/>
+    <w:lsdException w:name="Grid Table 4 Accent 6" w:uiPriority="49"/>
+    <w:lsdException w:name="Grid Table 5 Dark Accent 6" w:uiPriority="50"/>
+    <w:lsdException w:name="Grid Table 6 Colorful Accent 6" w:uiPriority="51"/>
+    <w:lsdException w:name="Grid Table 7 Colorful Accent 6" w:uiPriority="52"/>
+    <w:lsdException w:name="List Table 1 Light" w:uiPriority="46"/>
+    <w:lsdException w:name="List Table 2" w:uiPriority="47"/>
+    <w:lsdException w:name="List Table 3" w:uiPriority="48"/>
+    <w:lsdException w:name="List Table 4" w:uiPriority="49"/>
+    <w:lsdException w:name="List Table 5 Dark" w:uiPriority="50"/>
+    <w:lsdException w:name="List Table 6 Colorful" w:uiPriority="51"/>
+    <w:lsdException w:name="List Table 7 Colorful" w:uiPriority="52"/>
+    <w:lsdException w:name="List Table 1 Light Accent 1" w:uiPriority="46"/>
+    <w:lsdException w:name="List Table 2 Accent 1" w:uiPriority="47"/>
+    <w:lsdException w:name="List Table 3 Accent 1" w:uiPriority="48"/>
+    <w:lsdException w:name="List Table 4 Accent 1" w:uiPriority="49"/>
+    <w:lsdException w:name="List Table 5 Dark Accent 1" w:uiPriority="50"/>
+    <w:lsdException w:name="List Table 6 Colorful Accent 1" w:uiPriority="51"/>
+    <w:lsdException w:name="List Table 7 Colorful Accent 1" w:uiPriority="52"/>
+    <w:lsdException w:name="List Table 1 Light Accent 2" w:uiPriority="46"/>
+    <w:lsdException w:name="List Table 2 Accent 2" w:uiPriority="47"/>
+    <w:lsdException w:name="List Table 3 Accent 2" w:uiPriority="48"/>
+    <w:lsdException w:name="List Table 4 Accent 2" w:uiPriority="49"/>
+    <w:lsdException w:name="List Table 5 Dark Accent 2" w:uiPriority="50"/>
+    <w:lsdException w:name="List Table 6 Colorful Accent 2" w:uiPriority="51"/>
+    <w:lsdException w:name="List Table 7 Colorful Accent 2" w:uiPriority="52"/>
+    <w:lsdException w:name="List Table 1 Light Accent 3" w:uiPriority="46"/>
+    <w:lsdException w:name="List Table 2 Accent 3" w:uiPriority="47"/>
+    <w:lsdException w:name="List Table 3 Accent 3" w:uiPriority="48"/>
+    <w:lsdException w:name="List Table 4 Accent 3" w:uiPriority="49"/>
+    <w:lsdException w:name="List Table 5 Dark Accent 3" w:uiPriority="50"/>
+    <w:lsdException w:name="List Table 6 Colorful Accent 3" w:uiPriority="51"/>
+    <w:lsdException w:name="List Table 7 Colorful Accent 3" w:uiPriority="52"/>
+    <w:lsdException w:name="List Table 1 Light Accent 4" w:uiPriority="46"/>
+    <w:lsdException w:name="List Table 2 Accent 4" w:uiPriority="47"/>
+    <w:lsdException w:name="List Table 3 Accent 4" w:uiPriority="48"/>
+    <w:lsdException w:name="List Table 4 Accent 4" w:uiPriority="49"/>
+    <w:lsdException w:name="List Table 5 Dark Accent 4" w:uiPriority="50"/>
+    <w:lsdException w:name="List Table 6 Colorful Accent 4" w:uiPriority="51"/>
+    <w:lsdException w:name="List Table 7 Colorful Accent 4" w:uiPriority="52"/>
+    <w:lsdException w:name="List Table 1 Light Accent 5" w:uiPriority="46"/>
+    <w:lsdException w:name="List Table 2 Accent 5" w:uiPriority="47"/>
+    <w:lsdException w:name="List Table 3 Accent 5" w:uiPriority="48"/>
+    <w:lsdException w:name="List Table 4 Accent 5" w:uiPriority="49"/>
+    <w:lsdException w:name="List Table 5 Dark Accent 5" w:uiPriority="50"/>
+    <w:lsdException w:name="List Table 6 Colorful Accent 5" w:uiPriority="51"/>
+    <w:lsdException w:name="List Table 7 Colorful Accent 5" w:uiPriority="52"/>
+    <w:lsdException w:name="List Table 1 Light Accent 6" w:uiPriority="46"/>
+    <w:lsdException w:name="List Table 2 Accent 6" w:uiPriority="47"/>
+    <w:lsdException w:name="List Table 3 Accent 6" w:uiPriority="48"/>
+    <w:lsdException w:name="List Table 4 Accent 6" w:uiPriority="49"/>
+    <w:lsdException w:name="List Table 5 Dark Accent 6" w:uiPriority="50"/>
+    <w:lsdException w:name="List Table 6 Colorful Accent 6" w:uiPriority="51"/>
+    <w:lsdException w:name="List Table 7 Colorful Accent 6" w:uiPriority="52"/>
   </w:latentStyles>
   <w:style w:type="paragraph" w:default="1" w:styleId="Normal">
     <w:name w:val="Normal"/>
@@ -12941,7 +13823,6 @@
       <w:szCs w:val="22"/>
     </w:rPr>
     <w:tblPr>
-      <w:tblInd w:w="0" w:type="dxa"/>
       <w:tblBorders>
         <w:top w:val="single" w:sz="4" w:space="0" w:color="auto"/>
         <w:left w:val="single" w:sz="4" w:space="0" w:color="auto"/>
@@ -12950,12 +13831,6 @@
         <w:insideH w:val="single" w:sz="4" w:space="0" w:color="auto"/>
         <w:insideV w:val="single" w:sz="4" w:space="0" w:color="auto"/>
       </w:tblBorders>
-      <w:tblCellMar>
-        <w:top w:w="0" w:type="dxa"/>
-        <w:left w:w="108" w:type="dxa"/>
-        <w:bottom w:w="0" w:type="dxa"/>
-        <w:right w:w="108" w:type="dxa"/>
-      </w:tblCellMar>
     </w:tblPr>
   </w:style>
   <w:style w:type="character" w:customStyle="1" w:styleId="Heading1Char">
@@ -12988,7 +13863,6 @@
     <w:tblPr>
       <w:tblStyleRowBandSize w:val="1"/>
       <w:tblStyleColBandSize w:val="1"/>
-      <w:tblInd w:w="0" w:type="dxa"/>
       <w:tblBorders>
         <w:top w:val="single" w:sz="8" w:space="0" w:color="4F81BD"/>
         <w:left w:val="single" w:sz="8" w:space="0" w:color="4F81BD"/>
@@ -12997,12 +13871,6 @@
         <w:insideH w:val="single" w:sz="8" w:space="0" w:color="4F81BD"/>
         <w:insideV w:val="single" w:sz="8" w:space="0" w:color="4F81BD"/>
       </w:tblBorders>
-      <w:tblCellMar>
-        <w:top w:w="0" w:type="dxa"/>
-        <w:left w:w="108" w:type="dxa"/>
-        <w:bottom w:w="0" w:type="dxa"/>
-        <w:right w:w="108" w:type="dxa"/>
-      </w:tblCellMar>
     </w:tblPr>
     <w:tblStylePr w:type="firstRow">
       <w:pPr>
@@ -13144,7 +14012,6 @@
     <w:tblPr>
       <w:tblStyleRowBandSize w:val="1"/>
       <w:tblStyleColBandSize w:val="1"/>
-      <w:tblInd w:w="0" w:type="dxa"/>
       <w:tblBorders>
         <w:top w:val="single" w:sz="8" w:space="0" w:color="4472C4" w:themeColor="accent1"/>
         <w:left w:val="single" w:sz="8" w:space="0" w:color="4472C4" w:themeColor="accent1"/>
@@ -13153,1064 +14020,6 @@
         <w:insideH w:val="single" w:sz="8" w:space="0" w:color="4472C4" w:themeColor="accent1"/>
         <w:insideV w:val="single" w:sz="8" w:space="0" w:color="4472C4" w:themeColor="accent1"/>
       </w:tblBorders>
-      <w:tblCellMar>
-        <w:top w:w="0" w:type="dxa"/>
-        <w:left w:w="108" w:type="dxa"/>
-        <w:bottom w:w="0" w:type="dxa"/>
-        <w:right w:w="108" w:type="dxa"/>
-      </w:tblCellMar>
-    </w:tblPr>
-    <w:tblStylePr w:type="firstRow">
-      <w:pPr>
-        <w:spacing w:before="0" w:after="0" w:line="240" w:lineRule="auto"/>
-      </w:pPr>
-      <w:rPr>
-        <w:rFonts w:asciiTheme="majorHAnsi" w:eastAsiaTheme="majorEastAsia" w:hAnsiTheme="majorHAnsi" w:cstheme="majorBidi"/>
-        <w:b/>
-        <w:bCs/>
-      </w:rPr>
-      <w:tblPr/>
-      <w:tcPr>
-        <w:tcBorders>
-          <w:top w:val="single" w:sz="8" w:space="0" w:color="4472C4" w:themeColor="accent1"/>
-          <w:left w:val="single" w:sz="8" w:space="0" w:color="4472C4" w:themeColor="accent1"/>
-          <w:bottom w:val="single" w:sz="18" w:space="0" w:color="4472C4" w:themeColor="accent1"/>
-          <w:right w:val="single" w:sz="8" w:space="0" w:color="4472C4" w:themeColor="accent1"/>
-          <w:insideH w:val="nil"/>
-          <w:insideV w:val="single" w:sz="8" w:space="0" w:color="4472C4" w:themeColor="accent1"/>
-        </w:tcBorders>
-      </w:tcPr>
-    </w:tblStylePr>
-    <w:tblStylePr w:type="lastRow">
-      <w:pPr>
-        <w:spacing w:before="0" w:after="0" w:line="240" w:lineRule="auto"/>
-      </w:pPr>
-      <w:rPr>
-        <w:rFonts w:asciiTheme="majorHAnsi" w:eastAsiaTheme="majorEastAsia" w:hAnsiTheme="majorHAnsi" w:cstheme="majorBidi"/>
-        <w:b/>
-        <w:bCs/>
-      </w:rPr>
-      <w:tblPr/>
-      <w:tcPr>
-        <w:tcBorders>
-          <w:top w:val="double" w:sz="6" w:space="0" w:color="4472C4" w:themeColor="accent1"/>
-          <w:left w:val="single" w:sz="8" w:space="0" w:color="4472C4" w:themeColor="accent1"/>
-          <w:bottom w:val="single" w:sz="8" w:space="0" w:color="4472C4" w:themeColor="accent1"/>
-          <w:right w:val="single" w:sz="8" w:space="0" w:color="4472C4" w:themeColor="accent1"/>
-          <w:insideH w:val="nil"/>
-          <w:insideV w:val="single" w:sz="8" w:space="0" w:color="4472C4" w:themeColor="accent1"/>
-        </w:tcBorders>
-      </w:tcPr>
-    </w:tblStylePr>
-    <w:tblStylePr w:type="firstCol">
-      <w:rPr>
-        <w:rFonts w:asciiTheme="majorHAnsi" w:eastAsiaTheme="majorEastAsia" w:hAnsiTheme="majorHAnsi" w:cstheme="majorBidi"/>
-        <w:b/>
-        <w:bCs/>
-      </w:rPr>
-    </w:tblStylePr>
-    <w:tblStylePr w:type="lastCol">
-      <w:rPr>
-        <w:rFonts w:asciiTheme="majorHAnsi" w:eastAsiaTheme="majorEastAsia" w:hAnsiTheme="majorHAnsi" w:cstheme="majorBidi"/>
-        <w:b/>
-        <w:bCs/>
-      </w:rPr>
-      <w:tblPr/>
-      <w:tcPr>
-        <w:tcBorders>
-          <w:top w:val="single" w:sz="8" w:space="0" w:color="4472C4" w:themeColor="accent1"/>
-          <w:left w:val="single" w:sz="8" w:space="0" w:color="4472C4" w:themeColor="accent1"/>
-          <w:bottom w:val="single" w:sz="8" w:space="0" w:color="4472C4" w:themeColor="accent1"/>
-          <w:right w:val="single" w:sz="8" w:space="0" w:color="4472C4" w:themeColor="accent1"/>
-        </w:tcBorders>
-      </w:tcPr>
-    </w:tblStylePr>
-    <w:tblStylePr w:type="band1Vert">
-      <w:tblPr/>
-      <w:tcPr>
-        <w:tcBorders>
-          <w:top w:val="single" w:sz="8" w:space="0" w:color="4472C4" w:themeColor="accent1"/>
-          <w:left w:val="single" w:sz="8" w:space="0" w:color="4472C4" w:themeColor="accent1"/>
-          <w:bottom w:val="single" w:sz="8" w:space="0" w:color="4472C4" w:themeColor="accent1"/>
-          <w:right w:val="single" w:sz="8" w:space="0" w:color="4472C4" w:themeColor="accent1"/>
-        </w:tcBorders>
-        <w:shd w:val="clear" w:color="auto" w:fill="D0DBF0" w:themeFill="accent1" w:themeFillTint="3F"/>
-      </w:tcPr>
-    </w:tblStylePr>
-    <w:tblStylePr w:type="band1Horz">
-      <w:tblPr/>
-      <w:tcPr>
-        <w:tcBorders>
-          <w:top w:val="single" w:sz="8" w:space="0" w:color="4472C4" w:themeColor="accent1"/>
-          <w:left w:val="single" w:sz="8" w:space="0" w:color="4472C4" w:themeColor="accent1"/>
-          <w:bottom w:val="single" w:sz="8" w:space="0" w:color="4472C4" w:themeColor="accent1"/>
-          <w:right w:val="single" w:sz="8" w:space="0" w:color="4472C4" w:themeColor="accent1"/>
-          <w:insideV w:val="single" w:sz="8" w:space="0" w:color="4472C4" w:themeColor="accent1"/>
-        </w:tcBorders>
-        <w:shd w:val="clear" w:color="auto" w:fill="D0DBF0" w:themeFill="accent1" w:themeFillTint="3F"/>
-      </w:tcPr>
-    </w:tblStylePr>
-    <w:tblStylePr w:type="band2Horz">
-      <w:tblPr/>
-      <w:tcPr>
-        <w:tcBorders>
-          <w:top w:val="single" w:sz="8" w:space="0" w:color="4472C4" w:themeColor="accent1"/>
-          <w:left w:val="single" w:sz="8" w:space="0" w:color="4472C4" w:themeColor="accent1"/>
-          <w:bottom w:val="single" w:sz="8" w:space="0" w:color="4472C4" w:themeColor="accent1"/>
-          <w:right w:val="single" w:sz="8" w:space="0" w:color="4472C4" w:themeColor="accent1"/>
-          <w:insideV w:val="single" w:sz="8" w:space="0" w:color="4472C4" w:themeColor="accent1"/>
-        </w:tcBorders>
-      </w:tcPr>
-    </w:tblStylePr>
-  </w:style>
-  <w:style w:type="paragraph" w:styleId="BalloonText">
-    <w:name w:val="Balloon Text"/>
-    <w:basedOn w:val="Normal"/>
-    <w:link w:val="BalloonTextChar"/>
-    <w:rsid w:val="00885740"/>
-    <w:pPr>
-      <w:spacing w:line="240" w:lineRule="auto"/>
-    </w:pPr>
-    <w:rPr>
-      <w:rFonts w:ascii="Tahoma" w:hAnsi="Tahoma" w:cs="Tahoma"/>
-      <w:sz w:val="16"/>
-      <w:szCs w:val="16"/>
-    </w:rPr>
-  </w:style>
-  <w:style w:type="character" w:customStyle="1" w:styleId="BalloonTextChar">
-    <w:name w:val="Balloon Text Char"/>
-    <w:basedOn w:val="DefaultParagraphFont"/>
-    <w:link w:val="BalloonText"/>
-    <w:rsid w:val="00885740"/>
-    <w:rPr>
-      <w:rFonts w:ascii="Tahoma" w:hAnsi="Tahoma" w:cs="Tahoma"/>
-      <w:sz w:val="16"/>
-      <w:szCs w:val="16"/>
-      <w:lang w:val="en-GB" w:eastAsia="en-GB"/>
-    </w:rPr>
-  </w:style>
-</w:styles>
-</file>
-
-<file path=word/stylesWithEffects.xml><?xml version="1.0" encoding="utf-8"?>
-<w:styles xmlns:wpc="http://schemas.microsoft.com/office/word/2010/wordprocessingCanvas" xmlns:mc="http://schemas.openxmlformats.org/markup-compatibility/2006" xmlns:o="urn:schemas-microsoft-com:office:office" xmlns:r="http://schemas.openxmlformats.org/officeDocument/2006/relationships" xmlns:m="http://schemas.openxmlformats.org/officeDocument/2006/math" xmlns:v="urn:schemas-microsoft-com:vml" xmlns:wp14="http://schemas.microsoft.com/office/word/2010/wordprocessingDrawing" xmlns:wp="http://schemas.openxmlformats.org/drawingml/2006/wordprocessingDrawing" xmlns:w10="urn:schemas-microsoft-com:office:word" xmlns:w="http://schemas.openxmlformats.org/wordprocessingml/2006/main" xmlns:w14="http://schemas.microsoft.com/office/word/2010/wordml" xmlns:wpg="http://schemas.microsoft.com/office/word/2010/wordprocessingGroup" xmlns:wpi="http://schemas.microsoft.com/office/word/2010/wordprocessingInk" xmlns:wne="http://schemas.microsoft.com/office/word/2006/wordml" xmlns:wps="http://schemas.microsoft.com/office/word/2010/wordprocessingShape" mc:Ignorable="w14 wp14">
-  <w:docDefaults>
-    <w:rPrDefault>
-      <w:rPr>
-        <w:rFonts w:ascii="Times New Roman" w:eastAsia="Times New Roman" w:hAnsi="Times New Roman" w:cs="Times New Roman"/>
-        <w:lang w:val="en-US" w:eastAsia="en-US" w:bidi="ar-SA"/>
-      </w:rPr>
-    </w:rPrDefault>
-    <w:pPrDefault/>
-  </w:docDefaults>
-  <w:latentStyles w:defLockedState="0" w:defUIPriority="0" w:defSemiHidden="1" w:defUnhideWhenUsed="1" w:defQFormat="0" w:count="267">
-    <w:lsdException w:name="Normal" w:semiHidden="0" w:unhideWhenUsed="0" w:qFormat="1"/>
-    <w:lsdException w:name="heading 1" w:semiHidden="0" w:unhideWhenUsed="0" w:qFormat="1"/>
-    <w:lsdException w:name="heading 2" w:semiHidden="0" w:uiPriority="9" w:unhideWhenUsed="0" w:qFormat="1"/>
-    <w:lsdException w:name="heading 3" w:uiPriority="9" w:qFormat="1"/>
-    <w:lsdException w:name="toc 1" w:uiPriority="39"/>
-    <w:lsdException w:name="toc 2" w:uiPriority="39"/>
-    <w:lsdException w:name="toc 3" w:uiPriority="39"/>
-    <w:lsdException w:name="footer" w:uiPriority="99"/>
-    <w:lsdException w:name="caption" w:qFormat="1"/>
-    <w:lsdException w:name="macro" w:semiHidden="0" w:unhideWhenUsed="0"/>
-    <w:lsdException w:name="List Bullet" w:semiHidden="0" w:unhideWhenUsed="0"/>
-    <w:lsdException w:name="List Number" w:semiHidden="0" w:unhideWhenUsed="0"/>
-    <w:lsdException w:name="Title" w:semiHidden="0" w:unhideWhenUsed="0"/>
-    <w:lsdException w:name="Body Text" w:uiPriority="99"/>
-    <w:lsdException w:name="List Continue 3" w:semiHidden="0" w:unhideWhenUsed="0"/>
-    <w:lsdException w:name="List Continue 4" w:semiHidden="0" w:unhideWhenUsed="0"/>
-    <w:lsdException w:name="List Continue 5" w:semiHidden="0" w:unhideWhenUsed="0"/>
-    <w:lsdException w:name="Message Header" w:semiHidden="0" w:unhideWhenUsed="0"/>
-    <w:lsdException w:name="Subtitle" w:semiHidden="0" w:unhideWhenUsed="0" w:qFormat="1"/>
-    <w:lsdException w:name="Hyperlink" w:uiPriority="99"/>
-    <w:lsdException w:name="Strong" w:semiHidden="0" w:unhideWhenUsed="0" w:qFormat="1"/>
-    <w:lsdException w:name="Emphasis" w:semiHidden="0" w:unhideWhenUsed="0" w:qFormat="1"/>
-    <w:lsdException w:name="Balloon Text" w:semiHidden="0" w:unhideWhenUsed="0"/>
-    <w:lsdException w:name="Table Grid" w:semiHidden="0" w:uiPriority="59" w:unhideWhenUsed="0"/>
-    <w:lsdException w:name="Placeholder Text" w:uiPriority="99" w:unhideWhenUsed="0"/>
-    <w:lsdException w:name="No Spacing" w:semiHidden="0" w:uiPriority="1" w:unhideWhenUsed="0"/>
-    <w:lsdException w:name="Light Shading" w:semiHidden="0" w:uiPriority="60" w:unhideWhenUsed="0"/>
-    <w:lsdException w:name="Light List" w:semiHidden="0" w:uiPriority="61" w:unhideWhenUsed="0"/>
-    <w:lsdException w:name="Light Grid" w:semiHidden="0" w:uiPriority="62" w:unhideWhenUsed="0"/>
-    <w:lsdException w:name="Medium Shading 1" w:semiHidden="0" w:uiPriority="63" w:unhideWhenUsed="0"/>
-    <w:lsdException w:name="Medium Shading 2" w:semiHidden="0" w:uiPriority="64" w:unhideWhenUsed="0"/>
-    <w:lsdException w:name="Medium List 1" w:semiHidden="0" w:uiPriority="65" w:unhideWhenUsed="0"/>
-    <w:lsdException w:name="Medium List 2" w:semiHidden="0" w:uiPriority="66" w:unhideWhenUsed="0"/>
-    <w:lsdException w:name="Medium Grid 1" w:semiHidden="0" w:uiPriority="67" w:unhideWhenUsed="0"/>
-    <w:lsdException w:name="Medium Grid 2" w:semiHidden="0" w:uiPriority="68" w:unhideWhenUsed="0"/>
-    <w:lsdException w:name="Medium Grid 3" w:semiHidden="0" w:uiPriority="69" w:unhideWhenUsed="0"/>
-    <w:lsdException w:name="Dark List" w:semiHidden="0" w:uiPriority="70" w:unhideWhenUsed="0"/>
-    <w:lsdException w:name="Colorful Shading" w:semiHidden="0" w:uiPriority="71" w:unhideWhenUsed="0"/>
-    <w:lsdException w:name="Colorful List" w:semiHidden="0" w:uiPriority="72" w:unhideWhenUsed="0"/>
-    <w:lsdException w:name="Colorful Grid" w:semiHidden="0" w:uiPriority="73" w:unhideWhenUsed="0"/>
-    <w:lsdException w:name="Light Shading Accent 1" w:semiHidden="0" w:uiPriority="60" w:unhideWhenUsed="0"/>
-    <w:lsdException w:name="Light List Accent 1" w:semiHidden="0" w:uiPriority="61" w:unhideWhenUsed="0"/>
-    <w:lsdException w:name="Light Grid Accent 1" w:semiHidden="0" w:uiPriority="62" w:unhideWhenUsed="0"/>
-    <w:lsdException w:name="Medium Shading 1 Accent 1" w:semiHidden="0" w:uiPriority="63" w:unhideWhenUsed="0"/>
-    <w:lsdException w:name="Medium Shading 2 Accent 1" w:semiHidden="0" w:uiPriority="64" w:unhideWhenUsed="0"/>
-    <w:lsdException w:name="Medium List 1 Accent 1" w:semiHidden="0" w:uiPriority="65" w:unhideWhenUsed="0"/>
-    <w:lsdException w:name="Revision" w:uiPriority="99" w:unhideWhenUsed="0"/>
-    <w:lsdException w:name="List Paragraph" w:semiHidden="0" w:uiPriority="34" w:unhideWhenUsed="0" w:qFormat="1"/>
-    <w:lsdException w:name="Quote" w:semiHidden="0" w:uiPriority="29" w:unhideWhenUsed="0" w:qFormat="1"/>
-    <w:lsdException w:name="Intense Quote" w:semiHidden="0" w:uiPriority="30" w:unhideWhenUsed="0"/>
-    <w:lsdException w:name="Medium List 2 Accent 1" w:semiHidden="0" w:uiPriority="66" w:unhideWhenUsed="0"/>
-    <w:lsdException w:name="Medium Grid 1 Accent 1" w:semiHidden="0" w:uiPriority="67" w:unhideWhenUsed="0"/>
-    <w:lsdException w:name="Medium Grid 2 Accent 1" w:semiHidden="0" w:uiPriority="68" w:unhideWhenUsed="0"/>
-    <w:lsdException w:name="Medium Grid 3 Accent 1" w:semiHidden="0" w:uiPriority="69" w:unhideWhenUsed="0"/>
-    <w:lsdException w:name="Dark List Accent 1" w:semiHidden="0" w:uiPriority="70" w:unhideWhenUsed="0"/>
-    <w:lsdException w:name="Colorful Shading Accent 1" w:semiHidden="0" w:uiPriority="71" w:unhideWhenUsed="0"/>
-    <w:lsdException w:name="Colorful List Accent 1" w:semiHidden="0" w:uiPriority="72" w:unhideWhenUsed="0"/>
-    <w:lsdException w:name="Colorful Grid Accent 1" w:semiHidden="0" w:uiPriority="73" w:unhideWhenUsed="0"/>
-    <w:lsdException w:name="Light Shading Accent 2" w:semiHidden="0" w:uiPriority="60" w:unhideWhenUsed="0"/>
-    <w:lsdException w:name="Light List Accent 2" w:semiHidden="0" w:uiPriority="61" w:unhideWhenUsed="0"/>
-    <w:lsdException w:name="Light Grid Accent 2" w:semiHidden="0" w:uiPriority="62" w:unhideWhenUsed="0"/>
-    <w:lsdException w:name="Medium Shading 1 Accent 2" w:semiHidden="0" w:uiPriority="63" w:unhideWhenUsed="0"/>
-    <w:lsdException w:name="Medium Shading 2 Accent 2" w:semiHidden="0" w:uiPriority="64" w:unhideWhenUsed="0"/>
-    <w:lsdException w:name="Medium List 1 Accent 2" w:semiHidden="0" w:uiPriority="65" w:unhideWhenUsed="0"/>
-    <w:lsdException w:name="Medium List 2 Accent 2" w:semiHidden="0" w:uiPriority="66" w:unhideWhenUsed="0"/>
-    <w:lsdException w:name="Medium Grid 1 Accent 2" w:semiHidden="0" w:uiPriority="67" w:unhideWhenUsed="0"/>
-    <w:lsdException w:name="Medium Grid 2 Accent 2" w:semiHidden="0" w:uiPriority="68" w:unhideWhenUsed="0"/>
-    <w:lsdException w:name="Medium Grid 3 Accent 2" w:semiHidden="0" w:uiPriority="69" w:unhideWhenUsed="0"/>
-    <w:lsdException w:name="Dark List Accent 2" w:semiHidden="0" w:uiPriority="70" w:unhideWhenUsed="0"/>
-    <w:lsdException w:name="Colorful Shading Accent 2" w:semiHidden="0" w:uiPriority="71" w:unhideWhenUsed="0"/>
-    <w:lsdException w:name="Colorful List Accent 2" w:semiHidden="0" w:uiPriority="72" w:unhideWhenUsed="0"/>
-    <w:lsdException w:name="Colorful Grid Accent 2" w:semiHidden="0" w:uiPriority="73" w:unhideWhenUsed="0"/>
-    <w:lsdException w:name="Light Shading Accent 3" w:semiHidden="0" w:uiPriority="60" w:unhideWhenUsed="0"/>
-    <w:lsdException w:name="Light List Accent 3" w:semiHidden="0" w:uiPriority="61" w:unhideWhenUsed="0"/>
-    <w:lsdException w:name="Light Grid Accent 3" w:semiHidden="0" w:uiPriority="62" w:unhideWhenUsed="0"/>
-    <w:lsdException w:name="Medium Shading 1 Accent 3" w:semiHidden="0" w:uiPriority="63" w:unhideWhenUsed="0"/>
-    <w:lsdException w:name="Medium Shading 2 Accent 3" w:semiHidden="0" w:uiPriority="64" w:unhideWhenUsed="0"/>
-    <w:lsdException w:name="Medium List 1 Accent 3" w:semiHidden="0" w:uiPriority="65" w:unhideWhenUsed="0"/>
-    <w:lsdException w:name="Medium List 2 Accent 3" w:semiHidden="0" w:uiPriority="66" w:unhideWhenUsed="0"/>
-    <w:lsdException w:name="Medium Grid 1 Accent 3" w:semiHidden="0" w:uiPriority="67" w:unhideWhenUsed="0"/>
-    <w:lsdException w:name="Medium Grid 2 Accent 3" w:semiHidden="0" w:uiPriority="68" w:unhideWhenUsed="0"/>
-    <w:lsdException w:name="Medium Grid 3 Accent 3" w:semiHidden="0" w:uiPriority="69" w:unhideWhenUsed="0"/>
-    <w:lsdException w:name="Dark List Accent 3" w:semiHidden="0" w:uiPriority="70" w:unhideWhenUsed="0"/>
-    <w:lsdException w:name="Colorful Shading Accent 3" w:semiHidden="0" w:uiPriority="71" w:unhideWhenUsed="0"/>
-    <w:lsdException w:name="Colorful List Accent 3" w:semiHidden="0" w:uiPriority="72" w:unhideWhenUsed="0"/>
-    <w:lsdException w:name="Colorful Grid Accent 3" w:semiHidden="0" w:uiPriority="73" w:unhideWhenUsed="0"/>
-    <w:lsdException w:name="Light Shading Accent 4" w:semiHidden="0" w:uiPriority="60" w:unhideWhenUsed="0"/>
-    <w:lsdException w:name="Light List Accent 4" w:semiHidden="0" w:uiPriority="61" w:unhideWhenUsed="0"/>
-    <w:lsdException w:name="Light Grid Accent 4" w:semiHidden="0" w:uiPriority="62" w:unhideWhenUsed="0"/>
-    <w:lsdException w:name="Medium Shading 1 Accent 4" w:semiHidden="0" w:uiPriority="63" w:unhideWhenUsed="0"/>
-    <w:lsdException w:name="Medium Shading 2 Accent 4" w:semiHidden="0" w:uiPriority="64" w:unhideWhenUsed="0"/>
-    <w:lsdException w:name="Medium List 1 Accent 4" w:semiHidden="0" w:uiPriority="65" w:unhideWhenUsed="0"/>
-    <w:lsdException w:name="Medium List 2 Accent 4" w:semiHidden="0" w:uiPriority="66" w:unhideWhenUsed="0"/>
-    <w:lsdException w:name="Medium Grid 1 Accent 4" w:semiHidden="0" w:uiPriority="67" w:unhideWhenUsed="0"/>
-    <w:lsdException w:name="Medium Grid 2 Accent 4" w:semiHidden="0" w:uiPriority="68" w:unhideWhenUsed="0"/>
-    <w:lsdException w:name="Medium Grid 3 Accent 4" w:semiHidden="0" w:uiPriority="69" w:unhideWhenUsed="0"/>
-    <w:lsdException w:name="Dark List Accent 4" w:semiHidden="0" w:uiPriority="70" w:unhideWhenUsed="0"/>
-    <w:lsdException w:name="Colorful Shading Accent 4" w:semiHidden="0" w:uiPriority="71" w:unhideWhenUsed="0"/>
-    <w:lsdException w:name="Colorful List Accent 4" w:semiHidden="0" w:uiPriority="72" w:unhideWhenUsed="0"/>
-    <w:lsdException w:name="Colorful Grid Accent 4" w:semiHidden="0" w:uiPriority="73" w:unhideWhenUsed="0"/>
-    <w:lsdException w:name="Light Shading Accent 5" w:semiHidden="0" w:uiPriority="60" w:unhideWhenUsed="0"/>
-    <w:lsdException w:name="Light List Accent 5" w:semiHidden="0" w:uiPriority="61" w:unhideWhenUsed="0"/>
-    <w:lsdException w:name="Light Grid Accent 5" w:semiHidden="0" w:uiPriority="62" w:unhideWhenUsed="0"/>
-    <w:lsdException w:name="Medium Shading 1 Accent 5" w:semiHidden="0" w:uiPriority="63" w:unhideWhenUsed="0"/>
-    <w:lsdException w:name="Medium Shading 2 Accent 5" w:semiHidden="0" w:uiPriority="64" w:unhideWhenUsed="0"/>
-    <w:lsdException w:name="Medium List 1 Accent 5" w:semiHidden="0" w:uiPriority="65" w:unhideWhenUsed="0"/>
-    <w:lsdException w:name="Medium List 2 Accent 5" w:semiHidden="0" w:uiPriority="66" w:unhideWhenUsed="0"/>
-    <w:lsdException w:name="Medium Grid 1 Accent 5" w:semiHidden="0" w:uiPriority="67" w:unhideWhenUsed="0"/>
-    <w:lsdException w:name="Medium Grid 2 Accent 5" w:semiHidden="0" w:uiPriority="68" w:unhideWhenUsed="0"/>
-    <w:lsdException w:name="Medium Grid 3 Accent 5" w:semiHidden="0" w:uiPriority="69" w:unhideWhenUsed="0"/>
-    <w:lsdException w:name="Dark List Accent 5" w:semiHidden="0" w:uiPriority="70" w:unhideWhenUsed="0"/>
-    <w:lsdException w:name="Colorful Shading Accent 5" w:semiHidden="0" w:uiPriority="71" w:unhideWhenUsed="0"/>
-    <w:lsdException w:name="Colorful List Accent 5" w:semiHidden="0" w:uiPriority="72" w:unhideWhenUsed="0"/>
-    <w:lsdException w:name="Colorful Grid Accent 5" w:semiHidden="0" w:uiPriority="73" w:unhideWhenUsed="0"/>
-    <w:lsdException w:name="Light Shading Accent 6" w:semiHidden="0" w:uiPriority="60" w:unhideWhenUsed="0"/>
-    <w:lsdException w:name="Light List Accent 6" w:semiHidden="0" w:uiPriority="61" w:unhideWhenUsed="0"/>
-    <w:lsdException w:name="Light Grid Accent 6" w:semiHidden="0" w:uiPriority="62" w:unhideWhenUsed="0"/>
-    <w:lsdException w:name="Medium Shading 1 Accent 6" w:semiHidden="0" w:uiPriority="63" w:unhideWhenUsed="0"/>
-    <w:lsdException w:name="Medium Shading 2 Accent 6" w:semiHidden="0" w:uiPriority="64" w:unhideWhenUsed="0"/>
-    <w:lsdException w:name="Medium List 1 Accent 6" w:semiHidden="0" w:uiPriority="65" w:unhideWhenUsed="0"/>
-    <w:lsdException w:name="Medium List 2 Accent 6" w:semiHidden="0" w:uiPriority="66" w:unhideWhenUsed="0"/>
-    <w:lsdException w:name="Medium Grid 1 Accent 6" w:semiHidden="0" w:uiPriority="67" w:unhideWhenUsed="0"/>
-    <w:lsdException w:name="Medium Grid 2 Accent 6" w:semiHidden="0" w:uiPriority="68" w:unhideWhenUsed="0"/>
-    <w:lsdException w:name="Medium Grid 3 Accent 6" w:semiHidden="0" w:uiPriority="69" w:unhideWhenUsed="0"/>
-    <w:lsdException w:name="Dark List Accent 6" w:semiHidden="0" w:uiPriority="70" w:unhideWhenUsed="0"/>
-    <w:lsdException w:name="Colorful Shading Accent 6" w:semiHidden="0" w:uiPriority="71" w:unhideWhenUsed="0"/>
-    <w:lsdException w:name="Colorful List Accent 6" w:semiHidden="0" w:uiPriority="72" w:unhideWhenUsed="0"/>
-    <w:lsdException w:name="Colorful Grid Accent 6" w:semiHidden="0" w:uiPriority="73" w:unhideWhenUsed="0"/>
-    <w:lsdException w:name="Subtle Emphasis" w:semiHidden="0" w:uiPriority="19" w:unhideWhenUsed="0"/>
-    <w:lsdException w:name="Intense Emphasis" w:semiHidden="0" w:uiPriority="21" w:unhideWhenUsed="0"/>
-    <w:lsdException w:name="Subtle Reference" w:semiHidden="0" w:uiPriority="31" w:unhideWhenUsed="0"/>
-    <w:lsdException w:name="Intense Reference" w:semiHidden="0" w:uiPriority="32" w:unhideWhenUsed="0"/>
-    <w:lsdException w:name="Book Title" w:semiHidden="0" w:uiPriority="33" w:unhideWhenUsed="0"/>
-    <w:lsdException w:name="Bibliography" w:uiPriority="37"/>
-    <w:lsdException w:name="TOC Heading" w:uiPriority="39" w:qFormat="1"/>
-  </w:latentStyles>
-  <w:style w:type="paragraph" w:default="1" w:styleId="Normal">
-    <w:name w:val="Normal"/>
-    <w:qFormat/>
-    <w:rsid w:val="00166B4E"/>
-    <w:pPr>
-      <w:spacing w:line="360" w:lineRule="auto"/>
-      <w:jc w:val="both"/>
-    </w:pPr>
-    <w:rPr>
-      <w:sz w:val="22"/>
-      <w:szCs w:val="22"/>
-      <w:lang w:val="en-GB" w:eastAsia="en-GB"/>
-    </w:rPr>
-  </w:style>
-  <w:style w:type="paragraph" w:styleId="Heading1">
-    <w:name w:val="heading 1"/>
-    <w:aliases w:val="Heading 1 (chapter)"/>
-    <w:basedOn w:val="Normal"/>
-    <w:next w:val="Normal"/>
-    <w:link w:val="Heading1Char"/>
-    <w:qFormat/>
-    <w:rsid w:val="00D53649"/>
-    <w:pPr>
-      <w:keepNext/>
-      <w:numPr>
-        <w:numId w:val="2"/>
-      </w:numPr>
-      <w:spacing w:before="240" w:after="240"/>
-      <w:jc w:val="center"/>
-      <w:outlineLvl w:val="0"/>
-    </w:pPr>
-    <w:rPr>
-      <w:b/>
-      <w:smallCaps/>
-      <w:kern w:val="28"/>
-      <w:sz w:val="36"/>
-    </w:rPr>
-  </w:style>
-  <w:style w:type="paragraph" w:styleId="Heading2">
-    <w:name w:val="heading 2"/>
-    <w:basedOn w:val="Normal"/>
-    <w:next w:val="Normal"/>
-    <w:uiPriority w:val="9"/>
-    <w:qFormat/>
-    <w:rsid w:val="00D53649"/>
-    <w:pPr>
-      <w:keepNext/>
-      <w:numPr>
-        <w:numId w:val="14"/>
-      </w:numPr>
-      <w:spacing w:before="240" w:after="120"/>
-      <w:outlineLvl w:val="1"/>
-    </w:pPr>
-    <w:rPr>
-      <w:b/>
-      <w:sz w:val="28"/>
-    </w:rPr>
-  </w:style>
-  <w:style w:type="paragraph" w:styleId="Heading3">
-    <w:name w:val="heading 3"/>
-    <w:basedOn w:val="Normal"/>
-    <w:next w:val="Normal"/>
-    <w:uiPriority w:val="9"/>
-    <w:qFormat/>
-    <w:rsid w:val="00D53649"/>
-    <w:pPr>
-      <w:keepNext/>
-      <w:numPr>
-        <w:ilvl w:val="1"/>
-        <w:numId w:val="14"/>
-      </w:numPr>
-      <w:spacing w:before="240" w:after="60"/>
-      <w:outlineLvl w:val="2"/>
-    </w:pPr>
-    <w:rPr>
-      <w:b/>
-    </w:rPr>
-  </w:style>
-  <w:style w:type="paragraph" w:styleId="Heading4">
-    <w:name w:val="heading 4"/>
-    <w:basedOn w:val="Normal"/>
-    <w:next w:val="Normal"/>
-    <w:rsid w:val="00D53649"/>
-    <w:pPr>
-      <w:keepNext/>
-      <w:numPr>
-        <w:ilvl w:val="3"/>
-        <w:numId w:val="2"/>
-      </w:numPr>
-      <w:spacing w:before="240" w:after="60"/>
-      <w:outlineLvl w:val="3"/>
-    </w:pPr>
-    <w:rPr>
-      <w:b/>
-      <w:bCs/>
-      <w:sz w:val="28"/>
-      <w:szCs w:val="28"/>
-    </w:rPr>
-  </w:style>
-  <w:style w:type="paragraph" w:styleId="Heading5">
-    <w:name w:val="heading 5"/>
-    <w:basedOn w:val="Normal"/>
-    <w:next w:val="Normal"/>
-    <w:rsid w:val="00D53649"/>
-    <w:pPr>
-      <w:numPr>
-        <w:ilvl w:val="4"/>
-        <w:numId w:val="2"/>
-      </w:numPr>
-      <w:spacing w:before="240" w:after="60"/>
-      <w:outlineLvl w:val="4"/>
-    </w:pPr>
-    <w:rPr>
-      <w:b/>
-      <w:bCs/>
-      <w:i/>
-      <w:iCs/>
-      <w:sz w:val="26"/>
-      <w:szCs w:val="26"/>
-    </w:rPr>
-  </w:style>
-  <w:style w:type="paragraph" w:styleId="Heading6">
-    <w:name w:val="heading 6"/>
-    <w:basedOn w:val="Normal"/>
-    <w:next w:val="Normal"/>
-    <w:rsid w:val="00D53649"/>
-    <w:pPr>
-      <w:numPr>
-        <w:ilvl w:val="5"/>
-        <w:numId w:val="2"/>
-      </w:numPr>
-      <w:spacing w:before="240" w:after="60"/>
-      <w:outlineLvl w:val="5"/>
-    </w:pPr>
-    <w:rPr>
-      <w:b/>
-      <w:bCs/>
-    </w:rPr>
-  </w:style>
-  <w:style w:type="paragraph" w:styleId="Heading7">
-    <w:name w:val="heading 7"/>
-    <w:basedOn w:val="Normal"/>
-    <w:next w:val="Normal"/>
-    <w:rsid w:val="00D53649"/>
-    <w:pPr>
-      <w:numPr>
-        <w:ilvl w:val="6"/>
-        <w:numId w:val="2"/>
-      </w:numPr>
-      <w:spacing w:before="240" w:after="60"/>
-      <w:outlineLvl w:val="6"/>
-    </w:pPr>
-    <w:rPr>
-      <w:sz w:val="24"/>
-      <w:szCs w:val="24"/>
-    </w:rPr>
-  </w:style>
-  <w:style w:type="paragraph" w:styleId="Heading8">
-    <w:name w:val="heading 8"/>
-    <w:basedOn w:val="Normal"/>
-    <w:next w:val="Normal"/>
-    <w:rsid w:val="00D53649"/>
-    <w:pPr>
-      <w:numPr>
-        <w:ilvl w:val="7"/>
-        <w:numId w:val="2"/>
-      </w:numPr>
-      <w:spacing w:before="240" w:after="60"/>
-      <w:outlineLvl w:val="7"/>
-    </w:pPr>
-    <w:rPr>
-      <w:i/>
-      <w:iCs/>
-      <w:sz w:val="24"/>
-      <w:szCs w:val="24"/>
-    </w:rPr>
-  </w:style>
-  <w:style w:type="paragraph" w:styleId="Heading9">
-    <w:name w:val="heading 9"/>
-    <w:basedOn w:val="Normal"/>
-    <w:next w:val="Normal"/>
-    <w:rsid w:val="00D53649"/>
-    <w:pPr>
-      <w:numPr>
-        <w:ilvl w:val="8"/>
-        <w:numId w:val="2"/>
-      </w:numPr>
-      <w:spacing w:before="240" w:after="60"/>
-      <w:outlineLvl w:val="8"/>
-    </w:pPr>
-    <w:rPr>
-      <w:rFonts w:ascii="Arial" w:hAnsi="Arial" w:cs="Arial"/>
-    </w:rPr>
-  </w:style>
-  <w:style w:type="character" w:default="1" w:styleId="DefaultParagraphFont">
-    <w:name w:val="Default Paragraph Font"/>
-    <w:uiPriority w:val="1"/>
-    <w:semiHidden/>
-    <w:unhideWhenUsed/>
-  </w:style>
-  <w:style w:type="table" w:default="1" w:styleId="TableNormal">
-    <w:name w:val="Normal Table"/>
-    <w:uiPriority w:val="99"/>
-    <w:semiHidden/>
-    <w:unhideWhenUsed/>
-    <w:tblPr>
-      <w:tblInd w:w="0" w:type="dxa"/>
-      <w:tblCellMar>
-        <w:top w:w="0" w:type="dxa"/>
-        <w:left w:w="108" w:type="dxa"/>
-        <w:bottom w:w="0" w:type="dxa"/>
-        <w:right w:w="108" w:type="dxa"/>
-      </w:tblCellMar>
-    </w:tblPr>
-  </w:style>
-  <w:style w:type="numbering" w:default="1" w:styleId="NoList">
-    <w:name w:val="No List"/>
-    <w:uiPriority w:val="99"/>
-    <w:semiHidden/>
-    <w:unhideWhenUsed/>
-  </w:style>
-  <w:style w:type="paragraph" w:customStyle="1" w:styleId="Heading1forappendices">
-    <w:name w:val="Heading1 for appendices"/>
-    <w:basedOn w:val="Heading1"/>
-    <w:next w:val="Normal"/>
-    <w:qFormat/>
-    <w:rsid w:val="007B2604"/>
-    <w:pPr>
-      <w:numPr>
-        <w:numId w:val="1"/>
-      </w:numPr>
-    </w:pPr>
-    <w:rPr>
-      <w:smallCaps w:val="0"/>
-      <w:szCs w:val="36"/>
-    </w:rPr>
-  </w:style>
-  <w:style w:type="character" w:styleId="Strong">
-    <w:name w:val="Strong"/>
-    <w:qFormat/>
-    <w:rsid w:val="00166B4E"/>
-    <w:rPr>
-      <w:b/>
-      <w:bCs/>
-    </w:rPr>
-  </w:style>
-  <w:style w:type="paragraph" w:styleId="TOC1">
-    <w:name w:val="toc 1"/>
-    <w:basedOn w:val="Normal"/>
-    <w:next w:val="Normal"/>
-    <w:autoRedefine/>
-    <w:uiPriority w:val="39"/>
-    <w:rsid w:val="008C4683"/>
-  </w:style>
-  <w:style w:type="paragraph" w:styleId="TOC2">
-    <w:name w:val="toc 2"/>
-    <w:basedOn w:val="Normal"/>
-    <w:next w:val="Normal"/>
-    <w:autoRedefine/>
-    <w:uiPriority w:val="39"/>
-    <w:rsid w:val="008C4683"/>
-    <w:pPr>
-      <w:ind w:left="220"/>
-    </w:pPr>
-  </w:style>
-  <w:style w:type="paragraph" w:customStyle="1" w:styleId="Headingsprecontents">
-    <w:name w:val="Headings (pre contents)"/>
-    <w:basedOn w:val="Normal"/>
-    <w:next w:val="Normal"/>
-    <w:link w:val="HeadingsprecontentsChar"/>
-    <w:qFormat/>
-    <w:rsid w:val="00B92331"/>
-    <w:pPr>
-      <w:keepNext/>
-      <w:spacing w:before="240" w:after="240"/>
-      <w:jc w:val="center"/>
-      <w:outlineLvl w:val="0"/>
-    </w:pPr>
-    <w:rPr>
-      <w:b/>
-      <w:bCs/>
-      <w:smallCaps/>
-      <w:kern w:val="28"/>
-      <w:sz w:val="36"/>
-      <w:szCs w:val="20"/>
-    </w:rPr>
-  </w:style>
-  <w:style w:type="character" w:styleId="Emphasis">
-    <w:name w:val="Emphasis"/>
-    <w:qFormat/>
-    <w:rsid w:val="00166B4E"/>
-    <w:rPr>
-      <w:i/>
-      <w:iCs/>
-    </w:rPr>
-  </w:style>
-  <w:style w:type="paragraph" w:styleId="TOCHeading">
-    <w:name w:val="TOC Heading"/>
-    <w:basedOn w:val="Heading1"/>
-    <w:next w:val="Normal"/>
-    <w:uiPriority w:val="39"/>
-    <w:semiHidden/>
-    <w:unhideWhenUsed/>
-    <w:qFormat/>
-    <w:rsid w:val="00B471B8"/>
-    <w:pPr>
-      <w:keepLines/>
-      <w:numPr>
-        <w:numId w:val="0"/>
-      </w:numPr>
-      <w:spacing w:before="480" w:after="0" w:line="276" w:lineRule="auto"/>
-      <w:jc w:val="left"/>
-      <w:outlineLvl w:val="9"/>
-    </w:pPr>
-    <w:rPr>
-      <w:rFonts w:ascii="Cambria" w:hAnsi="Cambria"/>
-      <w:bCs/>
-      <w:smallCaps w:val="0"/>
-      <w:color w:val="365F91"/>
-      <w:kern w:val="0"/>
-      <w:sz w:val="28"/>
-      <w:szCs w:val="28"/>
-      <w:lang w:val="en-US" w:eastAsia="en-US"/>
-    </w:rPr>
-  </w:style>
-  <w:style w:type="character" w:customStyle="1" w:styleId="HeadingsprecontentsChar">
-    <w:name w:val="Headings (pre contents) Char"/>
-    <w:link w:val="Headingsprecontents"/>
-    <w:rsid w:val="00B92331"/>
-    <w:rPr>
-      <w:b/>
-      <w:bCs/>
-      <w:smallCaps/>
-      <w:kern w:val="28"/>
-      <w:sz w:val="36"/>
-    </w:rPr>
-  </w:style>
-  <w:style w:type="paragraph" w:styleId="TOC3">
-    <w:name w:val="toc 3"/>
-    <w:basedOn w:val="Normal"/>
-    <w:next w:val="Normal"/>
-    <w:autoRedefine/>
-    <w:uiPriority w:val="39"/>
-    <w:rsid w:val="00B471B8"/>
-    <w:pPr>
-      <w:ind w:left="440"/>
-    </w:pPr>
-  </w:style>
-  <w:style w:type="character" w:styleId="Hyperlink">
-    <w:name w:val="Hyperlink"/>
-    <w:uiPriority w:val="99"/>
-    <w:unhideWhenUsed/>
-    <w:rsid w:val="00B471B8"/>
-    <w:rPr>
-      <w:color w:val="0000FF"/>
-      <w:u w:val="single"/>
-    </w:rPr>
-  </w:style>
-  <w:style w:type="paragraph" w:styleId="Header">
-    <w:name w:val="header"/>
-    <w:basedOn w:val="Normal"/>
-    <w:link w:val="HeaderChar"/>
-    <w:rsid w:val="0055469D"/>
-    <w:pPr>
-      <w:tabs>
-        <w:tab w:val="center" w:pos="4513"/>
-        <w:tab w:val="right" w:pos="9026"/>
-      </w:tabs>
-    </w:pPr>
-  </w:style>
-  <w:style w:type="character" w:customStyle="1" w:styleId="HeaderChar">
-    <w:name w:val="Header Char"/>
-    <w:link w:val="Header"/>
-    <w:rsid w:val="0055469D"/>
-    <w:rPr>
-      <w:sz w:val="22"/>
-      <w:szCs w:val="22"/>
-    </w:rPr>
-  </w:style>
-  <w:style w:type="paragraph" w:styleId="Footer">
-    <w:name w:val="footer"/>
-    <w:basedOn w:val="Normal"/>
-    <w:link w:val="FooterChar"/>
-    <w:uiPriority w:val="99"/>
-    <w:rsid w:val="0055469D"/>
-    <w:pPr>
-      <w:tabs>
-        <w:tab w:val="center" w:pos="4513"/>
-        <w:tab w:val="right" w:pos="9026"/>
-      </w:tabs>
-    </w:pPr>
-  </w:style>
-  <w:style w:type="character" w:customStyle="1" w:styleId="FooterChar">
-    <w:name w:val="Footer Char"/>
-    <w:link w:val="Footer"/>
-    <w:uiPriority w:val="99"/>
-    <w:rsid w:val="0055469D"/>
-    <w:rPr>
-      <w:sz w:val="22"/>
-      <w:szCs w:val="22"/>
-    </w:rPr>
-  </w:style>
-  <w:style w:type="paragraph" w:styleId="Quote">
-    <w:name w:val="Quote"/>
-    <w:basedOn w:val="Normal"/>
-    <w:next w:val="Normal"/>
-    <w:link w:val="QuoteChar"/>
-    <w:uiPriority w:val="29"/>
-    <w:qFormat/>
-    <w:rsid w:val="00657E13"/>
-    <w:rPr>
-      <w:i/>
-      <w:iCs/>
-      <w:color w:val="000000"/>
-    </w:rPr>
-  </w:style>
-  <w:style w:type="character" w:customStyle="1" w:styleId="QuoteChar">
-    <w:name w:val="Quote Char"/>
-    <w:link w:val="Quote"/>
-    <w:uiPriority w:val="29"/>
-    <w:rsid w:val="00657E13"/>
-    <w:rPr>
-      <w:i/>
-      <w:iCs/>
-      <w:color w:val="000000"/>
-      <w:sz w:val="22"/>
-      <w:szCs w:val="22"/>
-    </w:rPr>
-  </w:style>
-  <w:style w:type="paragraph" w:customStyle="1" w:styleId="Heading2forappendices">
-    <w:name w:val="Heading2 for appendices"/>
-    <w:basedOn w:val="Heading1forappendices"/>
-    <w:next w:val="Normal"/>
-    <w:qFormat/>
-    <w:rsid w:val="00B92331"/>
-    <w:pPr>
-      <w:numPr>
-        <w:numId w:val="3"/>
-      </w:numPr>
-      <w:ind w:left="357" w:hanging="357"/>
-      <w:jc w:val="left"/>
-      <w:outlineLvl w:val="9"/>
-    </w:pPr>
-    <w:rPr>
-      <w:sz w:val="28"/>
-    </w:rPr>
-  </w:style>
-  <w:style w:type="paragraph" w:styleId="Subtitle">
-    <w:name w:val="Subtitle"/>
-    <w:basedOn w:val="Normal"/>
-    <w:next w:val="BodyText"/>
-    <w:link w:val="SubtitleChar"/>
-    <w:qFormat/>
-    <w:rsid w:val="00B1762B"/>
-    <w:pPr>
-      <w:suppressAutoHyphens/>
-      <w:spacing w:line="240" w:lineRule="auto"/>
-      <w:jc w:val="center"/>
-    </w:pPr>
-    <w:rPr>
-      <w:b/>
-      <w:bCs/>
-      <w:sz w:val="44"/>
-      <w:szCs w:val="24"/>
-      <w:lang w:val="en-US" w:eastAsia="ar-SA"/>
-    </w:rPr>
-  </w:style>
-  <w:style w:type="character" w:customStyle="1" w:styleId="SubtitleChar">
-    <w:name w:val="Subtitle Char"/>
-    <w:link w:val="Subtitle"/>
-    <w:rsid w:val="00B1762B"/>
-    <w:rPr>
-      <w:b/>
-      <w:bCs/>
-      <w:sz w:val="44"/>
-      <w:szCs w:val="24"/>
-      <w:lang w:val="en-US" w:eastAsia="ar-SA"/>
-    </w:rPr>
-  </w:style>
-  <w:style w:type="paragraph" w:styleId="BodyText">
-    <w:name w:val="Body Text"/>
-    <w:basedOn w:val="Normal"/>
-    <w:link w:val="BodyTextChar"/>
-    <w:uiPriority w:val="99"/>
-    <w:unhideWhenUsed/>
-    <w:rsid w:val="00B1762B"/>
-    <w:pPr>
-      <w:spacing w:after="120" w:line="240" w:lineRule="auto"/>
-      <w:jc w:val="left"/>
-    </w:pPr>
-    <w:rPr>
-      <w:rFonts w:ascii="Cambria" w:eastAsia="Cambria" w:hAnsi="Cambria"/>
-      <w:sz w:val="24"/>
-      <w:szCs w:val="24"/>
-      <w:lang w:val="en-US" w:eastAsia="en-US"/>
-    </w:rPr>
-  </w:style>
-  <w:style w:type="character" w:customStyle="1" w:styleId="BodyTextChar">
-    <w:name w:val="Body Text Char"/>
-    <w:link w:val="BodyText"/>
-    <w:uiPriority w:val="99"/>
-    <w:rsid w:val="00B1762B"/>
-    <w:rPr>
-      <w:rFonts w:ascii="Cambria" w:eastAsia="Cambria" w:hAnsi="Cambria"/>
-      <w:sz w:val="24"/>
-      <w:szCs w:val="24"/>
-      <w:lang w:val="en-US" w:eastAsia="en-US"/>
-    </w:rPr>
-  </w:style>
-  <w:style w:type="paragraph" w:styleId="NormalWeb">
-    <w:name w:val="Normal (Web)"/>
-    <w:basedOn w:val="Normal"/>
-    <w:rsid w:val="00B1762B"/>
-    <w:pPr>
-      <w:spacing w:before="100" w:beforeAutospacing="1" w:after="100" w:afterAutospacing="1" w:line="240" w:lineRule="auto"/>
-      <w:jc w:val="left"/>
-    </w:pPr>
-    <w:rPr>
-      <w:sz w:val="24"/>
-      <w:szCs w:val="24"/>
-      <w:lang w:val="en-US" w:eastAsia="en-US"/>
-    </w:rPr>
-  </w:style>
-  <w:style w:type="paragraph" w:customStyle="1" w:styleId="References">
-    <w:name w:val="References"/>
-    <w:basedOn w:val="Normal"/>
-    <w:rsid w:val="003B1915"/>
-    <w:pPr>
-      <w:numPr>
-        <w:numId w:val="4"/>
-      </w:numPr>
-      <w:autoSpaceDE w:val="0"/>
-      <w:autoSpaceDN w:val="0"/>
-      <w:spacing w:before="120" w:after="120" w:line="240" w:lineRule="auto"/>
-    </w:pPr>
-    <w:rPr>
-      <w:rFonts w:eastAsia="Batang"/>
-      <w:sz w:val="16"/>
-      <w:szCs w:val="16"/>
-      <w:lang w:val="en-US" w:eastAsia="en-US"/>
-    </w:rPr>
-  </w:style>
-  <w:style w:type="table" w:styleId="TableGrid">
-    <w:name w:val="Table Grid"/>
-    <w:basedOn w:val="TableNormal"/>
-    <w:uiPriority w:val="59"/>
-    <w:rsid w:val="005E4300"/>
-    <w:rPr>
-      <w:rFonts w:ascii="Arial" w:eastAsia="Arial" w:hAnsi="Arial"/>
-      <w:sz w:val="22"/>
-      <w:szCs w:val="22"/>
-    </w:rPr>
-    <w:tblPr>
-      <w:tblInd w:w="0" w:type="dxa"/>
-      <w:tblBorders>
-        <w:top w:val="single" w:sz="4" w:space="0" w:color="auto"/>
-        <w:left w:val="single" w:sz="4" w:space="0" w:color="auto"/>
-        <w:bottom w:val="single" w:sz="4" w:space="0" w:color="auto"/>
-        <w:right w:val="single" w:sz="4" w:space="0" w:color="auto"/>
-        <w:insideH w:val="single" w:sz="4" w:space="0" w:color="auto"/>
-        <w:insideV w:val="single" w:sz="4" w:space="0" w:color="auto"/>
-      </w:tblBorders>
-      <w:tblCellMar>
-        <w:top w:w="0" w:type="dxa"/>
-        <w:left w:w="108" w:type="dxa"/>
-        <w:bottom w:w="0" w:type="dxa"/>
-        <w:right w:w="108" w:type="dxa"/>
-      </w:tblCellMar>
-    </w:tblPr>
-  </w:style>
-  <w:style w:type="character" w:customStyle="1" w:styleId="Heading1Char">
-    <w:name w:val="Heading 1 Char"/>
-    <w:aliases w:val="Heading 1 (chapter) Char"/>
-    <w:link w:val="Heading1"/>
-    <w:rsid w:val="00904003"/>
-    <w:rPr>
-      <w:b/>
-      <w:smallCaps/>
-      <w:kern w:val="28"/>
-      <w:sz w:val="36"/>
-      <w:szCs w:val="22"/>
-      <w:lang w:val="en-GB" w:eastAsia="en-GB"/>
-    </w:rPr>
-  </w:style>
-  <w:style w:type="table" w:styleId="LightGrid-Accent1">
-    <w:name w:val="Light Grid Accent 1"/>
-    <w:basedOn w:val="TableNormal"/>
-    <w:uiPriority w:val="62"/>
-    <w:rsid w:val="005817C9"/>
-    <w:pPr>
-      <w:jc w:val="both"/>
-    </w:pPr>
-    <w:rPr>
-      <w:rFonts w:ascii="Arial" w:eastAsia="Calibri" w:hAnsi="Arial" w:cs="Arial"/>
-      <w:sz w:val="24"/>
-      <w:szCs w:val="40"/>
-    </w:rPr>
-    <w:tblPr>
-      <w:tblStyleRowBandSize w:val="1"/>
-      <w:tblStyleColBandSize w:val="1"/>
-      <w:tblInd w:w="0" w:type="dxa"/>
-      <w:tblBorders>
-        <w:top w:val="single" w:sz="8" w:space="0" w:color="4F81BD"/>
-        <w:left w:val="single" w:sz="8" w:space="0" w:color="4F81BD"/>
-        <w:bottom w:val="single" w:sz="8" w:space="0" w:color="4F81BD"/>
-        <w:right w:val="single" w:sz="8" w:space="0" w:color="4F81BD"/>
-        <w:insideH w:val="single" w:sz="8" w:space="0" w:color="4F81BD"/>
-        <w:insideV w:val="single" w:sz="8" w:space="0" w:color="4F81BD"/>
-      </w:tblBorders>
-      <w:tblCellMar>
-        <w:top w:w="0" w:type="dxa"/>
-        <w:left w:w="108" w:type="dxa"/>
-        <w:bottom w:w="0" w:type="dxa"/>
-        <w:right w:w="108" w:type="dxa"/>
-      </w:tblCellMar>
-    </w:tblPr>
-    <w:tblStylePr w:type="firstRow">
-      <w:pPr>
-        <w:spacing w:before="0" w:after="0" w:line="240" w:lineRule="auto"/>
-      </w:pPr>
-      <w:rPr>
-        <w:rFonts w:ascii="Cambria" w:eastAsia="Times New Roman" w:hAnsi="Cambria" w:cs="Times New Roman"/>
-        <w:b/>
-        <w:bCs/>
-      </w:rPr>
-      <w:tblPr/>
-      <w:tcPr>
-        <w:tcBorders>
-          <w:top w:val="single" w:sz="8" w:space="0" w:color="4F81BD"/>
-          <w:left w:val="single" w:sz="8" w:space="0" w:color="4F81BD"/>
-          <w:bottom w:val="single" w:sz="18" w:space="0" w:color="4F81BD"/>
-          <w:right w:val="single" w:sz="8" w:space="0" w:color="4F81BD"/>
-          <w:insideH w:val="nil"/>
-          <w:insideV w:val="single" w:sz="8" w:space="0" w:color="4F81BD"/>
-        </w:tcBorders>
-      </w:tcPr>
-    </w:tblStylePr>
-    <w:tblStylePr w:type="lastRow">
-      <w:pPr>
-        <w:spacing w:before="0" w:after="0" w:line="240" w:lineRule="auto"/>
-      </w:pPr>
-      <w:rPr>
-        <w:rFonts w:ascii="Cambria" w:eastAsia="Times New Roman" w:hAnsi="Cambria" w:cs="Times New Roman"/>
-        <w:b/>
-        <w:bCs/>
-      </w:rPr>
-      <w:tblPr/>
-      <w:tcPr>
-        <w:tcBorders>
-          <w:top w:val="double" w:sz="6" w:space="0" w:color="4F81BD"/>
-          <w:left w:val="single" w:sz="8" w:space="0" w:color="4F81BD"/>
-          <w:bottom w:val="single" w:sz="8" w:space="0" w:color="4F81BD"/>
-          <w:right w:val="single" w:sz="8" w:space="0" w:color="4F81BD"/>
-          <w:insideH w:val="nil"/>
-          <w:insideV w:val="single" w:sz="8" w:space="0" w:color="4F81BD"/>
-        </w:tcBorders>
-      </w:tcPr>
-    </w:tblStylePr>
-    <w:tblStylePr w:type="firstCol">
-      <w:rPr>
-        <w:rFonts w:ascii="Cambria" w:eastAsia="Times New Roman" w:hAnsi="Cambria" w:cs="Times New Roman"/>
-        <w:b/>
-        <w:bCs/>
-      </w:rPr>
-    </w:tblStylePr>
-    <w:tblStylePr w:type="lastCol">
-      <w:rPr>
-        <w:rFonts w:ascii="Cambria" w:eastAsia="Times New Roman" w:hAnsi="Cambria" w:cs="Times New Roman"/>
-        <w:b/>
-        <w:bCs/>
-      </w:rPr>
-      <w:tblPr/>
-      <w:tcPr>
-        <w:tcBorders>
-          <w:top w:val="single" w:sz="8" w:space="0" w:color="4F81BD"/>
-          <w:left w:val="single" w:sz="8" w:space="0" w:color="4F81BD"/>
-          <w:bottom w:val="single" w:sz="8" w:space="0" w:color="4F81BD"/>
-          <w:right w:val="single" w:sz="8" w:space="0" w:color="4F81BD"/>
-        </w:tcBorders>
-      </w:tcPr>
-    </w:tblStylePr>
-    <w:tblStylePr w:type="band1Vert">
-      <w:tblPr/>
-      <w:tcPr>
-        <w:tcBorders>
-          <w:top w:val="single" w:sz="8" w:space="0" w:color="4F81BD"/>
-          <w:left w:val="single" w:sz="8" w:space="0" w:color="4F81BD"/>
-          <w:bottom w:val="single" w:sz="8" w:space="0" w:color="4F81BD"/>
-          <w:right w:val="single" w:sz="8" w:space="0" w:color="4F81BD"/>
-        </w:tcBorders>
-        <w:shd w:val="clear" w:color="auto" w:fill="D3DFEE"/>
-      </w:tcPr>
-    </w:tblStylePr>
-    <w:tblStylePr w:type="band1Horz">
-      <w:tblPr/>
-      <w:tcPr>
-        <w:tcBorders>
-          <w:top w:val="single" w:sz="8" w:space="0" w:color="4F81BD"/>
-          <w:left w:val="single" w:sz="8" w:space="0" w:color="4F81BD"/>
-          <w:bottom w:val="single" w:sz="8" w:space="0" w:color="4F81BD"/>
-          <w:right w:val="single" w:sz="8" w:space="0" w:color="4F81BD"/>
-          <w:insideV w:val="single" w:sz="8" w:space="0" w:color="4F81BD"/>
-        </w:tcBorders>
-        <w:shd w:val="clear" w:color="auto" w:fill="D3DFEE"/>
-      </w:tcPr>
-    </w:tblStylePr>
-    <w:tblStylePr w:type="band2Horz">
-      <w:tblPr/>
-      <w:tcPr>
-        <w:tcBorders>
-          <w:top w:val="single" w:sz="8" w:space="0" w:color="4F81BD"/>
-          <w:left w:val="single" w:sz="8" w:space="0" w:color="4F81BD"/>
-          <w:bottom w:val="single" w:sz="8" w:space="0" w:color="4F81BD"/>
-          <w:right w:val="single" w:sz="8" w:space="0" w:color="4F81BD"/>
-          <w:insideV w:val="single" w:sz="8" w:space="0" w:color="4F81BD"/>
-        </w:tcBorders>
-      </w:tcPr>
-    </w:tblStylePr>
-  </w:style>
-  <w:style w:type="paragraph" w:styleId="ListParagraph">
-    <w:name w:val="List Paragraph"/>
-    <w:basedOn w:val="Normal"/>
-    <w:uiPriority w:val="34"/>
-    <w:qFormat/>
-    <w:rsid w:val="007B529A"/>
-    <w:pPr>
-      <w:spacing w:after="200" w:line="276" w:lineRule="auto"/>
-      <w:ind w:left="720"/>
-      <w:contextualSpacing/>
-    </w:pPr>
-    <w:rPr>
-      <w:rFonts w:ascii="Arial" w:hAnsi="Arial" w:cs="Arial"/>
-      <w:b/>
-      <w:bCs/>
-      <w:color w:val="0D0D0D"/>
-      <w:sz w:val="24"/>
-      <w:szCs w:val="24"/>
-      <w:lang w:eastAsia="en-US"/>
-    </w:rPr>
-  </w:style>
-  <w:style w:type="table" w:customStyle="1" w:styleId="LightGrid-Accent11">
-    <w:name w:val="Light Grid - Accent 11"/>
-    <w:basedOn w:val="TableNormal"/>
-    <w:uiPriority w:val="62"/>
-    <w:rsid w:val="00062860"/>
-    <w:pPr>
-      <w:jc w:val="both"/>
-    </w:pPr>
-    <w:rPr>
-      <w:rFonts w:ascii="Arial" w:eastAsiaTheme="minorHAnsi" w:hAnsi="Arial" w:cs="Arial"/>
-      <w:sz w:val="24"/>
-      <w:szCs w:val="40"/>
-    </w:rPr>
-    <w:tblPr>
-      <w:tblStyleRowBandSize w:val="1"/>
-      <w:tblStyleColBandSize w:val="1"/>
-      <w:tblInd w:w="0" w:type="dxa"/>
-      <w:tblBorders>
-        <w:top w:val="single" w:sz="8" w:space="0" w:color="4472C4" w:themeColor="accent1"/>
-        <w:left w:val="single" w:sz="8" w:space="0" w:color="4472C4" w:themeColor="accent1"/>
-        <w:bottom w:val="single" w:sz="8" w:space="0" w:color="4472C4" w:themeColor="accent1"/>
-        <w:right w:val="single" w:sz="8" w:space="0" w:color="4472C4" w:themeColor="accent1"/>
-        <w:insideH w:val="single" w:sz="8" w:space="0" w:color="4472C4" w:themeColor="accent1"/>
-        <w:insideV w:val="single" w:sz="8" w:space="0" w:color="4472C4" w:themeColor="accent1"/>
-      </w:tblBorders>
-      <w:tblCellMar>
-        <w:top w:w="0" w:type="dxa"/>
-        <w:left w:w="108" w:type="dxa"/>
-        <w:bottom w:w="0" w:type="dxa"/>
-        <w:right w:w="108" w:type="dxa"/>
-      </w:tblCellMar>
     </w:tblPr>
     <w:tblStylePr w:type="firstRow">
       <w:pPr>
@@ -14633,7 +14442,7 @@
   <a:extraClrSchemeLst/>
   <a:extLst>
     <a:ext uri="{05A4C25C-085E-4340-85A3-A5531E510DB2}">
-      <thm15:themeFamily xmlns="" xmlns:thm15="http://schemas.microsoft.com/office/thememl/2012/main" name="Office Theme" id="{62F939B6-93AF-4DB8-9C6B-D6C7DFDC589F}" vid="{4A3C46E8-61CC-4603-A589-7422A47A8E4A}"/>
+      <thm15:themeFamily xmlns:thm15="http://schemas.microsoft.com/office/thememl/2012/main" name="Office Theme" id="{62F939B6-93AF-4DB8-9C6B-D6C7DFDC589F}" vid="{4A3C46E8-61CC-4603-A589-7422A47A8E4A}"/>
     </a:ext>
   </a:extLst>
 </a:theme>
@@ -14644,7 +14453,7 @@
 </file>
 
 <file path=customXml/itemProps1.xml><?xml version="1.0" encoding="utf-8"?>
-<ds:datastoreItem xmlns:ds="http://schemas.openxmlformats.org/officeDocument/2006/customXml" ds:itemID="{0EF45887-EC3A-4261-A1AE-DEA404292BD8}">
+<ds:datastoreItem xmlns:ds="http://schemas.openxmlformats.org/officeDocument/2006/customXml" ds:itemID="{9ACA63CB-56E7-4E7F-AB38-B6012FC63A00}">
   <ds:schemaRefs>
     <ds:schemaRef ds:uri="http://schemas.openxmlformats.org/officeDocument/2006/bibliography"/>
   </ds:schemaRefs>

</xml_diff>

<commit_message>
Phuc DataFlowchart + ERD + Docmentation
</commit_message>
<xml_diff>
--- a/Documentation.docx
+++ b/Documentation.docx
@@ -4408,7 +4408,7 @@
         <w:pStyle w:val="ListParagraph"/>
         <w:numPr>
           <w:ilvl w:val="0"/>
-          <w:numId w:val="25"/>
+          <w:numId w:val="16"/>
         </w:numPr>
         <w:tabs>
           <w:tab w:val="left" w:leader="dot" w:pos="9630"/>
@@ -4431,7 +4431,7 @@
         <w:pStyle w:val="ListParagraph"/>
         <w:numPr>
           <w:ilvl w:val="0"/>
-          <w:numId w:val="25"/>
+          <w:numId w:val="16"/>
         </w:numPr>
         <w:tabs>
           <w:tab w:val="left" w:leader="dot" w:pos="9630"/>
@@ -4454,7 +4454,7 @@
         <w:pStyle w:val="ListParagraph"/>
         <w:numPr>
           <w:ilvl w:val="0"/>
-          <w:numId w:val="25"/>
+          <w:numId w:val="16"/>
         </w:numPr>
         <w:tabs>
           <w:tab w:val="left" w:leader="dot" w:pos="9630"/>
@@ -4477,7 +4477,7 @@
         <w:pStyle w:val="ListParagraph"/>
         <w:numPr>
           <w:ilvl w:val="0"/>
-          <w:numId w:val="25"/>
+          <w:numId w:val="16"/>
         </w:numPr>
         <w:tabs>
           <w:tab w:val="left" w:leader="dot" w:pos="9630"/>
@@ -5344,7 +5344,7 @@
         <w:pStyle w:val="ListParagraph"/>
         <w:numPr>
           <w:ilvl w:val="0"/>
-          <w:numId w:val="33"/>
+          <w:numId w:val="18"/>
         </w:numPr>
         <w:jc w:val="left"/>
         <w:rPr>
@@ -5366,7 +5366,7 @@
         <w:pStyle w:val="ListParagraph"/>
         <w:numPr>
           <w:ilvl w:val="0"/>
-          <w:numId w:val="33"/>
+          <w:numId w:val="18"/>
         </w:numPr>
         <w:jc w:val="left"/>
         <w:rPr>
@@ -5388,7 +5388,7 @@
         <w:pStyle w:val="ListParagraph"/>
         <w:numPr>
           <w:ilvl w:val="1"/>
-          <w:numId w:val="33"/>
+          <w:numId w:val="18"/>
         </w:numPr>
         <w:jc w:val="left"/>
         <w:rPr>
@@ -5410,7 +5410,7 @@
         <w:pStyle w:val="ListParagraph"/>
         <w:numPr>
           <w:ilvl w:val="1"/>
-          <w:numId w:val="33"/>
+          <w:numId w:val="18"/>
         </w:numPr>
         <w:jc w:val="left"/>
         <w:rPr>
@@ -5432,7 +5432,7 @@
         <w:pStyle w:val="ListParagraph"/>
         <w:numPr>
           <w:ilvl w:val="1"/>
-          <w:numId w:val="33"/>
+          <w:numId w:val="18"/>
         </w:numPr>
         <w:jc w:val="left"/>
         <w:rPr>
@@ -5462,7 +5462,7 @@
         <w:pStyle w:val="ListParagraph"/>
         <w:numPr>
           <w:ilvl w:val="1"/>
-          <w:numId w:val="33"/>
+          <w:numId w:val="18"/>
         </w:numPr>
         <w:jc w:val="left"/>
         <w:rPr>
@@ -5484,7 +5484,7 @@
         <w:pStyle w:val="ListParagraph"/>
         <w:numPr>
           <w:ilvl w:val="0"/>
-          <w:numId w:val="33"/>
+          <w:numId w:val="18"/>
         </w:numPr>
         <w:jc w:val="left"/>
         <w:rPr>
@@ -5507,7 +5507,7 @@
         <w:pStyle w:val="ListParagraph"/>
         <w:numPr>
           <w:ilvl w:val="1"/>
-          <w:numId w:val="33"/>
+          <w:numId w:val="18"/>
         </w:numPr>
         <w:jc w:val="left"/>
         <w:rPr>
@@ -5530,7 +5530,7 @@
         <w:pStyle w:val="ListParagraph"/>
         <w:numPr>
           <w:ilvl w:val="1"/>
-          <w:numId w:val="33"/>
+          <w:numId w:val="18"/>
         </w:numPr>
         <w:jc w:val="left"/>
         <w:rPr>
@@ -5553,7 +5553,7 @@
         <w:pStyle w:val="ListParagraph"/>
         <w:numPr>
           <w:ilvl w:val="1"/>
-          <w:numId w:val="33"/>
+          <w:numId w:val="18"/>
         </w:numPr>
         <w:jc w:val="left"/>
         <w:rPr>
@@ -5576,7 +5576,7 @@
         <w:pStyle w:val="ListParagraph"/>
         <w:numPr>
           <w:ilvl w:val="0"/>
-          <w:numId w:val="33"/>
+          <w:numId w:val="18"/>
         </w:numPr>
         <w:jc w:val="left"/>
         <w:rPr>
@@ -5607,7 +5607,7 @@
         <w:pStyle w:val="ListParagraph"/>
         <w:numPr>
           <w:ilvl w:val="1"/>
-          <w:numId w:val="33"/>
+          <w:numId w:val="18"/>
         </w:numPr>
         <w:jc w:val="left"/>
         <w:rPr>
@@ -5630,7 +5630,7 @@
         <w:pStyle w:val="ListParagraph"/>
         <w:numPr>
           <w:ilvl w:val="1"/>
-          <w:numId w:val="33"/>
+          <w:numId w:val="18"/>
         </w:numPr>
         <w:jc w:val="left"/>
         <w:rPr>
@@ -5653,7 +5653,7 @@
         <w:pStyle w:val="ListParagraph"/>
         <w:numPr>
           <w:ilvl w:val="1"/>
-          <w:numId w:val="33"/>
+          <w:numId w:val="18"/>
         </w:numPr>
         <w:jc w:val="left"/>
         <w:rPr>
@@ -5677,7 +5677,7 @@
         <w:pStyle w:val="ListParagraph"/>
         <w:numPr>
           <w:ilvl w:val="1"/>
-          <w:numId w:val="33"/>
+          <w:numId w:val="18"/>
         </w:numPr>
         <w:jc w:val="left"/>
         <w:rPr>
@@ -5700,7 +5700,7 @@
         <w:pStyle w:val="ListParagraph"/>
         <w:numPr>
           <w:ilvl w:val="0"/>
-          <w:numId w:val="33"/>
+          <w:numId w:val="18"/>
         </w:numPr>
         <w:jc w:val="left"/>
         <w:rPr>
@@ -5731,7 +5731,7 @@
         <w:pStyle w:val="ListParagraph"/>
         <w:numPr>
           <w:ilvl w:val="0"/>
-          <w:numId w:val="33"/>
+          <w:numId w:val="18"/>
         </w:numPr>
         <w:jc w:val="left"/>
         <w:rPr>
@@ -5762,7 +5762,7 @@
         <w:pStyle w:val="ListParagraph"/>
         <w:numPr>
           <w:ilvl w:val="1"/>
-          <w:numId w:val="33"/>
+          <w:numId w:val="18"/>
         </w:numPr>
         <w:jc w:val="left"/>
         <w:rPr>
@@ -5785,7 +5785,7 @@
         <w:pStyle w:val="ListParagraph"/>
         <w:numPr>
           <w:ilvl w:val="1"/>
-          <w:numId w:val="33"/>
+          <w:numId w:val="18"/>
         </w:numPr>
         <w:jc w:val="left"/>
         <w:rPr>
@@ -5808,7 +5808,7 @@
         <w:pStyle w:val="ListParagraph"/>
         <w:numPr>
           <w:ilvl w:val="1"/>
-          <w:numId w:val="33"/>
+          <w:numId w:val="18"/>
         </w:numPr>
         <w:jc w:val="left"/>
         <w:rPr>
@@ -5852,7 +5852,7 @@
         <w:pStyle w:val="ListParagraph"/>
         <w:numPr>
           <w:ilvl w:val="0"/>
-          <w:numId w:val="33"/>
+          <w:numId w:val="18"/>
         </w:numPr>
         <w:jc w:val="left"/>
         <w:rPr>
@@ -5874,7 +5874,7 @@
         <w:pStyle w:val="ListParagraph"/>
         <w:numPr>
           <w:ilvl w:val="0"/>
-          <w:numId w:val="33"/>
+          <w:numId w:val="18"/>
         </w:numPr>
         <w:jc w:val="left"/>
         <w:rPr>
@@ -5896,7 +5896,7 @@
         <w:pStyle w:val="ListParagraph"/>
         <w:numPr>
           <w:ilvl w:val="0"/>
-          <w:numId w:val="33"/>
+          <w:numId w:val="18"/>
         </w:numPr>
         <w:jc w:val="left"/>
         <w:rPr>
@@ -5936,15 +5936,13 @@
         </w:rPr>
         <w:t xml:space="preserve"> information</w:t>
       </w:r>
-      <w:bookmarkStart w:id="0" w:name="_GoBack"/>
-      <w:bookmarkEnd w:id="0"/>
     </w:p>
     <w:p>
       <w:pPr>
         <w:pStyle w:val="ListParagraph"/>
         <w:numPr>
           <w:ilvl w:val="0"/>
-          <w:numId w:val="33"/>
+          <w:numId w:val="18"/>
         </w:numPr>
         <w:jc w:val="left"/>
         <w:rPr>
@@ -5977,7 +5975,7 @@
         <w:pStyle w:val="ListParagraph"/>
         <w:numPr>
           <w:ilvl w:val="0"/>
-          <w:numId w:val="33"/>
+          <w:numId w:val="18"/>
         </w:numPr>
         <w:jc w:val="left"/>
         <w:rPr>
@@ -6008,7 +6006,7 @@
         <w:pStyle w:val="ListParagraph"/>
         <w:numPr>
           <w:ilvl w:val="1"/>
-          <w:numId w:val="33"/>
+          <w:numId w:val="18"/>
         </w:numPr>
         <w:jc w:val="left"/>
         <w:rPr>
@@ -6031,7 +6029,7 @@
         <w:pStyle w:val="ListParagraph"/>
         <w:numPr>
           <w:ilvl w:val="1"/>
-          <w:numId w:val="33"/>
+          <w:numId w:val="18"/>
         </w:numPr>
         <w:jc w:val="left"/>
         <w:rPr>
@@ -6054,7 +6052,7 @@
         <w:pStyle w:val="ListParagraph"/>
         <w:numPr>
           <w:ilvl w:val="1"/>
-          <w:numId w:val="33"/>
+          <w:numId w:val="18"/>
         </w:numPr>
         <w:jc w:val="left"/>
         <w:rPr>
@@ -6077,7 +6075,7 @@
         <w:pStyle w:val="ListParagraph"/>
         <w:numPr>
           <w:ilvl w:val="1"/>
-          <w:numId w:val="33"/>
+          <w:numId w:val="18"/>
         </w:numPr>
         <w:jc w:val="left"/>
         <w:rPr>
@@ -6100,7 +6098,7 @@
         <w:pStyle w:val="ListParagraph"/>
         <w:numPr>
           <w:ilvl w:val="0"/>
-          <w:numId w:val="33"/>
+          <w:numId w:val="18"/>
         </w:numPr>
         <w:jc w:val="left"/>
         <w:rPr>
@@ -6145,7 +6143,7 @@
         <w:pStyle w:val="ListParagraph"/>
         <w:numPr>
           <w:ilvl w:val="0"/>
-          <w:numId w:val="31"/>
+          <w:numId w:val="17"/>
         </w:numPr>
         <w:jc w:val="left"/>
         <w:rPr>
@@ -6168,7 +6166,7 @@
         <w:pStyle w:val="ListParagraph"/>
         <w:numPr>
           <w:ilvl w:val="0"/>
-          <w:numId w:val="31"/>
+          <w:numId w:val="17"/>
         </w:numPr>
         <w:jc w:val="left"/>
         <w:rPr>
@@ -6190,7 +6188,7 @@
         <w:pStyle w:val="ListParagraph"/>
         <w:numPr>
           <w:ilvl w:val="0"/>
-          <w:numId w:val="31"/>
+          <w:numId w:val="17"/>
         </w:numPr>
         <w:jc w:val="left"/>
         <w:rPr>
@@ -6236,7 +6234,7 @@
         <w:pStyle w:val="ListParagraph"/>
         <w:numPr>
           <w:ilvl w:val="0"/>
-          <w:numId w:val="31"/>
+          <w:numId w:val="17"/>
         </w:numPr>
         <w:jc w:val="left"/>
         <w:rPr>
@@ -6275,7 +6273,7 @@
         <w:pStyle w:val="ListParagraph"/>
         <w:numPr>
           <w:ilvl w:val="0"/>
-          <w:numId w:val="31"/>
+          <w:numId w:val="17"/>
         </w:numPr>
         <w:jc w:val="left"/>
         <w:rPr>
@@ -6298,7 +6296,7 @@
         <w:pStyle w:val="ListParagraph"/>
         <w:numPr>
           <w:ilvl w:val="0"/>
-          <w:numId w:val="31"/>
+          <w:numId w:val="17"/>
         </w:numPr>
         <w:jc w:val="left"/>
         <w:rPr>
@@ -6331,7 +6329,7 @@
         <w:pStyle w:val="ListParagraph"/>
         <w:numPr>
           <w:ilvl w:val="0"/>
-          <w:numId w:val="31"/>
+          <w:numId w:val="17"/>
         </w:numPr>
         <w:jc w:val="left"/>
         <w:rPr>
@@ -6511,7 +6509,7 @@
       <w:pPr>
         <w:numPr>
           <w:ilvl w:val="0"/>
-          <w:numId w:val="7"/>
+          <w:numId w:val="6"/>
         </w:numPr>
         <w:jc w:val="left"/>
         <w:rPr>
@@ -6537,7 +6535,7 @@
       <w:pPr>
         <w:numPr>
           <w:ilvl w:val="0"/>
-          <w:numId w:val="9"/>
+          <w:numId w:val="8"/>
         </w:numPr>
         <w:jc w:val="left"/>
         <w:rPr>
@@ -7020,7 +7018,7 @@
       <w:pPr>
         <w:numPr>
           <w:ilvl w:val="0"/>
-          <w:numId w:val="10"/>
+          <w:numId w:val="9"/>
         </w:numPr>
         <w:jc w:val="left"/>
         <w:rPr>
@@ -7276,7 +7274,7 @@
       <w:pPr>
         <w:numPr>
           <w:ilvl w:val="0"/>
-          <w:numId w:val="8"/>
+          <w:numId w:val="7"/>
         </w:numPr>
         <w:jc w:val="left"/>
         <w:rPr>
@@ -7312,7 +7310,7 @@
       <w:pPr>
         <w:numPr>
           <w:ilvl w:val="0"/>
-          <w:numId w:val="11"/>
+          <w:numId w:val="10"/>
         </w:numPr>
         <w:jc w:val="left"/>
         <w:rPr>
@@ -7820,7 +7818,7 @@
       <w:pPr>
         <w:numPr>
           <w:ilvl w:val="0"/>
-          <w:numId w:val="12"/>
+          <w:numId w:val="11"/>
         </w:numPr>
         <w:jc w:val="left"/>
         <w:rPr>
@@ -9486,7 +9484,7 @@
       <w:pPr>
         <w:numPr>
           <w:ilvl w:val="0"/>
-          <w:numId w:val="13"/>
+          <w:numId w:val="12"/>
         </w:numPr>
         <w:jc w:val="left"/>
         <w:rPr>
@@ -9497,7 +9495,7 @@
           <w:lang w:val="en-US" w:eastAsia="en-US"/>
         </w:rPr>
       </w:pPr>
-      <w:bookmarkStart w:id="1" w:name="_Toc392242375"/>
+      <w:bookmarkStart w:id="0" w:name="_Toc392242375"/>
       <w:r>
         <w:rPr>
           <w:rFonts w:ascii="Arial" w:hAnsi="Arial" w:cs="Arial"/>
@@ -9508,7 +9506,7 @@
         <w:lastRenderedPageBreak/>
         <w:t>Architecture &amp; Design of the Project</w:t>
       </w:r>
-      <w:bookmarkEnd w:id="1"/>
+      <w:bookmarkEnd w:id="0"/>
     </w:p>
     <w:p>
       <w:pPr>
@@ -9679,7 +9677,7 @@
         <w:keepNext w:val="0"/>
         <w:numPr>
           <w:ilvl w:val="0"/>
-          <w:numId w:val="15"/>
+          <w:numId w:val="14"/>
         </w:numPr>
         <w:spacing w:before="400" w:after="200" w:line="276" w:lineRule="auto"/>
         <w:jc w:val="left"/>
@@ -9689,7 +9687,9 @@
           <w:szCs w:val="32"/>
         </w:rPr>
       </w:pPr>
-      <w:bookmarkStart w:id="2" w:name="_Toc392242376"/>
+      <w:bookmarkStart w:id="1" w:name="_Toc392242376"/>
+      <w:bookmarkStart w:id="2" w:name="_GoBack"/>
+      <w:bookmarkEnd w:id="2"/>
       <w:r>
         <w:rPr>
           <w:rFonts w:ascii="Arial" w:hAnsi="Arial" w:cs="Arial"/>
@@ -9699,7 +9699,7 @@
         <w:lastRenderedPageBreak/>
         <w:t>Presentation Tier:</w:t>
       </w:r>
-      <w:bookmarkEnd w:id="2"/>
+      <w:bookmarkEnd w:id="1"/>
     </w:p>
     <w:p>
       <w:pPr>
@@ -9972,7 +9972,7 @@
         <w:pStyle w:val="ListParagraph"/>
         <w:numPr>
           <w:ilvl w:val="0"/>
-          <w:numId w:val="13"/>
+          <w:numId w:val="12"/>
         </w:numPr>
         <w:jc w:val="left"/>
         <w:rPr>
@@ -10031,10 +10031,10 @@
           <w:szCs w:val="40"/>
         </w:rPr>
         <w:drawing>
-          <wp:inline distT="0" distB="0" distL="0" distR="0" wp14:anchorId="00C35ED0" wp14:editId="6218F274">
-            <wp:extent cx="5765800" cy="2432050"/>
+          <wp:inline distT="0" distB="0" distL="0" distR="0" wp14:anchorId="0541AFB3" wp14:editId="1317C802">
+            <wp:extent cx="6057900" cy="2686050"/>
             <wp:effectExtent l="0" t="0" r="0" b="0"/>
-            <wp:docPr id="3" name="Picture 3" descr="0"/>
+            <wp:docPr id="23" name="Picture 23"/>
             <wp:cNvGraphicFramePr>
               <a:graphicFrameLocks xmlns:a="http://schemas.openxmlformats.org/drawingml/2006/main" noChangeAspect="1"/>
             </wp:cNvGraphicFramePr>
@@ -10042,7 +10042,7 @@
               <a:graphicData uri="http://schemas.openxmlformats.org/drawingml/2006/picture">
                 <pic:pic xmlns:pic="http://schemas.openxmlformats.org/drawingml/2006/picture">
                   <pic:nvPicPr>
-                    <pic:cNvPr id="0" name="Picture 3" descr="0"/>
+                    <pic:cNvPr id="0" name="Picture 20"/>
                     <pic:cNvPicPr>
                       <a:picLocks noChangeAspect="1" noChangeArrowheads="1"/>
                     </pic:cNvPicPr>
@@ -10063,7 +10063,7 @@
                   <pic:spPr bwMode="auto">
                     <a:xfrm>
                       <a:off x="0" y="0"/>
-                      <a:ext cx="5765800" cy="2432050"/>
+                      <a:ext cx="6057900" cy="2686050"/>
                     </a:xfrm>
                     <a:prstGeom prst="rect">
                       <a:avLst/>
@@ -10082,8 +10082,49 @@
     </w:p>
     <w:p>
       <w:pPr>
+        <w:pStyle w:val="ListParagraph"/>
+        <w:numPr>
+          <w:ilvl w:val="0"/>
+          <w:numId w:val="20"/>
+        </w:numPr>
         <w:spacing w:line="240" w:lineRule="auto"/>
         <w:jc w:val="left"/>
+        <w:rPr>
+          <w:sz w:val="40"/>
+          <w:szCs w:val="40"/>
+        </w:rPr>
+      </w:pPr>
+      <w:r>
+        <w:rPr>
+          <w:sz w:val="40"/>
+          <w:szCs w:val="40"/>
+        </w:rPr>
+        <w:t>1.</w:t>
+      </w:r>
+      <w:r>
+        <w:rPr>
+          <w:sz w:val="40"/>
+          <w:szCs w:val="40"/>
+        </w:rPr>
+        <w:br w:type="page"/>
+      </w:r>
+    </w:p>
+    <w:p>
+      <w:pPr>
+        <w:spacing w:line="240" w:lineRule="auto"/>
+        <w:jc w:val="left"/>
+        <w:rPr>
+          <w:sz w:val="40"/>
+          <w:szCs w:val="40"/>
+        </w:rPr>
+      </w:pPr>
+    </w:p>
+    <w:p>
+      <w:pPr>
+        <w:numPr>
+          <w:ilvl w:val="0"/>
+          <w:numId w:val="12"/>
+        </w:numPr>
         <w:rPr>
           <w:rFonts w:ascii="Arial" w:hAnsi="Arial" w:cs="Arial"/>
           <w:b/>
@@ -10091,6 +10132,7 @@
           <w:szCs w:val="40"/>
         </w:rPr>
       </w:pPr>
+      <w:bookmarkStart w:id="7" w:name="_Toc392242392"/>
       <w:r>
         <w:rPr>
           <w:rFonts w:ascii="Arial" w:hAnsi="Arial" w:cs="Arial"/>
@@ -10098,31 +10140,6 @@
           <w:sz w:val="40"/>
           <w:szCs w:val="40"/>
         </w:rPr>
-        <w:br w:type="page"/>
-      </w:r>
-    </w:p>
-    <w:p>
-      <w:pPr>
-        <w:numPr>
-          <w:ilvl w:val="0"/>
-          <w:numId w:val="13"/>
-        </w:numPr>
-        <w:rPr>
-          <w:rFonts w:ascii="Arial" w:hAnsi="Arial" w:cs="Arial"/>
-          <w:b/>
-          <w:sz w:val="40"/>
-          <w:szCs w:val="40"/>
-        </w:rPr>
-      </w:pPr>
-      <w:bookmarkStart w:id="7" w:name="_Toc392242392"/>
-      <w:r>
-        <w:rPr>
-          <w:rFonts w:ascii="Arial" w:hAnsi="Arial" w:cs="Arial"/>
-          <w:b/>
-          <w:sz w:val="40"/>
-          <w:szCs w:val="40"/>
-        </w:rPr>
-        <w:lastRenderedPageBreak/>
         <w:t>Data Flow Diagram</w:t>
       </w:r>
       <w:bookmarkEnd w:id="7"/>
@@ -10170,7 +10187,7 @@
       <w:pPr>
         <w:numPr>
           <w:ilvl w:val="0"/>
-          <w:numId w:val="17"/>
+          <w:numId w:val="15"/>
         </w:numPr>
         <w:jc w:val="left"/>
         <w:rPr>
@@ -10219,7 +10236,7 @@
       <w:pPr>
         <w:numPr>
           <w:ilvl w:val="0"/>
-          <w:numId w:val="17"/>
+          <w:numId w:val="15"/>
         </w:numPr>
         <w:jc w:val="left"/>
         <w:rPr>
@@ -10260,7 +10277,7 @@
       <w:pPr>
         <w:numPr>
           <w:ilvl w:val="0"/>
-          <w:numId w:val="17"/>
+          <w:numId w:val="15"/>
         </w:numPr>
         <w:jc w:val="left"/>
         <w:rPr>
@@ -10313,7 +10330,7 @@
       <w:pPr>
         <w:numPr>
           <w:ilvl w:val="0"/>
-          <w:numId w:val="17"/>
+          <w:numId w:val="15"/>
         </w:numPr>
         <w:rPr>
           <w:rFonts w:ascii="Arial" w:hAnsi="Arial" w:cs="Arial"/>
@@ -10548,6 +10565,7 @@
           <w:szCs w:val="40"/>
           <w:lang w:val="en-US" w:eastAsia="en-US"/>
         </w:rPr>
+        <w:lastRenderedPageBreak/>
         <w:br w:type="page"/>
       </w:r>
     </w:p>
@@ -10556,7 +10574,7 @@
         <w:pStyle w:val="ListParagraph"/>
         <w:numPr>
           <w:ilvl w:val="0"/>
-          <w:numId w:val="13"/>
+          <w:numId w:val="12"/>
         </w:numPr>
         <w:rPr>
           <w:sz w:val="40"/>
@@ -10608,7 +10626,7 @@
         <w:pStyle w:val="ListParagraph"/>
         <w:numPr>
           <w:ilvl w:val="0"/>
-          <w:numId w:val="13"/>
+          <w:numId w:val="12"/>
         </w:numPr>
         <w:rPr>
           <w:sz w:val="40"/>
@@ -10631,7 +10649,7 @@
         <w:pStyle w:val="ListParagraph"/>
         <w:numPr>
           <w:ilvl w:val="0"/>
-          <w:numId w:val="38"/>
+          <w:numId w:val="19"/>
         </w:numPr>
         <w:rPr>
           <w:sz w:val="28"/>
@@ -10650,14 +10668,102 @@
           <w:sz w:val="28"/>
           <w:szCs w:val="28"/>
         </w:rPr>
-        <w:t>Entity</w:t>
+        <w:t>Entity–Relationship Diagram</w:t>
       </w:r>
       <w:r>
         <w:rPr>
           <w:sz w:val="28"/>
           <w:szCs w:val="28"/>
         </w:rPr>
-        <w:t>–Relationship Diagram</w:t>
+        <w:t xml:space="preserve"> </w:t>
+      </w:r>
+    </w:p>
+    <w:p>
+      <w:pPr>
+        <w:pStyle w:val="ListParagraph"/>
+        <w:ind w:left="1080"/>
+        <w:rPr>
+          <w:sz w:val="28"/>
+          <w:szCs w:val="28"/>
+        </w:rPr>
+      </w:pPr>
+      <w:r>
+        <w:rPr>
+          <w:noProof/>
+          <w:sz w:val="28"/>
+          <w:szCs w:val="28"/>
+          <w:lang w:eastAsia="en-GB"/>
+        </w:rPr>
+        <w:drawing>
+          <wp:inline distT="0" distB="0" distL="0" distR="0" wp14:anchorId="3EDD789D" wp14:editId="3B546346">
+            <wp:extent cx="5600700" cy="4305300"/>
+            <wp:effectExtent l="0" t="0" r="0" b="0"/>
+            <wp:docPr id="6" name="Picture 6"/>
+            <wp:cNvGraphicFramePr>
+              <a:graphicFrameLocks xmlns:a="http://schemas.openxmlformats.org/drawingml/2006/main" noChangeAspect="1"/>
+            </wp:cNvGraphicFramePr>
+            <a:graphic xmlns:a="http://schemas.openxmlformats.org/drawingml/2006/main">
+              <a:graphicData uri="http://schemas.openxmlformats.org/drawingml/2006/picture">
+                <pic:pic xmlns:pic="http://schemas.openxmlformats.org/drawingml/2006/picture">
+                  <pic:nvPicPr>
+                    <pic:cNvPr id="0" name="Picture 3"/>
+                    <pic:cNvPicPr>
+                      <a:picLocks noChangeAspect="1" noChangeArrowheads="1"/>
+                    </pic:cNvPicPr>
+                  </pic:nvPicPr>
+                  <pic:blipFill>
+                    <a:blip r:embed="rId24">
+                      <a:extLst>
+                        <a:ext uri="{28A0092B-C50C-407E-A947-70E740481C1C}">
+                          <a14:useLocalDpi xmlns:a14="http://schemas.microsoft.com/office/drawing/2010/main" val="0"/>
+                        </a:ext>
+                      </a:extLst>
+                    </a:blip>
+                    <a:srcRect/>
+                    <a:stretch>
+                      <a:fillRect/>
+                    </a:stretch>
+                  </pic:blipFill>
+                  <pic:spPr bwMode="auto">
+                    <a:xfrm>
+                      <a:off x="0" y="0"/>
+                      <a:ext cx="5600700" cy="4305300"/>
+                    </a:xfrm>
+                    <a:prstGeom prst="rect">
+                      <a:avLst/>
+                    </a:prstGeom>
+                    <a:noFill/>
+                    <a:ln>
+                      <a:noFill/>
+                    </a:ln>
+                  </pic:spPr>
+                </pic:pic>
+              </a:graphicData>
+            </a:graphic>
+          </wp:inline>
+        </w:drawing>
+      </w:r>
+    </w:p>
+    <w:p>
+      <w:pPr>
+        <w:spacing w:line="240" w:lineRule="auto"/>
+        <w:jc w:val="left"/>
+        <w:rPr>
+          <w:rFonts w:ascii="Arial" w:hAnsi="Arial" w:cs="Arial"/>
+          <w:b/>
+          <w:bCs/>
+          <w:color w:val="0D0D0D"/>
+          <w:sz w:val="28"/>
+          <w:szCs w:val="28"/>
+          <w:lang w:eastAsia="en-US"/>
+        </w:rPr>
+      </w:pPr>
+      <w:r>
+        <w:rPr>
+          <w:sz w:val="28"/>
+          <w:szCs w:val="28"/>
+        </w:rPr>
+        <w:br w:type="page"/>
       </w:r>
     </w:p>
     <w:p>
@@ -10665,7 +10771,7 @@
         <w:pStyle w:val="ListParagraph"/>
         <w:numPr>
           <w:ilvl w:val="0"/>
-          <w:numId w:val="38"/>
+          <w:numId w:val="19"/>
         </w:numPr>
         <w:rPr>
           <w:sz w:val="28"/>
@@ -10677,7 +10783,517 @@
           <w:sz w:val="28"/>
           <w:szCs w:val="28"/>
         </w:rPr>
+        <w:lastRenderedPageBreak/>
         <w:t xml:space="preserve"> Entities and Properties</w:t>
+      </w:r>
+    </w:p>
+    <w:p>
+      <w:pPr>
+        <w:pStyle w:val="ListParagraph"/>
+        <w:numPr>
+          <w:ilvl w:val="1"/>
+          <w:numId w:val="19"/>
+        </w:numPr>
+        <w:rPr>
+          <w:sz w:val="28"/>
+          <w:szCs w:val="28"/>
+        </w:rPr>
+      </w:pPr>
+      <w:r>
+        <w:rPr>
+          <w:sz w:val="28"/>
+          <w:szCs w:val="28"/>
+        </w:rPr>
+        <w:t>Employee Entity &amp; Properties</w:t>
+      </w:r>
+    </w:p>
+    <w:p>
+      <w:pPr>
+        <w:rPr>
+          <w:sz w:val="28"/>
+          <w:szCs w:val="28"/>
+        </w:rPr>
+      </w:pPr>
+      <w:r>
+        <w:rPr>
+          <w:noProof/>
+          <w:sz w:val="28"/>
+          <w:szCs w:val="28"/>
+        </w:rPr>
+        <w:drawing>
+          <wp:inline distT="0" distB="0" distL="0" distR="0" wp14:anchorId="49CC0D70" wp14:editId="15B0E115">
+            <wp:extent cx="6400800" cy="3733800"/>
+            <wp:effectExtent l="0" t="0" r="0" b="0"/>
+            <wp:docPr id="10" name="Picture 10"/>
+            <wp:cNvGraphicFramePr>
+              <a:graphicFrameLocks xmlns:a="http://schemas.openxmlformats.org/drawingml/2006/main" noChangeAspect="1"/>
+            </wp:cNvGraphicFramePr>
+            <a:graphic xmlns:a="http://schemas.openxmlformats.org/drawingml/2006/main">
+              <a:graphicData uri="http://schemas.openxmlformats.org/drawingml/2006/picture">
+                <pic:pic xmlns:pic="http://schemas.openxmlformats.org/drawingml/2006/picture">
+                  <pic:nvPicPr>
+                    <pic:cNvPr id="0" name="Picture 7"/>
+                    <pic:cNvPicPr>
+                      <a:picLocks noChangeAspect="1" noChangeArrowheads="1"/>
+                    </pic:cNvPicPr>
+                  </pic:nvPicPr>
+                  <pic:blipFill>
+                    <a:blip r:embed="rId25">
+                      <a:extLst>
+                        <a:ext uri="{28A0092B-C50C-407E-A947-70E740481C1C}">
+                          <a14:useLocalDpi xmlns:a14="http://schemas.microsoft.com/office/drawing/2010/main" val="0"/>
+                        </a:ext>
+                      </a:extLst>
+                    </a:blip>
+                    <a:srcRect/>
+                    <a:stretch>
+                      <a:fillRect/>
+                    </a:stretch>
+                  </pic:blipFill>
+                  <pic:spPr bwMode="auto">
+                    <a:xfrm>
+                      <a:off x="0" y="0"/>
+                      <a:ext cx="6400800" cy="3733800"/>
+                    </a:xfrm>
+                    <a:prstGeom prst="rect">
+                      <a:avLst/>
+                    </a:prstGeom>
+                    <a:noFill/>
+                    <a:ln>
+                      <a:noFill/>
+                    </a:ln>
+                  </pic:spPr>
+                </pic:pic>
+              </a:graphicData>
+            </a:graphic>
+          </wp:inline>
+        </w:drawing>
+      </w:r>
+    </w:p>
+    <w:p>
+      <w:pPr>
+        <w:pStyle w:val="ListParagraph"/>
+        <w:numPr>
+          <w:ilvl w:val="1"/>
+          <w:numId w:val="19"/>
+        </w:numPr>
+        <w:rPr>
+          <w:sz w:val="28"/>
+          <w:szCs w:val="28"/>
+        </w:rPr>
+      </w:pPr>
+      <w:r>
+        <w:rPr>
+          <w:sz w:val="28"/>
+          <w:szCs w:val="28"/>
+        </w:rPr>
+        <w:t>Booking</w:t>
+      </w:r>
+      <w:r>
+        <w:rPr>
+          <w:sz w:val="28"/>
+          <w:szCs w:val="28"/>
+        </w:rPr>
+        <w:t xml:space="preserve"> Entity &amp; Properties</w:t>
+      </w:r>
+    </w:p>
+    <w:p>
+      <w:pPr>
+        <w:spacing w:line="240" w:lineRule="auto"/>
+        <w:jc w:val="left"/>
+        <w:rPr>
+          <w:sz w:val="28"/>
+          <w:szCs w:val="28"/>
+        </w:rPr>
+      </w:pPr>
+      <w:r>
+        <w:rPr>
+          <w:noProof/>
+          <w:sz w:val="28"/>
+          <w:szCs w:val="28"/>
+        </w:rPr>
+        <w:drawing>
+          <wp:inline distT="0" distB="0" distL="0" distR="0" wp14:anchorId="0000C63F" wp14:editId="38C208B3">
+            <wp:extent cx="5076825" cy="3400425"/>
+            <wp:effectExtent l="0" t="0" r="9525" b="9525"/>
+            <wp:docPr id="12" name="Picture 12"/>
+            <wp:cNvGraphicFramePr>
+              <a:graphicFrameLocks xmlns:a="http://schemas.openxmlformats.org/drawingml/2006/main" noChangeAspect="1"/>
+            </wp:cNvGraphicFramePr>
+            <a:graphic xmlns:a="http://schemas.openxmlformats.org/drawingml/2006/main">
+              <a:graphicData uri="http://schemas.openxmlformats.org/drawingml/2006/picture">
+                <pic:pic xmlns:pic="http://schemas.openxmlformats.org/drawingml/2006/picture">
+                  <pic:nvPicPr>
+                    <pic:cNvPr id="0" name="Picture 9"/>
+                    <pic:cNvPicPr>
+                      <a:picLocks noChangeAspect="1" noChangeArrowheads="1"/>
+                    </pic:cNvPicPr>
+                  </pic:nvPicPr>
+                  <pic:blipFill>
+                    <a:blip r:embed="rId26">
+                      <a:extLst>
+                        <a:ext uri="{28A0092B-C50C-407E-A947-70E740481C1C}">
+                          <a14:useLocalDpi xmlns:a14="http://schemas.microsoft.com/office/drawing/2010/main" val="0"/>
+                        </a:ext>
+                      </a:extLst>
+                    </a:blip>
+                    <a:srcRect/>
+                    <a:stretch>
+                      <a:fillRect/>
+                    </a:stretch>
+                  </pic:blipFill>
+                  <pic:spPr bwMode="auto">
+                    <a:xfrm>
+                      <a:off x="0" y="0"/>
+                      <a:ext cx="5076825" cy="3400425"/>
+                    </a:xfrm>
+                    <a:prstGeom prst="rect">
+                      <a:avLst/>
+                    </a:prstGeom>
+                    <a:noFill/>
+                    <a:ln>
+                      <a:noFill/>
+                    </a:ln>
+                  </pic:spPr>
+                </pic:pic>
+              </a:graphicData>
+            </a:graphic>
+          </wp:inline>
+        </w:drawing>
+      </w:r>
+    </w:p>
+    <w:p>
+      <w:pPr>
+        <w:spacing w:line="240" w:lineRule="auto"/>
+        <w:jc w:val="left"/>
+        <w:rPr>
+          <w:sz w:val="28"/>
+          <w:szCs w:val="28"/>
+        </w:rPr>
+      </w:pPr>
+      <w:r>
+        <w:rPr>
+          <w:sz w:val="28"/>
+          <w:szCs w:val="28"/>
+        </w:rPr>
+        <w:br w:type="page"/>
+      </w:r>
+    </w:p>
+    <w:p>
+      <w:pPr>
+        <w:pStyle w:val="ListParagraph"/>
+        <w:numPr>
+          <w:ilvl w:val="1"/>
+          <w:numId w:val="19"/>
+        </w:numPr>
+        <w:rPr>
+          <w:sz w:val="28"/>
+          <w:szCs w:val="28"/>
+        </w:rPr>
+      </w:pPr>
+      <w:r>
+        <w:rPr>
+          <w:sz w:val="28"/>
+          <w:szCs w:val="28"/>
+        </w:rPr>
+        <w:lastRenderedPageBreak/>
+        <w:t>BookingDetails</w:t>
+      </w:r>
+      <w:r>
+        <w:rPr>
+          <w:sz w:val="28"/>
+          <w:szCs w:val="28"/>
+        </w:rPr>
+        <w:t xml:space="preserve"> Entity &amp; Properties</w:t>
+      </w:r>
+    </w:p>
+    <w:p>
+      <w:pPr>
+        <w:rPr>
+          <w:sz w:val="28"/>
+          <w:szCs w:val="28"/>
+        </w:rPr>
+      </w:pPr>
+      <w:r>
+        <w:rPr>
+          <w:noProof/>
+          <w:sz w:val="28"/>
+          <w:szCs w:val="28"/>
+        </w:rPr>
+        <w:drawing>
+          <wp:inline distT="0" distB="0" distL="0" distR="0" wp14:anchorId="5C827BF9" wp14:editId="55EA0917">
+            <wp:extent cx="4953000" cy="3190875"/>
+            <wp:effectExtent l="0" t="0" r="0" b="9525"/>
+            <wp:docPr id="14" name="Picture 14"/>
+            <wp:cNvGraphicFramePr>
+              <a:graphicFrameLocks xmlns:a="http://schemas.openxmlformats.org/drawingml/2006/main" noChangeAspect="1"/>
+            </wp:cNvGraphicFramePr>
+            <a:graphic xmlns:a="http://schemas.openxmlformats.org/drawingml/2006/main">
+              <a:graphicData uri="http://schemas.openxmlformats.org/drawingml/2006/picture">
+                <pic:pic xmlns:pic="http://schemas.openxmlformats.org/drawingml/2006/picture">
+                  <pic:nvPicPr>
+                    <pic:cNvPr id="0" name="Picture 11"/>
+                    <pic:cNvPicPr>
+                      <a:picLocks noChangeAspect="1" noChangeArrowheads="1"/>
+                    </pic:cNvPicPr>
+                  </pic:nvPicPr>
+                  <pic:blipFill>
+                    <a:blip r:embed="rId27">
+                      <a:extLst>
+                        <a:ext uri="{28A0092B-C50C-407E-A947-70E740481C1C}">
+                          <a14:useLocalDpi xmlns:a14="http://schemas.microsoft.com/office/drawing/2010/main" val="0"/>
+                        </a:ext>
+                      </a:extLst>
+                    </a:blip>
+                    <a:srcRect/>
+                    <a:stretch>
+                      <a:fillRect/>
+                    </a:stretch>
+                  </pic:blipFill>
+                  <pic:spPr bwMode="auto">
+                    <a:xfrm>
+                      <a:off x="0" y="0"/>
+                      <a:ext cx="4953000" cy="3190875"/>
+                    </a:xfrm>
+                    <a:prstGeom prst="rect">
+                      <a:avLst/>
+                    </a:prstGeom>
+                    <a:noFill/>
+                    <a:ln>
+                      <a:noFill/>
+                    </a:ln>
+                  </pic:spPr>
+                </pic:pic>
+              </a:graphicData>
+            </a:graphic>
+          </wp:inline>
+        </w:drawing>
+      </w:r>
+    </w:p>
+    <w:p>
+      <w:pPr>
+        <w:rPr>
+          <w:sz w:val="28"/>
+          <w:szCs w:val="28"/>
+        </w:rPr>
+      </w:pPr>
+    </w:p>
+    <w:p>
+      <w:pPr>
+        <w:pStyle w:val="ListParagraph"/>
+        <w:numPr>
+          <w:ilvl w:val="1"/>
+          <w:numId w:val="19"/>
+        </w:numPr>
+        <w:rPr>
+          <w:sz w:val="28"/>
+          <w:szCs w:val="28"/>
+        </w:rPr>
+      </w:pPr>
+      <w:r>
+        <w:rPr>
+          <w:sz w:val="28"/>
+          <w:szCs w:val="28"/>
+        </w:rPr>
+        <w:t>Route Entity &amp; Properties</w:t>
+      </w:r>
+    </w:p>
+    <w:p>
+      <w:pPr>
+        <w:rPr>
+          <w:sz w:val="28"/>
+          <w:szCs w:val="28"/>
+        </w:rPr>
+      </w:pPr>
+      <w:r>
+        <w:rPr>
+          <w:noProof/>
+          <w:sz w:val="28"/>
+          <w:szCs w:val="28"/>
+        </w:rPr>
+        <w:drawing>
+          <wp:inline distT="0" distB="0" distL="0" distR="0" wp14:anchorId="2EE06664" wp14:editId="08B32211">
+            <wp:extent cx="4914900" cy="3181350"/>
+            <wp:effectExtent l="0" t="0" r="0" b="0"/>
+            <wp:docPr id="15" name="Picture 15"/>
+            <wp:cNvGraphicFramePr>
+              <a:graphicFrameLocks xmlns:a="http://schemas.openxmlformats.org/drawingml/2006/main" noChangeAspect="1"/>
+            </wp:cNvGraphicFramePr>
+            <a:graphic xmlns:a="http://schemas.openxmlformats.org/drawingml/2006/main">
+              <a:graphicData uri="http://schemas.openxmlformats.org/drawingml/2006/picture">
+                <pic:pic xmlns:pic="http://schemas.openxmlformats.org/drawingml/2006/picture">
+                  <pic:nvPicPr>
+                    <pic:cNvPr id="0" name="Picture 12"/>
+                    <pic:cNvPicPr>
+                      <a:picLocks noChangeAspect="1" noChangeArrowheads="1"/>
+                    </pic:cNvPicPr>
+                  </pic:nvPicPr>
+                  <pic:blipFill>
+                    <a:blip r:embed="rId28">
+                      <a:extLst>
+                        <a:ext uri="{28A0092B-C50C-407E-A947-70E740481C1C}">
+                          <a14:useLocalDpi xmlns:a14="http://schemas.microsoft.com/office/drawing/2010/main" val="0"/>
+                        </a:ext>
+                      </a:extLst>
+                    </a:blip>
+                    <a:srcRect/>
+                    <a:stretch>
+                      <a:fillRect/>
+                    </a:stretch>
+                  </pic:blipFill>
+                  <pic:spPr bwMode="auto">
+                    <a:xfrm>
+                      <a:off x="0" y="0"/>
+                      <a:ext cx="4914900" cy="3181350"/>
+                    </a:xfrm>
+                    <a:prstGeom prst="rect">
+                      <a:avLst/>
+                    </a:prstGeom>
+                    <a:noFill/>
+                    <a:ln>
+                      <a:noFill/>
+                    </a:ln>
+                  </pic:spPr>
+                </pic:pic>
+              </a:graphicData>
+            </a:graphic>
+          </wp:inline>
+        </w:drawing>
+      </w:r>
+    </w:p>
+    <w:p>
+      <w:pPr>
+        <w:spacing w:line="240" w:lineRule="auto"/>
+        <w:jc w:val="left"/>
+        <w:rPr>
+          <w:sz w:val="28"/>
+          <w:szCs w:val="28"/>
+        </w:rPr>
+      </w:pPr>
+      <w:r>
+        <w:rPr>
+          <w:sz w:val="28"/>
+          <w:szCs w:val="28"/>
+        </w:rPr>
+        <w:br w:type="page"/>
+      </w:r>
+    </w:p>
+    <w:p>
+      <w:pPr>
+        <w:rPr>
+          <w:sz w:val="28"/>
+          <w:szCs w:val="28"/>
+        </w:rPr>
+      </w:pPr>
+    </w:p>
+    <w:p>
+      <w:pPr>
+        <w:pStyle w:val="ListParagraph"/>
+        <w:numPr>
+          <w:ilvl w:val="1"/>
+          <w:numId w:val="19"/>
+        </w:numPr>
+        <w:rPr>
+          <w:sz w:val="28"/>
+          <w:szCs w:val="28"/>
+        </w:rPr>
+      </w:pPr>
+      <w:r>
+        <w:rPr>
+          <w:sz w:val="28"/>
+          <w:szCs w:val="28"/>
+        </w:rPr>
+        <w:t>RouteDetails Entity &amp; Properties</w:t>
+      </w:r>
+    </w:p>
+    <w:p>
+      <w:pPr>
+        <w:rPr>
+          <w:sz w:val="28"/>
+          <w:szCs w:val="28"/>
+        </w:rPr>
+      </w:pPr>
+      <w:r>
+        <w:rPr>
+          <w:noProof/>
+          <w:sz w:val="28"/>
+          <w:szCs w:val="28"/>
+        </w:rPr>
+        <w:drawing>
+          <wp:inline distT="0" distB="0" distL="0" distR="0" wp14:anchorId="6D22DA1C" wp14:editId="6D16517D">
+            <wp:extent cx="4495800" cy="3048000"/>
+            <wp:effectExtent l="0" t="0" r="0" b="0"/>
+            <wp:docPr id="11" name="Picture 11"/>
+            <wp:cNvGraphicFramePr>
+              <a:graphicFrameLocks xmlns:a="http://schemas.openxmlformats.org/drawingml/2006/main" noChangeAspect="1"/>
+            </wp:cNvGraphicFramePr>
+            <a:graphic xmlns:a="http://schemas.openxmlformats.org/drawingml/2006/main">
+              <a:graphicData uri="http://schemas.openxmlformats.org/drawingml/2006/picture">
+                <pic:pic xmlns:pic="http://schemas.openxmlformats.org/drawingml/2006/picture">
+                  <pic:nvPicPr>
+                    <pic:cNvPr id="0" name="Picture 8"/>
+                    <pic:cNvPicPr>
+                      <a:picLocks noChangeAspect="1" noChangeArrowheads="1"/>
+                    </pic:cNvPicPr>
+                  </pic:nvPicPr>
+                  <pic:blipFill>
+                    <a:blip r:embed="rId29">
+                      <a:extLst>
+                        <a:ext uri="{28A0092B-C50C-407E-A947-70E740481C1C}">
+                          <a14:useLocalDpi xmlns:a14="http://schemas.microsoft.com/office/drawing/2010/main" val="0"/>
+                        </a:ext>
+                      </a:extLst>
+                    </a:blip>
+                    <a:srcRect/>
+                    <a:stretch>
+                      <a:fillRect/>
+                    </a:stretch>
+                  </pic:blipFill>
+                  <pic:spPr bwMode="auto">
+                    <a:xfrm>
+                      <a:off x="0" y="0"/>
+                      <a:ext cx="4495800" cy="3048000"/>
+                    </a:xfrm>
+                    <a:prstGeom prst="rect">
+                      <a:avLst/>
+                    </a:prstGeom>
+                    <a:noFill/>
+                    <a:ln>
+                      <a:noFill/>
+                    </a:ln>
+                  </pic:spPr>
+                </pic:pic>
+              </a:graphicData>
+            </a:graphic>
+          </wp:inline>
+        </w:drawing>
+      </w:r>
+    </w:p>
+    <w:p>
+      <w:pPr>
+        <w:pStyle w:val="ListParagraph"/>
+        <w:numPr>
+          <w:ilvl w:val="1"/>
+          <w:numId w:val="19"/>
+        </w:numPr>
+        <w:rPr>
+          <w:sz w:val="28"/>
+          <w:szCs w:val="28"/>
+        </w:rPr>
+      </w:pPr>
+      <w:r>
+        <w:rPr>
+          <w:sz w:val="28"/>
+          <w:szCs w:val="28"/>
+        </w:rPr>
+        <w:t>Account</w:t>
+      </w:r>
+      <w:r>
+        <w:rPr>
+          <w:sz w:val="28"/>
+          <w:szCs w:val="28"/>
+        </w:rPr>
+        <w:t xml:space="preserve"> Entity &amp; Properties</w:t>
       </w:r>
     </w:p>
     <w:p>
@@ -10691,6 +11307,588 @@
           <w:lang w:val="en-US" w:eastAsia="en-US"/>
         </w:rPr>
       </w:pPr>
+      <w:r>
+        <w:rPr>
+          <w:rFonts w:ascii="Arial" w:hAnsi="Arial" w:cs="Arial"/>
+          <w:noProof/>
+          <w:sz w:val="40"/>
+          <w:szCs w:val="40"/>
+        </w:rPr>
+        <w:drawing>
+          <wp:inline distT="0" distB="0" distL="0" distR="0" wp14:anchorId="478CACF9" wp14:editId="6A7CA1D4">
+            <wp:extent cx="4924425" cy="3286125"/>
+            <wp:effectExtent l="0" t="0" r="9525" b="9525"/>
+            <wp:docPr id="22" name="Picture 22"/>
+            <wp:cNvGraphicFramePr>
+              <a:graphicFrameLocks xmlns:a="http://schemas.openxmlformats.org/drawingml/2006/main" noChangeAspect="1"/>
+            </wp:cNvGraphicFramePr>
+            <a:graphic xmlns:a="http://schemas.openxmlformats.org/drawingml/2006/main">
+              <a:graphicData uri="http://schemas.openxmlformats.org/drawingml/2006/picture">
+                <pic:pic xmlns:pic="http://schemas.openxmlformats.org/drawingml/2006/picture">
+                  <pic:nvPicPr>
+                    <pic:cNvPr id="0" name="Picture 19"/>
+                    <pic:cNvPicPr>
+                      <a:picLocks noChangeAspect="1" noChangeArrowheads="1"/>
+                    </pic:cNvPicPr>
+                  </pic:nvPicPr>
+                  <pic:blipFill>
+                    <a:blip r:embed="rId30">
+                      <a:extLst>
+                        <a:ext uri="{28A0092B-C50C-407E-A947-70E740481C1C}">
+                          <a14:useLocalDpi xmlns:a14="http://schemas.microsoft.com/office/drawing/2010/main" val="0"/>
+                        </a:ext>
+                      </a:extLst>
+                    </a:blip>
+                    <a:srcRect/>
+                    <a:stretch>
+                      <a:fillRect/>
+                    </a:stretch>
+                  </pic:blipFill>
+                  <pic:spPr bwMode="auto">
+                    <a:xfrm>
+                      <a:off x="0" y="0"/>
+                      <a:ext cx="4924425" cy="3286125"/>
+                    </a:xfrm>
+                    <a:prstGeom prst="rect">
+                      <a:avLst/>
+                    </a:prstGeom>
+                    <a:noFill/>
+                    <a:ln>
+                      <a:noFill/>
+                    </a:ln>
+                  </pic:spPr>
+                </pic:pic>
+              </a:graphicData>
+            </a:graphic>
+          </wp:inline>
+        </w:drawing>
+      </w:r>
+    </w:p>
+    <w:p>
+      <w:pPr>
+        <w:spacing w:line="240" w:lineRule="auto"/>
+        <w:jc w:val="left"/>
+        <w:rPr>
+          <w:rFonts w:ascii="Arial" w:hAnsi="Arial" w:cs="Arial"/>
+          <w:sz w:val="40"/>
+          <w:szCs w:val="40"/>
+          <w:lang w:val="en-US" w:eastAsia="en-US"/>
+        </w:rPr>
+      </w:pPr>
+      <w:r>
+        <w:rPr>
+          <w:rFonts w:ascii="Arial" w:hAnsi="Arial" w:cs="Arial"/>
+          <w:sz w:val="40"/>
+          <w:szCs w:val="40"/>
+          <w:lang w:val="en-US" w:eastAsia="en-US"/>
+        </w:rPr>
+        <w:br w:type="page"/>
+      </w:r>
+    </w:p>
+    <w:p>
+      <w:pPr>
+        <w:pStyle w:val="ListParagraph"/>
+        <w:numPr>
+          <w:ilvl w:val="1"/>
+          <w:numId w:val="19"/>
+        </w:numPr>
+        <w:rPr>
+          <w:sz w:val="28"/>
+          <w:szCs w:val="28"/>
+        </w:rPr>
+      </w:pPr>
+      <w:r>
+        <w:rPr>
+          <w:sz w:val="28"/>
+          <w:szCs w:val="28"/>
+        </w:rPr>
+        <w:lastRenderedPageBreak/>
+        <w:t>Bus</w:t>
+      </w:r>
+      <w:r>
+        <w:rPr>
+          <w:sz w:val="28"/>
+          <w:szCs w:val="28"/>
+        </w:rPr>
+        <w:t xml:space="preserve"> Entity &amp; Properties</w:t>
+      </w:r>
+    </w:p>
+    <w:p>
+      <w:pPr>
+        <w:spacing w:line="240" w:lineRule="auto"/>
+        <w:jc w:val="left"/>
+        <w:rPr>
+          <w:rFonts w:ascii="Arial" w:hAnsi="Arial" w:cs="Arial"/>
+          <w:sz w:val="40"/>
+          <w:szCs w:val="40"/>
+          <w:lang w:val="en-US" w:eastAsia="en-US"/>
+        </w:rPr>
+      </w:pPr>
+      <w:r>
+        <w:rPr>
+          <w:rFonts w:ascii="Arial" w:hAnsi="Arial" w:cs="Arial"/>
+          <w:noProof/>
+          <w:sz w:val="40"/>
+          <w:szCs w:val="40"/>
+        </w:rPr>
+        <w:drawing>
+          <wp:inline distT="0" distB="0" distL="0" distR="0" wp14:anchorId="08D39627" wp14:editId="2146A8EE">
+            <wp:extent cx="4438650" cy="3362325"/>
+            <wp:effectExtent l="0" t="0" r="0" b="9525"/>
+            <wp:docPr id="17" name="Picture 17"/>
+            <wp:cNvGraphicFramePr>
+              <a:graphicFrameLocks xmlns:a="http://schemas.openxmlformats.org/drawingml/2006/main" noChangeAspect="1"/>
+            </wp:cNvGraphicFramePr>
+            <a:graphic xmlns:a="http://schemas.openxmlformats.org/drawingml/2006/main">
+              <a:graphicData uri="http://schemas.openxmlformats.org/drawingml/2006/picture">
+                <pic:pic xmlns:pic="http://schemas.openxmlformats.org/drawingml/2006/picture">
+                  <pic:nvPicPr>
+                    <pic:cNvPr id="0" name="Picture 14"/>
+                    <pic:cNvPicPr>
+                      <a:picLocks noChangeAspect="1" noChangeArrowheads="1"/>
+                    </pic:cNvPicPr>
+                  </pic:nvPicPr>
+                  <pic:blipFill>
+                    <a:blip r:embed="rId31">
+                      <a:extLst>
+                        <a:ext uri="{28A0092B-C50C-407E-A947-70E740481C1C}">
+                          <a14:useLocalDpi xmlns:a14="http://schemas.microsoft.com/office/drawing/2010/main" val="0"/>
+                        </a:ext>
+                      </a:extLst>
+                    </a:blip>
+                    <a:srcRect/>
+                    <a:stretch>
+                      <a:fillRect/>
+                    </a:stretch>
+                  </pic:blipFill>
+                  <pic:spPr bwMode="auto">
+                    <a:xfrm>
+                      <a:off x="0" y="0"/>
+                      <a:ext cx="4438650" cy="3362325"/>
+                    </a:xfrm>
+                    <a:prstGeom prst="rect">
+                      <a:avLst/>
+                    </a:prstGeom>
+                    <a:noFill/>
+                    <a:ln>
+                      <a:noFill/>
+                    </a:ln>
+                  </pic:spPr>
+                </pic:pic>
+              </a:graphicData>
+            </a:graphic>
+          </wp:inline>
+        </w:drawing>
+      </w:r>
+    </w:p>
+    <w:p>
+      <w:pPr>
+        <w:pStyle w:val="ListParagraph"/>
+        <w:numPr>
+          <w:ilvl w:val="1"/>
+          <w:numId w:val="19"/>
+        </w:numPr>
+        <w:rPr>
+          <w:sz w:val="28"/>
+          <w:szCs w:val="28"/>
+        </w:rPr>
+      </w:pPr>
+      <w:r>
+        <w:rPr>
+          <w:sz w:val="28"/>
+          <w:szCs w:val="28"/>
+        </w:rPr>
+        <w:t>Bus</w:t>
+      </w:r>
+      <w:r>
+        <w:rPr>
+          <w:sz w:val="28"/>
+          <w:szCs w:val="28"/>
+        </w:rPr>
+        <w:t>Details</w:t>
+      </w:r>
+      <w:r>
+        <w:rPr>
+          <w:sz w:val="28"/>
+          <w:szCs w:val="28"/>
+        </w:rPr>
+        <w:t xml:space="preserve"> Entity &amp; Properties</w:t>
+      </w:r>
+    </w:p>
+    <w:p>
+      <w:pPr>
+        <w:spacing w:line="240" w:lineRule="auto"/>
+        <w:jc w:val="left"/>
+        <w:rPr>
+          <w:rFonts w:ascii="Arial" w:hAnsi="Arial" w:cs="Arial"/>
+          <w:sz w:val="40"/>
+          <w:szCs w:val="40"/>
+          <w:lang w:val="en-US" w:eastAsia="en-US"/>
+        </w:rPr>
+      </w:pPr>
+      <w:r>
+        <w:rPr>
+          <w:rFonts w:ascii="Arial" w:hAnsi="Arial" w:cs="Arial"/>
+          <w:noProof/>
+          <w:sz w:val="40"/>
+          <w:szCs w:val="40"/>
+        </w:rPr>
+        <w:drawing>
+          <wp:inline distT="0" distB="0" distL="0" distR="0" wp14:anchorId="34FA63FC" wp14:editId="6CB296A8">
+            <wp:extent cx="4467225" cy="2009775"/>
+            <wp:effectExtent l="0" t="0" r="9525" b="9525"/>
+            <wp:docPr id="18" name="Picture 18"/>
+            <wp:cNvGraphicFramePr>
+              <a:graphicFrameLocks xmlns:a="http://schemas.openxmlformats.org/drawingml/2006/main" noChangeAspect="1"/>
+            </wp:cNvGraphicFramePr>
+            <a:graphic xmlns:a="http://schemas.openxmlformats.org/drawingml/2006/main">
+              <a:graphicData uri="http://schemas.openxmlformats.org/drawingml/2006/picture">
+                <pic:pic xmlns:pic="http://schemas.openxmlformats.org/drawingml/2006/picture">
+                  <pic:nvPicPr>
+                    <pic:cNvPr id="0" name="Picture 15"/>
+                    <pic:cNvPicPr>
+                      <a:picLocks noChangeAspect="1" noChangeArrowheads="1"/>
+                    </pic:cNvPicPr>
+                  </pic:nvPicPr>
+                  <pic:blipFill>
+                    <a:blip r:embed="rId32">
+                      <a:extLst>
+                        <a:ext uri="{28A0092B-C50C-407E-A947-70E740481C1C}">
+                          <a14:useLocalDpi xmlns:a14="http://schemas.microsoft.com/office/drawing/2010/main" val="0"/>
+                        </a:ext>
+                      </a:extLst>
+                    </a:blip>
+                    <a:srcRect/>
+                    <a:stretch>
+                      <a:fillRect/>
+                    </a:stretch>
+                  </pic:blipFill>
+                  <pic:spPr bwMode="auto">
+                    <a:xfrm>
+                      <a:off x="0" y="0"/>
+                      <a:ext cx="4467225" cy="2009775"/>
+                    </a:xfrm>
+                    <a:prstGeom prst="rect">
+                      <a:avLst/>
+                    </a:prstGeom>
+                    <a:noFill/>
+                    <a:ln>
+                      <a:noFill/>
+                    </a:ln>
+                  </pic:spPr>
+                </pic:pic>
+              </a:graphicData>
+            </a:graphic>
+          </wp:inline>
+        </w:drawing>
+      </w:r>
+    </w:p>
+    <w:p>
+      <w:pPr>
+        <w:pStyle w:val="ListParagraph"/>
+        <w:numPr>
+          <w:ilvl w:val="1"/>
+          <w:numId w:val="19"/>
+        </w:numPr>
+        <w:rPr>
+          <w:sz w:val="28"/>
+          <w:szCs w:val="28"/>
+        </w:rPr>
+      </w:pPr>
+      <w:r>
+        <w:rPr>
+          <w:sz w:val="28"/>
+          <w:szCs w:val="28"/>
+        </w:rPr>
+        <w:t>Seat</w:t>
+      </w:r>
+      <w:r>
+        <w:rPr>
+          <w:sz w:val="28"/>
+          <w:szCs w:val="28"/>
+        </w:rPr>
+        <w:t xml:space="preserve"> Entity &amp; Properties</w:t>
+      </w:r>
+    </w:p>
+    <w:p>
+      <w:pPr>
+        <w:spacing w:line="240" w:lineRule="auto"/>
+        <w:jc w:val="left"/>
+        <w:rPr>
+          <w:rFonts w:ascii="Arial" w:hAnsi="Arial" w:cs="Arial"/>
+          <w:sz w:val="40"/>
+          <w:szCs w:val="40"/>
+          <w:lang w:val="en-US" w:eastAsia="en-US"/>
+        </w:rPr>
+      </w:pPr>
+      <w:r>
+        <w:rPr>
+          <w:rFonts w:ascii="Arial" w:hAnsi="Arial" w:cs="Arial"/>
+          <w:noProof/>
+          <w:sz w:val="40"/>
+          <w:szCs w:val="40"/>
+        </w:rPr>
+        <w:drawing>
+          <wp:inline distT="0" distB="0" distL="0" distR="0" wp14:anchorId="7C0A4677" wp14:editId="255A39C0">
+            <wp:extent cx="4400550" cy="2038350"/>
+            <wp:effectExtent l="0" t="0" r="0" b="0"/>
+            <wp:docPr id="19" name="Picture 19"/>
+            <wp:cNvGraphicFramePr>
+              <a:graphicFrameLocks xmlns:a="http://schemas.openxmlformats.org/drawingml/2006/main" noChangeAspect="1"/>
+            </wp:cNvGraphicFramePr>
+            <a:graphic xmlns:a="http://schemas.openxmlformats.org/drawingml/2006/main">
+              <a:graphicData uri="http://schemas.openxmlformats.org/drawingml/2006/picture">
+                <pic:pic xmlns:pic="http://schemas.openxmlformats.org/drawingml/2006/picture">
+                  <pic:nvPicPr>
+                    <pic:cNvPr id="0" name="Picture 16"/>
+                    <pic:cNvPicPr>
+                      <a:picLocks noChangeAspect="1" noChangeArrowheads="1"/>
+                    </pic:cNvPicPr>
+                  </pic:nvPicPr>
+                  <pic:blipFill>
+                    <a:blip r:embed="rId33">
+                      <a:extLst>
+                        <a:ext uri="{28A0092B-C50C-407E-A947-70E740481C1C}">
+                          <a14:useLocalDpi xmlns:a14="http://schemas.microsoft.com/office/drawing/2010/main" val="0"/>
+                        </a:ext>
+                      </a:extLst>
+                    </a:blip>
+                    <a:srcRect/>
+                    <a:stretch>
+                      <a:fillRect/>
+                    </a:stretch>
+                  </pic:blipFill>
+                  <pic:spPr bwMode="auto">
+                    <a:xfrm>
+                      <a:off x="0" y="0"/>
+                      <a:ext cx="4400550" cy="2038350"/>
+                    </a:xfrm>
+                    <a:prstGeom prst="rect">
+                      <a:avLst/>
+                    </a:prstGeom>
+                    <a:noFill/>
+                    <a:ln>
+                      <a:noFill/>
+                    </a:ln>
+                  </pic:spPr>
+                </pic:pic>
+              </a:graphicData>
+            </a:graphic>
+          </wp:inline>
+        </w:drawing>
+      </w:r>
+    </w:p>
+    <w:p>
+      <w:pPr>
+        <w:spacing w:line="240" w:lineRule="auto"/>
+        <w:jc w:val="left"/>
+        <w:rPr>
+          <w:rFonts w:ascii="Arial" w:hAnsi="Arial" w:cs="Arial"/>
+          <w:sz w:val="40"/>
+          <w:szCs w:val="40"/>
+          <w:lang w:val="en-US" w:eastAsia="en-US"/>
+        </w:rPr>
+      </w:pPr>
+      <w:r>
+        <w:rPr>
+          <w:rFonts w:ascii="Arial" w:hAnsi="Arial" w:cs="Arial"/>
+          <w:sz w:val="40"/>
+          <w:szCs w:val="40"/>
+          <w:lang w:val="en-US" w:eastAsia="en-US"/>
+        </w:rPr>
+        <w:br w:type="page"/>
+      </w:r>
+    </w:p>
+    <w:p>
+      <w:pPr>
+        <w:pStyle w:val="ListParagraph"/>
+        <w:numPr>
+          <w:ilvl w:val="1"/>
+          <w:numId w:val="19"/>
+        </w:numPr>
+        <w:rPr>
+          <w:sz w:val="28"/>
+          <w:szCs w:val="28"/>
+        </w:rPr>
+      </w:pPr>
+      <w:r>
+        <w:rPr>
+          <w:sz w:val="28"/>
+          <w:szCs w:val="28"/>
+        </w:rPr>
+        <w:lastRenderedPageBreak/>
+        <w:t>Counter</w:t>
+      </w:r>
+      <w:r>
+        <w:rPr>
+          <w:sz w:val="28"/>
+          <w:szCs w:val="28"/>
+        </w:rPr>
+        <w:t xml:space="preserve"> Entity &amp; Properties</w:t>
+      </w:r>
+    </w:p>
+    <w:p>
+      <w:pPr>
+        <w:spacing w:line="240" w:lineRule="auto"/>
+        <w:jc w:val="left"/>
+        <w:rPr>
+          <w:rFonts w:ascii="Arial" w:hAnsi="Arial" w:cs="Arial"/>
+          <w:sz w:val="40"/>
+          <w:szCs w:val="40"/>
+          <w:lang w:val="en-US" w:eastAsia="en-US"/>
+        </w:rPr>
+      </w:pPr>
+      <w:r>
+        <w:rPr>
+          <w:rFonts w:ascii="Arial" w:hAnsi="Arial" w:cs="Arial"/>
+          <w:noProof/>
+          <w:sz w:val="40"/>
+          <w:szCs w:val="40"/>
+        </w:rPr>
+        <w:drawing>
+          <wp:inline distT="0" distB="0" distL="0" distR="0" wp14:anchorId="6D8E9D7F" wp14:editId="59E11637">
+            <wp:extent cx="4810125" cy="1162050"/>
+            <wp:effectExtent l="0" t="0" r="9525" b="0"/>
+            <wp:docPr id="20" name="Picture 20"/>
+            <wp:cNvGraphicFramePr>
+              <a:graphicFrameLocks xmlns:a="http://schemas.openxmlformats.org/drawingml/2006/main" noChangeAspect="1"/>
+            </wp:cNvGraphicFramePr>
+            <a:graphic xmlns:a="http://schemas.openxmlformats.org/drawingml/2006/main">
+              <a:graphicData uri="http://schemas.openxmlformats.org/drawingml/2006/picture">
+                <pic:pic xmlns:pic="http://schemas.openxmlformats.org/drawingml/2006/picture">
+                  <pic:nvPicPr>
+                    <pic:cNvPr id="0" name="Picture 17"/>
+                    <pic:cNvPicPr>
+                      <a:picLocks noChangeAspect="1" noChangeArrowheads="1"/>
+                    </pic:cNvPicPr>
+                  </pic:nvPicPr>
+                  <pic:blipFill>
+                    <a:blip r:embed="rId34">
+                      <a:extLst>
+                        <a:ext uri="{28A0092B-C50C-407E-A947-70E740481C1C}">
+                          <a14:useLocalDpi xmlns:a14="http://schemas.microsoft.com/office/drawing/2010/main" val="0"/>
+                        </a:ext>
+                      </a:extLst>
+                    </a:blip>
+                    <a:srcRect/>
+                    <a:stretch>
+                      <a:fillRect/>
+                    </a:stretch>
+                  </pic:blipFill>
+                  <pic:spPr bwMode="auto">
+                    <a:xfrm>
+                      <a:off x="0" y="0"/>
+                      <a:ext cx="4810125" cy="1162050"/>
+                    </a:xfrm>
+                    <a:prstGeom prst="rect">
+                      <a:avLst/>
+                    </a:prstGeom>
+                    <a:noFill/>
+                    <a:ln>
+                      <a:noFill/>
+                    </a:ln>
+                  </pic:spPr>
+                </pic:pic>
+              </a:graphicData>
+            </a:graphic>
+          </wp:inline>
+        </w:drawing>
+      </w:r>
+    </w:p>
+    <w:p>
+      <w:pPr>
+        <w:pStyle w:val="ListParagraph"/>
+        <w:numPr>
+          <w:ilvl w:val="1"/>
+          <w:numId w:val="19"/>
+        </w:numPr>
+        <w:rPr>
+          <w:sz w:val="28"/>
+          <w:szCs w:val="28"/>
+        </w:rPr>
+      </w:pPr>
+      <w:r>
+        <w:rPr>
+          <w:sz w:val="28"/>
+          <w:szCs w:val="28"/>
+        </w:rPr>
+        <w:t>Customer</w:t>
+      </w:r>
+      <w:r>
+        <w:rPr>
+          <w:sz w:val="28"/>
+          <w:szCs w:val="28"/>
+        </w:rPr>
+        <w:t xml:space="preserve"> Entity &amp; Properties</w:t>
+      </w:r>
+    </w:p>
+    <w:p>
+      <w:pPr>
+        <w:spacing w:line="240" w:lineRule="auto"/>
+        <w:jc w:val="left"/>
+        <w:rPr>
+          <w:rFonts w:ascii="Arial" w:hAnsi="Arial" w:cs="Arial"/>
+          <w:sz w:val="40"/>
+          <w:szCs w:val="40"/>
+          <w:lang w:val="en-US" w:eastAsia="en-US"/>
+        </w:rPr>
+      </w:pPr>
+      <w:r>
+        <w:rPr>
+          <w:rFonts w:ascii="Arial" w:hAnsi="Arial" w:cs="Arial"/>
+          <w:noProof/>
+          <w:sz w:val="40"/>
+          <w:szCs w:val="40"/>
+        </w:rPr>
+        <w:drawing>
+          <wp:inline distT="0" distB="0" distL="0" distR="0" wp14:anchorId="46094518" wp14:editId="59DE148B">
+            <wp:extent cx="4391025" cy="3048000"/>
+            <wp:effectExtent l="0" t="0" r="9525" b="0"/>
+            <wp:docPr id="21" name="Picture 21"/>
+            <wp:cNvGraphicFramePr>
+              <a:graphicFrameLocks xmlns:a="http://schemas.openxmlformats.org/drawingml/2006/main" noChangeAspect="1"/>
+            </wp:cNvGraphicFramePr>
+            <a:graphic xmlns:a="http://schemas.openxmlformats.org/drawingml/2006/main">
+              <a:graphicData uri="http://schemas.openxmlformats.org/drawingml/2006/picture">
+                <pic:pic xmlns:pic="http://schemas.openxmlformats.org/drawingml/2006/picture">
+                  <pic:nvPicPr>
+                    <pic:cNvPr id="0" name="Picture 18"/>
+                    <pic:cNvPicPr>
+                      <a:picLocks noChangeAspect="1" noChangeArrowheads="1"/>
+                    </pic:cNvPicPr>
+                  </pic:nvPicPr>
+                  <pic:blipFill>
+                    <a:blip r:embed="rId35">
+                      <a:extLst>
+                        <a:ext uri="{28A0092B-C50C-407E-A947-70E740481C1C}">
+                          <a14:useLocalDpi xmlns:a14="http://schemas.microsoft.com/office/drawing/2010/main" val="0"/>
+                        </a:ext>
+                      </a:extLst>
+                    </a:blip>
+                    <a:srcRect/>
+                    <a:stretch>
+                      <a:fillRect/>
+                    </a:stretch>
+                  </pic:blipFill>
+                  <pic:spPr bwMode="auto">
+                    <a:xfrm>
+                      <a:off x="0" y="0"/>
+                      <a:ext cx="4391025" cy="3048000"/>
+                    </a:xfrm>
+                    <a:prstGeom prst="rect">
+                      <a:avLst/>
+                    </a:prstGeom>
+                    <a:noFill/>
+                    <a:ln>
+                      <a:noFill/>
+                    </a:ln>
+                  </pic:spPr>
+                </pic:pic>
+              </a:graphicData>
+            </a:graphic>
+          </wp:inline>
+        </w:drawing>
+      </w:r>
       <w:r>
         <w:rPr>
           <w:rFonts w:ascii="Arial" w:hAnsi="Arial" w:cs="Arial"/>
@@ -11077,14 +12275,7 @@
                 <w:sz w:val="20"/>
                 <w:szCs w:val="20"/>
               </w:rPr>
-              <w:t>Oct 31, 201</w:t>
-            </w:r>
-            <w:r>
-              <w:rPr>
-                <w:sz w:val="20"/>
-                <w:szCs w:val="20"/>
-              </w:rPr>
-              <w:t>9</w:t>
+              <w:t>Oct 31, 2019</w:t>
             </w:r>
           </w:p>
         </w:tc>
@@ -11791,14 +12982,7 @@
                 <w:sz w:val="20"/>
                 <w:szCs w:val="20"/>
               </w:rPr>
-              <w:t>31, 201</w:t>
-            </w:r>
-            <w:r>
-              <w:rPr>
-                <w:sz w:val="20"/>
-                <w:szCs w:val="20"/>
-              </w:rPr>
-              <w:t>9</w:t>
+              <w:t>31, 2019</w:t>
             </w:r>
           </w:p>
           <w:p>
@@ -11892,10 +13076,7 @@
               <w:jc w:val="center"/>
             </w:pPr>
             <w:r>
-              <w:t xml:space="preserve">Mr. </w:t>
-            </w:r>
-            <w:r>
-              <w:t>Hoang Duc Quang</w:t>
+              <w:t>Mr. Hoang Duc Quang</w:t>
             </w:r>
           </w:p>
         </w:tc>
@@ -11940,6 +13121,63 @@
     </w:p>
     <w:p>
       <w:pPr>
+        <w:tabs>
+          <w:tab w:val="left" w:pos="300"/>
+          <w:tab w:val="left" w:pos="360"/>
+          <w:tab w:val="left" w:pos="590"/>
+        </w:tabs>
+        <w:jc w:val="center"/>
+        <w:rPr>
+          <w:rFonts w:ascii="Arial" w:hAnsi="Arial" w:cs="Arial"/>
+          <w:b/>
+          <w:sz w:val="144"/>
+          <w:szCs w:val="144"/>
+        </w:rPr>
+      </w:pPr>
+    </w:p>
+    <w:p>
+      <w:pPr>
+        <w:tabs>
+          <w:tab w:val="left" w:pos="300"/>
+          <w:tab w:val="left" w:pos="360"/>
+          <w:tab w:val="left" w:pos="590"/>
+        </w:tabs>
+        <w:jc w:val="center"/>
+        <w:rPr>
+          <w:rFonts w:ascii="Arial" w:hAnsi="Arial" w:cs="Arial"/>
+          <w:b/>
+          <w:sz w:val="144"/>
+          <w:szCs w:val="144"/>
+        </w:rPr>
+      </w:pPr>
+    </w:p>
+    <w:p>
+      <w:pPr>
+        <w:tabs>
+          <w:tab w:val="left" w:pos="300"/>
+          <w:tab w:val="left" w:pos="360"/>
+          <w:tab w:val="left" w:pos="590"/>
+        </w:tabs>
+        <w:jc w:val="center"/>
+        <w:rPr>
+          <w:rFonts w:ascii="Arial" w:hAnsi="Arial" w:cs="Arial"/>
+          <w:b/>
+          <w:sz w:val="144"/>
+          <w:szCs w:val="144"/>
+        </w:rPr>
+      </w:pPr>
+      <w:r>
+        <w:rPr>
+          <w:rFonts w:ascii="Arial" w:hAnsi="Arial" w:cs="Arial"/>
+          <w:b/>
+          <w:sz w:val="144"/>
+          <w:szCs w:val="144"/>
+        </w:rPr>
+        <w:t>REVIEW III</w:t>
+      </w:r>
+    </w:p>
+    <w:p>
+      <w:pPr>
         <w:spacing w:line="240" w:lineRule="auto"/>
         <w:jc w:val="left"/>
         <w:rPr>
@@ -11949,11 +13187,143 @@
           <w:lang w:val="en-US" w:eastAsia="en-US"/>
         </w:rPr>
       </w:pPr>
+      <w:r>
+        <w:rPr>
+          <w:rFonts w:ascii="Arial" w:hAnsi="Arial" w:cs="Arial"/>
+          <w:sz w:val="40"/>
+          <w:szCs w:val="40"/>
+          <w:lang w:val="en-US" w:eastAsia="en-US"/>
+        </w:rPr>
+        <w:br w:type="page"/>
+      </w:r>
+    </w:p>
+    <w:p>
+      <w:pPr>
+        <w:pStyle w:val="ListParagraph"/>
+        <w:numPr>
+          <w:ilvl w:val="0"/>
+          <w:numId w:val="21"/>
+        </w:numPr>
+        <w:tabs>
+          <w:tab w:val="left" w:pos="300"/>
+          <w:tab w:val="left" w:pos="360"/>
+          <w:tab w:val="left" w:pos="590"/>
+        </w:tabs>
+        <w:rPr>
+          <w:sz w:val="40"/>
+          <w:szCs w:val="40"/>
+        </w:rPr>
+      </w:pPr>
+      <w:r>
+        <w:rPr>
+          <w:sz w:val="40"/>
+          <w:szCs w:val="40"/>
+        </w:rPr>
+        <w:lastRenderedPageBreak/>
+        <w:t>Database Design</w:t>
+      </w:r>
+    </w:p>
+    <w:p>
+      <w:pPr>
+        <w:pStyle w:val="ListParagraph"/>
+        <w:numPr>
+          <w:ilvl w:val="0"/>
+          <w:numId w:val="22"/>
+        </w:numPr>
+        <w:tabs>
+          <w:tab w:val="left" w:pos="300"/>
+          <w:tab w:val="left" w:pos="360"/>
+          <w:tab w:val="left" w:pos="590"/>
+        </w:tabs>
+        <w:rPr>
+          <w:sz w:val="28"/>
+          <w:szCs w:val="28"/>
+        </w:rPr>
+      </w:pPr>
+      <w:r>
+        <w:rPr>
+          <w:sz w:val="28"/>
+          <w:szCs w:val="28"/>
+        </w:rPr>
+        <w:t>Database Design Diagram</w:t>
+      </w:r>
+    </w:p>
+    <w:p>
+      <w:pPr>
+        <w:spacing w:line="240" w:lineRule="auto"/>
+        <w:jc w:val="left"/>
+        <w:rPr>
+          <w:rFonts w:ascii="Arial" w:hAnsi="Arial" w:cs="Arial"/>
+          <w:sz w:val="40"/>
+          <w:szCs w:val="40"/>
+          <w:lang w:val="en-US" w:eastAsia="en-US"/>
+        </w:rPr>
+      </w:pPr>
+      <w:r>
+        <w:rPr>
+          <w:rFonts w:ascii="Arial" w:hAnsi="Arial" w:cs="Arial"/>
+          <w:sz w:val="40"/>
+          <w:szCs w:val="40"/>
+          <w:lang w:val="en-US" w:eastAsia="en-US"/>
+        </w:rPr>
+        <w:br w:type="page"/>
+      </w:r>
+    </w:p>
+    <w:p>
+      <w:pPr>
+        <w:pStyle w:val="ListParagraph"/>
+        <w:numPr>
+          <w:ilvl w:val="0"/>
+          <w:numId w:val="23"/>
+        </w:numPr>
+        <w:tabs>
+          <w:tab w:val="left" w:pos="300"/>
+          <w:tab w:val="left" w:pos="360"/>
+          <w:tab w:val="left" w:pos="590"/>
+        </w:tabs>
+        <w:rPr>
+          <w:sz w:val="28"/>
+          <w:szCs w:val="28"/>
+        </w:rPr>
+      </w:pPr>
+      <w:r>
+        <w:rPr>
+          <w:sz w:val="28"/>
+          <w:szCs w:val="28"/>
+        </w:rPr>
+        <w:lastRenderedPageBreak/>
+        <w:t>Database Structure</w:t>
+      </w:r>
+    </w:p>
+    <w:p>
+      <w:pPr>
+        <w:pStyle w:val="ListParagraph"/>
+        <w:tabs>
+          <w:tab w:val="left" w:pos="300"/>
+          <w:tab w:val="left" w:pos="360"/>
+          <w:tab w:val="left" w:pos="590"/>
+        </w:tabs>
+      </w:pPr>
+      <w:r>
+        <w:t>2.1 Table Admin</w:t>
+      </w:r>
+    </w:p>
+    <w:p>
+      <w:pPr>
+        <w:spacing w:line="240" w:lineRule="auto"/>
+        <w:jc w:val="left"/>
+        <w:rPr>
+          <w:rFonts w:ascii="Arial" w:hAnsi="Arial" w:cs="Arial"/>
+          <w:sz w:val="40"/>
+          <w:szCs w:val="40"/>
+          <w:lang w:val="en-US" w:eastAsia="en-US"/>
+        </w:rPr>
+      </w:pPr>
     </w:p>
     <w:sectPr>
-      <w:headerReference w:type="even" r:id="rId24"/>
-      <w:headerReference w:type="default" r:id="rId25"/>
-      <w:footerReference w:type="default" r:id="rId26"/>
+      <w:headerReference w:type="even" r:id="rId36"/>
+      <w:headerReference w:type="default" r:id="rId37"/>
+      <w:footerReference w:type="default" r:id="rId38"/>
       <w:pgSz w:w="11907" w:h="16840" w:code="9"/>
       <w:pgMar w:top="1411" w:right="747" w:bottom="1411" w:left="1080" w:header="288" w:footer="288" w:gutter="0"/>
       <w:pgBorders w:display="firstPage" w:offsetFrom="page">
@@ -12064,7 +13434,7 @@
         </mc:Choice>
         <mc:Fallback>
           <w:pict>
-            <v:line w14:anchorId="1A0CC5F7" id="Straight Connector 141" o:spid="_x0000_s1026" style="position:absolute;z-index:251657216;visibility:visible;mso-wrap-style:square;mso-wrap-distance-left:9pt;mso-wrap-distance-top:0;mso-wrap-distance-right:9pt;mso-wrap-distance-bottom:0;mso-position-horizontal:absolute;mso-position-horizontal-relative:text;mso-position-vertical:absolute;mso-position-vertical-relative:text" from="-63.05pt,-17.65pt" to="516.45pt,-17.65pt" o:gfxdata="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" strokecolor="black [3200]" strokeweight=".25pt">
+            <v:line w14:anchorId="3714CE3C" id="Straight Connector 141" o:spid="_x0000_s1026" style="position:absolute;z-index:251657216;visibility:visible;mso-wrap-style:square;mso-wrap-distance-left:9pt;mso-wrap-distance-top:0;mso-wrap-distance-right:9pt;mso-wrap-distance-bottom:0;mso-position-horizontal:absolute;mso-position-horizontal-relative:text;mso-position-vertical:absolute;mso-position-vertical-relative:text" from="-63.05pt,-17.65pt" to="516.45pt,-17.65pt" o:gfxdata="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" strokecolor="black [3200]" strokeweight=".25pt">
               <v:stroke joinstyle="miter"/>
             </v:line>
           </w:pict>
@@ -12293,7 +13663,7 @@
         </mc:Choice>
         <mc:Fallback>
           <w:pict>
-            <v:line w14:anchorId="1230DAE8" id="Straight Connector 142" o:spid="_x0000_s1026" style="position:absolute;z-index:251660288;visibility:visible;mso-wrap-style:square;mso-wrap-distance-left:9pt;mso-wrap-distance-top:0;mso-wrap-distance-right:9pt;mso-wrap-distance-bottom:0;mso-position-horizontal:absolute;mso-position-horizontal-relative:margin;mso-position-vertical:absolute;mso-position-vertical-relative:text" from="-62.6pt,27.95pt" to="516.9pt,27.95pt" o:gfxdata="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" strokecolor="black [3200]" strokeweight=".25pt">
+            <v:line w14:anchorId="38A65F9E" id="Straight Connector 142" o:spid="_x0000_s1026" style="position:absolute;z-index:251660288;visibility:visible;mso-wrap-style:square;mso-wrap-distance-left:9pt;mso-wrap-distance-top:0;mso-wrap-distance-right:9pt;mso-wrap-distance-bottom:0;mso-position-horizontal:absolute;mso-position-horizontal-relative:margin;mso-position-vertical:absolute;mso-position-vertical-relative:text" from="-62.6pt,27.95pt" to="516.9pt,27.95pt" o:gfxdata="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" strokecolor="black [3200]" strokeweight=".25pt">
               <v:stroke joinstyle="miter"/>
               <w10:wrap anchorx="margin"/>
             </v:line>
@@ -12456,92 +13826,6 @@
     </w:lvl>
   </w:abstractNum>
   <w:abstractNum w:abstractNumId="1" w15:restartNumberingAfterBreak="0">
-    <w:nsid w:val="19EC3B51"/>
-    <w:multiLevelType w:val="hybridMultilevel"/>
-    <w:tmpl w:val="8C26FDD6"/>
-    <w:lvl w:ilvl="0" w:tplc="04090013">
-      <w:start w:val="1"/>
-      <w:numFmt w:val="upperRoman"/>
-      <w:lvlText w:val="%1."/>
-      <w:lvlJc w:val="right"/>
-      <w:pPr>
-        <w:ind w:left="720" w:hanging="360"/>
-      </w:pPr>
-    </w:lvl>
-    <w:lvl w:ilvl="1" w:tplc="0409000F">
-      <w:start w:val="1"/>
-      <w:numFmt w:val="decimal"/>
-      <w:lvlText w:val="%2."/>
-      <w:lvlJc w:val="left"/>
-      <w:pPr>
-        <w:ind w:left="1440" w:hanging="360"/>
-      </w:pPr>
-    </w:lvl>
-    <w:lvl w:ilvl="2" w:tplc="0409001B">
-      <w:start w:val="1"/>
-      <w:numFmt w:val="lowerRoman"/>
-      <w:lvlText w:val="%3."/>
-      <w:lvlJc w:val="right"/>
-      <w:pPr>
-        <w:ind w:left="2160" w:hanging="180"/>
-      </w:pPr>
-    </w:lvl>
-    <w:lvl w:ilvl="3" w:tplc="0409000F" w:tentative="1">
-      <w:start w:val="1"/>
-      <w:numFmt w:val="decimal"/>
-      <w:lvlText w:val="%4."/>
-      <w:lvlJc w:val="left"/>
-      <w:pPr>
-        <w:ind w:left="2880" w:hanging="360"/>
-      </w:pPr>
-    </w:lvl>
-    <w:lvl w:ilvl="4" w:tplc="04090019" w:tentative="1">
-      <w:start w:val="1"/>
-      <w:numFmt w:val="lowerLetter"/>
-      <w:lvlText w:val="%5."/>
-      <w:lvlJc w:val="left"/>
-      <w:pPr>
-        <w:ind w:left="3600" w:hanging="360"/>
-      </w:pPr>
-    </w:lvl>
-    <w:lvl w:ilvl="5" w:tplc="0409001B" w:tentative="1">
-      <w:start w:val="1"/>
-      <w:numFmt w:val="lowerRoman"/>
-      <w:lvlText w:val="%6."/>
-      <w:lvlJc w:val="right"/>
-      <w:pPr>
-        <w:ind w:left="4320" w:hanging="180"/>
-      </w:pPr>
-    </w:lvl>
-    <w:lvl w:ilvl="6" w:tplc="0409000F" w:tentative="1">
-      <w:start w:val="1"/>
-      <w:numFmt w:val="decimal"/>
-      <w:lvlText w:val="%7."/>
-      <w:lvlJc w:val="left"/>
-      <w:pPr>
-        <w:ind w:left="5040" w:hanging="360"/>
-      </w:pPr>
-    </w:lvl>
-    <w:lvl w:ilvl="7" w:tplc="04090019" w:tentative="1">
-      <w:start w:val="1"/>
-      <w:numFmt w:val="lowerLetter"/>
-      <w:lvlText w:val="%8."/>
-      <w:lvlJc w:val="left"/>
-      <w:pPr>
-        <w:ind w:left="5760" w:hanging="360"/>
-      </w:pPr>
-    </w:lvl>
-    <w:lvl w:ilvl="8" w:tplc="0409001B" w:tentative="1">
-      <w:start w:val="1"/>
-      <w:numFmt w:val="lowerRoman"/>
-      <w:lvlText w:val="%9."/>
-      <w:lvlJc w:val="right"/>
-      <w:pPr>
-        <w:ind w:left="6480" w:hanging="180"/>
-      </w:pPr>
-    </w:lvl>
-  </w:abstractNum>
-  <w:abstractNum w:abstractNumId="2" w15:restartNumberingAfterBreak="0">
     <w:nsid w:val="1A434207"/>
     <w:multiLevelType w:val="multilevel"/>
     <w:tmpl w:val="B3042E3A"/>
@@ -12683,122 +13967,7 @@
       </w:rPr>
     </w:lvl>
   </w:abstractNum>
-  <w:abstractNum w:abstractNumId="3" w15:restartNumberingAfterBreak="0">
-    <w:nsid w:val="1D2A7909"/>
-    <w:multiLevelType w:val="hybridMultilevel"/>
-    <w:tmpl w:val="B778093C"/>
-    <w:lvl w:ilvl="0" w:tplc="F2C03E4E">
-      <w:start w:val="5"/>
-      <w:numFmt w:val="bullet"/>
-      <w:lvlText w:val="-"/>
-      <w:lvlJc w:val="left"/>
-      <w:pPr>
-        <w:ind w:left="720" w:hanging="360"/>
-      </w:pPr>
-      <w:rPr>
-        <w:rFonts w:ascii="Arial" w:eastAsia="Times New Roman" w:hAnsi="Arial" w:cs="Arial" w:hint="default"/>
-        <w:b w:val="0"/>
-        <w:sz w:val="24"/>
-      </w:rPr>
-    </w:lvl>
-    <w:lvl w:ilvl="1" w:tplc="04090003" w:tentative="1">
-      <w:start w:val="1"/>
-      <w:numFmt w:val="bullet"/>
-      <w:lvlText w:val="o"/>
-      <w:lvlJc w:val="left"/>
-      <w:pPr>
-        <w:ind w:left="1440" w:hanging="360"/>
-      </w:pPr>
-      <w:rPr>
-        <w:rFonts w:ascii="Courier New" w:hAnsi="Courier New" w:cs="Courier New" w:hint="default"/>
-      </w:rPr>
-    </w:lvl>
-    <w:lvl w:ilvl="2" w:tplc="04090005" w:tentative="1">
-      <w:start w:val="1"/>
-      <w:numFmt w:val="bullet"/>
-      <w:lvlText w:val=""/>
-      <w:lvlJc w:val="left"/>
-      <w:pPr>
-        <w:ind w:left="2160" w:hanging="360"/>
-      </w:pPr>
-      <w:rPr>
-        <w:rFonts w:ascii="Wingdings" w:hAnsi="Wingdings" w:hint="default"/>
-      </w:rPr>
-    </w:lvl>
-    <w:lvl w:ilvl="3" w:tplc="04090001" w:tentative="1">
-      <w:start w:val="1"/>
-      <w:numFmt w:val="bullet"/>
-      <w:lvlText w:val=""/>
-      <w:lvlJc w:val="left"/>
-      <w:pPr>
-        <w:ind w:left="2880" w:hanging="360"/>
-      </w:pPr>
-      <w:rPr>
-        <w:rFonts w:ascii="Symbol" w:hAnsi="Symbol" w:hint="default"/>
-      </w:rPr>
-    </w:lvl>
-    <w:lvl w:ilvl="4" w:tplc="04090003" w:tentative="1">
-      <w:start w:val="1"/>
-      <w:numFmt w:val="bullet"/>
-      <w:lvlText w:val="o"/>
-      <w:lvlJc w:val="left"/>
-      <w:pPr>
-        <w:ind w:left="3600" w:hanging="360"/>
-      </w:pPr>
-      <w:rPr>
-        <w:rFonts w:ascii="Courier New" w:hAnsi="Courier New" w:cs="Courier New" w:hint="default"/>
-      </w:rPr>
-    </w:lvl>
-    <w:lvl w:ilvl="5" w:tplc="04090005" w:tentative="1">
-      <w:start w:val="1"/>
-      <w:numFmt w:val="bullet"/>
-      <w:lvlText w:val=""/>
-      <w:lvlJc w:val="left"/>
-      <w:pPr>
-        <w:ind w:left="4320" w:hanging="360"/>
-      </w:pPr>
-      <w:rPr>
-        <w:rFonts w:ascii="Wingdings" w:hAnsi="Wingdings" w:hint="default"/>
-      </w:rPr>
-    </w:lvl>
-    <w:lvl w:ilvl="6" w:tplc="04090001" w:tentative="1">
-      <w:start w:val="1"/>
-      <w:numFmt w:val="bullet"/>
-      <w:lvlText w:val=""/>
-      <w:lvlJc w:val="left"/>
-      <w:pPr>
-        <w:ind w:left="5040" w:hanging="360"/>
-      </w:pPr>
-      <w:rPr>
-        <w:rFonts w:ascii="Symbol" w:hAnsi="Symbol" w:hint="default"/>
-      </w:rPr>
-    </w:lvl>
-    <w:lvl w:ilvl="7" w:tplc="04090003" w:tentative="1">
-      <w:start w:val="1"/>
-      <w:numFmt w:val="bullet"/>
-      <w:lvlText w:val="o"/>
-      <w:lvlJc w:val="left"/>
-      <w:pPr>
-        <w:ind w:left="5760" w:hanging="360"/>
-      </w:pPr>
-      <w:rPr>
-        <w:rFonts w:ascii="Courier New" w:hAnsi="Courier New" w:cs="Courier New" w:hint="default"/>
-      </w:rPr>
-    </w:lvl>
-    <w:lvl w:ilvl="8" w:tplc="04090005" w:tentative="1">
-      <w:start w:val="1"/>
-      <w:numFmt w:val="bullet"/>
-      <w:lvlText w:val=""/>
-      <w:lvlJc w:val="left"/>
-      <w:pPr>
-        <w:ind w:left="6480" w:hanging="360"/>
-      </w:pPr>
-      <w:rPr>
-        <w:rFonts w:ascii="Wingdings" w:hAnsi="Wingdings" w:hint="default"/>
-      </w:rPr>
-    </w:lvl>
-  </w:abstractNum>
-  <w:abstractNum w:abstractNumId="4" w15:restartNumberingAfterBreak="0">
+  <w:abstractNum w:abstractNumId="2" w15:restartNumberingAfterBreak="0">
     <w:nsid w:val="1D8A7F83"/>
     <w:multiLevelType w:val="hybridMultilevel"/>
     <w:tmpl w:val="A224DAEE"/>
@@ -12887,7 +14056,7 @@
       </w:pPr>
     </w:lvl>
   </w:abstractNum>
-  <w:abstractNum w:abstractNumId="5" w15:restartNumberingAfterBreak="0">
+  <w:abstractNum w:abstractNumId="3" w15:restartNumberingAfterBreak="0">
     <w:nsid w:val="1DF86BD0"/>
     <w:multiLevelType w:val="multilevel"/>
     <w:tmpl w:val="6BBEB912"/>
@@ -13009,523 +14178,128 @@
       </w:rPr>
     </w:lvl>
   </w:abstractNum>
-  <w:abstractNum w:abstractNumId="6" w15:restartNumberingAfterBreak="0">
-    <w:nsid w:val="2023200B"/>
-    <w:multiLevelType w:val="hybridMultilevel"/>
-    <w:tmpl w:val="0090FB28"/>
-    <w:lvl w:ilvl="0" w:tplc="CA965382">
-      <w:start w:val="3"/>
-      <w:numFmt w:val="bullet"/>
-      <w:lvlText w:val="-"/>
-      <w:lvlJc w:val="left"/>
-      <w:pPr>
-        <w:ind w:left="1800" w:hanging="360"/>
-      </w:pPr>
-      <w:rPr>
-        <w:rFonts w:ascii="Arial" w:eastAsia="Times New Roman" w:hAnsi="Arial" w:cs="Arial" w:hint="default"/>
-      </w:rPr>
-    </w:lvl>
-    <w:lvl w:ilvl="1" w:tplc="04090003" w:tentative="1">
-      <w:start w:val="1"/>
-      <w:numFmt w:val="bullet"/>
-      <w:lvlText w:val="o"/>
-      <w:lvlJc w:val="left"/>
-      <w:pPr>
-        <w:ind w:left="2520" w:hanging="360"/>
-      </w:pPr>
-      <w:rPr>
-        <w:rFonts w:ascii="Courier New" w:hAnsi="Courier New" w:cs="Courier New" w:hint="default"/>
-      </w:rPr>
-    </w:lvl>
-    <w:lvl w:ilvl="2" w:tplc="04090005" w:tentative="1">
-      <w:start w:val="1"/>
-      <w:numFmt w:val="bullet"/>
-      <w:lvlText w:val=""/>
-      <w:lvlJc w:val="left"/>
-      <w:pPr>
-        <w:ind w:left="3240" w:hanging="360"/>
-      </w:pPr>
-      <w:rPr>
-        <w:rFonts w:ascii="Wingdings" w:hAnsi="Wingdings" w:hint="default"/>
-      </w:rPr>
-    </w:lvl>
-    <w:lvl w:ilvl="3" w:tplc="04090001" w:tentative="1">
-      <w:start w:val="1"/>
-      <w:numFmt w:val="bullet"/>
-      <w:lvlText w:val=""/>
-      <w:lvlJc w:val="left"/>
-      <w:pPr>
-        <w:ind w:left="3960" w:hanging="360"/>
-      </w:pPr>
-      <w:rPr>
-        <w:rFonts w:ascii="Symbol" w:hAnsi="Symbol" w:hint="default"/>
-      </w:rPr>
-    </w:lvl>
-    <w:lvl w:ilvl="4" w:tplc="04090003" w:tentative="1">
-      <w:start w:val="1"/>
-      <w:numFmt w:val="bullet"/>
-      <w:lvlText w:val="o"/>
-      <w:lvlJc w:val="left"/>
-      <w:pPr>
-        <w:ind w:left="4680" w:hanging="360"/>
-      </w:pPr>
-      <w:rPr>
-        <w:rFonts w:ascii="Courier New" w:hAnsi="Courier New" w:cs="Courier New" w:hint="default"/>
-      </w:rPr>
-    </w:lvl>
-    <w:lvl w:ilvl="5" w:tplc="04090005" w:tentative="1">
-      <w:start w:val="1"/>
-      <w:numFmt w:val="bullet"/>
-      <w:lvlText w:val=""/>
-      <w:lvlJc w:val="left"/>
-      <w:pPr>
-        <w:ind w:left="5400" w:hanging="360"/>
-      </w:pPr>
-      <w:rPr>
-        <w:rFonts w:ascii="Wingdings" w:hAnsi="Wingdings" w:hint="default"/>
-      </w:rPr>
-    </w:lvl>
-    <w:lvl w:ilvl="6" w:tplc="04090001" w:tentative="1">
-      <w:start w:val="1"/>
-      <w:numFmt w:val="bullet"/>
-      <w:lvlText w:val=""/>
-      <w:lvlJc w:val="left"/>
-      <w:pPr>
-        <w:ind w:left="6120" w:hanging="360"/>
-      </w:pPr>
-      <w:rPr>
-        <w:rFonts w:ascii="Symbol" w:hAnsi="Symbol" w:hint="default"/>
-      </w:rPr>
-    </w:lvl>
-    <w:lvl w:ilvl="7" w:tplc="04090003" w:tentative="1">
-      <w:start w:val="1"/>
-      <w:numFmt w:val="bullet"/>
-      <w:lvlText w:val="o"/>
-      <w:lvlJc w:val="left"/>
-      <w:pPr>
-        <w:ind w:left="6840" w:hanging="360"/>
-      </w:pPr>
-      <w:rPr>
-        <w:rFonts w:ascii="Courier New" w:hAnsi="Courier New" w:cs="Courier New" w:hint="default"/>
-      </w:rPr>
-    </w:lvl>
-    <w:lvl w:ilvl="8" w:tplc="04090005" w:tentative="1">
-      <w:start w:val="1"/>
-      <w:numFmt w:val="bullet"/>
-      <w:lvlText w:val=""/>
-      <w:lvlJc w:val="left"/>
-      <w:pPr>
-        <w:ind w:left="7560" w:hanging="360"/>
-      </w:pPr>
-      <w:rPr>
-        <w:rFonts w:ascii="Wingdings" w:hAnsi="Wingdings" w:hint="default"/>
-      </w:rPr>
-    </w:lvl>
-  </w:abstractNum>
-  <w:abstractNum w:abstractNumId="7" w15:restartNumberingAfterBreak="0">
-    <w:nsid w:val="215D2E82"/>
-    <w:multiLevelType w:val="hybridMultilevel"/>
-    <w:tmpl w:val="E0E436D2"/>
-    <w:lvl w:ilvl="0" w:tplc="04090013">
-      <w:start w:val="1"/>
-      <w:numFmt w:val="upperRoman"/>
-      <w:lvlText w:val="%1."/>
-      <w:lvlJc w:val="right"/>
-      <w:pPr>
-        <w:ind w:left="720" w:hanging="360"/>
-      </w:pPr>
-    </w:lvl>
-    <w:lvl w:ilvl="1" w:tplc="04090019" w:tentative="1">
-      <w:start w:val="1"/>
-      <w:numFmt w:val="lowerLetter"/>
-      <w:lvlText w:val="%2."/>
-      <w:lvlJc w:val="left"/>
-      <w:pPr>
-        <w:ind w:left="1440" w:hanging="360"/>
-      </w:pPr>
-    </w:lvl>
-    <w:lvl w:ilvl="2" w:tplc="0409001B" w:tentative="1">
-      <w:start w:val="1"/>
-      <w:numFmt w:val="lowerRoman"/>
-      <w:lvlText w:val="%3."/>
-      <w:lvlJc w:val="right"/>
-      <w:pPr>
-        <w:ind w:left="2160" w:hanging="180"/>
-      </w:pPr>
-    </w:lvl>
-    <w:lvl w:ilvl="3" w:tplc="0409000F" w:tentative="1">
-      <w:start w:val="1"/>
-      <w:numFmt w:val="decimal"/>
-      <w:lvlText w:val="%4."/>
-      <w:lvlJc w:val="left"/>
-      <w:pPr>
-        <w:ind w:left="2880" w:hanging="360"/>
-      </w:pPr>
-    </w:lvl>
-    <w:lvl w:ilvl="4" w:tplc="04090019" w:tentative="1">
-      <w:start w:val="1"/>
-      <w:numFmt w:val="lowerLetter"/>
-      <w:lvlText w:val="%5."/>
-      <w:lvlJc w:val="left"/>
-      <w:pPr>
-        <w:ind w:left="3600" w:hanging="360"/>
-      </w:pPr>
-    </w:lvl>
-    <w:lvl w:ilvl="5" w:tplc="0409001B" w:tentative="1">
-      <w:start w:val="1"/>
-      <w:numFmt w:val="lowerRoman"/>
-      <w:lvlText w:val="%6."/>
-      <w:lvlJc w:val="right"/>
-      <w:pPr>
-        <w:ind w:left="4320" w:hanging="180"/>
-      </w:pPr>
-    </w:lvl>
-    <w:lvl w:ilvl="6" w:tplc="0409000F" w:tentative="1">
-      <w:start w:val="1"/>
-      <w:numFmt w:val="decimal"/>
-      <w:lvlText w:val="%7."/>
-      <w:lvlJc w:val="left"/>
-      <w:pPr>
-        <w:ind w:left="5040" w:hanging="360"/>
-      </w:pPr>
-    </w:lvl>
-    <w:lvl w:ilvl="7" w:tplc="04090019" w:tentative="1">
-      <w:start w:val="1"/>
-      <w:numFmt w:val="lowerLetter"/>
-      <w:lvlText w:val="%8."/>
-      <w:lvlJc w:val="left"/>
-      <w:pPr>
-        <w:ind w:left="5760" w:hanging="360"/>
-      </w:pPr>
-    </w:lvl>
-    <w:lvl w:ilvl="8" w:tplc="0409001B" w:tentative="1">
-      <w:start w:val="1"/>
-      <w:numFmt w:val="lowerRoman"/>
-      <w:lvlText w:val="%9."/>
-      <w:lvlJc w:val="right"/>
-      <w:pPr>
-        <w:ind w:left="6480" w:hanging="180"/>
-      </w:pPr>
-    </w:lvl>
-  </w:abstractNum>
-  <w:abstractNum w:abstractNumId="8" w15:restartNumberingAfterBreak="0">
-    <w:nsid w:val="256B3BCA"/>
-    <w:multiLevelType w:val="hybridMultilevel"/>
-    <w:tmpl w:val="3D0441BE"/>
-    <w:lvl w:ilvl="0" w:tplc="0409000F">
+  <w:abstractNum w:abstractNumId="4" w15:restartNumberingAfterBreak="0">
+    <w:nsid w:val="292119B5"/>
+    <w:multiLevelType w:val="multilevel"/>
+    <w:tmpl w:val="A3940192"/>
+    <w:lvl w:ilvl="0">
       <w:start w:val="1"/>
       <w:numFmt w:val="decimal"/>
       <w:lvlText w:val="%1."/>
       <w:lvlJc w:val="left"/>
       <w:pPr>
-        <w:ind w:left="720" w:hanging="360"/>
-      </w:pPr>
-    </w:lvl>
-    <w:lvl w:ilvl="1" w:tplc="04090019" w:tentative="1">
-      <w:start w:val="1"/>
-      <w:numFmt w:val="lowerLetter"/>
-      <w:lvlText w:val="%2."/>
-      <w:lvlJc w:val="left"/>
-      <w:pPr>
-        <w:ind w:left="1440" w:hanging="360"/>
-      </w:pPr>
-    </w:lvl>
-    <w:lvl w:ilvl="2" w:tplc="0409001B" w:tentative="1">
-      <w:start w:val="1"/>
-      <w:numFmt w:val="lowerRoman"/>
-      <w:lvlText w:val="%3."/>
-      <w:lvlJc w:val="right"/>
-      <w:pPr>
-        <w:ind w:left="2160" w:hanging="180"/>
-      </w:pPr>
-    </w:lvl>
-    <w:lvl w:ilvl="3" w:tplc="0409000F" w:tentative="1">
-      <w:start w:val="1"/>
-      <w:numFmt w:val="decimal"/>
-      <w:lvlText w:val="%4."/>
-      <w:lvlJc w:val="left"/>
-      <w:pPr>
-        <w:ind w:left="2880" w:hanging="360"/>
-      </w:pPr>
-    </w:lvl>
-    <w:lvl w:ilvl="4" w:tplc="04090019" w:tentative="1">
-      <w:start w:val="1"/>
-      <w:numFmt w:val="lowerLetter"/>
-      <w:lvlText w:val="%5."/>
-      <w:lvlJc w:val="left"/>
-      <w:pPr>
-        <w:ind w:left="3600" w:hanging="360"/>
-      </w:pPr>
-    </w:lvl>
-    <w:lvl w:ilvl="5" w:tplc="0409001B" w:tentative="1">
-      <w:start w:val="1"/>
-      <w:numFmt w:val="lowerRoman"/>
-      <w:lvlText w:val="%6."/>
-      <w:lvlJc w:val="right"/>
-      <w:pPr>
-        <w:ind w:left="4320" w:hanging="180"/>
-      </w:pPr>
-    </w:lvl>
-    <w:lvl w:ilvl="6" w:tplc="0409000F" w:tentative="1">
-      <w:start w:val="1"/>
-      <w:numFmt w:val="decimal"/>
-      <w:lvlText w:val="%7."/>
-      <w:lvlJc w:val="left"/>
-      <w:pPr>
-        <w:ind w:left="5040" w:hanging="360"/>
-      </w:pPr>
-    </w:lvl>
-    <w:lvl w:ilvl="7" w:tplc="04090019" w:tentative="1">
-      <w:start w:val="1"/>
-      <w:numFmt w:val="lowerLetter"/>
-      <w:lvlText w:val="%8."/>
-      <w:lvlJc w:val="left"/>
-      <w:pPr>
-        <w:ind w:left="5760" w:hanging="360"/>
-      </w:pPr>
-    </w:lvl>
-    <w:lvl w:ilvl="8" w:tplc="0409001B" w:tentative="1">
-      <w:start w:val="1"/>
-      <w:numFmt w:val="lowerRoman"/>
-      <w:lvlText w:val="%9."/>
-      <w:lvlJc w:val="right"/>
-      <w:pPr>
-        <w:ind w:left="6480" w:hanging="180"/>
-      </w:pPr>
-    </w:lvl>
-  </w:abstractNum>
-  <w:abstractNum w:abstractNumId="9" w15:restartNumberingAfterBreak="0">
-    <w:nsid w:val="292119B5"/>
-    <w:multiLevelType w:val="hybridMultilevel"/>
-    <w:tmpl w:val="349E14B8"/>
-    <w:lvl w:ilvl="0" w:tplc="95D8FD46">
-      <w:start w:val="1"/>
-      <w:numFmt w:val="decimal"/>
-      <w:lvlText w:val="%1."/>
-      <w:lvlJc w:val="left"/>
-      <w:pPr>
         <w:ind w:left="1080" w:hanging="360"/>
       </w:pPr>
       <w:rPr>
         <w:rFonts w:hint="default"/>
       </w:rPr>
     </w:lvl>
-    <w:lvl w:ilvl="1" w:tplc="08090019" w:tentative="1">
-      <w:start w:val="1"/>
-      <w:numFmt w:val="lowerLetter"/>
-      <w:lvlText w:val="%2."/>
+    <w:lvl w:ilvl="1">
+      <w:start w:val="1"/>
+      <w:numFmt w:val="decimal"/>
+      <w:isLgl/>
+      <w:lvlText w:val="%1.%2"/>
       <w:lvlJc w:val="left"/>
       <w:pPr>
-        <w:ind w:left="1800" w:hanging="360"/>
-      </w:pPr>
-    </w:lvl>
-    <w:lvl w:ilvl="2" w:tplc="0809001B" w:tentative="1">
-      <w:start w:val="1"/>
-      <w:numFmt w:val="lowerRoman"/>
-      <w:lvlText w:val="%3."/>
-      <w:lvlJc w:val="right"/>
-      <w:pPr>
-        <w:ind w:left="2520" w:hanging="180"/>
-      </w:pPr>
-    </w:lvl>
-    <w:lvl w:ilvl="3" w:tplc="0809000F" w:tentative="1">
+        <w:ind w:left="1800" w:hanging="720"/>
+      </w:pPr>
+      <w:rPr>
+        <w:rFonts w:hint="default"/>
+      </w:rPr>
+    </w:lvl>
+    <w:lvl w:ilvl="2">
       <w:start w:val="1"/>
       <w:numFmt w:val="decimal"/>
-      <w:lvlText w:val="%4."/>
+      <w:isLgl/>
+      <w:lvlText w:val="%1.%2.%3"/>
       <w:lvlJc w:val="left"/>
       <w:pPr>
-        <w:ind w:left="3240" w:hanging="360"/>
-      </w:pPr>
-    </w:lvl>
-    <w:lvl w:ilvl="4" w:tplc="08090019" w:tentative="1">
-      <w:start w:val="1"/>
-      <w:numFmt w:val="lowerLetter"/>
-      <w:lvlText w:val="%5."/>
+        <w:ind w:left="2160" w:hanging="720"/>
+      </w:pPr>
+      <w:rPr>
+        <w:rFonts w:hint="default"/>
+      </w:rPr>
+    </w:lvl>
+    <w:lvl w:ilvl="3">
+      <w:start w:val="1"/>
+      <w:numFmt w:val="decimal"/>
+      <w:isLgl/>
+      <w:lvlText w:val="%1.%2.%3.%4"/>
       <w:lvlJc w:val="left"/>
       <w:pPr>
-        <w:ind w:left="3960" w:hanging="360"/>
-      </w:pPr>
-    </w:lvl>
-    <w:lvl w:ilvl="5" w:tplc="0809001B" w:tentative="1">
-      <w:start w:val="1"/>
-      <w:numFmt w:val="lowerRoman"/>
-      <w:lvlText w:val="%6."/>
-      <w:lvlJc w:val="right"/>
-      <w:pPr>
-        <w:ind w:left="4680" w:hanging="180"/>
-      </w:pPr>
-    </w:lvl>
-    <w:lvl w:ilvl="6" w:tplc="0809000F" w:tentative="1">
+        <w:ind w:left="2880" w:hanging="1080"/>
+      </w:pPr>
+      <w:rPr>
+        <w:rFonts w:hint="default"/>
+      </w:rPr>
+    </w:lvl>
+    <w:lvl w:ilvl="4">
       <w:start w:val="1"/>
       <w:numFmt w:val="decimal"/>
-      <w:lvlText w:val="%7."/>
+      <w:isLgl/>
+      <w:lvlText w:val="%1.%2.%3.%4.%5"/>
       <w:lvlJc w:val="left"/>
       <w:pPr>
-        <w:ind w:left="5400" w:hanging="360"/>
-      </w:pPr>
-    </w:lvl>
-    <w:lvl w:ilvl="7" w:tplc="08090019" w:tentative="1">
-      <w:start w:val="1"/>
-      <w:numFmt w:val="lowerLetter"/>
-      <w:lvlText w:val="%8."/>
+        <w:ind w:left="3600" w:hanging="1440"/>
+      </w:pPr>
+      <w:rPr>
+        <w:rFonts w:hint="default"/>
+      </w:rPr>
+    </w:lvl>
+    <w:lvl w:ilvl="5">
+      <w:start w:val="1"/>
+      <w:numFmt w:val="decimal"/>
+      <w:isLgl/>
+      <w:lvlText w:val="%1.%2.%3.%4.%5.%6"/>
       <w:lvlJc w:val="left"/>
       <w:pPr>
-        <w:ind w:left="6120" w:hanging="360"/>
-      </w:pPr>
-    </w:lvl>
-    <w:lvl w:ilvl="8" w:tplc="0809001B" w:tentative="1">
-      <w:start w:val="1"/>
-      <w:numFmt w:val="lowerRoman"/>
-      <w:lvlText w:val="%9."/>
-      <w:lvlJc w:val="right"/>
-      <w:pPr>
-        <w:ind w:left="6840" w:hanging="180"/>
-      </w:pPr>
+        <w:ind w:left="3960" w:hanging="1440"/>
+      </w:pPr>
+      <w:rPr>
+        <w:rFonts w:hint="default"/>
+      </w:rPr>
+    </w:lvl>
+    <w:lvl w:ilvl="6">
+      <w:start w:val="1"/>
+      <w:numFmt w:val="decimal"/>
+      <w:isLgl/>
+      <w:lvlText w:val="%1.%2.%3.%4.%5.%6.%7"/>
+      <w:lvlJc w:val="left"/>
+      <w:pPr>
+        <w:ind w:left="4680" w:hanging="1800"/>
+      </w:pPr>
+      <w:rPr>
+        <w:rFonts w:hint="default"/>
+      </w:rPr>
+    </w:lvl>
+    <w:lvl w:ilvl="7">
+      <w:start w:val="1"/>
+      <w:numFmt w:val="decimal"/>
+      <w:isLgl/>
+      <w:lvlText w:val="%1.%2.%3.%4.%5.%6.%7.%8"/>
+      <w:lvlJc w:val="left"/>
+      <w:pPr>
+        <w:ind w:left="5040" w:hanging="1800"/>
+      </w:pPr>
+      <w:rPr>
+        <w:rFonts w:hint="default"/>
+      </w:rPr>
+    </w:lvl>
+    <w:lvl w:ilvl="8">
+      <w:start w:val="1"/>
+      <w:numFmt w:val="decimal"/>
+      <w:isLgl/>
+      <w:lvlText w:val="%1.%2.%3.%4.%5.%6.%7.%8.%9"/>
+      <w:lvlJc w:val="left"/>
+      <w:pPr>
+        <w:ind w:left="5760" w:hanging="2160"/>
+      </w:pPr>
+      <w:rPr>
+        <w:rFonts w:hint="default"/>
+      </w:rPr>
     </w:lvl>
   </w:abstractNum>
-  <w:abstractNum w:abstractNumId="10" w15:restartNumberingAfterBreak="0">
-    <w:nsid w:val="293F1BC4"/>
-    <w:multiLevelType w:val="hybridMultilevel"/>
-    <w:tmpl w:val="F1D06FEE"/>
-    <w:lvl w:ilvl="0" w:tplc="6F8CB94A">
-      <w:start w:val="1"/>
-      <w:numFmt w:val="bullet"/>
-      <w:lvlText w:val=""/>
-      <w:lvlJc w:val="left"/>
-      <w:pPr>
-        <w:tabs>
-          <w:tab w:val="num" w:pos="810"/>
-        </w:tabs>
-        <w:ind w:left="810" w:hanging="360"/>
-      </w:pPr>
-      <w:rPr>
-        <w:rFonts w:ascii="Symbol" w:hAnsi="Symbol" w:hint="default"/>
-        <w:sz w:val="28"/>
-        <w:szCs w:val="28"/>
-      </w:rPr>
-    </w:lvl>
-    <w:lvl w:ilvl="1" w:tplc="04090003">
-      <w:start w:val="1"/>
-      <w:numFmt w:val="bullet"/>
-      <w:lvlText w:val="o"/>
-      <w:lvlJc w:val="left"/>
-      <w:pPr>
-        <w:tabs>
-          <w:tab w:val="num" w:pos="1440"/>
-        </w:tabs>
-        <w:ind w:left="1440" w:hanging="360"/>
-      </w:pPr>
-      <w:rPr>
-        <w:rFonts w:ascii="Courier New" w:hAnsi="Courier New" w:cs="Courier New" w:hint="default"/>
-      </w:rPr>
-    </w:lvl>
-    <w:lvl w:ilvl="2" w:tplc="04090005">
-      <w:start w:val="1"/>
-      <w:numFmt w:val="bullet"/>
-      <w:lvlText w:val=""/>
-      <w:lvlJc w:val="left"/>
-      <w:pPr>
-        <w:tabs>
-          <w:tab w:val="num" w:pos="2160"/>
-        </w:tabs>
-        <w:ind w:left="2160" w:hanging="360"/>
-      </w:pPr>
-      <w:rPr>
-        <w:rFonts w:ascii="Wingdings" w:hAnsi="Wingdings" w:hint="default"/>
-      </w:rPr>
-    </w:lvl>
-    <w:lvl w:ilvl="3" w:tplc="04090001">
-      <w:start w:val="1"/>
-      <w:numFmt w:val="bullet"/>
-      <w:lvlText w:val=""/>
-      <w:lvlJc w:val="left"/>
-      <w:pPr>
-        <w:tabs>
-          <w:tab w:val="num" w:pos="2880"/>
-        </w:tabs>
-        <w:ind w:left="2880" w:hanging="360"/>
-      </w:pPr>
-      <w:rPr>
-        <w:rFonts w:ascii="Symbol" w:hAnsi="Symbol" w:hint="default"/>
-      </w:rPr>
-    </w:lvl>
-    <w:lvl w:ilvl="4" w:tplc="04090003">
-      <w:start w:val="1"/>
-      <w:numFmt w:val="bullet"/>
-      <w:lvlText w:val="o"/>
-      <w:lvlJc w:val="left"/>
-      <w:pPr>
-        <w:tabs>
-          <w:tab w:val="num" w:pos="3600"/>
-        </w:tabs>
-        <w:ind w:left="3600" w:hanging="360"/>
-      </w:pPr>
-      <w:rPr>
-        <w:rFonts w:ascii="Courier New" w:hAnsi="Courier New" w:cs="Courier New" w:hint="default"/>
-      </w:rPr>
-    </w:lvl>
-    <w:lvl w:ilvl="5" w:tplc="04090005">
-      <w:start w:val="1"/>
-      <w:numFmt w:val="bullet"/>
-      <w:lvlText w:val=""/>
-      <w:lvlJc w:val="left"/>
-      <w:pPr>
-        <w:tabs>
-          <w:tab w:val="num" w:pos="4320"/>
-        </w:tabs>
-        <w:ind w:left="4320" w:hanging="360"/>
-      </w:pPr>
-      <w:rPr>
-        <w:rFonts w:ascii="Wingdings" w:hAnsi="Wingdings" w:hint="default"/>
-      </w:rPr>
-    </w:lvl>
-    <w:lvl w:ilvl="6" w:tplc="04090001">
-      <w:start w:val="1"/>
-      <w:numFmt w:val="bullet"/>
-      <w:lvlText w:val=""/>
-      <w:lvlJc w:val="left"/>
-      <w:pPr>
-        <w:tabs>
-          <w:tab w:val="num" w:pos="5040"/>
-        </w:tabs>
-        <w:ind w:left="5040" w:hanging="360"/>
-      </w:pPr>
-      <w:rPr>
-        <w:rFonts w:ascii="Symbol" w:hAnsi="Symbol" w:hint="default"/>
-      </w:rPr>
-    </w:lvl>
-    <w:lvl w:ilvl="7" w:tplc="04090003">
-      <w:start w:val="1"/>
-      <w:numFmt w:val="bullet"/>
-      <w:lvlText w:val="o"/>
-      <w:lvlJc w:val="left"/>
-      <w:pPr>
-        <w:tabs>
-          <w:tab w:val="num" w:pos="5760"/>
-        </w:tabs>
-        <w:ind w:left="5760" w:hanging="360"/>
-      </w:pPr>
-      <w:rPr>
-        <w:rFonts w:ascii="Courier New" w:hAnsi="Courier New" w:cs="Courier New" w:hint="default"/>
-      </w:rPr>
-    </w:lvl>
-    <w:lvl w:ilvl="8" w:tplc="04090005">
-      <w:start w:val="1"/>
-      <w:numFmt w:val="bullet"/>
-      <w:lvlText w:val=""/>
-      <w:lvlJc w:val="left"/>
-      <w:pPr>
-        <w:tabs>
-          <w:tab w:val="num" w:pos="6480"/>
-        </w:tabs>
-        <w:ind w:left="6480" w:hanging="360"/>
-      </w:pPr>
-      <w:rPr>
-        <w:rFonts w:ascii="Wingdings" w:hAnsi="Wingdings" w:hint="default"/>
-      </w:rPr>
-    </w:lvl>
-  </w:abstractNum>
-  <w:abstractNum w:abstractNumId="11" w15:restartNumberingAfterBreak="0">
+  <w:abstractNum w:abstractNumId="5" w15:restartNumberingAfterBreak="0">
     <w:nsid w:val="2C696A37"/>
     <w:multiLevelType w:val="hybridMultilevel"/>
     <w:tmpl w:val="FE8E197A"/>
@@ -13638,7 +14412,7 @@
       </w:rPr>
     </w:lvl>
   </w:abstractNum>
-  <w:abstractNum w:abstractNumId="12" w15:restartNumberingAfterBreak="0">
+  <w:abstractNum w:abstractNumId="6" w15:restartNumberingAfterBreak="0">
     <w:nsid w:val="2C987E55"/>
     <w:multiLevelType w:val="hybridMultilevel"/>
     <w:tmpl w:val="E0E436D2"/>
@@ -13724,7 +14498,7 @@
       </w:pPr>
     </w:lvl>
   </w:abstractNum>
-  <w:abstractNum w:abstractNumId="13" w15:restartNumberingAfterBreak="0">
+  <w:abstractNum w:abstractNumId="7" w15:restartNumberingAfterBreak="0">
     <w:nsid w:val="2DF36FB3"/>
     <w:multiLevelType w:val="multilevel"/>
     <w:tmpl w:val="51CA4C62"/>
@@ -13871,15 +14645,15 @@
       </w:rPr>
     </w:lvl>
   </w:abstractNum>
-  <w:abstractNum w:abstractNumId="14" w15:restartNumberingAfterBreak="0">
-    <w:nsid w:val="305B522B"/>
+  <w:abstractNum w:abstractNumId="8" w15:restartNumberingAfterBreak="0">
+    <w:nsid w:val="31AF51B4"/>
     <w:multiLevelType w:val="hybridMultilevel"/>
-    <w:tmpl w:val="E0E436D2"/>
-    <w:lvl w:ilvl="0" w:tplc="04090013">
-      <w:start w:val="1"/>
-      <w:numFmt w:val="upperRoman"/>
+    <w:tmpl w:val="790C4AF0"/>
+    <w:lvl w:ilvl="0" w:tplc="0409000F">
+      <w:start w:val="1"/>
+      <w:numFmt w:val="decimal"/>
       <w:lvlText w:val="%1."/>
-      <w:lvlJc w:val="right"/>
+      <w:lvlJc w:val="left"/>
       <w:pPr>
         <w:ind w:left="720" w:hanging="360"/>
       </w:pPr>
@@ -13957,7 +14731,7 @@
       </w:pPr>
     </w:lvl>
   </w:abstractNum>
-  <w:abstractNum w:abstractNumId="15" w15:restartNumberingAfterBreak="0">
+  <w:abstractNum w:abstractNumId="9" w15:restartNumberingAfterBreak="0">
     <w:nsid w:val="38B71015"/>
     <w:multiLevelType w:val="hybridMultilevel"/>
     <w:tmpl w:val="4F527A78"/>
@@ -14070,93 +14844,7 @@
       </w:rPr>
     </w:lvl>
   </w:abstractNum>
-  <w:abstractNum w:abstractNumId="16" w15:restartNumberingAfterBreak="0">
-    <w:nsid w:val="390C487C"/>
-    <w:multiLevelType w:val="hybridMultilevel"/>
-    <w:tmpl w:val="A8F2CBFE"/>
-    <w:lvl w:ilvl="0" w:tplc="04090013">
-      <w:start w:val="1"/>
-      <w:numFmt w:val="upperRoman"/>
-      <w:lvlText w:val="%1."/>
-      <w:lvlJc w:val="right"/>
-      <w:pPr>
-        <w:ind w:left="720" w:hanging="360"/>
-      </w:pPr>
-    </w:lvl>
-    <w:lvl w:ilvl="1" w:tplc="0409000F">
-      <w:start w:val="1"/>
-      <w:numFmt w:val="decimal"/>
-      <w:lvlText w:val="%2."/>
-      <w:lvlJc w:val="left"/>
-      <w:pPr>
-        <w:ind w:left="1440" w:hanging="360"/>
-      </w:pPr>
-    </w:lvl>
-    <w:lvl w:ilvl="2" w:tplc="0409001B">
-      <w:start w:val="1"/>
-      <w:numFmt w:val="lowerRoman"/>
-      <w:lvlText w:val="%3."/>
-      <w:lvlJc w:val="right"/>
-      <w:pPr>
-        <w:ind w:left="2160" w:hanging="180"/>
-      </w:pPr>
-    </w:lvl>
-    <w:lvl w:ilvl="3" w:tplc="0409000F" w:tentative="1">
-      <w:start w:val="1"/>
-      <w:numFmt w:val="decimal"/>
-      <w:lvlText w:val="%4."/>
-      <w:lvlJc w:val="left"/>
-      <w:pPr>
-        <w:ind w:left="2880" w:hanging="360"/>
-      </w:pPr>
-    </w:lvl>
-    <w:lvl w:ilvl="4" w:tplc="04090019" w:tentative="1">
-      <w:start w:val="1"/>
-      <w:numFmt w:val="lowerLetter"/>
-      <w:lvlText w:val="%5."/>
-      <w:lvlJc w:val="left"/>
-      <w:pPr>
-        <w:ind w:left="3600" w:hanging="360"/>
-      </w:pPr>
-    </w:lvl>
-    <w:lvl w:ilvl="5" w:tplc="0409001B" w:tentative="1">
-      <w:start w:val="1"/>
-      <w:numFmt w:val="lowerRoman"/>
-      <w:lvlText w:val="%6."/>
-      <w:lvlJc w:val="right"/>
-      <w:pPr>
-        <w:ind w:left="4320" w:hanging="180"/>
-      </w:pPr>
-    </w:lvl>
-    <w:lvl w:ilvl="6" w:tplc="0409000F" w:tentative="1">
-      <w:start w:val="1"/>
-      <w:numFmt w:val="decimal"/>
-      <w:lvlText w:val="%7."/>
-      <w:lvlJc w:val="left"/>
-      <w:pPr>
-        <w:ind w:left="5040" w:hanging="360"/>
-      </w:pPr>
-    </w:lvl>
-    <w:lvl w:ilvl="7" w:tplc="04090019" w:tentative="1">
-      <w:start w:val="1"/>
-      <w:numFmt w:val="lowerLetter"/>
-      <w:lvlText w:val="%8."/>
-      <w:lvlJc w:val="left"/>
-      <w:pPr>
-        <w:ind w:left="5760" w:hanging="360"/>
-      </w:pPr>
-    </w:lvl>
-    <w:lvl w:ilvl="8" w:tplc="0409001B" w:tentative="1">
-      <w:start w:val="1"/>
-      <w:numFmt w:val="lowerRoman"/>
-      <w:lvlText w:val="%9."/>
-      <w:lvlJc w:val="right"/>
-      <w:pPr>
-        <w:ind w:left="6480" w:hanging="180"/>
-      </w:pPr>
-    </w:lvl>
-  </w:abstractNum>
-  <w:abstractNum w:abstractNumId="17" w15:restartNumberingAfterBreak="0">
+  <w:abstractNum w:abstractNumId="10" w15:restartNumberingAfterBreak="0">
     <w:nsid w:val="394E15C7"/>
     <w:multiLevelType w:val="hybridMultilevel"/>
     <w:tmpl w:val="E2D6E7C2"/>
@@ -14246,7 +14934,7 @@
       </w:pPr>
     </w:lvl>
   </w:abstractNum>
-  <w:abstractNum w:abstractNumId="18" w15:restartNumberingAfterBreak="0">
+  <w:abstractNum w:abstractNumId="11" w15:restartNumberingAfterBreak="0">
     <w:nsid w:val="3A877D64"/>
     <w:multiLevelType w:val="singleLevel"/>
     <w:tmpl w:val="8C3A27E6"/>
@@ -14268,409 +14956,96 @@
       </w:rPr>
     </w:lvl>
   </w:abstractNum>
-  <w:abstractNum w:abstractNumId="19" w15:restartNumberingAfterBreak="0">
-    <w:nsid w:val="3BA15A52"/>
+  <w:abstractNum w:abstractNumId="12" w15:restartNumberingAfterBreak="0">
+    <w:nsid w:val="3B2B0F36"/>
     <w:multiLevelType w:val="hybridMultilevel"/>
-    <w:tmpl w:val="E0E436D2"/>
-    <w:lvl w:ilvl="0" w:tplc="04090013">
-      <w:start w:val="1"/>
-      <w:numFmt w:val="upperRoman"/>
+    <w:tmpl w:val="4CC6D484"/>
+    <w:lvl w:ilvl="0" w:tplc="0809000F">
+      <w:start w:val="1"/>
+      <w:numFmt w:val="decimal"/>
       <w:lvlText w:val="%1."/>
-      <w:lvlJc w:val="right"/>
-      <w:pPr>
-        <w:ind w:left="540" w:hanging="360"/>
-      </w:pPr>
-    </w:lvl>
-    <w:lvl w:ilvl="1" w:tplc="04090019" w:tentative="1">
+      <w:lvlJc w:val="left"/>
+      <w:pPr>
+        <w:ind w:left="720" w:hanging="360"/>
+      </w:pPr>
+      <w:rPr>
+        <w:rFonts w:hint="default"/>
+      </w:rPr>
+    </w:lvl>
+    <w:lvl w:ilvl="1" w:tplc="08090019" w:tentative="1">
       <w:start w:val="1"/>
       <w:numFmt w:val="lowerLetter"/>
       <w:lvlText w:val="%2."/>
       <w:lvlJc w:val="left"/>
       <w:pPr>
-        <w:ind w:left="1260" w:hanging="360"/>
-      </w:pPr>
-    </w:lvl>
-    <w:lvl w:ilvl="2" w:tplc="0409001B" w:tentative="1">
+        <w:ind w:left="1440" w:hanging="360"/>
+      </w:pPr>
+    </w:lvl>
+    <w:lvl w:ilvl="2" w:tplc="0809001B" w:tentative="1">
       <w:start w:val="1"/>
       <w:numFmt w:val="lowerRoman"/>
       <w:lvlText w:val="%3."/>
       <w:lvlJc w:val="right"/>
       <w:pPr>
-        <w:ind w:left="1980" w:hanging="180"/>
-      </w:pPr>
-    </w:lvl>
-    <w:lvl w:ilvl="3" w:tplc="0409000F" w:tentative="1">
+        <w:ind w:left="2160" w:hanging="180"/>
+      </w:pPr>
+    </w:lvl>
+    <w:lvl w:ilvl="3" w:tplc="0809000F" w:tentative="1">
       <w:start w:val="1"/>
       <w:numFmt w:val="decimal"/>
       <w:lvlText w:val="%4."/>
       <w:lvlJc w:val="left"/>
       <w:pPr>
-        <w:ind w:left="2700" w:hanging="360"/>
-      </w:pPr>
-    </w:lvl>
-    <w:lvl w:ilvl="4" w:tplc="04090019" w:tentative="1">
+        <w:ind w:left="2880" w:hanging="360"/>
+      </w:pPr>
+    </w:lvl>
+    <w:lvl w:ilvl="4" w:tplc="08090019" w:tentative="1">
       <w:start w:val="1"/>
       <w:numFmt w:val="lowerLetter"/>
       <w:lvlText w:val="%5."/>
       <w:lvlJc w:val="left"/>
       <w:pPr>
-        <w:ind w:left="3420" w:hanging="360"/>
-      </w:pPr>
-    </w:lvl>
-    <w:lvl w:ilvl="5" w:tplc="0409001B" w:tentative="1">
+        <w:ind w:left="3600" w:hanging="360"/>
+      </w:pPr>
+    </w:lvl>
+    <w:lvl w:ilvl="5" w:tplc="0809001B" w:tentative="1">
       <w:start w:val="1"/>
       <w:numFmt w:val="lowerRoman"/>
       <w:lvlText w:val="%6."/>
       <w:lvlJc w:val="right"/>
       <w:pPr>
-        <w:ind w:left="4140" w:hanging="180"/>
-      </w:pPr>
-    </w:lvl>
-    <w:lvl w:ilvl="6" w:tplc="0409000F" w:tentative="1">
+        <w:ind w:left="4320" w:hanging="180"/>
+      </w:pPr>
+    </w:lvl>
+    <w:lvl w:ilvl="6" w:tplc="0809000F" w:tentative="1">
       <w:start w:val="1"/>
       <w:numFmt w:val="decimal"/>
       <w:lvlText w:val="%7."/>
       <w:lvlJc w:val="left"/>
       <w:pPr>
-        <w:ind w:left="4860" w:hanging="360"/>
-      </w:pPr>
-    </w:lvl>
-    <w:lvl w:ilvl="7" w:tplc="04090019" w:tentative="1">
+        <w:ind w:left="5040" w:hanging="360"/>
+      </w:pPr>
+    </w:lvl>
+    <w:lvl w:ilvl="7" w:tplc="08090019" w:tentative="1">
       <w:start w:val="1"/>
       <w:numFmt w:val="lowerLetter"/>
       <w:lvlText w:val="%8."/>
       <w:lvlJc w:val="left"/>
       <w:pPr>
-        <w:ind w:left="5580" w:hanging="360"/>
-      </w:pPr>
-    </w:lvl>
-    <w:lvl w:ilvl="8" w:tplc="0409001B" w:tentative="1">
+        <w:ind w:left="5760" w:hanging="360"/>
+      </w:pPr>
+    </w:lvl>
+    <w:lvl w:ilvl="8" w:tplc="0809001B" w:tentative="1">
       <w:start w:val="1"/>
       <w:numFmt w:val="lowerRoman"/>
       <w:lvlText w:val="%9."/>
       <w:lvlJc w:val="right"/>
       <w:pPr>
-        <w:ind w:left="6300" w:hanging="180"/>
+        <w:ind w:left="6480" w:hanging="180"/>
       </w:pPr>
     </w:lvl>
   </w:abstractNum>
-  <w:abstractNum w:abstractNumId="20" w15:restartNumberingAfterBreak="0">
-    <w:nsid w:val="3CCD35CA"/>
-    <w:multiLevelType w:val="hybridMultilevel"/>
-    <w:tmpl w:val="8A28C20A"/>
-    <w:lvl w:ilvl="0" w:tplc="6AF84C82">
-      <w:start w:val="3"/>
-      <w:numFmt w:val="bullet"/>
-      <w:lvlText w:val="-"/>
-      <w:lvlJc w:val="left"/>
-      <w:pPr>
-        <w:ind w:left="1440" w:hanging="360"/>
-      </w:pPr>
-      <w:rPr>
-        <w:rFonts w:ascii="Arial" w:eastAsia="Times New Roman" w:hAnsi="Arial" w:cs="Arial" w:hint="default"/>
-      </w:rPr>
-    </w:lvl>
-    <w:lvl w:ilvl="1" w:tplc="08090003" w:tentative="1">
-      <w:start w:val="1"/>
-      <w:numFmt w:val="bullet"/>
-      <w:lvlText w:val="o"/>
-      <w:lvlJc w:val="left"/>
-      <w:pPr>
-        <w:ind w:left="2160" w:hanging="360"/>
-      </w:pPr>
-      <w:rPr>
-        <w:rFonts w:ascii="Courier New" w:hAnsi="Courier New" w:cs="Courier New" w:hint="default"/>
-      </w:rPr>
-    </w:lvl>
-    <w:lvl w:ilvl="2" w:tplc="08090005" w:tentative="1">
-      <w:start w:val="1"/>
-      <w:numFmt w:val="bullet"/>
-      <w:lvlText w:val=""/>
-      <w:lvlJc w:val="left"/>
-      <w:pPr>
-        <w:ind w:left="2880" w:hanging="360"/>
-      </w:pPr>
-      <w:rPr>
-        <w:rFonts w:ascii="Wingdings" w:hAnsi="Wingdings" w:hint="default"/>
-      </w:rPr>
-    </w:lvl>
-    <w:lvl w:ilvl="3" w:tplc="08090001" w:tentative="1">
-      <w:start w:val="1"/>
-      <w:numFmt w:val="bullet"/>
-      <w:lvlText w:val=""/>
-      <w:lvlJc w:val="left"/>
-      <w:pPr>
-        <w:ind w:left="3600" w:hanging="360"/>
-      </w:pPr>
-      <w:rPr>
-        <w:rFonts w:ascii="Symbol" w:hAnsi="Symbol" w:hint="default"/>
-      </w:rPr>
-    </w:lvl>
-    <w:lvl w:ilvl="4" w:tplc="08090003" w:tentative="1">
-      <w:start w:val="1"/>
-      <w:numFmt w:val="bullet"/>
-      <w:lvlText w:val="o"/>
-      <w:lvlJc w:val="left"/>
-      <w:pPr>
-        <w:ind w:left="4320" w:hanging="360"/>
-      </w:pPr>
-      <w:rPr>
-        <w:rFonts w:ascii="Courier New" w:hAnsi="Courier New" w:cs="Courier New" w:hint="default"/>
-      </w:rPr>
-    </w:lvl>
-    <w:lvl w:ilvl="5" w:tplc="08090005" w:tentative="1">
-      <w:start w:val="1"/>
-      <w:numFmt w:val="bullet"/>
-      <w:lvlText w:val=""/>
-      <w:lvlJc w:val="left"/>
-      <w:pPr>
-        <w:ind w:left="5040" w:hanging="360"/>
-      </w:pPr>
-      <w:rPr>
-        <w:rFonts w:ascii="Wingdings" w:hAnsi="Wingdings" w:hint="default"/>
-      </w:rPr>
-    </w:lvl>
-    <w:lvl w:ilvl="6" w:tplc="08090001" w:tentative="1">
-      <w:start w:val="1"/>
-      <w:numFmt w:val="bullet"/>
-      <w:lvlText w:val=""/>
-      <w:lvlJc w:val="left"/>
-      <w:pPr>
-        <w:ind w:left="5760" w:hanging="360"/>
-      </w:pPr>
-      <w:rPr>
-        <w:rFonts w:ascii="Symbol" w:hAnsi="Symbol" w:hint="default"/>
-      </w:rPr>
-    </w:lvl>
-    <w:lvl w:ilvl="7" w:tplc="08090003" w:tentative="1">
-      <w:start w:val="1"/>
-      <w:numFmt w:val="bullet"/>
-      <w:lvlText w:val="o"/>
-      <w:lvlJc w:val="left"/>
-      <w:pPr>
-        <w:ind w:left="6480" w:hanging="360"/>
-      </w:pPr>
-      <w:rPr>
-        <w:rFonts w:ascii="Courier New" w:hAnsi="Courier New" w:cs="Courier New" w:hint="default"/>
-      </w:rPr>
-    </w:lvl>
-    <w:lvl w:ilvl="8" w:tplc="08090005" w:tentative="1">
-      <w:start w:val="1"/>
-      <w:numFmt w:val="bullet"/>
-      <w:lvlText w:val=""/>
-      <w:lvlJc w:val="left"/>
-      <w:pPr>
-        <w:ind w:left="7200" w:hanging="360"/>
-      </w:pPr>
-      <w:rPr>
-        <w:rFonts w:ascii="Wingdings" w:hAnsi="Wingdings" w:hint="default"/>
-      </w:rPr>
-    </w:lvl>
-  </w:abstractNum>
-  <w:abstractNum w:abstractNumId="21" w15:restartNumberingAfterBreak="0">
-    <w:nsid w:val="3DCF6314"/>
-    <w:multiLevelType w:val="hybridMultilevel"/>
-    <w:tmpl w:val="EE7CCD14"/>
-    <w:lvl w:ilvl="0" w:tplc="2E1E961A">
-      <w:start w:val="1"/>
-      <w:numFmt w:val="decimal"/>
-      <w:lvlText w:val="%1."/>
-      <w:lvlJc w:val="left"/>
-      <w:pPr>
-        <w:ind w:left="1350" w:hanging="360"/>
-      </w:pPr>
-      <w:rPr>
-        <w:sz w:val="24"/>
-        <w:szCs w:val="24"/>
-      </w:rPr>
-    </w:lvl>
-    <w:lvl w:ilvl="1" w:tplc="04090019">
-      <w:start w:val="1"/>
-      <w:numFmt w:val="lowerLetter"/>
-      <w:lvlText w:val="%2."/>
-      <w:lvlJc w:val="left"/>
-      <w:pPr>
-        <w:ind w:left="2070" w:hanging="360"/>
-      </w:pPr>
-    </w:lvl>
-    <w:lvl w:ilvl="2" w:tplc="0409001B">
-      <w:start w:val="1"/>
-      <w:numFmt w:val="lowerRoman"/>
-      <w:lvlText w:val="%3."/>
-      <w:lvlJc w:val="right"/>
-      <w:pPr>
-        <w:ind w:left="2790" w:hanging="180"/>
-      </w:pPr>
-    </w:lvl>
-    <w:lvl w:ilvl="3" w:tplc="0409000F" w:tentative="1">
-      <w:start w:val="1"/>
-      <w:numFmt w:val="decimal"/>
-      <w:lvlText w:val="%4."/>
-      <w:lvlJc w:val="left"/>
-      <w:pPr>
-        <w:ind w:left="3510" w:hanging="360"/>
-      </w:pPr>
-    </w:lvl>
-    <w:lvl w:ilvl="4" w:tplc="04090019" w:tentative="1">
-      <w:start w:val="1"/>
-      <w:numFmt w:val="lowerLetter"/>
-      <w:lvlText w:val="%5."/>
-      <w:lvlJc w:val="left"/>
-      <w:pPr>
-        <w:ind w:left="4230" w:hanging="360"/>
-      </w:pPr>
-    </w:lvl>
-    <w:lvl w:ilvl="5" w:tplc="0409001B" w:tentative="1">
-      <w:start w:val="1"/>
-      <w:numFmt w:val="lowerRoman"/>
-      <w:lvlText w:val="%6."/>
-      <w:lvlJc w:val="right"/>
-      <w:pPr>
-        <w:ind w:left="4950" w:hanging="180"/>
-      </w:pPr>
-    </w:lvl>
-    <w:lvl w:ilvl="6" w:tplc="0409000F" w:tentative="1">
-      <w:start w:val="1"/>
-      <w:numFmt w:val="decimal"/>
-      <w:lvlText w:val="%7."/>
-      <w:lvlJc w:val="left"/>
-      <w:pPr>
-        <w:ind w:left="5670" w:hanging="360"/>
-      </w:pPr>
-    </w:lvl>
-    <w:lvl w:ilvl="7" w:tplc="04090019" w:tentative="1">
-      <w:start w:val="1"/>
-      <w:numFmt w:val="lowerLetter"/>
-      <w:lvlText w:val="%8."/>
-      <w:lvlJc w:val="left"/>
-      <w:pPr>
-        <w:ind w:left="6390" w:hanging="360"/>
-      </w:pPr>
-    </w:lvl>
-    <w:lvl w:ilvl="8" w:tplc="0409001B" w:tentative="1">
-      <w:start w:val="1"/>
-      <w:numFmt w:val="lowerRoman"/>
-      <w:lvlText w:val="%9."/>
-      <w:lvlJc w:val="right"/>
-      <w:pPr>
-        <w:ind w:left="7110" w:hanging="180"/>
-      </w:pPr>
-    </w:lvl>
-  </w:abstractNum>
-  <w:abstractNum w:abstractNumId="22" w15:restartNumberingAfterBreak="0">
-    <w:nsid w:val="3FBE2E38"/>
-    <w:multiLevelType w:val="hybridMultilevel"/>
-    <w:tmpl w:val="E20ED366"/>
-    <w:lvl w:ilvl="0" w:tplc="1DEC54F6">
-      <w:start w:val="3"/>
-      <w:numFmt w:val="bullet"/>
-      <w:lvlText w:val="-"/>
-      <w:lvlJc w:val="left"/>
-      <w:pPr>
-        <w:ind w:left="1440" w:hanging="360"/>
-      </w:pPr>
-      <w:rPr>
-        <w:rFonts w:ascii="Arial" w:eastAsia="Times New Roman" w:hAnsi="Arial" w:cs="Arial" w:hint="default"/>
-      </w:rPr>
-    </w:lvl>
-    <w:lvl w:ilvl="1" w:tplc="04090003" w:tentative="1">
-      <w:start w:val="1"/>
-      <w:numFmt w:val="bullet"/>
-      <w:lvlText w:val="o"/>
-      <w:lvlJc w:val="left"/>
-      <w:pPr>
-        <w:ind w:left="2160" w:hanging="360"/>
-      </w:pPr>
-      <w:rPr>
-        <w:rFonts w:ascii="Courier New" w:hAnsi="Courier New" w:cs="Courier New" w:hint="default"/>
-      </w:rPr>
-    </w:lvl>
-    <w:lvl w:ilvl="2" w:tplc="04090005" w:tentative="1">
-      <w:start w:val="1"/>
-      <w:numFmt w:val="bullet"/>
-      <w:lvlText w:val=""/>
-      <w:lvlJc w:val="left"/>
-      <w:pPr>
-        <w:ind w:left="2880" w:hanging="360"/>
-      </w:pPr>
-      <w:rPr>
-        <w:rFonts w:ascii="Wingdings" w:hAnsi="Wingdings" w:hint="default"/>
-      </w:rPr>
-    </w:lvl>
-    <w:lvl w:ilvl="3" w:tplc="04090001" w:tentative="1">
-      <w:start w:val="1"/>
-      <w:numFmt w:val="bullet"/>
-      <w:lvlText w:val=""/>
-      <w:lvlJc w:val="left"/>
-      <w:pPr>
-        <w:ind w:left="3600" w:hanging="360"/>
-      </w:pPr>
-      <w:rPr>
-        <w:rFonts w:ascii="Symbol" w:hAnsi="Symbol" w:hint="default"/>
-      </w:rPr>
-    </w:lvl>
-    <w:lvl w:ilvl="4" w:tplc="04090003" w:tentative="1">
-      <w:start w:val="1"/>
-      <w:numFmt w:val="bullet"/>
-      <w:lvlText w:val="o"/>
-      <w:lvlJc w:val="left"/>
-      <w:pPr>
-        <w:ind w:left="4320" w:hanging="360"/>
-      </w:pPr>
-      <w:rPr>
-        <w:rFonts w:ascii="Courier New" w:hAnsi="Courier New" w:cs="Courier New" w:hint="default"/>
-      </w:rPr>
-    </w:lvl>
-    <w:lvl w:ilvl="5" w:tplc="04090005" w:tentative="1">
-      <w:start w:val="1"/>
-      <w:numFmt w:val="bullet"/>
-      <w:lvlText w:val=""/>
-      <w:lvlJc w:val="left"/>
-      <w:pPr>
-        <w:ind w:left="5040" w:hanging="360"/>
-      </w:pPr>
-      <w:rPr>
-        <w:rFonts w:ascii="Wingdings" w:hAnsi="Wingdings" w:hint="default"/>
-      </w:rPr>
-    </w:lvl>
-    <w:lvl w:ilvl="6" w:tplc="04090001" w:tentative="1">
-      <w:start w:val="1"/>
-      <w:numFmt w:val="bullet"/>
-      <w:lvlText w:val=""/>
-      <w:lvlJc w:val="left"/>
-      <w:pPr>
-        <w:ind w:left="5760" w:hanging="360"/>
-      </w:pPr>
-      <w:rPr>
-        <w:rFonts w:ascii="Symbol" w:hAnsi="Symbol" w:hint="default"/>
-      </w:rPr>
-    </w:lvl>
-    <w:lvl w:ilvl="7" w:tplc="04090003" w:tentative="1">
-      <w:start w:val="1"/>
-      <w:numFmt w:val="bullet"/>
-      <w:lvlText w:val="o"/>
-      <w:lvlJc w:val="left"/>
-      <w:pPr>
-        <w:ind w:left="6480" w:hanging="360"/>
-      </w:pPr>
-      <w:rPr>
-        <w:rFonts w:ascii="Courier New" w:hAnsi="Courier New" w:cs="Courier New" w:hint="default"/>
-      </w:rPr>
-    </w:lvl>
-    <w:lvl w:ilvl="8" w:tplc="04090005" w:tentative="1">
-      <w:start w:val="1"/>
-      <w:numFmt w:val="bullet"/>
-      <w:lvlText w:val=""/>
-      <w:lvlJc w:val="left"/>
-      <w:pPr>
-        <w:ind w:left="7200" w:hanging="360"/>
-      </w:pPr>
-      <w:rPr>
-        <w:rFonts w:ascii="Wingdings" w:hAnsi="Wingdings" w:hint="default"/>
-      </w:rPr>
-    </w:lvl>
-  </w:abstractNum>
-  <w:abstractNum w:abstractNumId="23" w15:restartNumberingAfterBreak="0">
+  <w:abstractNum w:abstractNumId="13" w15:restartNumberingAfterBreak="0">
     <w:nsid w:val="474A2339"/>
     <w:multiLevelType w:val="multilevel"/>
     <w:tmpl w:val="474A5F50"/>
@@ -14804,7 +15179,7 @@
       </w:rPr>
     </w:lvl>
   </w:abstractNum>
-  <w:abstractNum w:abstractNumId="24" w15:restartNumberingAfterBreak="0">
+  <w:abstractNum w:abstractNumId="14" w15:restartNumberingAfterBreak="0">
     <w:nsid w:val="48E35ECA"/>
     <w:multiLevelType w:val="hybridMultilevel"/>
     <w:tmpl w:val="0DC0CF8C"/>
@@ -14918,7 +15293,7 @@
       </w:rPr>
     </w:lvl>
   </w:abstractNum>
-  <w:abstractNum w:abstractNumId="25" w15:restartNumberingAfterBreak="0">
+  <w:abstractNum w:abstractNumId="15" w15:restartNumberingAfterBreak="0">
     <w:nsid w:val="4DB02506"/>
     <w:multiLevelType w:val="hybridMultilevel"/>
     <w:tmpl w:val="077A4554"/>
@@ -15031,7 +15406,7 @@
       </w:rPr>
     </w:lvl>
   </w:abstractNum>
-  <w:abstractNum w:abstractNumId="26" w15:restartNumberingAfterBreak="0">
+  <w:abstractNum w:abstractNumId="16" w15:restartNumberingAfterBreak="0">
     <w:nsid w:val="60AC7958"/>
     <w:multiLevelType w:val="hybridMultilevel"/>
     <w:tmpl w:val="EC7874A8"/>
@@ -15122,7 +15497,7 @@
       </w:pPr>
     </w:lvl>
   </w:abstractNum>
-  <w:abstractNum w:abstractNumId="27" w15:restartNumberingAfterBreak="0">
+  <w:abstractNum w:abstractNumId="17" w15:restartNumberingAfterBreak="0">
     <w:nsid w:val="618859FF"/>
     <w:multiLevelType w:val="hybridMultilevel"/>
     <w:tmpl w:val="59ACABCE"/>
@@ -15208,97 +15583,7 @@
       </w:pPr>
     </w:lvl>
   </w:abstractNum>
-  <w:abstractNum w:abstractNumId="28" w15:restartNumberingAfterBreak="0">
-    <w:nsid w:val="650D7BB7"/>
-    <w:multiLevelType w:val="hybridMultilevel"/>
-    <w:tmpl w:val="C6A88DE8"/>
-    <w:lvl w:ilvl="0" w:tplc="885EE8AE">
-      <w:start w:val="1"/>
-      <w:numFmt w:val="decimal"/>
-      <w:lvlText w:val="%1."/>
-      <w:lvlJc w:val="left"/>
-      <w:pPr>
-        <w:ind w:left="720" w:hanging="360"/>
-      </w:pPr>
-      <w:rPr>
-        <w:sz w:val="28"/>
-        <w:szCs w:val="28"/>
-      </w:rPr>
-    </w:lvl>
-    <w:lvl w:ilvl="1" w:tplc="04090019" w:tentative="1">
-      <w:start w:val="1"/>
-      <w:numFmt w:val="lowerLetter"/>
-      <w:lvlText w:val="%2."/>
-      <w:lvlJc w:val="left"/>
-      <w:pPr>
-        <w:ind w:left="1440" w:hanging="360"/>
-      </w:pPr>
-    </w:lvl>
-    <w:lvl w:ilvl="2" w:tplc="0409001B" w:tentative="1">
-      <w:start w:val="1"/>
-      <w:numFmt w:val="lowerRoman"/>
-      <w:lvlText w:val="%3."/>
-      <w:lvlJc w:val="right"/>
-      <w:pPr>
-        <w:ind w:left="2160" w:hanging="180"/>
-      </w:pPr>
-    </w:lvl>
-    <w:lvl w:ilvl="3" w:tplc="0409000F" w:tentative="1">
-      <w:start w:val="1"/>
-      <w:numFmt w:val="decimal"/>
-      <w:lvlText w:val="%4."/>
-      <w:lvlJc w:val="left"/>
-      <w:pPr>
-        <w:ind w:left="2880" w:hanging="360"/>
-      </w:pPr>
-    </w:lvl>
-    <w:lvl w:ilvl="4" w:tplc="04090019" w:tentative="1">
-      <w:start w:val="1"/>
-      <w:numFmt w:val="lowerLetter"/>
-      <w:lvlText w:val="%5."/>
-      <w:lvlJc w:val="left"/>
-      <w:pPr>
-        <w:ind w:left="3600" w:hanging="360"/>
-      </w:pPr>
-    </w:lvl>
-    <w:lvl w:ilvl="5" w:tplc="0409001B" w:tentative="1">
-      <w:start w:val="1"/>
-      <w:numFmt w:val="lowerRoman"/>
-      <w:lvlText w:val="%6."/>
-      <w:lvlJc w:val="right"/>
-      <w:pPr>
-        <w:ind w:left="4320" w:hanging="180"/>
-      </w:pPr>
-    </w:lvl>
-    <w:lvl w:ilvl="6" w:tplc="0409000F" w:tentative="1">
-      <w:start w:val="1"/>
-      <w:numFmt w:val="decimal"/>
-      <w:lvlText w:val="%7."/>
-      <w:lvlJc w:val="left"/>
-      <w:pPr>
-        <w:ind w:left="5040" w:hanging="360"/>
-      </w:pPr>
-    </w:lvl>
-    <w:lvl w:ilvl="7" w:tplc="04090019" w:tentative="1">
-      <w:start w:val="1"/>
-      <w:numFmt w:val="lowerLetter"/>
-      <w:lvlText w:val="%8."/>
-      <w:lvlJc w:val="left"/>
-      <w:pPr>
-        <w:ind w:left="5760" w:hanging="360"/>
-      </w:pPr>
-    </w:lvl>
-    <w:lvl w:ilvl="8" w:tplc="0409001B" w:tentative="1">
-      <w:start w:val="1"/>
-      <w:numFmt w:val="lowerRoman"/>
-      <w:lvlText w:val="%9."/>
-      <w:lvlJc w:val="right"/>
-      <w:pPr>
-        <w:ind w:left="6480" w:hanging="180"/>
-      </w:pPr>
-    </w:lvl>
-  </w:abstractNum>
-  <w:abstractNum w:abstractNumId="29" w15:restartNumberingAfterBreak="0">
+  <w:abstractNum w:abstractNumId="18" w15:restartNumberingAfterBreak="0">
     <w:nsid w:val="650F3A1F"/>
     <w:multiLevelType w:val="hybridMultilevel"/>
     <w:tmpl w:val="790C4AF0"/>
@@ -15384,7 +15669,7 @@
       </w:pPr>
     </w:lvl>
   </w:abstractNum>
-  <w:abstractNum w:abstractNumId="30" w15:restartNumberingAfterBreak="0">
+  <w:abstractNum w:abstractNumId="19" w15:restartNumberingAfterBreak="0">
     <w:nsid w:val="691920B2"/>
     <w:multiLevelType w:val="hybridMultilevel"/>
     <w:tmpl w:val="1484599A"/>
@@ -15471,7 +15756,7 @@
       </w:pPr>
     </w:lvl>
   </w:abstractNum>
-  <w:abstractNum w:abstractNumId="31" w15:restartNumberingAfterBreak="0">
+  <w:abstractNum w:abstractNumId="20" w15:restartNumberingAfterBreak="0">
     <w:nsid w:val="70205E2F"/>
     <w:multiLevelType w:val="hybridMultilevel"/>
     <w:tmpl w:val="D82C87AA"/>
@@ -15584,247 +15869,7 @@
       </w:rPr>
     </w:lvl>
   </w:abstractNum>
-  <w:abstractNum w:abstractNumId="32" w15:restartNumberingAfterBreak="0">
-    <w:nsid w:val="73FF5086"/>
-    <w:multiLevelType w:val="multilevel"/>
-    <w:tmpl w:val="6BBEB912"/>
-    <w:lvl w:ilvl="0">
-      <w:start w:val="1"/>
-      <w:numFmt w:val="decimal"/>
-      <w:lvlText w:val="%1."/>
-      <w:lvlJc w:val="left"/>
-      <w:pPr>
-        <w:ind w:left="720" w:hanging="360"/>
-      </w:pPr>
-      <w:rPr>
-        <w:sz w:val="32"/>
-        <w:szCs w:val="32"/>
-      </w:rPr>
-    </w:lvl>
-    <w:lvl w:ilvl="1">
-      <w:start w:val="1"/>
-      <w:numFmt w:val="decimal"/>
-      <w:isLgl/>
-      <w:lvlText w:val="%1.%2"/>
-      <w:lvlJc w:val="left"/>
-      <w:pPr>
-        <w:ind w:left="1080" w:hanging="720"/>
-      </w:pPr>
-      <w:rPr>
-        <w:rFonts w:hint="default"/>
-      </w:rPr>
-    </w:lvl>
-    <w:lvl w:ilvl="2">
-      <w:start w:val="1"/>
-      <w:numFmt w:val="decimal"/>
-      <w:isLgl/>
-      <w:lvlText w:val="%1.%2.%3"/>
-      <w:lvlJc w:val="left"/>
-      <w:pPr>
-        <w:ind w:left="1080" w:hanging="720"/>
-      </w:pPr>
-      <w:rPr>
-        <w:rFonts w:hint="default"/>
-      </w:rPr>
-    </w:lvl>
-    <w:lvl w:ilvl="3">
-      <w:start w:val="1"/>
-      <w:numFmt w:val="decimal"/>
-      <w:isLgl/>
-      <w:lvlText w:val="%1.%2.%3.%4"/>
-      <w:lvlJc w:val="left"/>
-      <w:pPr>
-        <w:ind w:left="1440" w:hanging="1080"/>
-      </w:pPr>
-      <w:rPr>
-        <w:rFonts w:hint="default"/>
-      </w:rPr>
-    </w:lvl>
-    <w:lvl w:ilvl="4">
-      <w:start w:val="1"/>
-      <w:numFmt w:val="decimal"/>
-      <w:isLgl/>
-      <w:lvlText w:val="%1.%2.%3.%4.%5"/>
-      <w:lvlJc w:val="left"/>
-      <w:pPr>
-        <w:ind w:left="1800" w:hanging="1440"/>
-      </w:pPr>
-      <w:rPr>
-        <w:rFonts w:hint="default"/>
-      </w:rPr>
-    </w:lvl>
-    <w:lvl w:ilvl="5">
-      <w:start w:val="1"/>
-      <w:numFmt w:val="decimal"/>
-      <w:isLgl/>
-      <w:lvlText w:val="%1.%2.%3.%4.%5.%6"/>
-      <w:lvlJc w:val="left"/>
-      <w:pPr>
-        <w:ind w:left="2160" w:hanging="1800"/>
-      </w:pPr>
-      <w:rPr>
-        <w:rFonts w:hint="default"/>
-      </w:rPr>
-    </w:lvl>
-    <w:lvl w:ilvl="6">
-      <w:start w:val="1"/>
-      <w:numFmt w:val="decimal"/>
-      <w:isLgl/>
-      <w:lvlText w:val="%1.%2.%3.%4.%5.%6.%7"/>
-      <w:lvlJc w:val="left"/>
-      <w:pPr>
-        <w:ind w:left="2160" w:hanging="1800"/>
-      </w:pPr>
-      <w:rPr>
-        <w:rFonts w:hint="default"/>
-      </w:rPr>
-    </w:lvl>
-    <w:lvl w:ilvl="7">
-      <w:start w:val="1"/>
-      <w:numFmt w:val="decimal"/>
-      <w:isLgl/>
-      <w:lvlText w:val="%1.%2.%3.%4.%5.%6.%7.%8"/>
-      <w:lvlJc w:val="left"/>
-      <w:pPr>
-        <w:ind w:left="2520" w:hanging="2160"/>
-      </w:pPr>
-      <w:rPr>
-        <w:rFonts w:hint="default"/>
-      </w:rPr>
-    </w:lvl>
-    <w:lvl w:ilvl="8">
-      <w:start w:val="1"/>
-      <w:numFmt w:val="decimal"/>
-      <w:isLgl/>
-      <w:lvlText w:val="%1.%2.%3.%4.%5.%6.%7.%8.%9"/>
-      <w:lvlJc w:val="left"/>
-      <w:pPr>
-        <w:ind w:left="2880" w:hanging="2520"/>
-      </w:pPr>
-      <w:rPr>
-        <w:rFonts w:hint="default"/>
-      </w:rPr>
-    </w:lvl>
-  </w:abstractNum>
-  <w:abstractNum w:abstractNumId="33" w15:restartNumberingAfterBreak="0">
-    <w:nsid w:val="7C2A33AA"/>
-    <w:multiLevelType w:val="multilevel"/>
-    <w:tmpl w:val="90DE2F04"/>
-    <w:lvl w:ilvl="0">
-      <w:start w:val="1"/>
-      <w:numFmt w:val="decimal"/>
-      <w:lvlText w:val="%1."/>
-      <w:lvlJc w:val="left"/>
-      <w:pPr>
-        <w:ind w:left="720" w:hanging="360"/>
-      </w:pPr>
-    </w:lvl>
-    <w:lvl w:ilvl="1">
-      <w:start w:val="14"/>
-      <w:numFmt w:val="decimal"/>
-      <w:isLgl/>
-      <w:lvlText w:val="%1.%2"/>
-      <w:lvlJc w:val="left"/>
-      <w:pPr>
-        <w:ind w:left="900" w:hanging="540"/>
-      </w:pPr>
-      <w:rPr>
-        <w:rFonts w:hint="default"/>
-      </w:rPr>
-    </w:lvl>
-    <w:lvl w:ilvl="2">
-      <w:start w:val="1"/>
-      <w:numFmt w:val="decimal"/>
-      <w:isLgl/>
-      <w:lvlText w:val="%1.%2.%3"/>
-      <w:lvlJc w:val="left"/>
-      <w:pPr>
-        <w:ind w:left="1080" w:hanging="720"/>
-      </w:pPr>
-      <w:rPr>
-        <w:rFonts w:hint="default"/>
-      </w:rPr>
-    </w:lvl>
-    <w:lvl w:ilvl="3">
-      <w:start w:val="1"/>
-      <w:numFmt w:val="decimal"/>
-      <w:isLgl/>
-      <w:lvlText w:val="%1.%2.%3.%4"/>
-      <w:lvlJc w:val="left"/>
-      <w:pPr>
-        <w:ind w:left="1440" w:hanging="1080"/>
-      </w:pPr>
-      <w:rPr>
-        <w:rFonts w:hint="default"/>
-      </w:rPr>
-    </w:lvl>
-    <w:lvl w:ilvl="4">
-      <w:start w:val="1"/>
-      <w:numFmt w:val="decimal"/>
-      <w:isLgl/>
-      <w:lvlText w:val="%1.%2.%3.%4.%5"/>
-      <w:lvlJc w:val="left"/>
-      <w:pPr>
-        <w:ind w:left="1440" w:hanging="1080"/>
-      </w:pPr>
-      <w:rPr>
-        <w:rFonts w:hint="default"/>
-      </w:rPr>
-    </w:lvl>
-    <w:lvl w:ilvl="5">
-      <w:start w:val="1"/>
-      <w:numFmt w:val="decimal"/>
-      <w:isLgl/>
-      <w:lvlText w:val="%1.%2.%3.%4.%5.%6"/>
-      <w:lvlJc w:val="left"/>
-      <w:pPr>
-        <w:ind w:left="1800" w:hanging="1440"/>
-      </w:pPr>
-      <w:rPr>
-        <w:rFonts w:hint="default"/>
-      </w:rPr>
-    </w:lvl>
-    <w:lvl w:ilvl="6">
-      <w:start w:val="1"/>
-      <w:numFmt w:val="decimal"/>
-      <w:isLgl/>
-      <w:lvlText w:val="%1.%2.%3.%4.%5.%6.%7"/>
-      <w:lvlJc w:val="left"/>
-      <w:pPr>
-        <w:ind w:left="1800" w:hanging="1440"/>
-      </w:pPr>
-      <w:rPr>
-        <w:rFonts w:hint="default"/>
-      </w:rPr>
-    </w:lvl>
-    <w:lvl w:ilvl="7">
-      <w:start w:val="1"/>
-      <w:numFmt w:val="decimal"/>
-      <w:isLgl/>
-      <w:lvlText w:val="%1.%2.%3.%4.%5.%6.%7.%8"/>
-      <w:lvlJc w:val="left"/>
-      <w:pPr>
-        <w:ind w:left="2160" w:hanging="1800"/>
-      </w:pPr>
-      <w:rPr>
-        <w:rFonts w:hint="default"/>
-      </w:rPr>
-    </w:lvl>
-    <w:lvl w:ilvl="8">
-      <w:start w:val="1"/>
-      <w:numFmt w:val="decimal"/>
-      <w:isLgl/>
-      <w:lvlText w:val="%1.%2.%3.%4.%5.%6.%7.%8.%9"/>
-      <w:lvlJc w:val="left"/>
-      <w:pPr>
-        <w:ind w:left="2160" w:hanging="1800"/>
-      </w:pPr>
-      <w:rPr>
-        <w:rFonts w:hint="default"/>
-      </w:rPr>
-    </w:lvl>
-  </w:abstractNum>
-  <w:abstractNum w:abstractNumId="34" w15:restartNumberingAfterBreak="0">
+  <w:abstractNum w:abstractNumId="21" w15:restartNumberingAfterBreak="0">
     <w:nsid w:val="7F8905AE"/>
     <w:multiLevelType w:val="hybridMultilevel"/>
     <w:tmpl w:val="302ED4E6"/>
@@ -15939,49 +15984,46 @@
     </w:lvl>
   </w:abstractNum>
   <w:num w:numId="1">
-    <w:abstractNumId w:val="2"/>
+    <w:abstractNumId w:val="1"/>
   </w:num>
   <w:num w:numId="2">
-    <w:abstractNumId w:val="13"/>
+    <w:abstractNumId w:val="7"/>
   </w:num>
   <w:num w:numId="3">
-    <w:abstractNumId w:val="30"/>
+    <w:abstractNumId w:val="19"/>
   </w:num>
   <w:num w:numId="4">
-    <w:abstractNumId w:val="18"/>
+    <w:abstractNumId w:val="11"/>
   </w:num>
   <w:num w:numId="5">
-    <w:abstractNumId w:val="5"/>
+    <w:abstractNumId w:val="3"/>
   </w:num>
   <w:num w:numId="6">
-    <w:abstractNumId w:val="10"/>
+    <w:abstractNumId w:val="17"/>
   </w:num>
   <w:num w:numId="7">
-    <w:abstractNumId w:val="27"/>
+    <w:abstractNumId w:val="16"/>
   </w:num>
   <w:num w:numId="8">
-    <w:abstractNumId w:val="26"/>
+    <w:abstractNumId w:val="20"/>
   </w:num>
   <w:num w:numId="9">
-    <w:abstractNumId w:val="31"/>
+    <w:abstractNumId w:val="9"/>
   </w:num>
   <w:num w:numId="10">
     <w:abstractNumId w:val="15"/>
   </w:num>
   <w:num w:numId="11">
-    <w:abstractNumId w:val="25"/>
+    <w:abstractNumId w:val="5"/>
   </w:num>
   <w:num w:numId="12">
-    <w:abstractNumId w:val="11"/>
+    <w:abstractNumId w:val="6"/>
   </w:num>
   <w:num w:numId="13">
-    <w:abstractNumId w:val="12"/>
+    <w:abstractNumId w:val="13"/>
   </w:num>
   <w:num w:numId="14">
-    <w:abstractNumId w:val="23"/>
-  </w:num>
-  <w:num w:numId="15">
-    <w:abstractNumId w:val="23"/>
+    <w:abstractNumId w:val="13"/>
     <w:lvlOverride w:ilvl="0">
       <w:startOverride w:val="1"/>
     </w:lvlOverride>
@@ -16010,8 +16052,26 @@
       <w:startOverride w:val="1"/>
     </w:lvlOverride>
   </w:num>
+  <w:num w:numId="15">
+    <w:abstractNumId w:val="0"/>
+  </w:num>
   <w:num w:numId="16">
-    <w:abstractNumId w:val="23"/>
+    <w:abstractNumId w:val="2"/>
+  </w:num>
+  <w:num w:numId="17">
+    <w:abstractNumId w:val="14"/>
+  </w:num>
+  <w:num w:numId="18">
+    <w:abstractNumId w:val="21"/>
+  </w:num>
+  <w:num w:numId="19">
+    <w:abstractNumId w:val="4"/>
+  </w:num>
+  <w:num w:numId="20">
+    <w:abstractNumId w:val="12"/>
+  </w:num>
+  <w:num w:numId="21">
+    <w:abstractNumId w:val="10"/>
     <w:lvlOverride w:ilvl="0">
       <w:startOverride w:val="1"/>
     </w:lvlOverride>
@@ -16040,11 +16100,8 @@
       <w:startOverride w:val="1"/>
     </w:lvlOverride>
   </w:num>
-  <w:num w:numId="17">
-    <w:abstractNumId w:val="0"/>
-  </w:num>
-  <w:num w:numId="18">
-    <w:abstractNumId w:val="23"/>
+  <w:num w:numId="22">
+    <w:abstractNumId w:val="18"/>
     <w:lvlOverride w:ilvl="0">
       <w:startOverride w:val="1"/>
     </w:lvlOverride>
@@ -16073,67 +16130,10 @@
       <w:startOverride w:val="1"/>
     </w:lvlOverride>
   </w:num>
-  <w:num w:numId="19">
-    <w:abstractNumId w:val="28"/>
-  </w:num>
-  <w:num w:numId="20">
-    <w:abstractNumId w:val="33"/>
-  </w:num>
-  <w:num w:numId="21">
-    <w:abstractNumId w:val="17"/>
-  </w:num>
-  <w:num w:numId="22">
-    <w:abstractNumId w:val="29"/>
-  </w:num>
   <w:num w:numId="23">
-    <w:abstractNumId w:val="21"/>
-  </w:num>
-  <w:num w:numId="24">
     <w:abstractNumId w:val="8"/>
   </w:num>
-  <w:num w:numId="25">
-    <w:abstractNumId w:val="4"/>
-  </w:num>
-  <w:num w:numId="26">
-    <w:abstractNumId w:val="1"/>
-  </w:num>
-  <w:num w:numId="27">
-    <w:abstractNumId w:val="16"/>
-  </w:num>
-  <w:num w:numId="28">
-    <w:abstractNumId w:val="3"/>
-  </w:num>
-  <w:num w:numId="29">
-    <w:abstractNumId w:val="22"/>
-  </w:num>
-  <w:num w:numId="30">
-    <w:abstractNumId w:val="6"/>
-  </w:num>
-  <w:num w:numId="31">
-    <w:abstractNumId w:val="24"/>
-  </w:num>
-  <w:num w:numId="32">
-    <w:abstractNumId w:val="20"/>
-  </w:num>
-  <w:num w:numId="33">
-    <w:abstractNumId w:val="34"/>
-  </w:num>
-  <w:num w:numId="34">
-    <w:abstractNumId w:val="32"/>
-  </w:num>
-  <w:num w:numId="35">
-    <w:abstractNumId w:val="19"/>
-  </w:num>
-  <w:num w:numId="36">
-    <w:abstractNumId w:val="14"/>
-  </w:num>
-  <w:num w:numId="37">
-    <w:abstractNumId w:val="7"/>
-  </w:num>
-  <w:num w:numId="38">
-    <w:abstractNumId w:val="9"/>
-  </w:num>
-  <w:numIdMacAtCleanup w:val="27"/>
+  <w:numIdMacAtCleanup w:val="23"/>
 </w:numbering>
 </file>
 
@@ -16560,7 +16560,7 @@
     <w:pPr>
       <w:keepNext/>
       <w:numPr>
-        <w:numId w:val="14"/>
+        <w:numId w:val="13"/>
       </w:numPr>
       <w:spacing w:before="240" w:after="120"/>
       <w:outlineLvl w:val="1"/>
@@ -16581,7 +16581,7 @@
       <w:keepNext/>
       <w:numPr>
         <w:ilvl w:val="1"/>
-        <w:numId w:val="14"/>
+        <w:numId w:val="13"/>
       </w:numPr>
       <w:spacing w:before="240" w:after="60"/>
       <w:outlineLvl w:val="2"/>
@@ -17695,7 +17695,7 @@
 </file>
 
 <file path=customXml/itemProps1.xml><?xml version="1.0" encoding="utf-8"?>
-<ds:datastoreItem xmlns:ds="http://schemas.openxmlformats.org/officeDocument/2006/customXml" ds:itemID="{F1A2BFEB-4985-47DA-A2F6-D62069C919B6}">
+<ds:datastoreItem xmlns:ds="http://schemas.openxmlformats.org/officeDocument/2006/customXml" ds:itemID="{1F8FB15B-4670-47A3-A775-48204525C180}">
   <ds:schemaRefs>
     <ds:schemaRef ds:uri="http://schemas.openxmlformats.org/officeDocument/2006/bibliography"/>
   </ds:schemaRefs>

</xml_diff>